<commit_message>
Checking in a variety of edits
USGINWhitePaper is another take at a USGIN overvie, scraped from
usgin.org
</commit_message>
<xml_diff>
--- a/MetadataAsHypermediaApp.docx
+++ b/MetadataAsHypermediaApp.docx
@@ -59,7 +59,7 @@
         <w:rPr>
           <w:noProof/>
         </w:rPr>
-        <w:t>February 26, 2013</w:t>
+        <w:t>March 29, 2013</w:t>
       </w:r>
       <w:r>
         <w:fldChar w:fldCharType="end"/>
@@ -551,13 +551,7 @@
         <w:t xml:space="preserve">, </w:t>
       </w:r>
       <w:r>
-        <w:t>linked data profiles b</w:t>
-      </w:r>
-      <w:r>
-        <w:t>e</w:t>
-      </w:r>
-      <w:r>
-        <w:t xml:space="preserve">ing developed for JSON encoding (JSON-LD, </w:t>
+        <w:t xml:space="preserve">linked data profiles being developed for JSON encoding (JSON-LD, </w:t>
       </w:r>
       <w:hyperlink r:id="rId14" w:history="1">
         <w:r>
@@ -966,27 +960,14 @@
       <w:r>
         <w:t xml:space="preserve">Table </w:t>
       </w:r>
-      <w:r>
-        <w:fldChar w:fldCharType="begin"/>
-      </w:r>
-      <w:r>
-        <w:instrText xml:space="preserve"> SEQ Table \* ARABIC </w:instrText>
-      </w:r>
-      <w:r>
-        <w:fldChar w:fldCharType="separate"/>
-      </w:r>
-      <w:r>
-        <w:rPr>
-          <w:noProof/>
-        </w:rPr>
-        <w:t>1</w:t>
-      </w:r>
-      <w:r>
-        <w:rPr>
-          <w:noProof/>
-        </w:rPr>
-        <w:fldChar w:fldCharType="end"/>
-      </w:r>
+      <w:fldSimple w:instr=" SEQ Table \* ARABIC ">
+        <w:r>
+          <w:rPr>
+            <w:noProof/>
+          </w:rPr>
+          <w:t>1</w:t>
+        </w:r>
+      </w:fldSimple>
       <w:bookmarkEnd w:id="1"/>
       <w:r>
         <w:t>.</w:t>
@@ -1329,13 +1310,7 @@
               <w:t xml:space="preserve">tries", each with an extensible set of attached metadata. </w:t>
             </w:r>
             <w:r>
-              <w:t>Defines link element with rel</w:t>
-            </w:r>
-            <w:r>
-              <w:t>a</w:t>
-            </w:r>
-            <w:r>
-              <w:t>tion type, original vocabulary of 5 types extended in IANA link type registry</w:t>
+              <w:t>Defines link element with relation type, original vocabulary of 5 types extended in IANA link type registry</w:t>
             </w:r>
           </w:p>
         </w:tc>
@@ -1405,13 +1380,7 @@
             </w:r>
             <w:proofErr w:type="spellEnd"/>
             <w:r>
-              <w:t>, linked resources (only one, b</w:t>
-            </w:r>
-            <w:r>
-              <w:t>e</w:t>
-            </w:r>
-            <w:r>
-              <w:t xml:space="preserve">cause they are xml </w:t>
+              <w:t xml:space="preserve">, linked resources (only one, because they are xml </w:t>
             </w:r>
             <w:proofErr w:type="spellStart"/>
             <w:r>
@@ -1736,27 +1705,14 @@
       <w:r>
         <w:t xml:space="preserve">Table </w:t>
       </w:r>
-      <w:r>
-        <w:fldChar w:fldCharType="begin"/>
-      </w:r>
-      <w:r>
-        <w:instrText xml:space="preserve"> SEQ Table \* ARABIC </w:instrText>
-      </w:r>
-      <w:r>
-        <w:fldChar w:fldCharType="separate"/>
-      </w:r>
-      <w:r>
-        <w:rPr>
-          <w:noProof/>
-        </w:rPr>
-        <w:t>2</w:t>
-      </w:r>
-      <w:r>
-        <w:rPr>
-          <w:noProof/>
-        </w:rPr>
-        <w:fldChar w:fldCharType="end"/>
-      </w:r>
+      <w:fldSimple w:instr=" SEQ Table \* ARABIC ">
+        <w:r>
+          <w:rPr>
+            <w:noProof/>
+          </w:rPr>
+          <w:t>2</w:t>
+        </w:r>
+      </w:fldSimple>
       <w:bookmarkEnd w:id="2"/>
       <w:r>
         <w:t>.</w:t>
@@ -2353,13 +2309,7 @@
         <w:fldChar w:fldCharType="end"/>
       </w:r>
       <w:r>
-        <w:t>, and a compilation of the relatio</w:t>
-      </w:r>
-      <w:r>
-        <w:t>n</w:t>
-      </w:r>
-      <w:r>
-        <w:t xml:space="preserve">ship types is presented in </w:t>
+        <w:t xml:space="preserve">, and a compilation of the relationship types is presented in </w:t>
       </w:r>
       <w:r>
         <w:fldChar w:fldCharType="begin"/>
@@ -2396,27 +2346,14 @@
         <w:lastRenderedPageBreak/>
         <w:t xml:space="preserve">Table </w:t>
       </w:r>
-      <w:r>
-        <w:fldChar w:fldCharType="begin"/>
-      </w:r>
-      <w:r>
-        <w:instrText xml:space="preserve"> SEQ Table \* ARABIC </w:instrText>
-      </w:r>
-      <w:r>
-        <w:fldChar w:fldCharType="separate"/>
-      </w:r>
-      <w:r>
-        <w:rPr>
-          <w:noProof/>
-        </w:rPr>
-        <w:t>3</w:t>
-      </w:r>
-      <w:r>
-        <w:rPr>
-          <w:noProof/>
-        </w:rPr>
-        <w:fldChar w:fldCharType="end"/>
-      </w:r>
+      <w:fldSimple w:instr=" SEQ Table \* ARABIC ">
+        <w:r>
+          <w:rPr>
+            <w:noProof/>
+          </w:rPr>
+          <w:t>3</w:t>
+        </w:r>
+      </w:fldSimple>
       <w:bookmarkEnd w:id="3"/>
       <w:r>
         <w:t>.</w:t>
@@ -2615,13 +2552,7 @@
               <w:t>t</w:t>
             </w:r>
             <w:r>
-              <w:t>tributes provide guidance for client software to determine if it wants to dereference this identifier and what representations is can expect when it does. If identifier is not http, then the protocol property should ind</w:t>
-            </w:r>
-            <w:r>
-              <w:t>i</w:t>
-            </w:r>
-            <w:r>
-              <w:t>cate the scheme used.</w:t>
+              <w:t>tributes provide guidance for client software to determine if it wants to dereference this identifier and what representations is can expect when it does. If identifier is not http, then the protocol property should indicate the scheme used.</w:t>
             </w:r>
           </w:p>
         </w:tc>
@@ -2706,13 +2637,7 @@
             </w:r>
             <w:proofErr w:type="spellEnd"/>
             <w:r>
-              <w:t xml:space="preserve"> vocabulary for consistency with IETF5988. Semantics of link from global vocabulary for interoperability. Semantics in this co</w:t>
-            </w:r>
-            <w:r>
-              <w:t>n</w:t>
-            </w:r>
-            <w:r>
-              <w:t xml:space="preserve">text means </w:t>
+              <w:t xml:space="preserve"> vocabulary for consistency with IETF5988. Semantics of link from global vocabulary for interoperability. Semantics in this context means </w:t>
             </w:r>
             <w:proofErr w:type="spellStart"/>
             <w:r>
@@ -2729,7 +2654,13 @@
               <w:t>t</w:t>
             </w:r>
             <w:r>
-              <w:t xml:space="preserve">tribute value is list; best practice is to include one of the 5 original Atom </w:t>
+              <w:t>tribute value is list; best practice is to include one of the 5 original A</w:t>
+            </w:r>
+            <w:r>
+              <w:t>t</w:t>
+            </w:r>
+            <w:r>
+              <w:t xml:space="preserve">om </w:t>
             </w:r>
             <w:proofErr w:type="spellStart"/>
             <w:r>
@@ -2748,13 +2679,7 @@
             </w:r>
             <w:proofErr w:type="spellEnd"/>
             <w:r>
-              <w:t xml:space="preserve"> terms for JSON property names, and adds an extra name property to diffe</w:t>
-            </w:r>
-            <w:r>
-              <w:t>r</w:t>
-            </w:r>
-            <w:r>
-              <w:t>entiate links with same rel.</w:t>
+              <w:t xml:space="preserve"> terms for JSON property names, and adds an extra name property to differentiate links with same rel.</w:t>
             </w:r>
           </w:p>
         </w:tc>
@@ -3007,13 +2932,7 @@
             </w:r>
             <w:proofErr w:type="spellEnd"/>
             <w:r>
-              <w:t xml:space="preserve"> prope</w:t>
-            </w:r>
-            <w:r>
-              <w:t>r</w:t>
-            </w:r>
-            <w:r>
-              <w:t>ty</w:t>
+              <w:t xml:space="preserve"> property</w:t>
             </w:r>
           </w:p>
         </w:tc>
@@ -3343,13 +3262,7 @@
             </w:r>
             <w:proofErr w:type="gramEnd"/>
             <w:r>
-              <w:t xml:space="preserve"> intended destination medium or media for style i</w:t>
-            </w:r>
-            <w:r>
-              <w:t>n</w:t>
-            </w:r>
-            <w:r>
-              <w:t>formation (see Le Hors et al., 1999, Section 6.13 http://www.w3.org/TR/html401 ).  Example values include 'screen', '</w:t>
+              <w:t xml:space="preserve"> intended destination medium or media for style information (see Le Hors et al., 1999, Section 6.13 http://www.w3.org/TR/html401 ).  Example values include 'screen', '</w:t>
             </w:r>
             <w:proofErr w:type="spellStart"/>
             <w:r>
@@ -3357,28 +3270,16 @@
             </w:r>
             <w:proofErr w:type="spellEnd"/>
             <w:r>
-              <w:t>', 'print', 'braille', 'aural'... Vocab</w:t>
-            </w:r>
-            <w:r>
-              <w:t>u</w:t>
-            </w:r>
-            <w:r>
-              <w:t>lary appears to be related to type of device (including paper as a d</w:t>
-            </w:r>
-            <w:r>
-              <w:t>e</w:t>
-            </w:r>
-            <w:r>
-              <w:t>vice...) that is intended target for resource representation.  Default to 'screen'</w:t>
-            </w:r>
-            <w:r>
-              <w:t>, and it is anticipated that other values would be only rarely r</w:t>
-            </w:r>
-            <w:r>
-              <w:t>e</w:t>
-            </w:r>
-            <w:r>
-              <w:t>quired</w:t>
+              <w:t>', 'print', 'braille', 'aural'... V</w:t>
+            </w:r>
+            <w:r>
+              <w:t>o</w:t>
+            </w:r>
+            <w:r>
+              <w:t>cabulary appears to be related to type of device (including paper as a device...) that is intended target for resource representation.  Default to 'screen'</w:t>
+            </w:r>
+            <w:r>
+              <w:t>, and it is anticipated that other values would be only rarely required</w:t>
             </w:r>
             <w:r>
               <w:t>.</w:t>
@@ -3461,13 +3362,7 @@
               <w:t xml:space="preserve"> </w:t>
             </w:r>
             <w:r>
-              <w:t>is derefe</w:t>
-            </w:r>
-            <w:r>
-              <w:t>r</w:t>
-            </w:r>
-            <w:r>
-              <w:t>enced</w:t>
+              <w:t>is dereferenced</w:t>
             </w:r>
           </w:p>
         </w:tc>
@@ -3978,13 +3873,7 @@
               <w:t xml:space="preserve"> </w:t>
             </w:r>
             <w:r>
-              <w:t>for messages that may be tunneled to client applic</w:t>
-            </w:r>
-            <w:r>
-              <w:t>a</w:t>
-            </w:r>
-            <w:r>
-              <w:t>tions using the protocol specified by the 'protocol' property</w:t>
+              <w:t>for messages that may be tunneled to client applications using the protocol specified by the 'protocol' property</w:t>
             </w:r>
             <w:r>
               <w:t xml:space="preserve">. </w:t>
@@ -4225,13 +4114,7 @@
             </w:r>
             <w:proofErr w:type="spellEnd"/>
             <w:r>
-              <w:t xml:space="preserve"> specific info</w:t>
-            </w:r>
-            <w:r>
-              <w:t>r</w:t>
-            </w:r>
-            <w:r>
-              <w:t>mation that assists clients to find relevant information about interacting with a r</w:t>
+              <w:t xml:space="preserve"> specific information that assists clients to find relevant information about interacting with a r</w:t>
             </w:r>
             <w:r>
               <w:t>e</w:t>
@@ -4466,13 +4349,7 @@
               <w:t>n</w:t>
             </w:r>
             <w:r>
-              <w:t>ing the link, indicates desired presentation of the ending resource on tr</w:t>
-            </w:r>
-            <w:r>
-              <w:t>a</w:t>
-            </w:r>
-            <w:r>
-              <w:t>versal from the starting resource. Value must be one of the values "new", "replace", "embed", "other", and "none".  Used to assemble a resource 'by reference' to libraries of component parts.  '</w:t>
+              <w:t>ing the link, indicates desired presentation of the ending resource on traversal from the starting resource. Value must be one of the values "new", "replace", "embed", "other", and "none".  Used to assemble a resource 'by reference' to libraries of component parts.  '</w:t>
             </w:r>
             <w:proofErr w:type="gramStart"/>
             <w:r>
@@ -4735,29 +4612,17 @@
       <w:bookmarkStart w:id="5" w:name="_Toc304961741"/>
       <w:proofErr w:type="gramStart"/>
       <w:r>
+        <w:lastRenderedPageBreak/>
         <w:t xml:space="preserve">Table </w:t>
       </w:r>
-      <w:r>
-        <w:fldChar w:fldCharType="begin"/>
-      </w:r>
-      <w:r>
-        <w:instrText xml:space="preserve"> SEQ Table \* ARABIC </w:instrText>
-      </w:r>
-      <w:r>
-        <w:fldChar w:fldCharType="separate"/>
-      </w:r>
-      <w:r>
-        <w:rPr>
-          <w:noProof/>
-        </w:rPr>
-        <w:t>4</w:t>
-      </w:r>
-      <w:r>
-        <w:rPr>
-          <w:noProof/>
-        </w:rPr>
-        <w:fldChar w:fldCharType="end"/>
-      </w:r>
+      <w:fldSimple w:instr=" SEQ Table \* ARABIC ">
+        <w:r>
+          <w:rPr>
+            <w:noProof/>
+          </w:rPr>
+          <w:t>4</w:t>
+        </w:r>
+      </w:fldSimple>
       <w:bookmarkEnd w:id="4"/>
       <w:r>
         <w:t>.</w:t>
@@ -4843,6 +4708,7 @@
           <w:p>
             <w:pPr>
               <w:pStyle w:val="NoSpacing"/>
+              <w:keepNext/>
               <w:rPr>
                 <w:color w:val="632423" w:themeColor="accent2" w:themeShade="80"/>
                 <w:sz w:val="32"/>
@@ -4870,6 +4736,7 @@
           <w:p>
             <w:pPr>
               <w:pStyle w:val="NoSpacing"/>
+              <w:keepNext/>
               <w:cnfStyle w:val="100000000000" w:firstRow="1" w:lastRow="0" w:firstColumn="0" w:lastColumn="0" w:oddVBand="0" w:evenVBand="0" w:oddHBand="0" w:evenHBand="0" w:firstRowFirstColumn="0" w:firstRowLastColumn="0" w:lastRowFirstColumn="0" w:lastRowLastColumn="0"/>
               <w:rPr>
                 <w:color w:val="632423" w:themeColor="accent2" w:themeShade="80"/>
@@ -4897,6 +4764,7 @@
           <w:p>
             <w:pPr>
               <w:pStyle w:val="NoSpacing"/>
+              <w:keepNext/>
               <w:cnfStyle w:val="100000000000" w:firstRow="1" w:lastRow="0" w:firstColumn="0" w:lastColumn="0" w:oddVBand="0" w:evenVBand="0" w:oddHBand="0" w:evenHBand="0" w:firstRowFirstColumn="0" w:firstRowLastColumn="0" w:lastRowFirstColumn="0" w:lastRowLastColumn="0"/>
               <w:rPr>
                 <w:color w:val="632423" w:themeColor="accent2" w:themeShade="80"/>
@@ -4925,6 +4793,7 @@
           <w:p>
             <w:pPr>
               <w:pStyle w:val="NoSpacing"/>
+              <w:keepNext/>
               <w:cnfStyle w:val="100000000000" w:firstRow="1" w:lastRow="0" w:firstColumn="0" w:lastColumn="0" w:oddVBand="0" w:evenVBand="0" w:oddHBand="0" w:evenHBand="0" w:firstRowFirstColumn="0" w:firstRowLastColumn="0" w:lastRowFirstColumn="0" w:lastRowLastColumn="0"/>
               <w:rPr>
                 <w:color w:val="632423" w:themeColor="accent2" w:themeShade="80"/>
@@ -4961,6 +4830,7 @@
           <w:p>
             <w:pPr>
               <w:pStyle w:val="NoSpacing"/>
+              <w:keepNext/>
               <w:rPr>
                 <w:b w:val="0"/>
                 <w:sz w:val="28"/>
@@ -5007,7 +4877,6 @@
               <w:pStyle w:val="NoSpacing"/>
             </w:pPr>
             <w:r>
-              <w:lastRenderedPageBreak/>
               <w:t>current-version</w:t>
             </w:r>
             <w:r>
@@ -6476,11 +6345,7 @@
             </w:r>
             <w:proofErr w:type="gramEnd"/>
             <w:r>
-              <w:t xml:space="preserve"> from the original version in version </w:t>
-            </w:r>
-            <w:r>
-              <w:lastRenderedPageBreak/>
-              <w:t>sequence to some successor version.</w:t>
+              <w:t xml:space="preserve"> from the original version in version sequence to some successor version.</w:t>
             </w:r>
           </w:p>
         </w:tc>
@@ -6496,7 +6361,6 @@
             </w:pPr>
             <w:proofErr w:type="spellStart"/>
             <w:r>
-              <w:lastRenderedPageBreak/>
               <w:t>DataCite</w:t>
             </w:r>
             <w:proofErr w:type="spellEnd"/>
@@ -8172,6 +8036,7 @@
           <w:p>
             <w:pPr>
               <w:pStyle w:val="NoSpacing"/>
+              <w:keepNext/>
               <w:rPr>
                 <w:b w:val="0"/>
                 <w:sz w:val="28"/>
@@ -8184,6 +8049,7 @@
                 <w:sz w:val="28"/>
                 <w:szCs w:val="28"/>
               </w:rPr>
+              <w:lastRenderedPageBreak/>
               <w:t>Links to resource specifying properties of the context resource</w:t>
             </w:r>
           </w:p>
@@ -8427,15 +8293,7 @@
                 <w:sz w:val="18"/>
                 <w:szCs w:val="18"/>
               </w:rPr>
-              <w:t xml:space="preserve"> to  a Platform for Privacy Preferences (P3P) privacy scheme  Policy Reference </w:t>
-            </w:r>
-            <w:r>
-              <w:rPr>
-                <w:sz w:val="18"/>
-                <w:szCs w:val="18"/>
-              </w:rPr>
-              <w:lastRenderedPageBreak/>
-              <w:t xml:space="preserve">File. </w:t>
+              <w:t xml:space="preserve"> to  a Platform for Privacy Preferences (P3P) privacy scheme  Policy Reference File. </w:t>
             </w:r>
           </w:p>
         </w:tc>
@@ -8452,7 +8310,6 @@
             </w:pPr>
             <w:proofErr w:type="spellStart"/>
             <w:r>
-              <w:lastRenderedPageBreak/>
               <w:t>RDFa</w:t>
             </w:r>
             <w:proofErr w:type="spellEnd"/>
@@ -8477,7 +8334,6 @@
               <w:pStyle w:val="NoSpacing"/>
             </w:pPr>
             <w:r>
-              <w:lastRenderedPageBreak/>
               <w:t>author</w:t>
             </w:r>
           </w:p>
@@ -8973,13 +8829,7 @@
               <w:t>r</w:t>
             </w:r>
             <w:r>
-              <w:t>pre</w:t>
-            </w:r>
-            <w:r>
-              <w:t>t</w:t>
-            </w:r>
-            <w:r>
-              <w:t>ed here to be generic term subsuming compilation, citation, referencing. Prov</w:t>
+              <w:t>preted here to be generic term subsuming compilation, citation, referencing. Prov</w:t>
             </w:r>
             <w:r>
               <w:t>e</w:t>
@@ -9611,30 +9461,22 @@
                 <w:sz w:val="18"/>
                 <w:szCs w:val="18"/>
               </w:rPr>
-              <w:t xml:space="preserve"> gets Data Casting Collection. Function unclear; guess is a document that is a list of related resources. How is this different </w:t>
-            </w:r>
+              <w:t xml:space="preserve"> gets Data Casting Collection. Function unclear; guess is a document that is a list of related resources. How is this different from </w:t>
+            </w:r>
+            <w:proofErr w:type="spellStart"/>
             <w:r>
               <w:rPr>
                 <w:sz w:val="18"/>
                 <w:szCs w:val="18"/>
               </w:rPr>
-              <w:lastRenderedPageBreak/>
-              <w:t xml:space="preserve">from </w:t>
-            </w:r>
-            <w:proofErr w:type="spellStart"/>
+              <w:t>esip</w:t>
+            </w:r>
+            <w:proofErr w:type="spellEnd"/>
             <w:r>
               <w:rPr>
                 <w:sz w:val="18"/>
                 <w:szCs w:val="18"/>
               </w:rPr>
-              <w:t>esip</w:t>
-            </w:r>
-            <w:proofErr w:type="spellEnd"/>
-            <w:r>
-              <w:rPr>
-                <w:sz w:val="18"/>
-                <w:szCs w:val="18"/>
-              </w:rPr>
               <w:t xml:space="preserve"> feed?</w:t>
             </w:r>
           </w:p>
@@ -9652,7 +9494,6 @@
             </w:pPr>
             <w:proofErr w:type="spellStart"/>
             <w:r>
-              <w:lastRenderedPageBreak/>
               <w:t>esip</w:t>
             </w:r>
             <w:proofErr w:type="spellEnd"/>
@@ -11142,6 +10983,7 @@
               <w:t>r</w:t>
             </w:r>
             <w:r>
+              <w:lastRenderedPageBreak/>
               <w:t>ity, attribution). Distinction of Cite and Reference needs clarification</w:t>
             </w:r>
           </w:p>
@@ -11158,6 +11000,7 @@
             </w:pPr>
             <w:proofErr w:type="spellStart"/>
             <w:r>
+              <w:lastRenderedPageBreak/>
               <w:t>DataCite</w:t>
             </w:r>
             <w:proofErr w:type="spellEnd"/>
@@ -11180,6 +11023,7 @@
           <w:p>
             <w:proofErr w:type="spellStart"/>
             <w:r>
+              <w:lastRenderedPageBreak/>
               <w:t>isRequiredBy</w:t>
             </w:r>
             <w:proofErr w:type="spellEnd"/>
@@ -11286,11 +11130,7 @@
               <w:t>e</w:t>
             </w:r>
             <w:r>
-              <w:t xml:space="preserve">lationship type; listed here because is </w:t>
-            </w:r>
-            <w:r>
-              <w:lastRenderedPageBreak/>
-              <w:t xml:space="preserve">IANA </w:t>
+              <w:t xml:space="preserve">lationship type; listed here because is IANA </w:t>
             </w:r>
             <w:proofErr w:type="spellStart"/>
             <w:r>
@@ -11313,7 +11153,6 @@
               <w:cnfStyle w:val="000000100000" w:firstRow="0" w:lastRow="0" w:firstColumn="0" w:lastColumn="0" w:oddVBand="0" w:evenVBand="0" w:oddHBand="1" w:evenHBand="0" w:firstRowFirstColumn="0" w:firstRowLastColumn="0" w:lastRowFirstColumn="0" w:lastRowLastColumn="0"/>
             </w:pPr>
             <w:r>
-              <w:lastRenderedPageBreak/>
               <w:t>IANA</w:t>
             </w:r>
           </w:p>
@@ -11334,7 +11173,6 @@
           </w:tcPr>
           <w:p>
             <w:r>
-              <w:lastRenderedPageBreak/>
               <w:t>replaces</w:t>
             </w:r>
           </w:p>
@@ -12416,7 +12254,11 @@
     </w:p>
     <w:p>
       <w:r>
-        <w:t>In the component-based style, HTTP messages directed to a single web location contain requests against some component's API. The HTTP protocol is incidental, simply acting as transport to tunnel requests to the actual application.  This style is illustrated by SOAP-based implementations that use XML-encoded content in HTTP POST requests to tunnel procedure calls to application components on the host m</w:t>
+        <w:t xml:space="preserve">In the component-based style, HTTP messages directed to a single web location contain requests against some component's API. The HTTP protocol is incidental, simply acting as transport to tunnel requests to the actual application.  This style is illustrated by SOAP-based implementations that use XML-encoded </w:t>
+      </w:r>
+      <w:r>
+        <w:lastRenderedPageBreak/>
+        <w:t>content in HTTP POST requests to tunnel procedure calls to application components on the host m</w:t>
       </w:r>
       <w:r>
         <w:t>a</w:t>
@@ -12428,11 +12270,7 @@
         <w:t>d</w:t>
       </w:r>
       <w:r>
-        <w:t xml:space="preserve">ucts etc.) and possible actions (read, write, create, delete, filter, report, etc.) on those resources. The </w:t>
-      </w:r>
-      <w:r>
-        <w:lastRenderedPageBreak/>
-        <w:t>media format must be understood a priori by client applications. The object of this proposal is a hype</w:t>
+        <w:t>ucts etc.) and possible actions (read, write, create, delete, filter, report, etc.) on those resources. The media format must be understood a priori by client applications. The object of this proposal is a hype</w:t>
       </w:r>
       <w:r>
         <w:t>r</w:t>
@@ -12538,13 +12376,7 @@
         <w:t>i</w:t>
       </w:r>
       <w:r>
-        <w:t>ple applications and domains. To address the speci</w:t>
-      </w:r>
-      <w:r>
-        <w:t>f</w:t>
-      </w:r>
-      <w:r>
-        <w:t xml:space="preserve">ics of particular applications or domains, media-type profiles are used to add additional semantics to the media type. </w:t>
+        <w:t xml:space="preserve">ple applications and domains. To address the specifics of particular applications or domains, media-type profiles are used to add additional semantics to the media type. </w:t>
       </w:r>
     </w:p>
     <w:p>
@@ -12555,7 +12387,11 @@
         <w:t>a</w:t>
       </w:r>
       <w:r>
-        <w:t>chine actionable if a software application can parse the link and use the information it contains to make appropriate decisions about application progress and how to utilize the target resource. The profile specified in this document defines properties that must be specified for links to resources using the three web application styles outlined above. The specification is abstract, in that it does not proscribe a particular encoding scheme. The intention is that the properties can be implemented in hypermedia formats using various encodings like XML, JSON, RDF, etc.</w:t>
+        <w:t xml:space="preserve">chine actionable if a software application can parse the link and use the information it contains to make appropriate decisions about application progress and how to utilize the target resource. The profile specified in this document defines properties that must be specified for links to resources using the three web application styles outlined above. The specification is abstract, in that it does not proscribe a </w:t>
+      </w:r>
+      <w:r>
+        <w:lastRenderedPageBreak/>
+        <w:t>particular encoding scheme. The intention is that the properties can be implemented in hypermedia formats using various encodings like XML, JSON, RDF, etc.</w:t>
       </w:r>
     </w:p>
     <w:p>
@@ -12563,7 +12399,6 @@
         <w:pStyle w:val="Heading2"/>
       </w:pPr>
       <w:r>
-        <w:lastRenderedPageBreak/>
         <w:t>Protocol and URI Scheme</w:t>
       </w:r>
     </w:p>
@@ -12701,13 +12536,7 @@
         <w:t xml:space="preserve">plemented on other URI schemes that have defined messaging protocols. </w:t>
       </w:r>
       <w:r>
-        <w:t>Protocols specific to pa</w:t>
-      </w:r>
-      <w:r>
-        <w:t>r</w:t>
-      </w:r>
-      <w:r>
-        <w:t>ticular applications that are layered on th</w:t>
+        <w:t>Protocols specific to particular applications that are layered on th</w:t>
       </w:r>
       <w:r>
         <w:t>e</w:t>
@@ -12738,13 +12567,7 @@
       </w:r>
       <w:proofErr w:type="gramEnd"/>
       <w:r>
-        <w:t xml:space="preserve"> profile prope</w:t>
-      </w:r>
-      <w:r>
-        <w:t>r</w:t>
-      </w:r>
-      <w:r>
-        <w:t>ties.</w:t>
+        <w:t xml:space="preserve"> profile properties.</w:t>
       </w:r>
     </w:p>
     <w:p>
@@ -12811,6 +12634,7 @@
         <w:pStyle w:val="Heading1"/>
       </w:pPr>
       <w:r>
+        <w:lastRenderedPageBreak/>
         <w:t xml:space="preserve">Proposed solution for </w:t>
       </w:r>
       <w:bookmarkEnd w:id="5"/>
@@ -12859,11 +12683,7 @@
         <w:t>the</w:t>
       </w:r>
       <w:r>
-        <w:t xml:space="preserve"> MIME </w:t>
-      </w:r>
-      <w:r>
-        <w:lastRenderedPageBreak/>
-        <w:t xml:space="preserve">type, perhaps even utilizing some structured syntax to allow analysis of the MIME type string to extract some of these </w:t>
+        <w:t xml:space="preserve"> MIME type, perhaps even utilizing some structured syntax to allow analysis of the MIME type string to extract some of these </w:t>
       </w:r>
       <w:r>
         <w:t xml:space="preserve">properties.  It would lead to a massive proliferation of MIME types of increasing length and complexity. The solution favored here is to </w:t>
@@ -12881,27 +12701,14 @@
       <w:r>
         <w:t xml:space="preserve">Table </w:t>
       </w:r>
-      <w:r>
-        <w:fldChar w:fldCharType="begin"/>
-      </w:r>
-      <w:r>
-        <w:instrText xml:space="preserve"> SEQ Table \* ARABIC </w:instrText>
-      </w:r>
-      <w:r>
-        <w:fldChar w:fldCharType="separate"/>
-      </w:r>
-      <w:r>
-        <w:rPr>
-          <w:noProof/>
-        </w:rPr>
-        <w:t>6</w:t>
-      </w:r>
-      <w:r>
-        <w:rPr>
-          <w:noProof/>
-        </w:rPr>
-        <w:fldChar w:fldCharType="end"/>
-      </w:r>
+      <w:fldSimple w:instr=" SEQ Table \* ARABIC ">
+        <w:r>
+          <w:rPr>
+            <w:noProof/>
+          </w:rPr>
+          <w:t>6</w:t>
+        </w:r>
+      </w:fldSimple>
       <w:bookmarkEnd w:id="6"/>
       <w:r>
         <w:t>.</w:t>
@@ -13054,13 +12861,7 @@
             </w:r>
             <w:proofErr w:type="spellStart"/>
             <w:r>
-              <w:t>ta</w:t>
-            </w:r>
-            <w:r>
-              <w:t>r</w:t>
-            </w:r>
-            <w:r>
-              <w:t>getURI</w:t>
+              <w:t>targetURI</w:t>
             </w:r>
             <w:proofErr w:type="spellEnd"/>
             <w:r>
@@ -13298,13 +13099,7 @@
               <w:t xml:space="preserve"> more than one type parameter in a link-value; occurrences after the first MUST be ignored by parsers.</w:t>
             </w:r>
             <w:r>
-              <w:t xml:space="preserve"> If multiple media type representations are available, they should be ind</w:t>
-            </w:r>
-            <w:r>
-              <w:t>i</w:t>
-            </w:r>
-            <w:r>
-              <w:t>cated by separate link elements. This property is about the target of the link.</w:t>
+              <w:t xml:space="preserve"> If multiple media type representations are available, they should be indicated by separate link elements. This property is about the target of the link.</w:t>
             </w:r>
           </w:p>
         </w:tc>
@@ -13411,13 +13206,7 @@
               <w:t>ance in Atom Specification RFC-4287, section 4.2.7.2.</w:t>
             </w:r>
             <w:r>
-              <w:t xml:space="preserve"> Other domain-specific terms, not from IANA registry MAY be included; these SHOULD be namespace qualified. Mu</w:t>
-            </w:r>
-            <w:r>
-              <w:t>l</w:t>
-            </w:r>
-            <w:r>
-              <w:t xml:space="preserve">tiple </w:t>
+              <w:t xml:space="preserve"> Other domain-specific terms, not from IANA registry MAY be included; these SHOULD be namespace qualified. Multiple </w:t>
             </w:r>
             <w:proofErr w:type="spellStart"/>
             <w:r>
@@ -13651,7 +13440,11 @@
               <w:t xml:space="preserve"> media format</w:t>
             </w:r>
             <w:r>
-              <w:t xml:space="preserve">; note that the same output scheme might be encoded using different MIME types, so the two are somewhat orthogonal. </w:t>
+              <w:t xml:space="preserve">; note that the same output scheme might be encoded using different MIME types, so </w:t>
+            </w:r>
+            <w:r>
+              <w:lastRenderedPageBreak/>
+              <w:t xml:space="preserve">the two are somewhat orthogonal. </w:t>
             </w:r>
             <w:r>
               <w:t xml:space="preserve"> </w:t>
@@ -13825,13 +13618,7 @@
             </w:pPr>
             <w:proofErr w:type="spellStart"/>
             <w:r>
-              <w:t>descri</w:t>
-            </w:r>
-            <w:r>
-              <w:t>p</w:t>
-            </w:r>
-            <w:r>
-              <w:t>tion</w:t>
+              <w:t>description</w:t>
             </w:r>
             <w:r>
               <w:t>URL</w:t>
@@ -14150,13 +13937,7 @@
             </w:r>
             <w:proofErr w:type="spellStart"/>
             <w:r>
-              <w:t>ove</w:t>
-            </w:r>
-            <w:r>
-              <w:t>r</w:t>
-            </w:r>
-            <w:r>
-              <w:t>layAPI</w:t>
+              <w:t>overlayAPI</w:t>
             </w:r>
             <w:proofErr w:type="spellEnd"/>
             <w:r>
@@ -14187,22 +13968,10 @@
               <w:t xml:space="preserve"> communications, as well as advertising available </w:t>
             </w:r>
             <w:r>
-              <w:t>beha</w:t>
-            </w:r>
-            <w:r>
-              <w:t>v</w:t>
-            </w:r>
-            <w:r>
-              <w:t>iors</w:t>
-            </w:r>
-            <w:r>
-              <w:t xml:space="preserve"> (e.g., to aid in laying out a user interface for consuming the API). Home-documents draft proposes set of co</w:t>
-            </w:r>
-            <w:r>
-              <w:t>m</w:t>
-            </w:r>
-            <w:r>
-              <w:t>mon hints</w:t>
+              <w:t>behaviors</w:t>
+            </w:r>
+            <w:r>
+              <w:t xml:space="preserve"> (e.g., to aid in laying out a user interface for consuming the API). Home-documents draft proposes set of common hints</w:t>
             </w:r>
             <w:r>
               <w:t xml:space="preserve"> as an example.</w:t>
@@ -14220,27 +13989,14 @@
       <w:r>
         <w:t xml:space="preserve">Table </w:t>
       </w:r>
-      <w:r>
-        <w:fldChar w:fldCharType="begin"/>
-      </w:r>
-      <w:r>
-        <w:instrText xml:space="preserve"> SEQ Table \* ARABIC </w:instrText>
-      </w:r>
-      <w:r>
-        <w:fldChar w:fldCharType="separate"/>
-      </w:r>
-      <w:r>
-        <w:rPr>
-          <w:noProof/>
-        </w:rPr>
-        <w:t>7</w:t>
-      </w:r>
-      <w:r>
-        <w:rPr>
-          <w:noProof/>
-        </w:rPr>
-        <w:fldChar w:fldCharType="end"/>
-      </w:r>
+      <w:fldSimple w:instr=" SEQ Table \* ARABIC ">
+        <w:r>
+          <w:rPr>
+            <w:noProof/>
+          </w:rPr>
+          <w:t>7</w:t>
+        </w:r>
+      </w:fldSimple>
       <w:bookmarkEnd w:id="7"/>
       <w:r>
         <w:t>.</w:t>
@@ -14958,6 +14714,7 @@
         <w:pStyle w:val="Heading3"/>
       </w:pPr>
       <w:r>
+        <w:lastRenderedPageBreak/>
         <w:t>OGC Web Feature Service link</w:t>
       </w:r>
     </w:p>
@@ -15058,7 +14815,6 @@
             </w:pPr>
             <w:proofErr w:type="spellStart"/>
             <w:r>
-              <w:lastRenderedPageBreak/>
               <w:t>rel</w:t>
             </w:r>
             <w:proofErr w:type="spellEnd"/>
@@ -15873,6 +15629,7 @@
             </w:pPr>
             <w:proofErr w:type="spellStart"/>
             <w:r>
+              <w:lastRenderedPageBreak/>
               <w:t>rel</w:t>
             </w:r>
             <w:proofErr w:type="spellEnd"/>
@@ -15975,7 +15732,6 @@
             </w:pPr>
             <w:proofErr w:type="spellStart"/>
             <w:r>
-              <w:lastRenderedPageBreak/>
               <w:t>overlayAPI</w:t>
             </w:r>
             <w:proofErr w:type="spellEnd"/>
@@ -16705,9 +16461,11 @@
       <w:pPr>
         <w:pStyle w:val="Heading3"/>
       </w:pPr>
+      <w:bookmarkStart w:id="8" w:name="_GoBack"/>
       <w:proofErr w:type="spellStart"/>
       <w:proofErr w:type="gramStart"/>
       <w:r>
+        <w:lastRenderedPageBreak/>
         <w:t>macrostrat</w:t>
       </w:r>
       <w:proofErr w:type="spellEnd"/>
@@ -16720,6 +16478,9 @@
       </w:r>
     </w:p>
     <w:p>
+      <w:pPr>
+        <w:keepNext/>
+      </w:pPr>
       <w:proofErr w:type="spellStart"/>
       <w:r>
         <w:t>Shanan</w:t>
@@ -16744,6 +16505,7 @@
           <w:tcPr>
             <w:tcW w:w="4788" w:type="dxa"/>
           </w:tcPr>
+          <w:bookmarkEnd w:id="8"/>
           <w:p>
             <w:pPr>
               <w:pStyle w:val="Heading4"/>
@@ -16883,7 +16645,6 @@
               <w:pStyle w:val="NoSpacing"/>
             </w:pPr>
             <w:r>
-              <w:lastRenderedPageBreak/>
               <w:t>protocol</w:t>
             </w:r>
           </w:p>
@@ -17634,459 +17395,16 @@
       </w:tr>
     </w:tbl>
     <w:p/>
-    <w:p/>
-    <w:p>
-      <w:pPr>
-        <w:pStyle w:val="Heading2"/>
-      </w:pPr>
-      <w:r>
-        <w:t>Implementation</w:t>
-      </w:r>
-      <w:r>
-        <w:t>—still waiting….</w:t>
-      </w:r>
-    </w:p>
-    <w:p>
-      <w:r>
-        <w:t>The Atom protocol allows attributes to be added to any element as long as they are not in the atom (</w:t>
-      </w:r>
-      <w:hyperlink r:id="rId37" w:history="1">
-        <w:r>
-          <w:rPr>
-            <w:rStyle w:val="Hyperlink"/>
-          </w:rPr>
-          <w:t>http://www.w3.org/2005/Atom</w:t>
-        </w:r>
-      </w:hyperlink>
-      <w:r>
-        <w:t xml:space="preserve">) </w:t>
-      </w:r>
-      <w:r>
-        <w:t>namespace (</w:t>
-      </w:r>
-      <w:proofErr w:type="gramStart"/>
-      <w:r>
-        <w:t>Nottingham  and</w:t>
-      </w:r>
-      <w:proofErr w:type="gramEnd"/>
-      <w:r>
-        <w:t xml:space="preserve"> Sayre, 2005, p. 7). </w:t>
-      </w:r>
-      <w:r>
-        <w:t xml:space="preserve">An xml schema at </w:t>
-      </w:r>
-      <w:hyperlink r:id="rId38" w:history="1">
-        <w:r>
-          <w:rPr>
-            <w:rStyle w:val="Hyperlink"/>
-          </w:rPr>
-          <w:t>http://schemas.usgin.org/schemas/ExtLinkAttributes0.5.xsd</w:t>
-        </w:r>
-      </w:hyperlink>
-      <w:r>
-        <w:t xml:space="preserve"> defines the attributes from </w:t>
-      </w:r>
-      <w:r>
-        <w:fldChar w:fldCharType="begin"/>
-      </w:r>
-      <w:r>
-        <w:instrText xml:space="preserve"> REF _Ref305152361 \h </w:instrText>
-      </w:r>
-      <w:r>
-        <w:fldChar w:fldCharType="separate"/>
-      </w:r>
-      <w:r>
-        <w:t xml:space="preserve">Table </w:t>
-      </w:r>
-      <w:r>
-        <w:rPr>
-          <w:noProof/>
-        </w:rPr>
-        <w:t>6</w:t>
-      </w:r>
-      <w:r>
-        <w:fldChar w:fldCharType="end"/>
-      </w:r>
-      <w:r>
-        <w:t xml:space="preserve"> that e</w:t>
-      </w:r>
-      <w:r>
-        <w:t>x</w:t>
-      </w:r>
-      <w:r>
-        <w:t xml:space="preserve">tend the base attributes defined on the link element in the Atom Specification. </w:t>
-      </w:r>
-    </w:p>
-    <w:p>
-      <w:r>
-        <w:t xml:space="preserve">As a concrete example of the need for clearer conventions for specifying link properties, consider links in simple metadata. </w:t>
-      </w:r>
-      <w:r>
-        <w:t>The Open Geospatial Consortium catalog service for the web requires all implement</w:t>
-      </w:r>
-      <w:r>
-        <w:t>a</w:t>
-      </w:r>
-      <w:r>
-        <w:t xml:space="preserve">tions to be able to provide a response conforming to the </w:t>
-      </w:r>
-      <w:proofErr w:type="spellStart"/>
-      <w:r>
-        <w:t>csw</w:t>
-      </w:r>
-      <w:proofErr w:type="spellEnd"/>
-      <w:r>
-        <w:t xml:space="preserve"> record xml schema (</w:t>
-      </w:r>
-      <w:hyperlink w:history="1">
-        <w:r>
-          <w:rPr>
-            <w:rStyle w:val="Hyperlink"/>
-          </w:rPr>
-          <w:t>http://schemas.open- gis.net/csw/2.0.2/CSW-discovery.xsd</w:t>
-        </w:r>
-      </w:hyperlink>
-      <w:r>
-        <w:t>). The content of this schema is essentially the Dublin Core and Dublin Core Term elements (</w:t>
-      </w:r>
-      <w:hyperlink r:id="rId39" w:history="1">
-        <w:r>
-          <w:rPr>
-            <w:rStyle w:val="Hyperlink"/>
-          </w:rPr>
-          <w:t>http://dublincore.org/documents/dcmi-terms/</w:t>
-        </w:r>
-      </w:hyperlink>
-      <w:r>
-        <w:t xml:space="preserve">). Metadata from the ESRI </w:t>
-      </w:r>
-      <w:proofErr w:type="spellStart"/>
-      <w:r>
-        <w:t>G</w:t>
-      </w:r>
-      <w:r>
-        <w:t>eoportal</w:t>
-      </w:r>
-      <w:proofErr w:type="spellEnd"/>
-      <w:r>
-        <w:t xml:space="preserve"> </w:t>
-      </w:r>
-      <w:r>
-        <w:t>(v1.0) CSW</w:t>
-      </w:r>
-      <w:r>
-        <w:t xml:space="preserve"> implementation encodes links to OGC service end </w:t>
-      </w:r>
-      <w:r>
-        <w:t>points like</w:t>
-      </w:r>
-      <w:r>
-        <w:t xml:space="preserve"> this:</w:t>
-      </w:r>
-    </w:p>
-    <w:p>
-      <w:r>
-        <w:t>&lt;</w:t>
-      </w:r>
-      <w:proofErr w:type="spellStart"/>
-      <w:r>
-        <w:t>dct</w:t>
-      </w:r>
-      <w:proofErr w:type="gramStart"/>
-      <w:r>
-        <w:t>:</w:t>
-      </w:r>
-      <w:r>
-        <w:t>references</w:t>
-      </w:r>
-      <w:proofErr w:type="spellEnd"/>
-      <w:proofErr w:type="gramEnd"/>
-      <w:r>
-        <w:t xml:space="preserve"> scheme=”</w:t>
-      </w:r>
-      <w:r>
-        <w:t xml:space="preserve"> </w:t>
-      </w:r>
-      <w:proofErr w:type="spellStart"/>
-      <w:r>
-        <w:rPr>
-          <w:rStyle w:val="Emphasis"/>
-        </w:rPr>
-        <w:t>urn</w:t>
-      </w:r>
-      <w:r>
-        <w:rPr>
-          <w:rStyle w:val="st"/>
-        </w:rPr>
-        <w:t>:</w:t>
-      </w:r>
-      <w:r>
-        <w:rPr>
-          <w:rStyle w:val="Emphasis"/>
-        </w:rPr>
-        <w:t>x</w:t>
-      </w:r>
-      <w:r>
-        <w:rPr>
-          <w:rStyle w:val="st"/>
-        </w:rPr>
-        <w:t>-</w:t>
-      </w:r>
-      <w:r>
-        <w:rPr>
-          <w:rStyle w:val="Emphasis"/>
-        </w:rPr>
-        <w:t>esri</w:t>
-      </w:r>
-      <w:r>
-        <w:rPr>
-          <w:rStyle w:val="st"/>
-        </w:rPr>
-        <w:t>:</w:t>
-      </w:r>
-      <w:r>
-        <w:rPr>
-          <w:rStyle w:val="Emphasis"/>
-        </w:rPr>
-        <w:t>specification</w:t>
-      </w:r>
-      <w:r>
-        <w:rPr>
-          <w:rStyle w:val="st"/>
-        </w:rPr>
-        <w:t>:</w:t>
-      </w:r>
-      <w:r>
-        <w:rPr>
-          <w:rStyle w:val="Emphasis"/>
-        </w:rPr>
-        <w:t>ServiceType</w:t>
-      </w:r>
-      <w:r>
-        <w:rPr>
-          <w:rStyle w:val="st"/>
-        </w:rPr>
-        <w:t>:ArcIMS:Metadata:Server</w:t>
-      </w:r>
-      <w:proofErr w:type="spellEnd"/>
-      <w:r>
-        <w:t xml:space="preserve"> “&gt;http://url.to.server/wms?service=WMS&amp;request= &lt;/</w:t>
-      </w:r>
-      <w:proofErr w:type="spellStart"/>
-      <w:r>
-        <w:t>dct:</w:t>
-      </w:r>
-      <w:r>
-        <w:t>references</w:t>
-      </w:r>
-      <w:proofErr w:type="spellEnd"/>
-      <w:r>
-        <w:t>&gt;</w:t>
-      </w:r>
-      <w:r>
-        <w:t>.</w:t>
-      </w:r>
-    </w:p>
-    <w:p>
-      <w:proofErr w:type="spellStart"/>
-      <w:r>
-        <w:t>GeoNetwork</w:t>
-      </w:r>
-      <w:proofErr w:type="spellEnd"/>
-      <w:r>
-        <w:t xml:space="preserve"> </w:t>
-      </w:r>
-      <w:proofErr w:type="spellStart"/>
-      <w:r>
-        <w:t>opensource</w:t>
-      </w:r>
-      <w:proofErr w:type="spellEnd"/>
-      <w:r>
-        <w:t xml:space="preserve"> (</w:t>
-      </w:r>
-      <w:proofErr w:type="spellStart"/>
-      <w:r>
-        <w:t>OneGeology</w:t>
-      </w:r>
-      <w:proofErr w:type="spellEnd"/>
-      <w:r>
-        <w:t xml:space="preserve"> catalog hosted by BRGM)</w:t>
-      </w:r>
-      <w:r>
-        <w:t xml:space="preserve"> encodes the </w:t>
-      </w:r>
-      <w:r>
-        <w:t>capabilities</w:t>
-      </w:r>
-      <w:r>
-        <w:t xml:space="preserve"> URL thus:</w:t>
-      </w:r>
-    </w:p>
-    <w:p>
-      <w:r>
-        <w:t>&lt;</w:t>
-      </w:r>
-      <w:proofErr w:type="spellStart"/>
-      <w:r>
-        <w:t>dc</w:t>
-      </w:r>
-      <w:proofErr w:type="gramStart"/>
-      <w:r>
-        <w:t>:URI</w:t>
-      </w:r>
-      <w:proofErr w:type="spellEnd"/>
-      <w:proofErr w:type="gramEnd"/>
-      <w:r>
-        <w:t xml:space="preserve"> protocol="WWW:LINK-1.0-http--link" description="http://ogc.bgs.ac.uk/cgi-bin/BGS_GSN_Bedrock_Geology/wms"&gt;</w:t>
-      </w:r>
-      <w:hyperlink r:id="rId40" w:history="1">
-        <w:r>
-          <w:rPr>
-            <w:rStyle w:val="Hyperlink"/>
-          </w:rPr>
-          <w:t>http://ogc.bgs.ac.uk/cgi-bin/BGS_GSN_Bedrock_Geology/wms?&lt;/dc:URI</w:t>
-        </w:r>
-      </w:hyperlink>
-      <w:r>
-        <w:t>&gt;</w:t>
-      </w:r>
-    </w:p>
-    <w:p>
-      <w:r>
-        <w:t xml:space="preserve">Note the </w:t>
-      </w:r>
-      <w:proofErr w:type="spellStart"/>
-      <w:r>
-        <w:t>dc</w:t>
-      </w:r>
-      <w:proofErr w:type="gramStart"/>
-      <w:r>
-        <w:t>:URI</w:t>
-      </w:r>
-      <w:proofErr w:type="spellEnd"/>
-      <w:proofErr w:type="gramEnd"/>
-      <w:r>
-        <w:t xml:space="preserve"> is not a valid element in the </w:t>
-      </w:r>
-      <w:proofErr w:type="spellStart"/>
-      <w:r>
-        <w:t>csw:record</w:t>
-      </w:r>
-      <w:proofErr w:type="spellEnd"/>
-      <w:r>
-        <w:t xml:space="preserve"> XML schema. </w:t>
-      </w:r>
-    </w:p>
-    <w:p>
-      <w:r>
-        <w:t xml:space="preserve">Other CSW servers may very well use different encodings. This is not interoperable—a web client </w:t>
-      </w:r>
-      <w:r>
-        <w:t>cannot</w:t>
-      </w:r>
-      <w:r>
-        <w:t xml:space="preserve"> </w:t>
-      </w:r>
-      <w:r>
-        <w:t xml:space="preserve">reliably parse even a ‘simple’ </w:t>
-      </w:r>
-      <w:proofErr w:type="spellStart"/>
-      <w:r>
-        <w:t>csw</w:t>
-      </w:r>
-      <w:proofErr w:type="spellEnd"/>
-      <w:r>
-        <w:t xml:space="preserve"> record to get the capabilities URL for an OGC service. </w:t>
-      </w:r>
-      <w:r>
-        <w:t xml:space="preserve">The </w:t>
-      </w:r>
-      <w:proofErr w:type="spellStart"/>
-      <w:r>
-        <w:t>csw</w:t>
-      </w:r>
-      <w:proofErr w:type="gramStart"/>
-      <w:r>
-        <w:t>:</w:t>
-      </w:r>
-      <w:r>
-        <w:t>r</w:t>
-      </w:r>
-      <w:r>
-        <w:t>ecord</w:t>
-      </w:r>
-      <w:proofErr w:type="spellEnd"/>
-      <w:proofErr w:type="gramEnd"/>
-      <w:r>
-        <w:t xml:space="preserve"> </w:t>
-      </w:r>
-      <w:r>
-        <w:t>XML</w:t>
-      </w:r>
-      <w:r>
-        <w:t xml:space="preserve"> implementation of Dublin Core elements only allows a single attribute (scheme) on the relation e</w:t>
-      </w:r>
-      <w:r>
-        <w:t>l</w:t>
-      </w:r>
-      <w:r>
-        <w:t xml:space="preserve">ement substitution group. </w:t>
-      </w:r>
-      <w:r>
-        <w:t>It appears that the ESRI approach, using the &lt;</w:t>
-      </w:r>
-      <w:proofErr w:type="spellStart"/>
-      <w:r>
-        <w:t>dct</w:t>
-      </w:r>
-      <w:proofErr w:type="gramStart"/>
-      <w:r>
-        <w:t>:references</w:t>
-      </w:r>
-      <w:proofErr w:type="spellEnd"/>
-      <w:proofErr w:type="gramEnd"/>
-      <w:r>
-        <w:t xml:space="preserve">&gt; element with a URI that identifies an OGC </w:t>
-      </w:r>
-      <w:proofErr w:type="spellStart"/>
-      <w:r>
-        <w:t>getCapabilities</w:t>
-      </w:r>
-      <w:proofErr w:type="spellEnd"/>
-      <w:r>
-        <w:t xml:space="preserve"> document would be a viable solution.  The other extended link properties could be added in the &lt;</w:t>
-      </w:r>
-      <w:proofErr w:type="spellStart"/>
-      <w:r>
-        <w:t>dct</w:t>
-      </w:r>
-      <w:proofErr w:type="gramStart"/>
-      <w:r>
-        <w:t>:references</w:t>
-      </w:r>
-      <w:proofErr w:type="spellEnd"/>
-      <w:proofErr w:type="gramEnd"/>
-      <w:r>
-        <w:t xml:space="preserve">&gt; element, but this would not be schema valid against the </w:t>
-      </w:r>
-      <w:proofErr w:type="spellStart"/>
-      <w:r>
-        <w:t>csw:record</w:t>
-      </w:r>
-      <w:proofErr w:type="spellEnd"/>
-      <w:r>
-        <w:t xml:space="preserve"> schema. </w:t>
-      </w:r>
-    </w:p>
     <w:p>
       <w:pPr>
         <w:pStyle w:val="Heading1"/>
       </w:pPr>
-      <w:bookmarkStart w:id="8" w:name="_Toc304961742"/>
-      <w:r>
+      <w:bookmarkStart w:id="9" w:name="_Toc304961742"/>
+      <w:r>
+        <w:lastRenderedPageBreak/>
         <w:t>References</w:t>
       </w:r>
-      <w:bookmarkEnd w:id="8"/>
+      <w:bookmarkEnd w:id="9"/>
       <w:r>
         <w:t xml:space="preserve"> and related reading</w:t>
       </w:r>
@@ -18143,7 +17461,7 @@
       <w:r>
         <w:t xml:space="preserve"> uses of a URL: Name, Concept, Web Location and Document instance: accessed at </w:t>
       </w:r>
-      <w:hyperlink r:id="rId41" w:history="1">
+      <w:hyperlink r:id="rId37" w:history="1">
         <w:r>
           <w:rPr>
             <w:rStyle w:val="Hyperlink"/>
@@ -18220,7 +17538,7 @@
       <w:r>
         <w:t xml:space="preserve"> as linked information systems: </w:t>
       </w:r>
-      <w:hyperlink r:id="rId42" w:history="1">
+      <w:hyperlink r:id="rId38" w:history="1">
         <w:r>
           <w:rPr>
             <w:rStyle w:val="Hyperlink"/>
@@ -18247,7 +17565,7 @@
       <w:r>
         <w:t xml:space="preserve"> 2012, accessed at </w:t>
       </w:r>
-      <w:hyperlink r:id="rId43" w:history="1">
+      <w:hyperlink r:id="rId39" w:history="1">
         <w:r>
           <w:rPr>
             <w:rStyle w:val="Hyperlink"/>
@@ -18264,7 +17582,6 @@
         <w:pStyle w:val="references"/>
       </w:pPr>
       <w:r>
-        <w:lastRenderedPageBreak/>
         <w:t>Coyle, Karen, 2010, Understanding the Semantic Web: Bibliographic Data and Metadata: Library Technology R</w:t>
       </w:r>
       <w:r>
@@ -18309,24 +17626,12 @@
       <w:r>
         <w:t xml:space="preserve"> at </w:t>
       </w:r>
-      <w:hyperlink r:id="rId44" w:history="1">
+      <w:hyperlink r:id="rId40" w:history="1">
         <w:r>
           <w:rPr>
             <w:rStyle w:val="Hyperlink"/>
           </w:rPr>
-          <w:t>http://www.ietf.org/rfc</w:t>
-        </w:r>
-        <w:r>
-          <w:rPr>
-            <w:rStyle w:val="Hyperlink"/>
-          </w:rPr>
-          <w:t>/</w:t>
-        </w:r>
-        <w:r>
-          <w:rPr>
-            <w:rStyle w:val="Hyperlink"/>
-          </w:rPr>
-          <w:t>rfc3987.txt</w:t>
+          <w:t>http://www.ietf.org/rfc/rfc3987.txt</w:t>
         </w:r>
       </w:hyperlink>
       <w:r>
@@ -18365,7 +17670,7 @@
       <w:r>
         <w:t xml:space="preserve">fer Protocol -- HTTP/1.1: RFC2616, accessed at </w:t>
       </w:r>
-      <w:hyperlink r:id="rId45" w:history="1">
+      <w:hyperlink r:id="rId41" w:history="1">
         <w:r>
           <w:rPr>
             <w:rStyle w:val="Hyperlink"/>
@@ -18399,7 +17704,7 @@
       <w:r>
         <w:t xml:space="preserve">Fielding, Roy, 2008, REST APIs must be hypertext-driven: Untangled, Web BLOG, </w:t>
       </w:r>
-      <w:hyperlink r:id="rId46" w:history="1">
+      <w:hyperlink r:id="rId42" w:history="1">
         <w:r>
           <w:rPr>
             <w:rStyle w:val="Hyperlink"/>
@@ -18438,7 +17743,7 @@
       <w:r>
         <w:t xml:space="preserve"> </w:t>
       </w:r>
-      <w:hyperlink r:id="rId47" w:history="1">
+      <w:hyperlink r:id="rId43" w:history="1">
         <w:r>
           <w:rPr>
             <w:rStyle w:val="Hyperlink"/>
@@ -18484,7 +17789,7 @@
       <w:r>
         <w:t xml:space="preserve">, </w:t>
       </w:r>
-      <w:hyperlink r:id="rId48" w:history="1">
+      <w:hyperlink r:id="rId44" w:history="1">
         <w:r>
           <w:rPr>
             <w:rStyle w:val="Hyperlink"/>
@@ -18555,7 +17860,7 @@
       <w:r>
         <w:t xml:space="preserve">el: International Telecommunications Union Recommendation X.200, 63 p. Accessed at </w:t>
       </w:r>
-      <w:hyperlink r:id="rId49" w:history="1">
+      <w:hyperlink r:id="rId45" w:history="1">
         <w:r>
           <w:rPr>
             <w:rStyle w:val="Hyperlink"/>
@@ -18600,7 +17905,7 @@
       <w:r>
         <w:t>Linked Data for the Web,</w:t>
       </w:r>
-      <w:hyperlink r:id="rId50" w:history="1">
+      <w:hyperlink r:id="rId46" w:history="1">
         <w:r>
           <w:rPr>
             <w:rStyle w:val="Hyperlink"/>
@@ -18627,7 +17932,7 @@
       <w:r>
         <w:t xml:space="preserve"> use of Metadata in URIs: W3C TAG Finding, accessed at </w:t>
       </w:r>
-      <w:hyperlink r:id="rId51" w:history="1">
+      <w:hyperlink r:id="rId47" w:history="1">
         <w:r>
           <w:rPr>
             <w:rStyle w:val="Hyperlink"/>
@@ -18652,7 +17957,7 @@
       <w:r>
         <w:t xml:space="preserve">, and Sayre, R., eds., 2005, The Atom Syndication Format: IETF Network Working Group Request for Comments RFC-4287, </w:t>
       </w:r>
-      <w:hyperlink r:id="rId52" w:history="1">
+      <w:hyperlink r:id="rId48" w:history="1">
         <w:r>
           <w:rPr>
             <w:rStyle w:val="Hyperlink"/>
@@ -18669,6 +17974,7 @@
         <w:pStyle w:val="references"/>
       </w:pPr>
       <w:r>
+        <w:lastRenderedPageBreak/>
         <w:t>Nottingham, M.</w:t>
       </w:r>
       <w:r>
@@ -18691,7 +17997,7 @@
       <w:r>
         <w:t xml:space="preserve">, </w:t>
       </w:r>
-      <w:hyperlink r:id="rId53" w:history="1">
+      <w:hyperlink r:id="rId49" w:history="1">
         <w:r>
           <w:rPr>
             <w:rStyle w:val="Hyperlink"/>
@@ -18733,7 +18039,7 @@
       <w:r>
         <w:t xml:space="preserve">, accessed at </w:t>
       </w:r>
-      <w:hyperlink r:id="rId54" w:history="1">
+      <w:hyperlink r:id="rId50" w:history="1">
         <w:r>
           <w:rPr>
             <w:rStyle w:val="Hyperlink"/>
@@ -18779,7 +18085,7 @@
       <w:r>
         <w:t xml:space="preserve">/0005, </w:t>
       </w:r>
-      <w:hyperlink r:id="rId55" w:history="1">
+      <w:hyperlink r:id="rId51" w:history="1">
         <w:r>
           <w:rPr>
             <w:rStyle w:val="Hyperlink"/>
@@ -18857,7 +18163,7 @@
       <w:r>
         <w:t xml:space="preserve">W3C, 2007-04-27, Latest SOAP Versions, </w:t>
       </w:r>
-      <w:hyperlink r:id="rId56" w:history="1">
+      <w:hyperlink r:id="rId52" w:history="1">
         <w:r>
           <w:rPr>
             <w:rStyle w:val="Hyperlink"/>
@@ -18883,7 +18189,7 @@
       <w:r>
         <w:t xml:space="preserve">: web page </w:t>
       </w:r>
-      <w:hyperlink r:id="rId57" w:history="1">
+      <w:hyperlink r:id="rId53" w:history="1">
         <w:r>
           <w:rPr>
             <w:rStyle w:val="Hyperlink"/>
@@ -18900,10 +18206,9 @@
         <w:pStyle w:val="references"/>
       </w:pPr>
       <w:r>
-        <w:lastRenderedPageBreak/>
         <w:t xml:space="preserve">[RFC 6570] Gregorio, J., Fielding, R., Hadley, M., Nottingham, M., and Orchard, D., 2012-03, URI Template: Internet Engineering Task Force (IETF) Request for Comments RFC-6570, </w:t>
       </w:r>
-      <w:hyperlink r:id="rId58" w:history="1">
+      <w:hyperlink r:id="rId54" w:history="1">
         <w:r>
           <w:rPr>
             <w:rStyle w:val="Hyperlink"/>
@@ -18930,7 +18235,7 @@
       <w:r>
         <w:t xml:space="preserve"> 1.1 specification, Draft 5: Web Document, </w:t>
       </w:r>
-      <w:hyperlink r:id="rId59" w:history="1">
+      <w:hyperlink r:id="rId55" w:history="1">
         <w:r>
           <w:rPr>
             <w:rStyle w:val="Hyperlink"/>
@@ -18941,8 +18246,6 @@
       <w:r>
         <w:t xml:space="preserve"> (accessed 2013-02-26).</w:t>
       </w:r>
-      <w:bookmarkStart w:id="9" w:name="_GoBack"/>
-      <w:bookmarkEnd w:id="9"/>
     </w:p>
     <w:p>
       <w:pPr>
@@ -19000,589 +18303,18 @@
       <w:r>
         <w:t>e</w:t>
       </w:r>
-      <w:proofErr w:type="gramStart"/>
-      <w:r>
-        <w:t>quests</w:t>
-      </w:r>
-      <w:proofErr w:type="gramEnd"/>
-      <w:r>
-        <w:t xml:space="preserve"> and responses (both normal and for error conditions) are encoded, and how messages are a</w:t>
+      <w:r>
+        <w:t>quests and responses (both normal and for error conditions) are encoded, and how messages are a</w:t>
       </w:r>
       <w:r>
         <w:t>d</w:t>
       </w:r>
       <w:r>
         <w:t>dressed and directed to the proper recipient.</w:t>
-      </w:r>
-    </w:p>
-    <w:p/>
-    <w:p>
-      <w:pPr>
-        <w:pStyle w:val="Heading3"/>
-      </w:pPr>
-      <w:r>
-        <w:t>Graveyard</w:t>
-      </w:r>
-    </w:p>
-    <w:p>
-      <w:r>
-        <w:t>The content of the service’s response is a representation of the requested resource, discussed in the next section. The internet functions on a series of</w:t>
-      </w:r>
-      <w:hyperlink r:id="rId60" w:anchor="Protocol_layering" w:history="1">
-        <w:r>
-          <w:rPr>
-            <w:rStyle w:val="Hyperlink"/>
-          </w:rPr>
-          <w:t xml:space="preserve"> ‘stacked’ protocols</w:t>
-        </w:r>
-      </w:hyperlink>
-      <w:r>
-        <w:t>, starting from the hardware level, and working up to the level of file formats. The internet is defined by the stack of low-level protocols that allow machines to communicate—TCP and IP. This allows applications developed for use on the i</w:t>
-      </w:r>
-      <w:r>
-        <w:t>n</w:t>
-      </w:r>
-      <w:r>
-        <w:t>ternet (like the World Wide Web) to be developed by defining higher level protocols transported using the lower level protocols.</w:t>
-      </w:r>
-    </w:p>
-    <w:p/>
-    <w:p>
-      <w:r>
-        <w:t>Utilization of a URI-based link in the application layer can be specified with three properties:</w:t>
-      </w:r>
-    </w:p>
-    <w:p>
-      <w:r>
-        <w:t>Link protocol—this determines the protocol for dereferencing the identifier and has implications for o</w:t>
-      </w:r>
-      <w:r>
-        <w:t>p</w:t>
-      </w:r>
-      <w:r>
-        <w:t>erations and options in that dereferencing. HTTP is the most common protocol; a variety of other ident</w:t>
-      </w:r>
-      <w:r>
-        <w:t>i</w:t>
-      </w:r>
-      <w:r>
-        <w:t>fier protocols</w:t>
-      </w:r>
-      <w:r>
-        <w:t xml:space="preserve"> </w:t>
-      </w:r>
-      <w:r>
-        <w:t>(</w:t>
-      </w:r>
-      <w:proofErr w:type="spellStart"/>
-      <w:r>
-        <w:t>doi</w:t>
-      </w:r>
-      <w:proofErr w:type="spellEnd"/>
-      <w:r>
-        <w:t xml:space="preserve">, </w:t>
-      </w:r>
-      <w:proofErr w:type="spellStart"/>
-      <w:proofErr w:type="gramStart"/>
-      <w:r>
-        <w:t>issn</w:t>
-      </w:r>
-      <w:proofErr w:type="spellEnd"/>
-      <w:proofErr w:type="gramEnd"/>
-      <w:r>
-        <w:t xml:space="preserve">, </w:t>
-      </w:r>
-      <w:proofErr w:type="spellStart"/>
-      <w:r>
-        <w:t>isbn</w:t>
-      </w:r>
-      <w:proofErr w:type="spellEnd"/>
-      <w:r>
-        <w:t>, ark) use dereferencing schemes based on HTTP operation, but have sep</w:t>
-      </w:r>
-      <w:r>
-        <w:t>a</w:t>
-      </w:r>
-      <w:r>
-        <w:t>rate name servers. The IETF URI specification mandates that “e</w:t>
-      </w:r>
-      <w:r>
-        <w:t>ach URI begins with a scheme name</w:t>
-      </w:r>
-      <w:r>
-        <w:t>” (section 1.1.1, IETF RPC-3986); thus explicit specification as a link attribute for links using URIs should be unnecessary.</w:t>
-      </w:r>
-    </w:p>
-    <w:p>
-      <w:r>
-        <w:t>Service type– this determines the operations, parameters etc. that may be used in construction of a r</w:t>
-      </w:r>
-      <w:r>
-        <w:t>e</w:t>
-      </w:r>
-      <w:r>
-        <w:t xml:space="preserve">quest for a desired resource, operation, or application state. Service type identifiers should be version-specific.  </w:t>
-      </w:r>
-    </w:p>
-    <w:p>
-      <w:r>
-        <w:t xml:space="preserve">Service profile – In many cases, knowing the service type (WMS, WFS, </w:t>
-      </w:r>
-      <w:proofErr w:type="spellStart"/>
-      <w:r>
-        <w:t>OpenDAP</w:t>
-      </w:r>
-      <w:proofErr w:type="spellEnd"/>
-      <w:r>
-        <w:t xml:space="preserve">, </w:t>
-      </w:r>
-      <w:proofErr w:type="gramStart"/>
-      <w:r>
-        <w:t>CSW</w:t>
-      </w:r>
-      <w:proofErr w:type="gramEnd"/>
-      <w:r>
-        <w:t>) is not sufficient—there may be additional constraints in particular service instances that are standardized in a profile that needs to be understood in order to successfully use the service.  These typically specify particular data schema, vocabularies, and data constraints.</w:t>
-      </w:r>
-    </w:p>
-    <w:p>
-      <w:r>
-        <w:lastRenderedPageBreak/>
-        <w:t>Options for resource representation when dereferencing an identifier have traditionally been accounted for with MIME types and HTTP content negotiation; this has worked fine for handling representations that can be mapped to user applications and resources that a human will interact with mostly by viewing on a computer screen. The evolution into machine-actionable links and linked data requires more expli</w:t>
-      </w:r>
-      <w:r>
-        <w:t>c</w:t>
-      </w:r>
-      <w:r>
-        <w:t>it approaches to presenting choices to a client that are handled in the application before the http r</w:t>
-      </w:r>
-      <w:r>
-        <w:t>e</w:t>
-      </w:r>
-      <w:r>
-        <w:t xml:space="preserve">quest is issued.  Computer processing of representations returned in JSON, XML, CSV, </w:t>
-      </w:r>
-      <w:proofErr w:type="spellStart"/>
-      <w:r>
-        <w:t>NetCDF</w:t>
-      </w:r>
-      <w:proofErr w:type="spellEnd"/>
-      <w:r>
-        <w:t xml:space="preserve"> encoding may be possible to some degree with no a priori understanding of the content data schema, but things are much easier and more efficient if the client is working with a representation (encoding and schema) that it understands. Thus the client should be able to determine if there is a representation available that it can work with and how to request precisely that representation.</w:t>
-      </w:r>
-    </w:p>
-    <w:p>
-      <w:r>
-        <w:t>Metadata records that describe a resource intended for use by a software client may present a variety of distribution options (using distribution in the ISO19115 sense). This metadata may be in an Atom feed describing a dataset, a formal metadata record from a catalog search, an archive record for some aggr</w:t>
-      </w:r>
-      <w:r>
-        <w:t>e</w:t>
-      </w:r>
-      <w:r>
-        <w:t xml:space="preserve">gated resource (OAI Object Reuse and Exchange). A client processing the record needs to be able to identify the distribution / representation option it needs. For example the client might need a WMS that serves tiff images, </w:t>
-      </w:r>
-      <w:proofErr w:type="gramStart"/>
-      <w:r>
-        <w:t>a WFS</w:t>
-      </w:r>
-      <w:proofErr w:type="gramEnd"/>
-      <w:r>
-        <w:t xml:space="preserve"> that offers GeoSciML mapped features, or a CSW that uses the INSPRIRE ISO profile.</w:t>
-      </w:r>
-    </w:p>
-    <w:p>
-      <w:proofErr w:type="gramStart"/>
-      <w:r>
-        <w:t>Should be a URI that can dereference to some kind of service specification document.</w:t>
-      </w:r>
-      <w:proofErr w:type="gramEnd"/>
-      <w:r>
-        <w:t xml:space="preserve">  [</w:t>
-      </w:r>
-      <w:proofErr w:type="gramStart"/>
-      <w:r>
-        <w:t>e.g</w:t>
-      </w:r>
-      <w:proofErr w:type="gramEnd"/>
-      <w:r>
-        <w:t xml:space="preserve">. CSW 2.0.2, WFS 1.1.1, WMS 1.3.0, OpenSearch 1.1, </w:t>
-      </w:r>
-      <w:proofErr w:type="spellStart"/>
-      <w:r>
-        <w:t>OpenDAP</w:t>
-      </w:r>
-      <w:proofErr w:type="spellEnd"/>
-      <w:r>
-        <w:t>]</w:t>
-      </w:r>
-      <w:r>
-        <w:t>.</w:t>
-      </w:r>
-      <w:r>
-        <w:t xml:space="preserve"> Proposal is that the type URI should indicate the specification version; </w:t>
-      </w:r>
-      <w:r>
-        <w:t>one or more versions that may be reques</w:t>
-      </w:r>
-      <w:r>
-        <w:t xml:space="preserve">ted can be explicitly indicated by multiple </w:t>
-      </w:r>
-      <w:proofErr w:type="spellStart"/>
-      <w:r>
-        <w:t>serviceType</w:t>
-      </w:r>
-      <w:proofErr w:type="spellEnd"/>
-      <w:r>
-        <w:t xml:space="preserve"> values.</w:t>
-      </w:r>
-    </w:p>
-    <w:p>
-      <w:proofErr w:type="gramStart"/>
-      <w:r>
-        <w:t>URI for xml schema or JSON scheme, other description of data structure and content.</w:t>
-      </w:r>
-      <w:proofErr w:type="gramEnd"/>
-      <w:r>
-        <w:t xml:space="preserve"> Clients look at this to pick the link that will get a representation they can use.</w:t>
-      </w:r>
-    </w:p>
-    <w:tbl>
-      <w:tblPr>
-        <w:tblStyle w:val="MediumList2"/>
-        <w:tblW w:w="0" w:type="auto"/>
-        <w:tblLook w:val="04A0" w:firstRow="1" w:lastRow="0" w:firstColumn="1" w:lastColumn="0" w:noHBand="0" w:noVBand="1"/>
-      </w:tblPr>
-      <w:tblGrid>
-        <w:gridCol w:w="1573"/>
-        <w:gridCol w:w="8003"/>
-      </w:tblGrid>
-      <w:tr>
-        <w:trPr>
-          <w:cnfStyle w:val="100000000000" w:firstRow="1" w:lastRow="0" w:firstColumn="0" w:lastColumn="0" w:oddVBand="0" w:evenVBand="0" w:oddHBand="0" w:evenHBand="0" w:firstRowFirstColumn="0" w:firstRowLastColumn="0" w:lastRowFirstColumn="0" w:lastRowLastColumn="0"/>
-        </w:trPr>
-        <w:tc>
-          <w:tcPr>
-            <w:cnfStyle w:val="001000000100" w:firstRow="0" w:lastRow="0" w:firstColumn="1" w:lastColumn="0" w:oddVBand="0" w:evenVBand="0" w:oddHBand="0" w:evenHBand="0" w:firstRowFirstColumn="1" w:firstRowLastColumn="0" w:lastRowFirstColumn="0" w:lastRowLastColumn="0"/>
-            <w:tcW w:w="1573" w:type="dxa"/>
-            <w:tcBorders>
-              <w:top w:val="single" w:sz="4" w:space="0" w:color="auto"/>
-              <w:left w:val="single" w:sz="4" w:space="0" w:color="auto"/>
-              <w:bottom w:val="single" w:sz="4" w:space="0" w:color="auto"/>
-              <w:right w:val="single" w:sz="4" w:space="0" w:color="auto"/>
-            </w:tcBorders>
-            <w:hideMark/>
-          </w:tcPr>
-          <w:p>
-            <w:r>
-              <w:t>function</w:t>
-            </w:r>
-          </w:p>
-        </w:tc>
-        <w:tc>
-          <w:tcPr>
-            <w:tcW w:w="8003" w:type="dxa"/>
-            <w:tcBorders>
-              <w:top w:val="single" w:sz="4" w:space="0" w:color="auto"/>
-              <w:left w:val="single" w:sz="4" w:space="0" w:color="auto"/>
-              <w:bottom w:val="single" w:sz="4" w:space="0" w:color="auto"/>
-              <w:right w:val="single" w:sz="4" w:space="0" w:color="auto"/>
-            </w:tcBorders>
-            <w:hideMark/>
-          </w:tcPr>
-          <w:p>
-            <w:pPr>
-              <w:cnfStyle w:val="100000000000" w:firstRow="1" w:lastRow="0" w:firstColumn="0" w:lastColumn="0" w:oddVBand="0" w:evenVBand="0" w:oddHBand="0" w:evenHBand="0" w:firstRowFirstColumn="0" w:firstRowLastColumn="0" w:lastRowFirstColumn="0" w:lastRowLastColumn="0"/>
-            </w:pPr>
-            <w:r>
-              <w:t>Term tells client why they’d use this link. (</w:t>
-            </w:r>
-            <w:proofErr w:type="gramStart"/>
-            <w:r>
-              <w:t>optional</w:t>
-            </w:r>
-            <w:proofErr w:type="gramEnd"/>
-            <w:r>
-              <w:t>, default value ‘dow</w:t>
-            </w:r>
-            <w:r>
-              <w:t>n</w:t>
-            </w:r>
-            <w:r>
-              <w:t>load’). Function property provides mechanism for more granular, applic</w:t>
-            </w:r>
-            <w:r>
-              <w:t>a</w:t>
-            </w:r>
-            <w:r>
-              <w:t xml:space="preserve">tion specific indication of link semantics. </w:t>
-            </w:r>
-            <w:r>
-              <w:t>Example val</w:t>
-            </w:r>
-            <w:r>
-              <w:t>ues: 'download'</w:t>
-            </w:r>
-            <w:r>
-              <w:t>, 'browsing', '</w:t>
-            </w:r>
-            <w:proofErr w:type="spellStart"/>
-            <w:r>
-              <w:t>fileAccess</w:t>
-            </w:r>
-            <w:proofErr w:type="spellEnd"/>
-            <w:r>
-              <w:t>'</w:t>
-            </w:r>
-            <w:r>
-              <w:t xml:space="preserve">, ‘service’.  </w:t>
-            </w:r>
-          </w:p>
-        </w:tc>
-      </w:tr>
-      <w:tr>
-        <w:trPr>
-          <w:cnfStyle w:val="000000100000" w:firstRow="0" w:lastRow="0" w:firstColumn="0" w:lastColumn="0" w:oddVBand="0" w:evenVBand="0" w:oddHBand="1" w:evenHBand="0" w:firstRowFirstColumn="0" w:firstRowLastColumn="0" w:lastRowFirstColumn="0" w:lastRowLastColumn="0"/>
-        </w:trPr>
-        <w:tc>
-          <w:tcPr>
-            <w:cnfStyle w:val="001000000000" w:firstRow="0" w:lastRow="0" w:firstColumn="1" w:lastColumn="0" w:oddVBand="0" w:evenVBand="0" w:oddHBand="0" w:evenHBand="0" w:firstRowFirstColumn="0" w:firstRowLastColumn="0" w:lastRowFirstColumn="0" w:lastRowLastColumn="0"/>
-            <w:tcW w:w="1573" w:type="dxa"/>
-          </w:tcPr>
-          <w:p>
-            <w:r>
-              <w:t>media</w:t>
-            </w:r>
-          </w:p>
-        </w:tc>
-        <w:tc>
-          <w:tcPr>
-            <w:tcW w:w="8003" w:type="dxa"/>
-          </w:tcPr>
-          <w:p>
-            <w:pPr>
-              <w:pStyle w:val="TableSmallText"/>
-              <w:cnfStyle w:val="000000100000" w:firstRow="0" w:lastRow="0" w:firstColumn="0" w:lastColumn="0" w:oddVBand="0" w:evenVBand="0" w:oddHBand="1" w:evenHBand="0" w:firstRowFirstColumn="0" w:firstRowLastColumn="0" w:lastRowFirstColumn="0" w:lastRowLastColumn="0"/>
-            </w:pPr>
-            <w:r>
-              <w:t>Indicates intended destination medium or media for style information (see Le Hors et al., 1999, Se</w:t>
-            </w:r>
-            <w:r>
-              <w:t>c</w:t>
-            </w:r>
-            <w:r>
-              <w:t>tion 6.13 http://www.w3.org/TR/</w:t>
-            </w:r>
-            <w:proofErr w:type="gramStart"/>
-            <w:r>
-              <w:t>html401 )</w:t>
-            </w:r>
-            <w:proofErr w:type="gramEnd"/>
-            <w:r>
-              <w:t>.  Example values include 'screen', '</w:t>
-            </w:r>
-            <w:proofErr w:type="spellStart"/>
-            <w:r>
-              <w:t>tty</w:t>
-            </w:r>
-            <w:proofErr w:type="spellEnd"/>
-            <w:r>
-              <w:t xml:space="preserve">', 'print', 'braille', 'aural'... Vocabulary appears to be related to type of device </w:t>
-            </w:r>
-            <w:r>
-              <w:t xml:space="preserve">or material manifestation </w:t>
-            </w:r>
-            <w:r>
-              <w:t>(including paper as a device...) that is intended target for resource representation.  Default to 'screen'</w:t>
-            </w:r>
-            <w:r>
-              <w:t>, and it is antic</w:t>
-            </w:r>
-            <w:r>
-              <w:t>i</w:t>
-            </w:r>
-            <w:r>
-              <w:t>pated that other values would be only rarely required</w:t>
-            </w:r>
-            <w:r>
-              <w:t>.</w:t>
-            </w:r>
-            <w:r>
-              <w:t xml:space="preserve">  [</w:t>
-            </w:r>
-            <w:proofErr w:type="gramStart"/>
-            <w:r>
-              <w:t>debate</w:t>
-            </w:r>
-            <w:proofErr w:type="gramEnd"/>
-            <w:r>
-              <w:t xml:space="preserve"> point—is this necessary for links that are intended to operate on the web?]</w:t>
-            </w:r>
-          </w:p>
-        </w:tc>
-      </w:tr>
-    </w:tbl>
-    <w:p/>
-    <w:p>
-      <w:r>
-        <w:t xml:space="preserve"> [</w:t>
-      </w:r>
-      <w:proofErr w:type="gramStart"/>
-      <w:r>
-        <w:rPr>
-          <w:i/>
-        </w:rPr>
-        <w:t>notes</w:t>
-      </w:r>
-      <w:proofErr w:type="gramEnd"/>
-      <w:r>
-        <w:rPr>
-          <w:i/>
-        </w:rPr>
-        <w:t xml:space="preserve"> for elaboration</w:t>
-      </w:r>
-      <w:r>
-        <w:t xml:space="preserve"> A hypermedia application can be modeled using a behavior tree. A behavior tree is effectively a process flow that’s assembled by a crawler and executed by depth first search. In a data access model, the ultimate goal is to obtain the desired data and have it ready to use in the user's native application environment.]</w:t>
-      </w:r>
-    </w:p>
-    <w:p>
-      <w:pPr>
-        <w:spacing w:before="240"/>
-      </w:pPr>
-      <w:r>
-        <w:t>Machine actionable links to resources that are not simple HTTP GETs for documents a browser will u</w:t>
-      </w:r>
-      <w:r>
-        <w:t>n</w:t>
-      </w:r>
-      <w:r>
-        <w:t xml:space="preserve">derstand would require one or more of the Group 3 attributes in </w:t>
-      </w:r>
-      <w:r>
-        <w:fldChar w:fldCharType="begin"/>
-      </w:r>
-      <w:r>
-        <w:instrText xml:space="preserve"> REF _Ref305135652 \h </w:instrText>
-      </w:r>
-      <w:r>
-        <w:fldChar w:fldCharType="separate"/>
-      </w:r>
-      <w:r>
-        <w:t xml:space="preserve">Table </w:t>
-      </w:r>
-      <w:r>
-        <w:rPr>
-          <w:noProof/>
-        </w:rPr>
-        <w:t>3</w:t>
-      </w:r>
-      <w:r>
-        <w:fldChar w:fldCharType="end"/>
-      </w:r>
-      <w:r>
-        <w:t xml:space="preserve"> (function, protocol, </w:t>
-      </w:r>
-      <w:proofErr w:type="spellStart"/>
-      <w:r>
-        <w:t>servic</w:t>
-      </w:r>
-      <w:r>
-        <w:t>e</w:t>
-      </w:r>
-      <w:r>
-        <w:lastRenderedPageBreak/>
-        <w:t>Type</w:t>
-      </w:r>
-      <w:proofErr w:type="spellEnd"/>
-      <w:r>
-        <w:t xml:space="preserve">, and </w:t>
-      </w:r>
-      <w:proofErr w:type="spellStart"/>
-      <w:r>
-        <w:t>outputScheme</w:t>
-      </w:r>
-      <w:proofErr w:type="spellEnd"/>
-      <w:r>
-        <w:t xml:space="preserve">). </w:t>
-      </w:r>
-      <w:r>
-        <w:fldChar w:fldCharType="begin"/>
-      </w:r>
-      <w:r>
-        <w:instrText xml:space="preserve"> REF _Ref305138675 \h </w:instrText>
-      </w:r>
-      <w:r>
-        <w:fldChar w:fldCharType="separate"/>
-      </w:r>
-      <w:r>
-        <w:t xml:space="preserve">Table </w:t>
-      </w:r>
-      <w:r>
-        <w:rPr>
-          <w:noProof/>
-        </w:rPr>
-        <w:t>5</w:t>
-      </w:r>
-      <w:r>
-        <w:fldChar w:fldCharType="end"/>
-      </w:r>
-      <w:r>
-        <w:t xml:space="preserve"> is a summary of terms </w:t>
-      </w:r>
-      <w:r>
-        <w:t>applicable</w:t>
-      </w:r>
-      <w:r>
-        <w:t xml:space="preserve"> to the function property of a link; these have been extracted from the relationship type compilation as a separate vocabulary. Protocol d</w:t>
-      </w:r>
-      <w:r>
-        <w:t>e</w:t>
-      </w:r>
-      <w:r>
-        <w:t xml:space="preserve">faults to HTTP, and this will be the most common value. The protocol property could also be used to flag </w:t>
-      </w:r>
-      <w:proofErr w:type="spellStart"/>
-      <w:r>
-        <w:t>targetURI’s</w:t>
-      </w:r>
-      <w:proofErr w:type="spellEnd"/>
-      <w:r>
-        <w:t xml:space="preserve"> that are not standard web protocols, e.g. ISBN, DOI, ARK. </w:t>
-      </w:r>
-      <w:proofErr w:type="gramStart"/>
-      <w:r>
-        <w:t xml:space="preserve">For links to services with more complex behavior, protocol layers overlying the base (http, ftp) can be specified by </w:t>
-      </w:r>
-      <w:proofErr w:type="spellStart"/>
-      <w:r>
-        <w:t>serviceType</w:t>
-      </w:r>
-      <w:proofErr w:type="spellEnd"/>
-      <w:r>
-        <w:t xml:space="preserve">, and if necessary an </w:t>
-      </w:r>
-      <w:proofErr w:type="spellStart"/>
-      <w:r>
-        <w:t>outputScheme</w:t>
-      </w:r>
-      <w:proofErr w:type="spellEnd"/>
-      <w:r>
-        <w:t xml:space="preserve"> applicable to the </w:t>
-      </w:r>
-      <w:proofErr w:type="spellStart"/>
-      <w:r>
-        <w:t>serviceType</w:t>
-      </w:r>
-      <w:proofErr w:type="spellEnd"/>
-      <w:r>
-        <w:t>.</w:t>
-      </w:r>
-      <w:proofErr w:type="gramEnd"/>
-      <w:r>
-        <w:t xml:space="preserve"> </w:t>
       </w:r>
     </w:p>
     <w:sectPr>
-      <w:footerReference w:type="default" r:id="rId61"/>
+      <w:footerReference w:type="default" r:id="rId56"/>
       <w:pgSz w:w="12240" w:h="15840"/>
       <w:pgMar w:top="1440" w:right="1440" w:bottom="1440" w:left="1440" w:header="720" w:footer="720" w:gutter="0"/>
       <w:cols w:space="720"/>
@@ -19683,7 +18415,7 @@
           <w:rPr>
             <w:noProof/>
           </w:rPr>
-          <w:t>6</w:t>
+          <w:t>15</w:t>
         </w:r>
         <w:r>
           <w:rPr>

</xml_diff>

<commit_message>
start editing for ESIP prep
</commit_message>
<xml_diff>
--- a/MetadataAsHypermediaApp.docx
+++ b/MetadataAsHypermediaApp.docx
@@ -55,12 +55,22 @@
       <w:r>
         <w:fldChar w:fldCharType="separate"/>
       </w:r>
-      <w:r>
-        <w:rPr>
-          <w:noProof/>
-        </w:rPr>
-        <w:t>April 3, 2013</w:t>
-      </w:r>
+      <w:ins w:id="0" w:author="Stephen Richard" w:date="2013-07-05T07:42:00Z">
+        <w:r>
+          <w:rPr>
+            <w:noProof/>
+          </w:rPr>
+          <w:t>July 5, 2013</w:t>
+        </w:r>
+      </w:ins>
+      <w:del w:id="1" w:author="Stephen Richard" w:date="2013-07-02T08:32:00Z">
+        <w:r>
+          <w:rPr>
+            <w:noProof/>
+          </w:rPr>
+          <w:delText>July 1, 2013</w:delText>
+        </w:r>
+      </w:del>
       <w:r>
         <w:fldChar w:fldCharType="end"/>
       </w:r>
@@ -98,22 +108,46 @@
       </w:r>
       <w:proofErr w:type="gramEnd"/>
       <w:r>
-        <w:t xml:space="preserve"> Fielding 2008 blog), 'hypermedia as the engine of application state'. Understanding this rather arcane concept is central to understanding modern web applications and architecture. The idea </w:t>
+        <w:t xml:space="preserve"> Fielding 2008 blog), 'hypermedia as the engine of application state'</w:t>
+      </w:r>
+      <w:r>
+        <w:t xml:space="preserve"> (HATEOS)</w:t>
+      </w:r>
+      <w:r>
+        <w:t>. Understanding this r</w:t>
+      </w:r>
+      <w:r>
+        <w:t>a</w:t>
+      </w:r>
+      <w:r>
+        <w:t xml:space="preserve">ther arcane concept is central to understanding modern web applications and architecture. The idea </w:t>
       </w:r>
       <w:r>
         <w:t xml:space="preserve">is that a web application is a software </w:t>
       </w:r>
       <w:r>
-        <w:t>agent that retrieves documents from the web, and follows instructions co</w:t>
+        <w:t>agent that retrieves documents from the web, and follows instru</w:t>
+      </w:r>
+      <w:r>
+        <w:t>c</w:t>
+      </w:r>
+      <w:r>
+        <w:t>tions contained in those documents to move towards a goal. The application starts with some objective, and a link to retrieve a hypermedia document that contains the initial instructions. Application logic co</w:t>
       </w:r>
       <w:r>
         <w:t>n</w:t>
       </w:r>
       <w:r>
-        <w:t xml:space="preserve">tained in those documents to move towards a goal. The application starts with some objective, and a link to retrieve a hypermedia document that contains the initial instructions. Application logic consists of inspecting the instructions in the document, determining which instructions to follow, and </w:t>
-      </w:r>
-      <w:r>
-        <w:t>executing</w:t>
+        <w:t xml:space="preserve">sists of inspecting the instructions in the document, determining which instructions to follow, and </w:t>
+      </w:r>
+      <w:r>
+        <w:t>ex</w:t>
+      </w:r>
+      <w:r>
+        <w:t>e</w:t>
+      </w:r>
+      <w:r>
+        <w:t>cuting</w:t>
       </w:r>
       <w:r>
         <w:t xml:space="preserve"> those instructions. </w:t>
@@ -125,13 +159,13 @@
         <w:t xml:space="preserve"> logic may involve requesting user input to make choices </w:t>
       </w:r>
       <w:r>
-        <w:t>or to provide info</w:t>
-      </w:r>
-      <w:r>
-        <w:t>r</w:t>
-      </w:r>
-      <w:r>
-        <w:t xml:space="preserve">mation (fill out forms) necessary to </w:t>
+        <w:t>or to provide i</w:t>
+      </w:r>
+      <w:r>
+        <w:t>n</w:t>
+      </w:r>
+      <w:r>
+        <w:t xml:space="preserve">formation (fill out forms) necessary to </w:t>
       </w:r>
       <w:r>
         <w:t>complete the process.</w:t>
@@ -192,19 +226,25 @@
         <w:t xml:space="preserve"> choices and select actions</w:t>
       </w:r>
       <w:r>
-        <w:t xml:space="preserve"> that direct the execution of an application. </w:t>
+        <w:t xml:space="preserve"> that direct the execution of an application</w:t>
+      </w:r>
+      <w:r>
+        <w:t xml:space="preserve"> towards a goal</w:t>
+      </w:r>
+      <w:r>
+        <w:t xml:space="preserve">. </w:t>
       </w:r>
       <w:r>
         <w:t xml:space="preserve"> </w:t>
       </w:r>
       <w:r>
-        <w:t>HTML is a widely used hypermedia type. As originally conceived, it provided a human user with a text document containing links that could be followed to view other text doc</w:t>
-      </w:r>
-      <w:r>
-        <w:t>u</w:t>
-      </w:r>
-      <w:r>
-        <w:t>ments. In the language of hypermedia, the text provide</w:t>
+        <w:t>HTML is a widely used hypermedia type. As originally co</w:t>
+      </w:r>
+      <w:r>
+        <w:t>n</w:t>
+      </w:r>
+      <w:r>
+        <w:t>ceived, it provided a human user with a text document containing links that could be followed to view other text documents. In the language of hypermedia, the text provide</w:t>
       </w:r>
       <w:r>
         <w:t>s</w:t>
@@ -225,58 +265,356 @@
         <w:t xml:space="preserve">application state, i.e. display a new web page. </w:t>
       </w:r>
       <w:r>
-        <w:t>The user in this case is a human, and any necessary explanation of the controls (links) is in the text for a user to read. This document outlines a scheme for properties that can be used to specify the behavior of a link in a hypermedia document such that machine agents can interpret the link and use it with minimal i</w:t>
-      </w:r>
-      <w:r>
-        <w:t>n</w:t>
-      </w:r>
-      <w:r>
-        <w:t>tervention by a human user.</w:t>
+        <w:t>The user in this case is a human, and any necessary explanation of the controls (links) is in the text for a user to read. This document outlines a scheme for properties that can be used to specify the behavior of a link in a hypermedia document such that machine agents can interpret the link and use it with minimal intervention by a human user.</w:t>
       </w:r>
       <w:r>
         <w:t xml:space="preserve"> </w:t>
       </w:r>
       <w:r>
-        <w:t>The idea is that the details of application execution are dynamic; the client doesn't have a fixed copy of the instructions that has locked-in dependencies on particular URIs or pr</w:t>
+        <w:t>The idea is that the details of application execution are dynamic; the cl</w:t>
+      </w:r>
+      <w:r>
+        <w:t>i</w:t>
+      </w:r>
+      <w:r>
+        <w:t xml:space="preserve">ent doesn't have a fixed copy of the instructions </w:t>
+      </w:r>
+      <w:r>
+        <w:t>with</w:t>
+      </w:r>
+      <w:r>
+        <w:t xml:space="preserve"> locked-in dependencies on particular URIs or pr</w:t>
       </w:r>
       <w:r>
         <w:t>o</w:t>
       </w:r>
       <w:r>
-        <w:t>cessing models.</w:t>
+        <w:lastRenderedPageBreak/>
+        <w:t>cessing models. Thus the application can evolve as technology changes or new capabilities are intr</w:t>
+      </w:r>
+      <w:r>
+        <w:t>o</w:t>
+      </w:r>
+      <w:r>
+        <w:t>duced.</w:t>
       </w:r>
     </w:p>
     <w:p>
-      <w:r>
-        <w:lastRenderedPageBreak/>
-        <w:t>This proposal addresses a more complex situation: given a choice of several URIs to deference (typically using http framework, with implication that http header parameters may be involved), a software appl</w:t>
-      </w:r>
-      <w:r>
-        <w:t>i</w:t>
-      </w:r>
-      <w:r>
-        <w:t>cation (machine) must determine which one(s) exposes the representation or interface that the sof</w:t>
-      </w:r>
-      <w:r>
-        <w:t>t</w:t>
-      </w:r>
-      <w:r>
-        <w:t>ware can utilize. The solution proposed here is for link providers to supply some a priori knowledge of the link targets to help applications utilizing the links; this information is supplied as properties associa</w:t>
-      </w:r>
-      <w:r>
-        <w:t>t</w:t>
-      </w:r>
-      <w:r>
-        <w:t xml:space="preserve">ed with the links in a resource </w:t>
-      </w:r>
-      <w:proofErr w:type="spellStart"/>
-      <w:r>
-        <w:t>representation.</w:t>
-      </w:r>
+      <w:pPr>
+        <w:rPr>
+          <w:ins w:id="2" w:author="Stephen Richard" w:date="2013-07-01T20:10:00Z"/>
+        </w:rPr>
+      </w:pPr>
+      <w:r>
+        <w:t xml:space="preserve">This proposal addresses the following </w:t>
+      </w:r>
+      <w:r>
+        <w:t xml:space="preserve">situation: given a choice </w:t>
+      </w:r>
+      <w:del w:id="3" w:author="Stephen Richard" w:date="2013-07-01T20:04:00Z">
+        <w:r>
+          <w:delText>of several</w:delText>
+        </w:r>
+      </w:del>
+      <w:ins w:id="4" w:author="Stephen Richard" w:date="2013-07-01T20:04:00Z">
+        <w:r>
+          <w:t xml:space="preserve">between a </w:t>
+        </w:r>
+        <w:proofErr w:type="gramStart"/>
+        <w:r>
+          <w:t>number</w:t>
+        </w:r>
+        <w:proofErr w:type="gramEnd"/>
+        <w:r>
+          <w:t xml:space="preserve"> </w:t>
+        </w:r>
+      </w:ins>
+      <w:del w:id="5" w:author="Stephen Richard" w:date="2013-07-01T20:06:00Z">
+        <w:r>
+          <w:delText xml:space="preserve"> URIs to deference</w:delText>
+        </w:r>
+      </w:del>
+      <w:ins w:id="6" w:author="Stephen Richard" w:date="2013-07-01T20:04:00Z">
+        <w:r>
+          <w:t>hypermedia controls</w:t>
+        </w:r>
+      </w:ins>
+      <w:ins w:id="7" w:author="Stephen Richard" w:date="2013-07-01T20:06:00Z">
+        <w:r>
+          <w:t xml:space="preserve"> (links</w:t>
+        </w:r>
+      </w:ins>
+      <w:ins w:id="8" w:author="Stephen Richard" w:date="2013-07-01T20:10:00Z">
+        <w:r>
+          <w:t>, also called 'affordances'</w:t>
+        </w:r>
+      </w:ins>
+      <w:ins w:id="9" w:author="Stephen Richard" w:date="2013-07-01T20:04:00Z">
+        <w:r>
+          <w:t>)</w:t>
+        </w:r>
+      </w:ins>
+      <w:del w:id="10" w:author="Stephen Richard" w:date="2013-07-01T20:03:00Z">
+        <w:r>
+          <w:delText xml:space="preserve"> (typically using </w:delText>
+        </w:r>
+        <w:r>
+          <w:delText>HTTP framework</w:delText>
+        </w:r>
+        <w:r>
+          <w:delText xml:space="preserve"> with i</w:delText>
+        </w:r>
+        <w:r>
+          <w:delText>m</w:delText>
+        </w:r>
+        <w:r>
+          <w:delText xml:space="preserve">plication that </w:delText>
+        </w:r>
+        <w:r>
+          <w:delText>HTTP</w:delText>
+        </w:r>
+        <w:r>
+          <w:delText xml:space="preserve"> header parameters may be involved)</w:delText>
+        </w:r>
+      </w:del>
+      <w:r>
+        <w:t xml:space="preserve">, a software application (machine) must determine which </w:t>
+      </w:r>
+      <w:del w:id="11" w:author="Stephen Richard" w:date="2013-07-01T20:04:00Z">
+        <w:r>
+          <w:delText>one(s) exposes</w:delText>
+        </w:r>
+      </w:del>
+      <w:ins w:id="12" w:author="Stephen Richard" w:date="2013-07-01T20:04:00Z">
+        <w:r>
+          <w:t>controls will a</w:t>
+        </w:r>
+        <w:r>
+          <w:t>c</w:t>
+        </w:r>
+        <w:r>
+          <w:t>tivate</w:t>
+        </w:r>
+      </w:ins>
+      <w:r>
+        <w:t xml:space="preserve"> </w:t>
+      </w:r>
+      <w:del w:id="13" w:author="Stephen Richard" w:date="2013-07-01T20:05:00Z">
+        <w:r>
+          <w:delText xml:space="preserve">the </w:delText>
+        </w:r>
+      </w:del>
+      <w:ins w:id="14" w:author="Stephen Richard" w:date="2013-07-01T20:05:00Z">
+        <w:r>
+          <w:t xml:space="preserve">a </w:t>
+        </w:r>
+      </w:ins>
+      <w:r>
+        <w:t xml:space="preserve">representation or interface that </w:t>
+      </w:r>
+      <w:ins w:id="15" w:author="Stephen Richard" w:date="2013-07-01T20:05:00Z">
+        <w:r>
+          <w:t xml:space="preserve">progresses </w:t>
+        </w:r>
+      </w:ins>
+      <w:r>
+        <w:t xml:space="preserve">the </w:t>
+      </w:r>
+      <w:del w:id="16" w:author="Stephen Richard" w:date="2013-07-01T20:05:00Z">
+        <w:r>
+          <w:delText xml:space="preserve">software </w:delText>
+        </w:r>
+      </w:del>
+      <w:ins w:id="17" w:author="Stephen Richard" w:date="2013-07-01T20:05:00Z">
+        <w:r>
+          <w:t xml:space="preserve">application </w:t>
+        </w:r>
+      </w:ins>
+      <w:del w:id="18" w:author="Stephen Richard" w:date="2013-07-01T20:05:00Z">
+        <w:r>
+          <w:delText>can utilize</w:delText>
+        </w:r>
+      </w:del>
+      <w:ins w:id="19" w:author="Stephen Richard" w:date="2013-07-01T20:05:00Z">
+        <w:r>
+          <w:t>towards its goal</w:t>
+        </w:r>
+      </w:ins>
+      <w:r>
+        <w:t>. The solution pr</w:t>
+      </w:r>
+      <w:r>
+        <w:t>o</w:t>
+      </w:r>
+      <w:r>
+        <w:t xml:space="preserve">posed here is </w:t>
+      </w:r>
+      <w:del w:id="20" w:author="Stephen Richard" w:date="2013-07-01T20:07:00Z">
+        <w:r>
+          <w:delText xml:space="preserve">for </w:delText>
+        </w:r>
+      </w:del>
+      <w:del w:id="21" w:author="Stephen Richard" w:date="2013-07-01T20:06:00Z">
+        <w:r>
+          <w:delText>link providers</w:delText>
+        </w:r>
+      </w:del>
+      <w:ins w:id="22" w:author="Stephen Richard" w:date="2013-07-01T20:07:00Z">
+        <w:r>
+          <w:t>to develop</w:t>
+        </w:r>
+      </w:ins>
+      <w:ins w:id="23" w:author="Stephen Richard" w:date="2013-07-01T20:08:00Z">
+        <w:r>
+          <w:t xml:space="preserve"> </w:t>
+        </w:r>
+      </w:ins>
+      <w:ins w:id="24" w:author="Stephen Richard" w:date="2013-07-01T20:07:00Z">
+        <w:r>
+          <w:t>conventions for a</w:t>
+        </w:r>
+      </w:ins>
+      <w:ins w:id="25" w:author="Stephen Richard" w:date="2013-07-01T20:06:00Z">
+        <w:r>
+          <w:t xml:space="preserve"> hypermedia format</w:t>
+        </w:r>
+      </w:ins>
+      <w:r>
+        <w:t xml:space="preserve"> to </w:t>
+      </w:r>
+      <w:del w:id="26" w:author="Stephen Richard" w:date="2013-07-01T20:08:00Z">
+        <w:r>
+          <w:delText xml:space="preserve">supply </w:delText>
+        </w:r>
+      </w:del>
+      <w:del w:id="27" w:author="Stephen Richard" w:date="2013-07-01T20:07:00Z">
+        <w:r>
+          <w:delText>some</w:delText>
+        </w:r>
+      </w:del>
+      <w:del w:id="28" w:author="Stephen Richard" w:date="2013-07-01T20:05:00Z">
+        <w:r>
+          <w:delText xml:space="preserve"> a priori knowledge of the</w:delText>
+        </w:r>
+      </w:del>
+      <w:ins w:id="29" w:author="Stephen Richard" w:date="2013-07-01T20:08:00Z">
+        <w:r>
+          <w:t>describe</w:t>
+        </w:r>
+      </w:ins>
+      <w:ins w:id="30" w:author="Stephen Richard" w:date="2013-07-01T20:07:00Z">
+        <w:r>
+          <w:t xml:space="preserve"> the co</w:t>
+        </w:r>
+        <w:r>
+          <w:t>n</w:t>
+        </w:r>
+        <w:r>
+          <w:t>trols</w:t>
+        </w:r>
+      </w:ins>
+      <w:r>
+        <w:t xml:space="preserve"> </w:t>
+      </w:r>
+      <w:ins w:id="31" w:author="Stephen Richard" w:date="2013-07-01T20:07:00Z">
+        <w:r>
+          <w:t>(</w:t>
+        </w:r>
+      </w:ins>
+      <w:r>
+        <w:t>link</w:t>
+      </w:r>
+      <w:ins w:id="32" w:author="Stephen Richard" w:date="2013-07-01T20:07:00Z">
+        <w:r>
+          <w:t>s) it presents</w:t>
+        </w:r>
+      </w:ins>
+      <w:r>
+        <w:t xml:space="preserve"> </w:t>
+      </w:r>
+      <w:del w:id="33" w:author="Stephen Richard" w:date="2013-07-01T20:07:00Z">
+        <w:r>
+          <w:delText xml:space="preserve">targets </w:delText>
+        </w:r>
+      </w:del>
+      <w:del w:id="34" w:author="Stephen Richard" w:date="2013-07-01T20:09:00Z">
+        <w:r>
+          <w:delText>to</w:delText>
+        </w:r>
+      </w:del>
+      <w:ins w:id="35" w:author="Stephen Richard" w:date="2013-07-01T20:09:00Z">
+        <w:r>
+          <w:t>in a general way that can be used by a wide variety of</w:t>
+        </w:r>
+      </w:ins>
+      <w:del w:id="36" w:author="Stephen Richard" w:date="2013-07-01T20:09:00Z">
+        <w:r>
+          <w:delText xml:space="preserve"> </w:delText>
+        </w:r>
+      </w:del>
+      <w:del w:id="37" w:author="Stephen Richard" w:date="2013-07-01T20:08:00Z">
+        <w:r>
+          <w:delText xml:space="preserve">help </w:delText>
+        </w:r>
+      </w:del>
+      <w:ins w:id="38" w:author="Stephen Richard" w:date="2013-07-01T20:09:00Z">
+        <w:r>
+          <w:t xml:space="preserve"> hypermedia</w:t>
+        </w:r>
+      </w:ins>
+      <w:ins w:id="39" w:author="Stephen Richard" w:date="2013-07-01T20:08:00Z">
+        <w:r>
+          <w:t xml:space="preserve"> </w:t>
+        </w:r>
+      </w:ins>
+      <w:r>
+        <w:t>applications</w:t>
+      </w:r>
+      <w:ins w:id="40" w:author="Stephen Richard" w:date="2013-07-01T20:09:00Z">
+        <w:r>
+          <w:t>. T</w:t>
+        </w:r>
+      </w:ins>
+      <w:del w:id="41" w:author="Stephen Richard" w:date="2013-07-01T20:09:00Z">
+        <w:r>
+          <w:delText xml:space="preserve"> utilizing the links; </w:delText>
+        </w:r>
+      </w:del>
+      <w:del w:id="42" w:author="Stephen Richard" w:date="2013-07-01T20:10:00Z">
+        <w:r>
+          <w:delText>t</w:delText>
+        </w:r>
+      </w:del>
+      <w:r>
+        <w:t>his information is su</w:t>
+      </w:r>
+      <w:r>
+        <w:t>p</w:t>
+      </w:r>
+      <w:r>
+        <w:t xml:space="preserve">plied as properties associated with the links in a </w:t>
+      </w:r>
+      <w:del w:id="43" w:author="Stephen Richard" w:date="2013-07-01T20:10:00Z">
+        <w:r>
+          <w:delText xml:space="preserve">resource </w:delText>
+        </w:r>
+        <w:r>
+          <w:delText>representation</w:delText>
+        </w:r>
+      </w:del>
+      <w:ins w:id="44" w:author="Stephen Richard" w:date="2013-07-01T20:10:00Z">
+        <w:r>
+          <w:t>hypermedia document instance</w:t>
+        </w:r>
+      </w:ins>
+      <w:r>
+        <w:t xml:space="preserve">. </w:t>
+      </w:r>
+    </w:p>
+    <w:p>
       <w:r>
         <w:t>There</w:t>
       </w:r>
-      <w:proofErr w:type="spellEnd"/>
       <w:r>
         <w:t xml:space="preserve"> are a variety of situations in which </w:t>
       </w:r>
@@ -296,7 +634,13 @@
         <w:t xml:space="preserve"> </w:t>
       </w:r>
       <w:r>
-        <w:t>links (affordances, controls). T</w:t>
+        <w:t>links (a</w:t>
+      </w:r>
+      <w:r>
+        <w:t>f</w:t>
+      </w:r>
+      <w:r>
+        <w:t>fordances, controls). T</w:t>
       </w:r>
       <w:r>
         <w:t xml:space="preserve">he objective might be to </w:t>
@@ -308,13 +652,7 @@
         <w:t xml:space="preserve"> </w:t>
       </w:r>
       <w:r>
-        <w:t>an info</w:t>
-      </w:r>
-      <w:r>
-        <w:t>r</w:t>
-      </w:r>
-      <w:r>
-        <w:t xml:space="preserve">mation </w:t>
+        <w:t xml:space="preserve">an information </w:t>
       </w:r>
       <w:r>
         <w:t>resource</w:t>
@@ -344,13 +682,7 @@
         <w:t xml:space="preserve"> </w:t>
       </w:r>
       <w:r>
-        <w:t>co</w:t>
-      </w:r>
-      <w:r>
-        <w:t>m</w:t>
-      </w:r>
-      <w:r>
-        <w:t xml:space="preserve">pound </w:t>
+        <w:t xml:space="preserve">compound </w:t>
       </w:r>
       <w:r>
         <w:t>digital object</w:t>
@@ -363,7 +695,13 @@
       </w:r>
       <w:proofErr w:type="gramStart"/>
       <w:r>
-        <w:t>a workflow</w:t>
+        <w:t>a wor</w:t>
+      </w:r>
+      <w:r>
+        <w:t>k</w:t>
+      </w:r>
+      <w:r>
+        <w:t>flow</w:t>
       </w:r>
       <w:proofErr w:type="gramEnd"/>
       <w:r>
@@ -375,14 +713,40 @@
       <w:r>
         <w:t xml:space="preserve">The basic issue is </w:t>
       </w:r>
-      <w:r>
-        <w:t>what info</w:t>
-      </w:r>
-      <w:r>
-        <w:t>r</w:t>
-      </w:r>
-      <w:r>
-        <w:t>mation must be included with these controls to enable a machine agent to select the proper one to achieve the application goal.</w:t>
+      <w:del w:id="45" w:author="Stephen Richard" w:date="2013-07-01T20:11:00Z">
+        <w:r>
+          <w:delText xml:space="preserve">what </w:delText>
+        </w:r>
+      </w:del>
+      <w:ins w:id="46" w:author="Stephen Richard" w:date="2013-07-01T20:11:00Z">
+        <w:r>
+          <w:t xml:space="preserve">to provide a general model for the </w:t>
+        </w:r>
+      </w:ins>
+      <w:r>
+        <w:t xml:space="preserve">information </w:t>
+      </w:r>
+      <w:ins w:id="47" w:author="Stephen Richard" w:date="2013-07-01T20:11:00Z">
+        <w:r>
+          <w:t xml:space="preserve">that </w:t>
+        </w:r>
+      </w:ins>
+      <w:r>
+        <w:t>must be included with these controls to enable a machine agent to select the proper one to achieve the applic</w:t>
+      </w:r>
+      <w:r>
+        <w:t>a</w:t>
+      </w:r>
+      <w:r>
+        <w:t>tion goal</w:t>
+      </w:r>
+      <w:ins w:id="48" w:author="Stephen Richard" w:date="2013-07-01T20:12:00Z">
+        <w:r>
+          <w:t xml:space="preserve"> in a wide variety of situations</w:t>
+        </w:r>
+      </w:ins>
+      <w:r>
+        <w:t>.</w:t>
       </w:r>
       <w:r>
         <w:t xml:space="preserve"> </w:t>
@@ -501,27 +865,54 @@
       <w:r>
         <w:t xml:space="preserve">the </w:t>
       </w:r>
-      <w:hyperlink r:id="rId12" w:history="1">
+      <w:r>
+        <w:fldChar w:fldCharType="begin"/>
+      </w:r>
+      <w:r>
+        <w:instrText xml:space="preserve"> HYPERLINK "http://www.energistics.org/asset-data-management/metadata-work-group" </w:instrText>
+      </w:r>
+      <w:r>
+        <w:fldChar w:fldCharType="separate"/>
+      </w:r>
+      <w:r>
+        <w:rPr>
+          <w:rStyle w:val="Hyperlink"/>
+        </w:rPr>
+        <w:t xml:space="preserve">Energistics </w:t>
+      </w:r>
+      <w:r>
+        <w:rPr>
+          <w:rStyle w:val="Hyperlink"/>
+        </w:rPr>
+        <w:t>energy industry ISO19115</w:t>
+      </w:r>
+      <w:ins w:id="49" w:author="Stephen Richard" w:date="2013-07-01T20:13:00Z">
         <w:r>
           <w:rPr>
             <w:rStyle w:val="Hyperlink"/>
           </w:rPr>
-          <w:t xml:space="preserve">Energistics </w:t>
+          <w:t>-1</w:t>
         </w:r>
-        <w:r>
-          <w:rPr>
-            <w:rStyle w:val="Hyperlink"/>
-          </w:rPr>
-          <w:t>energy industry ISO19115 metadata profile</w:t>
-        </w:r>
-      </w:hyperlink>
+      </w:ins>
+      <w:r>
+        <w:rPr>
+          <w:rStyle w:val="Hyperlink"/>
+        </w:rPr>
+        <w:t xml:space="preserve"> metadata profile</w:t>
+      </w:r>
+      <w:r>
+        <w:rPr>
+          <w:rStyle w:val="Hyperlink"/>
+        </w:rPr>
+        <w:fldChar w:fldCharType="end"/>
+      </w:r>
       <w:r>
         <w:t>, the p</w:t>
       </w:r>
       <w:r>
         <w:t>rotocol for</w:t>
       </w:r>
-      <w:hyperlink r:id="rId13" w:history="1">
+      <w:hyperlink r:id="rId12" w:history="1">
         <w:r>
           <w:rPr>
             <w:rStyle w:val="Hyperlink"/>
@@ -553,7 +944,7 @@
       <w:r>
         <w:t>the Constrained Restful Environments Link Format (</w:t>
       </w:r>
-      <w:hyperlink r:id="rId14" w:history="1">
+      <w:hyperlink r:id="rId13" w:history="1">
         <w:r>
           <w:rPr>
             <w:rStyle w:val="Hyperlink"/>
@@ -567,7 +958,7 @@
       <w:r>
         <w:t xml:space="preserve">linked data profiles being developed for JSON encoding (JSON-LD, </w:t>
       </w:r>
-      <w:hyperlink r:id="rId15" w:history="1">
+      <w:hyperlink r:id="rId14" w:history="1">
         <w:r>
           <w:rPr>
             <w:rStyle w:val="Hyperlink"/>
@@ -581,7 +972,7 @@
       <w:r>
         <w:t>JSON hypermedia profiles (</w:t>
       </w:r>
-      <w:hyperlink r:id="rId16" w:history="1">
+      <w:hyperlink r:id="rId15" w:history="1">
         <w:r>
           <w:rPr>
             <w:rStyle w:val="Hyperlink"/>
@@ -592,7 +983,7 @@
       <w:r>
         <w:t xml:space="preserve">, </w:t>
       </w:r>
-      <w:hyperlink r:id="rId17" w:history="1">
+      <w:hyperlink r:id="rId16" w:history="1">
         <w:r>
           <w:rPr>
             <w:rStyle w:val="Hyperlink"/>
@@ -603,7 +994,7 @@
       <w:r>
         <w:t xml:space="preserve">, </w:t>
       </w:r>
-      <w:hyperlink r:id="rId18" w:history="1">
+      <w:hyperlink r:id="rId17" w:history="1">
         <w:r>
           <w:rPr>
             <w:rStyle w:val="Hyperlink"/>
@@ -614,7 +1005,7 @@
       <w:r>
         <w:t xml:space="preserve">, </w:t>
       </w:r>
-      <w:hyperlink r:id="rId19" w:history="1">
+      <w:hyperlink r:id="rId18" w:history="1">
         <w:r>
           <w:rPr>
             <w:rStyle w:val="Hyperlink"/>
@@ -628,24 +1019,12 @@
       <w:r>
         <w:t xml:space="preserve">and the </w:t>
       </w:r>
-      <w:hyperlink r:id="rId20" w:history="1">
+      <w:hyperlink r:id="rId19" w:history="1">
         <w:r>
           <w:rPr>
             <w:rStyle w:val="Hyperlink"/>
           </w:rPr>
-          <w:t>Open Archives Initiative Object Reuse and E</w:t>
-        </w:r>
-        <w:r>
-          <w:rPr>
-            <w:rStyle w:val="Hyperlink"/>
-          </w:rPr>
-          <w:t>x</w:t>
-        </w:r>
-        <w:r>
-          <w:rPr>
-            <w:rStyle w:val="Hyperlink"/>
-          </w:rPr>
-          <w:t>change</w:t>
+          <w:t>Open Archives Initiative Object Reuse and Exchange</w:t>
         </w:r>
       </w:hyperlink>
       <w:r>
@@ -674,7 +1053,25 @@
         <w:t>scenarios</w:t>
       </w:r>
       <w:r>
-        <w:t xml:space="preserve"> framed in several contexts: a metadata record, a ‘service cast’ or ‘dataset cast’ document, an ‘OWS context’ (‘common operating picture’) document (atom xml or JSON), or an XML ‘data’ document (like GeoSciML). These use cases are </w:t>
+        <w:t xml:space="preserve"> framed in several contexts: a metadata record, a ‘service cast’ or ‘dataset cast’ document, an ‘OWS context’ (‘common operating picture’) document (</w:t>
+      </w:r>
+      <w:del w:id="50" w:author="Stephen Richard" w:date="2013-07-01T20:13:00Z">
+        <w:r>
+          <w:delText xml:space="preserve">atom </w:delText>
+        </w:r>
+      </w:del>
+      <w:ins w:id="51" w:author="Stephen Richard" w:date="2013-07-01T20:13:00Z">
+        <w:r>
+          <w:t>Atom XML</w:t>
+        </w:r>
+      </w:ins>
+      <w:del w:id="52" w:author="Stephen Richard" w:date="2013-07-01T20:13:00Z">
+        <w:r>
+          <w:delText>xml</w:delText>
+        </w:r>
+      </w:del>
+      <w:r>
+        <w:t xml:space="preserve"> or JSON), or an XML ‘data’ document (like GeoSciML). These use cases are </w:t>
       </w:r>
       <w:r>
         <w:t xml:space="preserve">all </w:t>
@@ -682,16 +1079,16 @@
       <w:r>
         <w:t xml:space="preserve">related to the issue of what information needs to be encoded to make a URI machine-actionable in a simple, useful </w:t>
       </w:r>
-      <w:commentRangeStart w:id="0"/>
+      <w:commentRangeStart w:id="53"/>
       <w:r>
         <w:t>way</w:t>
       </w:r>
-      <w:commentRangeEnd w:id="0"/>
+      <w:commentRangeEnd w:id="53"/>
       <w:r>
         <w:rPr>
           <w:rStyle w:val="CommentReference"/>
         </w:rPr>
-        <w:commentReference w:id="0"/>
+        <w:commentReference w:id="53"/>
       </w:r>
       <w:r>
         <w:t>.</w:t>
@@ -756,6 +1153,7 @@
         </w:numPr>
       </w:pPr>
       <w:r>
+        <w:lastRenderedPageBreak/>
         <w:t>A WFS server is processing filter requests against a GeoSciML document with concept expansion on attribute values specified by URIs, and must determine the transitive closure of the concept in the containing concept scheme.</w:t>
       </w:r>
     </w:p>
@@ -768,11 +1166,7 @@
         </w:numPr>
       </w:pPr>
       <w:r>
-        <w:t xml:space="preserve">Geospatial information context document (common operating picture, OWS context) provides links to a collection of resources that constitute a workspace environment, e.g. a map mash-up </w:t>
-      </w:r>
-      <w:r>
-        <w:lastRenderedPageBreak/>
-        <w:t>bringing a variety of service-based spatial data together to convey some interpretation, inclu</w:t>
+        <w:t>Geospatial information context document (common operating picture, OWS context) provides links to a collection of resources that constitute a workspace environment, e.g. a map mash-up bringing a variety of service-based spatial data together to convey some interpretation, inclu</w:t>
       </w:r>
       <w:r>
         <w:t>d</w:t>
@@ -836,10 +1230,15 @@
           <w:ilvl w:val="0"/>
           <w:numId w:val="2"/>
         </w:numPr>
+        <w:rPr>
+          <w:del w:id="54" w:author="Stephen Richard" w:date="2013-07-01T20:16:00Z"/>
+        </w:rPr>
       </w:pPr>
-      <w:r>
-        <w:t>A service metadata record contains links to metadata for the datasets the service distributes or utilizes.</w:t>
-      </w:r>
+      <w:del w:id="55" w:author="Stephen Richard" w:date="2013-07-01T20:16:00Z">
+        <w:r>
+          <w:delText>A service metadata record contains links to metadata for the datasets the service distributes or utilizes.</w:delText>
+        </w:r>
+      </w:del>
     </w:p>
     <w:p>
       <w:pPr>
@@ -957,7 +1356,15 @@
         <w:t>o</w:t>
       </w:r>
       <w:r>
-        <w:t>cabulary associated with these attributes. All utilize MIME type in some fashion, and generally in include some kind of ‘</w:t>
+        <w:t xml:space="preserve">cabulary associated with these attributes. All utilize MIME type in some fashion, and generally </w:t>
+      </w:r>
+      <w:del w:id="56" w:author="Stephen Richard" w:date="2013-07-01T20:17:00Z">
+        <w:r>
+          <w:delText xml:space="preserve">in </w:delText>
+        </w:r>
+      </w:del>
+      <w:r>
+        <w:t>include some kind of ‘</w:t>
       </w:r>
       <w:proofErr w:type="spellStart"/>
       <w:r>
@@ -972,33 +1379,20 @@
       <w:pPr>
         <w:pStyle w:val="Caption"/>
       </w:pPr>
-      <w:bookmarkStart w:id="1" w:name="_Ref305055663"/>
+      <w:bookmarkStart w:id="57" w:name="_Ref305055663"/>
       <w:proofErr w:type="gramStart"/>
       <w:r>
         <w:t xml:space="preserve">Table </w:t>
       </w:r>
-      <w:r>
-        <w:fldChar w:fldCharType="begin"/>
-      </w:r>
-      <w:r>
-        <w:instrText xml:space="preserve"> SEQ Table \* ARABIC </w:instrText>
-      </w:r>
-      <w:r>
-        <w:fldChar w:fldCharType="separate"/>
-      </w:r>
-      <w:r>
-        <w:rPr>
-          <w:noProof/>
-        </w:rPr>
-        <w:t>1</w:t>
-      </w:r>
-      <w:r>
-        <w:rPr>
-          <w:noProof/>
-        </w:rPr>
-        <w:fldChar w:fldCharType="end"/>
-      </w:r>
-      <w:bookmarkEnd w:id="1"/>
+      <w:fldSimple w:instr=" SEQ Table \* ARABIC ">
+        <w:r>
+          <w:rPr>
+            <w:noProof/>
+          </w:rPr>
+          <w:t>1</w:t>
+        </w:r>
+      </w:fldSimple>
+      <w:bookmarkEnd w:id="57"/>
       <w:r>
         <w:t>.</w:t>
       </w:r>
@@ -1020,7 +1414,15 @@
       <w:tblGrid>
         <w:gridCol w:w="1728"/>
         <w:gridCol w:w="2668"/>
-        <w:gridCol w:w="4860"/>
+        <w:gridCol w:w="32"/>
+        <w:gridCol w:w="4828"/>
+        <w:tblGridChange w:id="58">
+          <w:tblGrid>
+            <w:gridCol w:w="1728"/>
+            <w:gridCol w:w="2668"/>
+            <w:gridCol w:w="4860"/>
+          </w:tblGrid>
+        </w:tblGridChange>
       </w:tblGrid>
       <w:tr>
         <w:trPr>
@@ -1055,6 +1457,7 @@
         <w:tc>
           <w:tcPr>
             <w:tcW w:w="4860" w:type="dxa"/>
+            <w:gridSpan w:val="2"/>
           </w:tcPr>
           <w:p>
             <w:pPr>
@@ -1087,25 +1490,62 @@
           </w:tcPr>
           <w:p>
             <w:pPr>
+              <w:spacing w:after="200" w:line="276" w:lineRule="auto"/>
               <w:cnfStyle w:val="000000100000" w:firstRow="0" w:lastRow="0" w:firstColumn="0" w:lastColumn="0" w:oddVBand="0" w:evenVBand="0" w:oddHBand="1" w:evenHBand="0" w:firstRowFirstColumn="0" w:firstRowLastColumn="0" w:lastRowFirstColumn="0" w:lastRowLastColumn="0"/>
               <w:rPr>
-                <w:sz w:val="18"/>
-              </w:rPr>
-            </w:pPr>
-            <w:hyperlink r:id="rId22" w:history="1">
-              <w:r>
-                <w:rPr>
-                  <w:rStyle w:val="Hyperlink"/>
-                  <w:sz w:val="18"/>
-                </w:rPr>
-                <w:t>http://tools.ietf.org/html/rfc4287</w:t>
-              </w:r>
-            </w:hyperlink>
+                <w:rPrChange w:id="59" w:author="Stephen Richard" w:date="2013-07-03T09:40:00Z">
+                  <w:rPr>
+                    <w:sz w:val="18"/>
+                  </w:rPr>
+                </w:rPrChange>
+              </w:rPr>
+            </w:pPr>
+            <w:r>
+              <w:fldChar w:fldCharType="begin"/>
+            </w:r>
+            <w:r>
+              <w:instrText xml:space="preserve"> HYPERLINK "http://tools.ietf.org/html/rfc4287" </w:instrText>
+            </w:r>
+            <w:r>
+              <w:rPr>
+                <w:rPrChange w:id="60" w:author="Stephen Richard" w:date="2013-07-03T09:40:00Z">
+                  <w:rPr>
+                    <w:rStyle w:val="Hyperlink"/>
+                    <w:sz w:val="18"/>
+                  </w:rPr>
+                </w:rPrChange>
+              </w:rPr>
+              <w:fldChar w:fldCharType="separate"/>
+            </w:r>
+            <w:r>
+              <w:rPr>
+                <w:rStyle w:val="Hyperlink"/>
+                <w:rPrChange w:id="61" w:author="Stephen Richard" w:date="2013-07-03T09:40:00Z">
+                  <w:rPr>
+                    <w:rStyle w:val="Hyperlink"/>
+                    <w:sz w:val="18"/>
+                  </w:rPr>
+                </w:rPrChange>
+              </w:rPr>
+              <w:t>http://tools.ietf.org/html/rfc4287</w:t>
+            </w:r>
+            <w:r>
+              <w:rPr>
+                <w:rPrChange w:id="62" w:author="Stephen Richard" w:date="2013-07-03T09:40:00Z">
+                  <w:rPr>
+                    <w:rStyle w:val="Hyperlink"/>
+                    <w:sz w:val="18"/>
+                  </w:rPr>
+                </w:rPrChange>
+              </w:rPr>
+              <w:fldChar w:fldCharType="end"/>
+            </w:r>
           </w:p>
         </w:tc>
         <w:tc>
           <w:tcPr>
             <w:tcW w:w="4860" w:type="dxa"/>
+            <w:gridSpan w:val="2"/>
           </w:tcPr>
           <w:p>
             <w:pPr>
@@ -1158,25 +1598,62 @@
           </w:tcPr>
           <w:p>
             <w:pPr>
+              <w:spacing w:after="200" w:line="276" w:lineRule="auto"/>
               <w:cnfStyle w:val="000000010000" w:firstRow="0" w:lastRow="0" w:firstColumn="0" w:lastColumn="0" w:oddVBand="0" w:evenVBand="0" w:oddHBand="0" w:evenHBand="1" w:firstRowFirstColumn="0" w:firstRowLastColumn="0" w:lastRowFirstColumn="0" w:lastRowLastColumn="0"/>
               <w:rPr>
-                <w:sz w:val="18"/>
-              </w:rPr>
-            </w:pPr>
-            <w:hyperlink r:id="rId23" w:history="1">
-              <w:r>
-                <w:rPr>
-                  <w:rStyle w:val="Hyperlink"/>
-                  <w:sz w:val="18"/>
-                </w:rPr>
-                <w:t>http://tools.ietf.org/html/rfc6690</w:t>
-              </w:r>
-            </w:hyperlink>
+                <w:rPrChange w:id="63" w:author="Stephen Richard" w:date="2013-07-03T09:40:00Z">
+                  <w:rPr>
+                    <w:sz w:val="18"/>
+                  </w:rPr>
+                </w:rPrChange>
+              </w:rPr>
+            </w:pPr>
+            <w:r>
+              <w:fldChar w:fldCharType="begin"/>
+            </w:r>
+            <w:r>
+              <w:instrText xml:space="preserve"> HYPERLINK "http://tools.ietf.org/html/rfc6690" </w:instrText>
+            </w:r>
+            <w:r>
+              <w:rPr>
+                <w:rPrChange w:id="64" w:author="Stephen Richard" w:date="2013-07-03T09:40:00Z">
+                  <w:rPr>
+                    <w:rStyle w:val="Hyperlink"/>
+                    <w:sz w:val="18"/>
+                  </w:rPr>
+                </w:rPrChange>
+              </w:rPr>
+              <w:fldChar w:fldCharType="separate"/>
+            </w:r>
+            <w:r>
+              <w:rPr>
+                <w:rStyle w:val="Hyperlink"/>
+                <w:rPrChange w:id="65" w:author="Stephen Richard" w:date="2013-07-03T09:40:00Z">
+                  <w:rPr>
+                    <w:rStyle w:val="Hyperlink"/>
+                    <w:sz w:val="18"/>
+                  </w:rPr>
+                </w:rPrChange>
+              </w:rPr>
+              <w:t>http://tools.ietf.org/html/rfc6690</w:t>
+            </w:r>
+            <w:r>
+              <w:rPr>
+                <w:rPrChange w:id="66" w:author="Stephen Richard" w:date="2013-07-03T09:40:00Z">
+                  <w:rPr>
+                    <w:rStyle w:val="Hyperlink"/>
+                    <w:sz w:val="18"/>
+                  </w:rPr>
+                </w:rPrChange>
+              </w:rPr>
+              <w:fldChar w:fldCharType="end"/>
+            </w:r>
           </w:p>
         </w:tc>
         <w:tc>
           <w:tcPr>
             <w:tcW w:w="4860" w:type="dxa"/>
+            <w:gridSpan w:val="2"/>
           </w:tcPr>
           <w:p>
             <w:pPr>
@@ -1194,6 +1671,16 @@
         </w:tc>
       </w:tr>
       <w:tr>
+        <w:tblPrEx>
+          <w:tblW w:w="0" w:type="auto"/>
+          <w:tblLayout w:type="fixed"/>
+          <w:tblPrExChange w:id="67" w:author="Stephen Richard" w:date="2013-07-03T09:42:00Z">
+            <w:tblPrEx>
+              <w:tblW w:w="0" w:type="auto"/>
+              <w:tblLayout w:type="fixed"/>
+            </w:tblPrEx>
+          </w:tblPrExChange>
+        </w:tblPrEx>
         <w:trPr>
           <w:cnfStyle w:val="000000100000" w:firstRow="0" w:lastRow="0" w:firstColumn="0" w:lastColumn="0" w:oddVBand="0" w:evenVBand="0" w:oddHBand="1" w:evenHBand="0" w:firstRowFirstColumn="0" w:firstRowLastColumn="0" w:lastRowFirstColumn="0" w:lastRowLastColumn="0"/>
         </w:trPr>
@@ -1201,8 +1688,16 @@
           <w:tcPr>
             <w:cnfStyle w:val="001000000000" w:firstRow="0" w:lastRow="0" w:firstColumn="1" w:lastColumn="0" w:oddVBand="0" w:evenVBand="0" w:oddHBand="0" w:evenHBand="0" w:firstRowFirstColumn="0" w:firstRowLastColumn="0" w:lastRowFirstColumn="0" w:lastRowLastColumn="0"/>
             <w:tcW w:w="1728" w:type="dxa"/>
-          </w:tcPr>
-          <w:p>
+            <w:tcPrChange w:id="68" w:author="Stephen Richard" w:date="2013-07-03T09:42:00Z">
+              <w:tcPr>
+                <w:tcW w:w="1728" w:type="dxa"/>
+              </w:tcPr>
+            </w:tcPrChange>
+          </w:tcPr>
+          <w:p>
+            <w:pPr>
+              <w:cnfStyle w:val="001000100000" w:firstRow="0" w:lastRow="0" w:firstColumn="1" w:lastColumn="0" w:oddVBand="0" w:evenVBand="0" w:oddHBand="1" w:evenHBand="0" w:firstRowFirstColumn="0" w:firstRowLastColumn="0" w:lastRowFirstColumn="0" w:lastRowLastColumn="0"/>
+            </w:pPr>
             <w:r>
               <w:t>ESIP discovery</w:t>
             </w:r>
@@ -1210,53 +1705,134 @@
         </w:tc>
         <w:tc>
           <w:tcPr>
-            <w:tcW w:w="2668" w:type="dxa"/>
-          </w:tcPr>
-          <w:p>
-            <w:pPr>
+            <w:tcW w:w="2700" w:type="dxa"/>
+            <w:gridSpan w:val="2"/>
+            <w:tcPrChange w:id="69" w:author="Stephen Richard" w:date="2013-07-03T09:42:00Z">
+              <w:tcPr>
+                <w:tcW w:w="2668" w:type="dxa"/>
+              </w:tcPr>
+            </w:tcPrChange>
+          </w:tcPr>
+          <w:p>
+            <w:pPr>
+              <w:spacing w:after="200" w:line="276" w:lineRule="auto"/>
               <w:cnfStyle w:val="000000100000" w:firstRow="0" w:lastRow="0" w:firstColumn="0" w:lastColumn="0" w:oddVBand="0" w:evenVBand="0" w:oddHBand="1" w:evenHBand="0" w:firstRowFirstColumn="0" w:firstRowLastColumn="0" w:lastRowFirstColumn="0" w:lastRowLastColumn="0"/>
               <w:rPr>
-                <w:sz w:val="18"/>
-                <w:szCs w:val="16"/>
-              </w:rPr>
-            </w:pPr>
-            <w:hyperlink r:id="rId24" w:history="1">
+                <w:rPrChange w:id="70" w:author="Stephen Richard" w:date="2013-07-03T09:39:00Z">
+                  <w:rPr>
+                    <w:sz w:val="18"/>
+                    <w:szCs w:val="16"/>
+                  </w:rPr>
+                </w:rPrChange>
+              </w:rPr>
+            </w:pPr>
+            <w:ins w:id="71" w:author="Stephen Richard" w:date="2013-07-03T09:39:00Z">
+              <w:r>
+                <w:t>http://wiki.esipfed.org/index.php/Discovery_Change_Proposal-8</w:t>
+              </w:r>
+            </w:ins>
+            <w:del w:id="72" w:author="Stephen Richard" w:date="2013-07-03T09:39:00Z">
+              <w:r>
+                <w:fldChar w:fldCharType="begin"/>
+              </w:r>
+              <w:r>
+                <w:delInstrText xml:space="preserve"> HYPERLINK "http://wiki.esipfed.org/index.php/Discovery_Cast_Atom_Response_Format_v1.1" </w:delInstrText>
+              </w:r>
+              <w:r>
+                <w:fldChar w:fldCharType="separate"/>
+              </w:r>
               <w:r>
                 <w:rPr>
                   <w:rStyle w:val="Hyperlink"/>
                   <w:sz w:val="18"/>
                   <w:szCs w:val="16"/>
                 </w:rPr>
-                <w:t>http://wiki.esipfed.org/index.php/Discovery_Cast_Atom_Response_Format_v1.1</w:t>
+                <w:delText>http://wiki.esipfed.org/index.php/Discovery_Cast_Atom_Response_Format_v1.1</w:delText>
               </w:r>
-            </w:hyperlink>
-          </w:p>
-        </w:tc>
-        <w:tc>
-          <w:tcPr>
-            <w:tcW w:w="4860" w:type="dxa"/>
+              <w:r>
+                <w:rPr>
+                  <w:rStyle w:val="Hyperlink"/>
+                  <w:sz w:val="18"/>
+                  <w:szCs w:val="16"/>
+                </w:rPr>
+                <w:fldChar w:fldCharType="end"/>
+              </w:r>
+            </w:del>
+          </w:p>
+        </w:tc>
+        <w:tc>
+          <w:tcPr>
+            <w:tcW w:w="4828" w:type="dxa"/>
+            <w:tcPrChange w:id="73" w:author="Stephen Richard" w:date="2013-07-03T09:42:00Z">
+              <w:tcPr>
+                <w:tcW w:w="4860" w:type="dxa"/>
+              </w:tcPr>
+            </w:tcPrChange>
           </w:tcPr>
           <w:p>
             <w:pPr>
               <w:cnfStyle w:val="000000100000" w:firstRow="0" w:lastRow="0" w:firstColumn="0" w:lastColumn="0" w:oddVBand="0" w:evenVBand="0" w:oddHBand="1" w:evenHBand="0" w:firstRowFirstColumn="0" w:firstRowLastColumn="0" w:lastRowFirstColumn="0" w:lastRowLastColumn="0"/>
             </w:pPr>
-            <w:r>
-              <w:t xml:space="preserve">Describes links to external information. These links include a relation and type. </w:t>
-            </w:r>
-          </w:p>
-        </w:tc>
-      </w:tr>
-      <w:tr>
+            <w:ins w:id="74" w:author="Stephen Richard" w:date="2013-07-03T09:42:00Z">
+              <w:r>
+                <w:t>Links to datasets (i.e. collections) that are made available by a given service; link to services avail</w:t>
+              </w:r>
+              <w:r>
+                <w:t>a</w:t>
+              </w:r>
+              <w:r>
+                <w:t>ble to discover &amp; access collection items</w:t>
+              </w:r>
+            </w:ins>
+            <w:ins w:id="75" w:author="Stephen Richard" w:date="2013-07-03T09:49:00Z">
+              <w:r>
+                <w:t>; link</w:t>
+              </w:r>
+            </w:ins>
+            <w:ins w:id="76" w:author="Stephen Richard" w:date="2013-07-03T09:42:00Z">
+              <w:r>
+                <w:t xml:space="preserve"> to additional resources or metadata.</w:t>
+              </w:r>
+            </w:ins>
+            <w:del w:id="77" w:author="Stephen Richard" w:date="2013-07-03T09:42:00Z">
+              <w:r>
+                <w:delText xml:space="preserve">Describes links to external information. These links include a relation and type. </w:delText>
+              </w:r>
+            </w:del>
+          </w:p>
+        </w:tc>
+      </w:tr>
+      <w:tr>
+        <w:tblPrEx>
+          <w:tblW w:w="0" w:type="auto"/>
+          <w:tblLayout w:type="fixed"/>
+          <w:tblPrExChange w:id="78" w:author="Stephen Richard" w:date="2013-07-03T09:40:00Z">
+            <w:tblPrEx>
+              <w:tblW w:w="0" w:type="auto"/>
+              <w:tblLayout w:type="fixed"/>
+            </w:tblPrEx>
+          </w:tblPrExChange>
+        </w:tblPrEx>
         <w:trPr>
           <w:cnfStyle w:val="000000010000" w:firstRow="0" w:lastRow="0" w:firstColumn="0" w:lastColumn="0" w:oddVBand="0" w:evenVBand="0" w:oddHBand="0" w:evenHBand="1" w:firstRowFirstColumn="0" w:firstRowLastColumn="0" w:lastRowFirstColumn="0" w:lastRowLastColumn="0"/>
+          <w:cantSplit/>
         </w:trPr>
         <w:tc>
           <w:tcPr>
             <w:cnfStyle w:val="001000000000" w:firstRow="0" w:lastRow="0" w:firstColumn="1" w:lastColumn="0" w:oddVBand="0" w:evenVBand="0" w:oddHBand="0" w:evenHBand="0" w:firstRowFirstColumn="0" w:firstRowLastColumn="0" w:lastRowFirstColumn="0" w:lastRowLastColumn="0"/>
             <w:tcW w:w="1728" w:type="dxa"/>
-          </w:tcPr>
-          <w:p>
-            <w:r>
+            <w:tcPrChange w:id="79" w:author="Stephen Richard" w:date="2013-07-03T09:40:00Z">
+              <w:tcPr>
+                <w:tcW w:w="1728" w:type="dxa"/>
+              </w:tcPr>
+            </w:tcPrChange>
+          </w:tcPr>
+          <w:p>
+            <w:pPr>
+              <w:cnfStyle w:val="001000010000" w:firstRow="0" w:lastRow="0" w:firstColumn="1" w:lastColumn="0" w:oddVBand="0" w:evenVBand="0" w:oddHBand="0" w:evenHBand="1" w:firstRowFirstColumn="0" w:firstRowLastColumn="0" w:lastRowFirstColumn="0" w:lastRowLastColumn="0"/>
+            </w:pPr>
+            <w:r>
+              <w:lastRenderedPageBreak/>
               <w:t xml:space="preserve">GML </w:t>
             </w:r>
             <w:proofErr w:type="spellStart"/>
@@ -1269,6 +1845,11 @@
         <w:tc>
           <w:tcPr>
             <w:tcW w:w="2668" w:type="dxa"/>
+            <w:tcPrChange w:id="80" w:author="Stephen Richard" w:date="2013-07-03T09:40:00Z">
+              <w:tcPr>
+                <w:tcW w:w="2668" w:type="dxa"/>
+              </w:tcPr>
+            </w:tcPrChange>
           </w:tcPr>
           <w:p>
             <w:pPr>
@@ -1282,6 +1863,12 @@
         <w:tc>
           <w:tcPr>
             <w:tcW w:w="4860" w:type="dxa"/>
+            <w:gridSpan w:val="2"/>
+            <w:tcPrChange w:id="81" w:author="Stephen Richard" w:date="2013-07-03T09:40:00Z">
+              <w:tcPr>
+                <w:tcW w:w="4860" w:type="dxa"/>
+              </w:tcPr>
+            </w:tcPrChange>
           </w:tcPr>
           <w:p>
             <w:pPr>
@@ -1347,6 +1934,7 @@
         <w:tc>
           <w:tcPr>
             <w:tcW w:w="4860" w:type="dxa"/>
+            <w:gridSpan w:val="2"/>
           </w:tcPr>
           <w:p>
             <w:pPr>
@@ -1362,7 +1950,6 @@
               <w:t>x</w:t>
             </w:r>
             <w:r>
-              <w:lastRenderedPageBreak/>
               <w:t>pressing hypermedia controls</w:t>
             </w:r>
             <w:r>
@@ -1382,7 +1969,6 @@
           </w:tcPr>
           <w:p>
             <w:r>
-              <w:lastRenderedPageBreak/>
               <w:t>Home doc</w:t>
             </w:r>
             <w:r>
@@ -1404,17 +1990,22 @@
                 <w:sz w:val="18"/>
               </w:rPr>
             </w:pPr>
+            <w:bookmarkStart w:id="82" w:name="OLE_LINK1"/>
+            <w:bookmarkStart w:id="83" w:name="OLE_LINK2"/>
             <w:r>
               <w:rPr>
                 <w:sz w:val="18"/>
               </w:rPr>
               <w:t>http://tools.ietf.org/html/draft-nottingham-json-home</w:t>
             </w:r>
+            <w:bookmarkEnd w:id="82"/>
+            <w:bookmarkEnd w:id="83"/>
           </w:p>
         </w:tc>
         <w:tc>
           <w:tcPr>
             <w:tcW w:w="4860" w:type="dxa"/>
+            <w:gridSpan w:val="2"/>
           </w:tcPr>
           <w:p>
             <w:pPr>
@@ -1475,7 +2066,7 @@
                 <w:sz w:val="18"/>
               </w:rPr>
             </w:pPr>
-            <w:hyperlink r:id="rId25" w:history="1">
+            <w:hyperlink r:id="rId21" w:history="1">
               <w:r>
                 <w:rPr>
                   <w:rStyle w:val="Hyperlink"/>
@@ -1503,6 +2094,7 @@
         <w:tc>
           <w:tcPr>
             <w:tcW w:w="4860" w:type="dxa"/>
+            <w:gridSpan w:val="2"/>
           </w:tcPr>
           <w:p>
             <w:pPr>
@@ -1520,6 +2112,19 @@
             <w:r>
               <w:t>rect implications for link properties on Collection entity.</w:t>
             </w:r>
+            <w:ins w:id="84" w:author="Stephen Richard" w:date="2013-07-03T08:59:00Z">
+              <w:r>
+                <w:t xml:space="preserve"> Focus is on </w:t>
+              </w:r>
+              <w:proofErr w:type="spellStart"/>
+              <w:r>
+                <w:t>Templated</w:t>
+              </w:r>
+              <w:proofErr w:type="spellEnd"/>
+              <w:r>
+                <w:t xml:space="preserve"> Web API description.</w:t>
+              </w:r>
+            </w:ins>
           </w:p>
         </w:tc>
       </w:tr>
@@ -1554,6 +2159,7 @@
         <w:tc>
           <w:tcPr>
             <w:tcW w:w="4860" w:type="dxa"/>
+            <w:gridSpan w:val="2"/>
           </w:tcPr>
           <w:p>
             <w:pPr>
@@ -1589,7 +2195,7 @@
                 <w:szCs w:val="16"/>
               </w:rPr>
             </w:pPr>
-            <w:hyperlink r:id="rId26" w:history="1">
+            <w:hyperlink r:id="rId22" w:history="1">
               <w:r>
                 <w:rPr>
                   <w:rStyle w:val="Hyperlink"/>
@@ -1603,6 +2209,7 @@
         <w:tc>
           <w:tcPr>
             <w:tcW w:w="4860" w:type="dxa"/>
+            <w:gridSpan w:val="2"/>
           </w:tcPr>
           <w:p>
             <w:pPr>
@@ -1623,6 +2230,11 @@
             <w:r>
               <w:t>teroperability, and defines the use of the Link field in HTTP headers to encode links</w:t>
             </w:r>
+            <w:ins w:id="85" w:author="Stephen Richard" w:date="2013-07-03T09:00:00Z">
+              <w:r>
+                <w:t xml:space="preserve">. </w:t>
+              </w:r>
+            </w:ins>
           </w:p>
         </w:tc>
       </w:tr>
@@ -1674,6 +2286,7 @@
         <w:tc>
           <w:tcPr>
             <w:tcW w:w="4860" w:type="dxa"/>
+            <w:gridSpan w:val="2"/>
           </w:tcPr>
           <w:p>
             <w:pPr>
@@ -1737,6 +2350,7 @@
         <w:tc>
           <w:tcPr>
             <w:tcW w:w="4860" w:type="dxa"/>
+            <w:gridSpan w:val="2"/>
           </w:tcPr>
           <w:p>
             <w:pPr>
@@ -1810,7 +2424,7 @@
                 <w:szCs w:val="18"/>
               </w:rPr>
             </w:pPr>
-            <w:hyperlink r:id="rId27" w:history="1">
+            <w:hyperlink r:id="rId23" w:history="1">
               <w:r>
                 <w:rPr>
                   <w:rStyle w:val="Hyperlink"/>
@@ -1825,6 +2439,7 @@
         <w:tc>
           <w:tcPr>
             <w:tcW w:w="4860" w:type="dxa"/>
+            <w:gridSpan w:val="2"/>
           </w:tcPr>
           <w:p>
             <w:pPr>
@@ -1833,6 +2448,116 @@
             <w:r>
               <w:t>specification for attributes associated with links in xml documents</w:t>
             </w:r>
+          </w:p>
+        </w:tc>
+      </w:tr>
+      <w:tr>
+        <w:trPr>
+          <w:cnfStyle w:val="000000100000" w:firstRow="0" w:lastRow="0" w:firstColumn="0" w:lastColumn="0" w:oddVBand="0" w:evenVBand="0" w:oddHBand="1" w:evenHBand="0" w:firstRowFirstColumn="0" w:firstRowLastColumn="0" w:lastRowFirstColumn="0" w:lastRowLastColumn="0"/>
+          <w:ins w:id="86" w:author="Stephen Richard" w:date="2013-07-01T21:01:00Z"/>
+        </w:trPr>
+        <w:tc>
+          <w:tcPr>
+            <w:cnfStyle w:val="001000000000" w:firstRow="0" w:lastRow="0" w:firstColumn="1" w:lastColumn="0" w:oddVBand="0" w:evenVBand="0" w:oddHBand="0" w:evenHBand="0" w:firstRowFirstColumn="0" w:firstRowLastColumn="0" w:lastRowFirstColumn="0" w:lastRowLastColumn="0"/>
+            <w:tcW w:w="1728" w:type="dxa"/>
+          </w:tcPr>
+          <w:p>
+            <w:pPr>
+              <w:rPr>
+                <w:ins w:id="87" w:author="Stephen Richard" w:date="2013-07-01T21:01:00Z"/>
+                <w:rFonts w:asciiTheme="minorHAnsi" w:eastAsiaTheme="minorHAnsi" w:hAnsiTheme="minorHAnsi" w:cstheme="minorBidi"/>
+                <w:b w:val="0"/>
+                <w:bCs w:val="0"/>
+              </w:rPr>
+              <w:pPrChange w:id="88" w:author="Stephen Richard" w:date="2013-07-01T21:01:00Z">
+                <w:pPr>
+                  <w:spacing w:after="200" w:line="276" w:lineRule="auto"/>
+                </w:pPr>
+              </w:pPrChange>
+            </w:pPr>
+            <w:ins w:id="89" w:author="Stephen Richard" w:date="2013-07-01T21:01:00Z">
+              <w:r>
+                <w:t>OWC offering</w:t>
+              </w:r>
+            </w:ins>
+          </w:p>
+        </w:tc>
+        <w:tc>
+          <w:tcPr>
+            <w:tcW w:w="2668" w:type="dxa"/>
+          </w:tcPr>
+          <w:p>
+            <w:pPr>
+              <w:cnfStyle w:val="000000100000" w:firstRow="0" w:lastRow="0" w:firstColumn="0" w:lastColumn="0" w:oddVBand="0" w:evenVBand="0" w:oddHBand="1" w:evenHBand="0" w:firstRowFirstColumn="0" w:firstRowLastColumn="0" w:lastRowFirstColumn="0" w:lastRowLastColumn="0"/>
+              <w:rPr>
+                <w:ins w:id="90" w:author="Stephen Richard" w:date="2013-07-01T21:01:00Z"/>
+              </w:rPr>
+            </w:pPr>
+            <w:ins w:id="91" w:author="Stephen Richard" w:date="2013-07-03T09:26:00Z">
+              <w:r>
+                <w:t>OCG 12-080 Table 3</w:t>
+              </w:r>
+            </w:ins>
+          </w:p>
+        </w:tc>
+        <w:tc>
+          <w:tcPr>
+            <w:tcW w:w="4860" w:type="dxa"/>
+            <w:gridSpan w:val="2"/>
+          </w:tcPr>
+          <w:p>
+            <w:pPr>
+              <w:cnfStyle w:val="000000100000" w:firstRow="0" w:lastRow="0" w:firstColumn="0" w:lastColumn="0" w:oddVBand="0" w:evenVBand="0" w:oddHBand="1" w:evenHBand="0" w:firstRowFirstColumn="0" w:firstRowLastColumn="0" w:lastRowFirstColumn="0" w:lastRowLastColumn="0"/>
+              <w:rPr>
+                <w:ins w:id="92" w:author="Stephen Richard" w:date="2013-07-01T21:01:00Z"/>
+              </w:rPr>
+            </w:pPr>
+            <w:proofErr w:type="gramStart"/>
+            <w:ins w:id="93" w:author="Stephen Richard" w:date="2013-07-03T09:27:00Z">
+              <w:r>
+                <w:t>the</w:t>
+              </w:r>
+              <w:proofErr w:type="gramEnd"/>
+              <w:r>
+                <w:t xml:space="preserve"> properties of a specific service binding </w:t>
+              </w:r>
+              <w:r>
+                <w:t>,</w:t>
+              </w:r>
+              <w:r>
+                <w:t xml:space="preserve"> chara</w:t>
+              </w:r>
+              <w:r>
+                <w:t>c</w:t>
+              </w:r>
+              <w:r>
+                <w:t xml:space="preserve">terized by a series of parameters. The parameters valid for a specific type of service </w:t>
+              </w:r>
+              <w:proofErr w:type="gramStart"/>
+              <w:r>
+                <w:t>binding,</w:t>
+              </w:r>
+              <w:proofErr w:type="gramEnd"/>
+              <w:r>
+                <w:t xml:space="preserve"> </w:t>
+              </w:r>
+            </w:ins>
+            <w:ins w:id="94" w:author="Stephen Richard" w:date="2013-07-03T09:28:00Z">
+              <w:r>
+                <w:t>are d</w:t>
+              </w:r>
+              <w:r>
+                <w:t>e</w:t>
+              </w:r>
+              <w:r>
+                <w:t>fined on a case by case basis</w:t>
+              </w:r>
+            </w:ins>
+            <w:ins w:id="95" w:author="Stephen Richard" w:date="2013-07-03T09:27:00Z">
+              <w:r>
+                <w:t xml:space="preserve">. </w:t>
+              </w:r>
+            </w:ins>
           </w:p>
         </w:tc>
       </w:tr>
@@ -1841,33 +2566,20 @@
       <w:pPr>
         <w:pStyle w:val="Caption"/>
       </w:pPr>
-      <w:bookmarkStart w:id="2" w:name="_Ref305055653"/>
+      <w:bookmarkStart w:id="96" w:name="_Ref305055653"/>
       <w:proofErr w:type="gramStart"/>
       <w:r>
         <w:t xml:space="preserve">Table </w:t>
       </w:r>
-      <w:r>
-        <w:fldChar w:fldCharType="begin"/>
-      </w:r>
-      <w:r>
-        <w:instrText xml:space="preserve"> SEQ Table \* ARABIC </w:instrText>
-      </w:r>
-      <w:r>
-        <w:fldChar w:fldCharType="separate"/>
-      </w:r>
-      <w:r>
-        <w:rPr>
-          <w:noProof/>
-        </w:rPr>
-        <w:t>2</w:t>
-      </w:r>
-      <w:r>
-        <w:rPr>
-          <w:noProof/>
-        </w:rPr>
-        <w:fldChar w:fldCharType="end"/>
-      </w:r>
-      <w:bookmarkEnd w:id="2"/>
+      <w:fldSimple w:instr=" SEQ Table \* ARABIC ">
+        <w:r>
+          <w:rPr>
+            <w:noProof/>
+          </w:rPr>
+          <w:t>2</w:t>
+        </w:r>
+      </w:fldSimple>
+      <w:bookmarkEnd w:id="96"/>
       <w:r>
         <w:t>.</w:t>
       </w:r>
@@ -1998,7 +2710,7 @@
                 <w:b w:val="0"/>
               </w:rPr>
             </w:pPr>
-            <w:hyperlink r:id="rId28" w:history="1">
+            <w:hyperlink r:id="rId24" w:history="1">
               <w:r>
                 <w:rPr>
                   <w:rStyle w:val="Hyperlink"/>
@@ -2095,7 +2807,7 @@
                 <w:b w:val="0"/>
               </w:rPr>
             </w:pPr>
-            <w:hyperlink r:id="rId29" w:history="1">
+            <w:hyperlink r:id="rId25" w:history="1">
               <w:r>
                 <w:rPr>
                   <w:rStyle w:val="Hyperlink"/>
@@ -2253,6 +2965,7 @@
               <w:rPr>
                 <w:b w:val="0"/>
               </w:rPr>
+              <w:lastRenderedPageBreak/>
               <w:t>IANA link relations</w:t>
             </w:r>
           </w:p>
@@ -2272,7 +2985,7 @@
                 <w:b w:val="0"/>
               </w:rPr>
             </w:pPr>
-            <w:hyperlink r:id="rId30" w:history="1">
+            <w:hyperlink r:id="rId26" w:history="1">
               <w:r>
                 <w:rPr>
                   <w:rStyle w:val="Hyperlink"/>
@@ -2501,7 +3214,7 @@
                 <w:b w:val="0"/>
               </w:rPr>
             </w:pPr>
-            <w:hyperlink r:id="rId31" w:anchor="relValues" w:history="1">
+            <w:hyperlink r:id="rId27" w:anchor="relValues" w:history="1">
               <w:r>
                 <w:rPr>
                   <w:rStyle w:val="Hyperlink"/>
@@ -2559,7 +3272,6 @@
         <w:pStyle w:val="Heading1"/>
       </w:pPr>
       <w:r>
-        <w:lastRenderedPageBreak/>
         <w:t>Results of compilation of specifications</w:t>
       </w:r>
     </w:p>
@@ -2741,33 +3453,20 @@
       <w:pPr>
         <w:pStyle w:val="Caption"/>
       </w:pPr>
-      <w:bookmarkStart w:id="3" w:name="_Ref305135652"/>
+      <w:bookmarkStart w:id="97" w:name="_Ref305135652"/>
       <w:proofErr w:type="gramStart"/>
       <w:r>
         <w:t xml:space="preserve">Table </w:t>
       </w:r>
-      <w:r>
-        <w:fldChar w:fldCharType="begin"/>
-      </w:r>
-      <w:r>
-        <w:instrText xml:space="preserve"> SEQ Table \* ARABIC </w:instrText>
-      </w:r>
-      <w:r>
-        <w:fldChar w:fldCharType="separate"/>
-      </w:r>
-      <w:r>
-        <w:rPr>
-          <w:noProof/>
-        </w:rPr>
-        <w:t>3</w:t>
-      </w:r>
-      <w:r>
-        <w:rPr>
-          <w:noProof/>
-        </w:rPr>
-        <w:fldChar w:fldCharType="end"/>
-      </w:r>
-      <w:bookmarkEnd w:id="3"/>
+      <w:fldSimple w:instr=" SEQ Table \* ARABIC ">
+        <w:r>
+          <w:rPr>
+            <w:noProof/>
+          </w:rPr>
+          <w:t>3</w:t>
+        </w:r>
+      </w:fldSimple>
+      <w:bookmarkEnd w:id="97"/>
       <w:r>
         <w:t>.</w:t>
       </w:r>
@@ -3316,7 +4015,7 @@
             <w:r>
               <w:t xml:space="preserve"> is a template according to RFC-6570 (</w:t>
             </w:r>
-            <w:hyperlink r:id="rId32" w:history="1">
+            <w:hyperlink r:id="rId28" w:history="1">
               <w:r>
                 <w:rPr>
                   <w:rStyle w:val="Hyperlink"/>
@@ -3441,7 +4140,11 @@
               <w:t>for resources that define</w:t>
             </w:r>
             <w:r>
-              <w:t xml:space="preserve"> the semantics and syntax of </w:t>
+              <w:t xml:space="preserve"> the semantics and </w:t>
+            </w:r>
+            <w:r>
+              <w:lastRenderedPageBreak/>
+              <w:t xml:space="preserve">syntax of </w:t>
             </w:r>
             <w:r>
               <w:t>the parameter</w:t>
@@ -3459,7 +4162,12 @@
             </w:pPr>
             <w:proofErr w:type="spellStart"/>
             <w:r>
-              <w:t>home-doc:href-vars</w:t>
+              <w:lastRenderedPageBreak/>
+              <w:t>home-doc:href-</w:t>
+            </w:r>
+            <w:r>
+              <w:lastRenderedPageBreak/>
+              <w:t>vars</w:t>
             </w:r>
             <w:proofErr w:type="spellEnd"/>
           </w:p>
@@ -3485,6 +4193,7 @@
               </w:numPr>
             </w:pPr>
             <w:r>
+              <w:lastRenderedPageBreak/>
               <w:t>Additional information</w:t>
             </w:r>
           </w:p>
@@ -3689,11 +4398,7 @@
               <w:t>o</w:t>
             </w:r>
             <w:r>
-              <w:t xml:space="preserve">cabulary appears to be related to type of device (including paper as a device...) that is intended target for resource representation.  Default </w:t>
-            </w:r>
-            <w:r>
-              <w:lastRenderedPageBreak/>
-              <w:t>to 'screen'</w:t>
+              <w:t>cabulary appears to be related to type of device (including paper as a device...) that is intended target for resource representation.  Default to 'screen'</w:t>
             </w:r>
             <w:r>
               <w:t>, and it is anticipated that other values would be only rarely required</w:t>
@@ -3713,7 +4418,6 @@
               <w:cnfStyle w:val="000000100000" w:firstRow="0" w:lastRow="0" w:firstColumn="0" w:lastColumn="0" w:oddVBand="0" w:evenVBand="0" w:oddHBand="1" w:evenHBand="0" w:firstRowFirstColumn="0" w:firstRowLastColumn="0" w:lastRowFirstColumn="0" w:lastRowLastColumn="0"/>
             </w:pPr>
             <w:r>
-              <w:lastRenderedPageBreak/>
               <w:t>5988</w:t>
             </w:r>
           </w:p>
@@ -3739,7 +4443,6 @@
               <w:rPr>
                 <w:b w:val="0"/>
               </w:rPr>
-              <w:lastRenderedPageBreak/>
               <w:t>length</w:t>
             </w:r>
           </w:p>
@@ -4444,10 +5147,7 @@
               <w:t>; note that the same output scheme might be encoded using different MIME types, so the two are somewhat orthogonal.</w:t>
             </w:r>
             <w:r>
-              <w:t xml:space="preserve"> </w:t>
-            </w:r>
-            <w:r>
-              <w:t xml:space="preserve">Map to </w:t>
+              <w:t xml:space="preserve"> Map to </w:t>
             </w:r>
             <w:proofErr w:type="spellStart"/>
             <w:r>
@@ -4550,13 +5250,7 @@
             </w:r>
             <w:proofErr w:type="gramEnd"/>
             <w:r>
-              <w:t xml:space="preserve"> string used to assign</w:t>
-            </w:r>
-            <w:r>
-              <w:t xml:space="preserve"> </w:t>
-            </w:r>
-            <w:r>
-              <w:t>an application-specific semantic type to a resource.  One can think of this as a noun describing the resource.</w:t>
+              <w:t xml:space="preserve"> string used to assign an application-specific semantic type to a resource.  One can think of this as a noun describing the resource.</w:t>
             </w:r>
           </w:p>
         </w:tc>
@@ -4736,6 +5430,7 @@
               <w:rPr>
                 <w:b w:val="0"/>
               </w:rPr>
+              <w:lastRenderedPageBreak/>
               <w:t>xml:base</w:t>
             </w:r>
             <w:proofErr w:type="spellEnd"/>
@@ -4965,11 +5660,7 @@
               <w:t>n</w:t>
             </w:r>
             <w:r>
-              <w:t xml:space="preserve">ing the link, indicates desired behavior when the containing resource is </w:t>
-            </w:r>
-            <w:r>
-              <w:lastRenderedPageBreak/>
-              <w:t>parsed or loaded into the client environment.  Values: "</w:t>
+              <w:t>ing the link, indicates desired behavior when the containing resource is parsed or loaded into the client environment.  Values: "</w:t>
             </w:r>
             <w:proofErr w:type="spellStart"/>
             <w:r>
@@ -4998,9 +5689,14 @@
             </w:r>
             <w:proofErr w:type="spellStart"/>
             <w:r>
-              <w:t>onLoadl</w:t>
-            </w:r>
-            <w:proofErr w:type="spellEnd"/>
+              <w:t>onLoad</w:t>
+            </w:r>
+            <w:proofErr w:type="spellEnd"/>
+            <w:del w:id="98" w:author="Stephen Richard" w:date="2013-07-01T21:13:00Z">
+              <w:r>
+                <w:delText>l</w:delText>
+              </w:r>
+            </w:del>
             <w:r>
               <w:t xml:space="preserve"> same as ‘</w:t>
             </w:r>
@@ -5023,10 +5719,18 @@
             <w:pPr>
               <w:cnfStyle w:val="000000100000" w:firstRow="0" w:lastRow="0" w:firstColumn="0" w:lastColumn="0" w:oddVBand="0" w:evenVBand="0" w:oddHBand="1" w:evenHBand="0" w:firstRowFirstColumn="0" w:firstRowLastColumn="0" w:lastRowFirstColumn="0" w:lastRowLastColumn="0"/>
             </w:pPr>
-            <w:r>
-              <w:lastRenderedPageBreak/>
-              <w:t>actuate</w:t>
-            </w:r>
+            <w:del w:id="99" w:author="Stephen Richard" w:date="2013-07-01T21:13:00Z">
+              <w:r>
+                <w:delText>actuate</w:delText>
+              </w:r>
+            </w:del>
+            <w:proofErr w:type="spellStart"/>
+            <w:ins w:id="100" w:author="Stephen Richard" w:date="2013-07-01T21:13:00Z">
+              <w:r>
+                <w:t>xlink</w:t>
+              </w:r>
+            </w:ins>
+            <w:proofErr w:type="spellEnd"/>
           </w:p>
         </w:tc>
       </w:tr>
@@ -5051,7 +5755,6 @@
               <w:rPr>
                 <w:b w:val="0"/>
               </w:rPr>
-              <w:lastRenderedPageBreak/>
               <w:t>noreferrer</w:t>
             </w:r>
             <w:proofErr w:type="spellEnd"/>
@@ -5148,34 +5851,21 @@
       <w:pPr>
         <w:pStyle w:val="Caption"/>
       </w:pPr>
-      <w:bookmarkStart w:id="4" w:name="_Ref305139477"/>
-      <w:bookmarkStart w:id="5" w:name="_Toc304961741"/>
+      <w:bookmarkStart w:id="101" w:name="_Ref305139477"/>
+      <w:bookmarkStart w:id="102" w:name="_Toc304961741"/>
       <w:proofErr w:type="gramStart"/>
       <w:r>
         <w:t xml:space="preserve">Table </w:t>
       </w:r>
-      <w:r>
-        <w:fldChar w:fldCharType="begin"/>
-      </w:r>
-      <w:r>
-        <w:instrText xml:space="preserve"> SEQ Table \* ARABIC </w:instrText>
-      </w:r>
-      <w:r>
-        <w:fldChar w:fldCharType="separate"/>
-      </w:r>
-      <w:r>
-        <w:rPr>
-          <w:noProof/>
-        </w:rPr>
-        <w:t>4</w:t>
-      </w:r>
-      <w:r>
-        <w:rPr>
-          <w:noProof/>
-        </w:rPr>
-        <w:fldChar w:fldCharType="end"/>
-      </w:r>
-      <w:bookmarkEnd w:id="4"/>
+      <w:fldSimple w:instr=" SEQ Table \* ARABIC ">
+        <w:r>
+          <w:rPr>
+            <w:noProof/>
+          </w:rPr>
+          <w:t>4</w:t>
+        </w:r>
+      </w:fldSimple>
+      <w:bookmarkEnd w:id="101"/>
       <w:r>
         <w:t>.</w:t>
       </w:r>
@@ -6317,6 +7007,7 @@
               <w:pStyle w:val="NoSpacing"/>
             </w:pPr>
             <w:r>
+              <w:lastRenderedPageBreak/>
               <w:t>contents</w:t>
             </w:r>
           </w:p>
@@ -6708,11 +7399,7 @@
               <w:cnfStyle w:val="000000100000" w:firstRow="0" w:lastRow="0" w:firstColumn="0" w:lastColumn="0" w:oddVBand="0" w:evenVBand="0" w:oddHBand="1" w:evenHBand="0" w:firstRowFirstColumn="0" w:firstRowLastColumn="0" w:lastRowFirstColumn="0" w:lastRowLastColumn="0"/>
             </w:pPr>
             <w:r>
-              <w:t xml:space="preserve">Link to icon resource representing the link </w:t>
-            </w:r>
-            <w:r>
-              <w:lastRenderedPageBreak/>
-              <w:t>context</w:t>
+              <w:t>Link to icon resource representing the link context</w:t>
             </w:r>
           </w:p>
         </w:tc>
@@ -6728,7 +7415,6 @@
               <w:cnfStyle w:val="000000100000" w:firstRow="0" w:lastRow="0" w:firstColumn="0" w:lastColumn="0" w:oddVBand="0" w:evenVBand="0" w:oddHBand="1" w:evenHBand="0" w:firstRowFirstColumn="0" w:firstRowLastColumn="0" w:lastRowFirstColumn="0" w:lastRowLastColumn="0"/>
             </w:pPr>
             <w:r>
-              <w:lastRenderedPageBreak/>
               <w:t xml:space="preserve">IANA, </w:t>
             </w:r>
             <w:proofErr w:type="spellStart"/>
@@ -6757,7 +7443,6 @@
               <w:pStyle w:val="NoSpacing"/>
             </w:pPr>
             <w:r>
-              <w:lastRenderedPageBreak/>
               <w:t>index</w:t>
             </w:r>
           </w:p>
@@ -7927,6 +8612,7 @@
               <w:rPr>
                 <w:color w:val="A6A6A6" w:themeColor="background1" w:themeShade="A6"/>
               </w:rPr>
+              <w:lastRenderedPageBreak/>
               <w:t>hasPart</w:t>
             </w:r>
             <w:proofErr w:type="spellEnd"/>
@@ -8427,15 +9113,7 @@
                 <w:sz w:val="18"/>
                 <w:szCs w:val="18"/>
               </w:rPr>
-              <w:t xml:space="preserve">tion of resources that contains the current </w:t>
-            </w:r>
-            <w:r>
-              <w:rPr>
-                <w:sz w:val="18"/>
-                <w:szCs w:val="18"/>
-              </w:rPr>
-              <w:lastRenderedPageBreak/>
-              <w:t>context.  (</w:t>
+              <w:t>tion of resources that contains the current context.  (</w:t>
             </w:r>
             <w:proofErr w:type="gramStart"/>
             <w:r>
@@ -8470,7 +9148,6 @@
               <w:cnfStyle w:val="000000010000" w:firstRow="0" w:lastRow="0" w:firstColumn="0" w:lastColumn="0" w:oddVBand="0" w:evenVBand="0" w:oddHBand="0" w:evenHBand="1" w:firstRowFirstColumn="0" w:firstRowLastColumn="0" w:lastRowFirstColumn="0" w:lastRowLastColumn="0"/>
             </w:pPr>
             <w:r>
-              <w:lastRenderedPageBreak/>
               <w:t xml:space="preserve">IANA, </w:t>
             </w:r>
             <w:proofErr w:type="spellStart"/>
@@ -8510,7 +9187,6 @@
               <w:pStyle w:val="NoSpacing"/>
             </w:pPr>
             <w:r>
-              <w:lastRenderedPageBreak/>
               <w:t>start</w:t>
             </w:r>
           </w:p>
@@ -9536,6 +10212,7 @@
               <w:t>e</w:t>
             </w:r>
             <w:r>
+              <w:lastRenderedPageBreak/>
               <w:t>nance.</w:t>
             </w:r>
           </w:p>
@@ -9552,6 +10229,7 @@
               <w:cnfStyle w:val="000000010000" w:firstRow="0" w:lastRow="0" w:firstColumn="0" w:lastColumn="0" w:oddVBand="0" w:evenVBand="0" w:oddHBand="0" w:evenHBand="1" w:firstRowFirstColumn="0" w:firstRowLastColumn="0" w:lastRowFirstColumn="0" w:lastRowLastColumn="0"/>
             </w:pPr>
             <w:r>
+              <w:lastRenderedPageBreak/>
               <w:t>IANA</w:t>
             </w:r>
           </w:p>
@@ -9580,6 +10258,7 @@
               <w:rPr>
                 <w:color w:val="A6A6A6" w:themeColor="background1" w:themeShade="A6"/>
               </w:rPr>
+              <w:lastRenderedPageBreak/>
               <w:t>via</w:t>
             </w:r>
           </w:p>
@@ -9861,7 +10540,6 @@
               <w:pStyle w:val="NoSpacing"/>
             </w:pPr>
             <w:r>
-              <w:lastRenderedPageBreak/>
               <w:t>appendix</w:t>
             </w:r>
           </w:p>
@@ -10625,7 +11303,7 @@
               </w:rPr>
               <w:t xml:space="preserve"> restricts to feed of feeds… only necessary if use </w:t>
             </w:r>
-            <w:hyperlink r:id="rId33" w:history="1">
+            <w:hyperlink r:id="rId29" w:history="1">
               <w:proofErr w:type="spellStart"/>
               <w:r>
                 <w:rPr>
@@ -10652,7 +11330,7 @@
               </w:rPr>
               <w:t xml:space="preserve">and </w:t>
             </w:r>
-            <w:hyperlink r:id="rId34" w:history="1">
+            <w:hyperlink r:id="rId30" w:history="1">
               <w:proofErr w:type="spellStart"/>
               <w:r>
                 <w:rPr>
@@ -11294,7 +11972,11 @@
               <w:cnfStyle w:val="000000100000" w:firstRow="0" w:lastRow="0" w:firstColumn="0" w:lastColumn="0" w:oddVBand="0" w:evenVBand="0" w:oddHBand="1" w:evenHBand="0" w:firstRowFirstColumn="0" w:firstRowLastColumn="0" w:lastRowFirstColumn="0" w:lastRowLastColumn="0"/>
             </w:pPr>
             <w:r>
-              <w:t>link to resource that incorporates context resource into a compiled resource</w:t>
+              <w:t xml:space="preserve">link to resource that incorporates context </w:t>
+            </w:r>
+            <w:r>
+              <w:lastRenderedPageBreak/>
+              <w:t>resource into a compiled resource</w:t>
             </w:r>
           </w:p>
         </w:tc>
@@ -11310,6 +11992,7 @@
             </w:pPr>
             <w:proofErr w:type="spellStart"/>
             <w:r>
+              <w:lastRenderedPageBreak/>
               <w:t>DataCite</w:t>
             </w:r>
             <w:proofErr w:type="spellEnd"/>
@@ -11332,6 +12015,7 @@
           <w:p>
             <w:proofErr w:type="spellStart"/>
             <w:r>
+              <w:lastRenderedPageBreak/>
               <w:t>isFormatOf</w:t>
             </w:r>
             <w:proofErr w:type="spellEnd"/>
@@ -11582,7 +12266,6 @@
               <w:t>e</w:t>
             </w:r>
             <w:r>
-              <w:lastRenderedPageBreak/>
               <w:t xml:space="preserve">lationship type; listed here because is IANA </w:t>
             </w:r>
             <w:proofErr w:type="spellStart"/>
@@ -11606,7 +12289,6 @@
               <w:cnfStyle w:val="000000100000" w:firstRow="0" w:lastRow="0" w:firstColumn="0" w:lastColumn="0" w:oddVBand="0" w:evenVBand="0" w:oddHBand="1" w:evenHBand="0" w:firstRowFirstColumn="0" w:firstRowLastColumn="0" w:lastRowFirstColumn="0" w:lastRowLastColumn="0"/>
             </w:pPr>
             <w:r>
-              <w:lastRenderedPageBreak/>
               <w:t>IANA</w:t>
             </w:r>
           </w:p>
@@ -11630,7 +12312,6 @@
               <w:pStyle w:val="NoSpacing"/>
             </w:pPr>
             <w:r>
-              <w:lastRenderedPageBreak/>
               <w:t>related</w:t>
             </w:r>
           </w:p>
@@ -13030,14 +13711,30 @@
         <w:pStyle w:val="Heading1"/>
       </w:pPr>
       <w:r>
+        <w:lastRenderedPageBreak/>
         <w:t>Discussion</w:t>
       </w:r>
     </w:p>
     <w:p>
-      <w:r>
-        <w:t xml:space="preserve">REST type applications implemented using the Internet typically communicate using </w:t>
-      </w:r>
-      <w:hyperlink r:id="rId35" w:history="1">
+      <w:del w:id="103" w:author="Stephen Richard" w:date="2013-07-01T21:15:00Z">
+        <w:r>
+          <w:delText>REST type</w:delText>
+        </w:r>
+      </w:del>
+      <w:del w:id="104" w:author="Stephen Richard" w:date="2013-07-01T21:16:00Z">
+        <w:r>
+          <w:delText xml:space="preserve"> a</w:delText>
+        </w:r>
+      </w:del>
+      <w:ins w:id="105" w:author="Stephen Richard" w:date="2013-07-01T21:16:00Z">
+        <w:r>
+          <w:t>A</w:t>
+        </w:r>
+      </w:ins>
+      <w:r>
+        <w:t xml:space="preserve">pplications implemented using the Internet typically communicate using </w:t>
+      </w:r>
+      <w:hyperlink r:id="rId31" w:history="1">
         <w:r>
           <w:rPr>
             <w:rStyle w:val="Hyperlink"/>
@@ -13048,20 +13745,30 @@
       <w:r>
         <w:t xml:space="preserve"> (ITU-T, 1994-07</w:t>
       </w:r>
-      <w:proofErr w:type="gramStart"/>
-      <w:r>
-        <w:t>)  protocols</w:t>
-      </w:r>
-      <w:proofErr w:type="gramEnd"/>
-      <w:r>
-        <w:t xml:space="preserve"> such as HTTP, FTP, or SMTP. Many applications, such as web browsers, e-mail clients, and file-transfer programs, require only the operations provided by these protocols.  More complex distributed applications that are now common use various techniques to nest complex data bundles and operation invocations within messages transported via the basic application layer prot</w:t>
-      </w:r>
-      <w:r>
-        <w:t>o</w:t>
-      </w:r>
-      <w:r>
-        <w:lastRenderedPageBreak/>
-        <w:t>cols. Three general styles have emerged in messaging schemes for such web applications: component-based (tunneling), object-based, and hypermedia-based (Amundsen</w:t>
+      <w:del w:id="106" w:author="Stephen Richard" w:date="2013-07-01T21:15:00Z">
+        <w:r>
+          <w:delText>)  protocols</w:delText>
+        </w:r>
+      </w:del>
+      <w:ins w:id="107" w:author="Stephen Richard" w:date="2013-07-01T21:15:00Z">
+        <w:r>
+          <w:t>) protocols</w:t>
+        </w:r>
+      </w:ins>
+      <w:r>
+        <w:t xml:space="preserve"> such as HTTP, FTP, or SMTP. Many applications, such as web browsers, e-mail clients, and file-transfer programs, require only the operations provided by these protocols.  More complex distri</w:t>
+      </w:r>
+      <w:r>
+        <w:t>b</w:t>
+      </w:r>
+      <w:r>
+        <w:t>uted applications that are now common use various techniques to nest complex data bundles and ope</w:t>
+      </w:r>
+      <w:r>
+        <w:t>r</w:t>
+      </w:r>
+      <w:r>
+        <w:t>ation invocations within messages transported via the basic application layer protocols. Three general styles have emerged in messaging schemes for such web applications: component-based (tunneling), object-based, and hypermedia-based (Amundsen</w:t>
       </w:r>
       <w:r>
         <w:t>, 2012-12-14</w:t>
@@ -13152,7 +13859,11 @@
       </w:r>
       <w:proofErr w:type="spellEnd"/>
       <w:r>
-        <w:t xml:space="preserve"> files, or might require an OGC WMS, WFS or WCS; perhaps it requires graphics encoded as SVG; it may require content encoded in particular xml schema, e.g. GeoSciML, </w:t>
+        <w:t xml:space="preserve"> files, or might require an OGC WMS, WFS or WCS; perhaps it requires graphics encoded as SVG; it may require content </w:t>
+      </w:r>
+      <w:r>
+        <w:lastRenderedPageBreak/>
+        <w:t xml:space="preserve">encoded in particular xml schema, e.g. GeoSciML, </w:t>
       </w:r>
       <w:proofErr w:type="spellStart"/>
       <w:r>
@@ -13167,7 +13878,7 @@
       <w:r>
         <w:t xml:space="preserve">Content negotiation in http allows management of these options in simple cases, but the use of </w:t>
       </w:r>
-      <w:hyperlink r:id="rId36" w:history="1">
+      <w:hyperlink r:id="rId32" w:history="1">
         <w:r>
           <w:rPr>
             <w:rStyle w:val="Hyperlink"/>
@@ -13195,7 +13906,6 @@
     </w:p>
     <w:p>
       <w:r>
-        <w:lastRenderedPageBreak/>
         <w:t>The most common hypermedia control is a link, and these are the focus of this proposal. Links are m</w:t>
       </w:r>
       <w:r>
@@ -13267,7 +13977,7 @@
       <w:r>
         <w:t xml:space="preserve"> registry at </w:t>
       </w:r>
-      <w:hyperlink r:id="rId37" w:history="1">
+      <w:hyperlink r:id="rId33" w:history="1">
         <w:r>
           <w:rPr>
             <w:rStyle w:val="Hyperlink"/>
@@ -13290,11 +14000,16 @@
       <w:r>
         <w:t xml:space="preserve"> ISSN, ISTC, LISSN, LSID,  UPC), but are well </w:t>
       </w:r>
-      <w:proofErr w:type="spellStart"/>
-      <w:r>
-        <w:t>know</w:t>
-      </w:r>
-      <w:proofErr w:type="spellEnd"/>
+      <w:del w:id="108" w:author="Stephen Richard" w:date="2013-07-01T21:22:00Z">
+        <w:r>
+          <w:delText>know</w:delText>
+        </w:r>
+      </w:del>
+      <w:ins w:id="109" w:author="Stephen Richard" w:date="2013-07-01T21:22:00Z">
+        <w:r>
+          <w:t>known</w:t>
+        </w:r>
+      </w:ins>
       <w:r>
         <w:t xml:space="preserve"> and defined within certain communities</w:t>
       </w:r>
@@ -13302,19 +14017,7 @@
         <w:t xml:space="preserve">. </w:t>
       </w:r>
       <w:r>
-        <w:t>Many of the registered schemes are associated with pr</w:t>
-      </w:r>
-      <w:r>
-        <w:t>o</w:t>
-      </w:r>
-      <w:r>
-        <w:t>tocols that specify a messaging scheme to access a representation of the identified resource, and oper</w:t>
-      </w:r>
-      <w:r>
-        <w:t>a</w:t>
-      </w:r>
-      <w:r>
-        <w:t>tions that may be invoked on that resource. URI syntax defined by IETF RFC-3986 specifies that "each URI begins with a scheme name" [RFC3986, section 1.1.1]. Thus, if a link target is specified by a URI whose URI scheme has a known binding with an internet messaging protocol, this protocol does not have to be explicitly specified by an additional property associated with the link.</w:t>
+        <w:t>Many of the registered schemes are associated with protocols that specify a messaging scheme to access a representation of the identified resource, and operations that may be invoked on that resource. URI syntax defined by IETF RFC-3986 specifies that "each URI begins with a scheme name" [RFC3986, section 1.1.1]. Thus, if a link target is specified by a URI whose URI scheme has a known binding with an internet messaging protocol, this protocol does not have to be explicitly specified by an additional property associated with the link.</w:t>
       </w:r>
     </w:p>
     <w:p>
@@ -13329,7 +14032,7 @@
       <w:r>
         <w:t xml:space="preserve"> Transfer Protocol (HTTP [RFC2616]) and the Internet. HTTP offers a simple set of requests for interactions between networked resources. As the complexity of client-server and distributed applications using the World Wide Web has evolved, various schemes have been developed to utilize HTTP to implement networked programming interfaces with other operations and messaging schemes. Simple Object Access Protocol (SOAP [</w:t>
       </w:r>
-      <w:hyperlink r:id="rId38" w:history="1">
+      <w:hyperlink r:id="rId34" w:history="1">
         <w:r>
           <w:rPr>
             <w:rStyle w:val="Hyperlink"/>
@@ -13361,22 +14064,28 @@
       <w:r>
         <w:t xml:space="preserve"> are indicated using </w:t>
       </w:r>
-      <w:proofErr w:type="spellStart"/>
-      <w:proofErr w:type="gramStart"/>
-      <w:r>
-        <w:t>ove</w:t>
-      </w:r>
-      <w:r>
-        <w:t>r</w:t>
-      </w:r>
-      <w:r>
-        <w:t>layAPI</w:t>
-      </w:r>
-      <w:proofErr w:type="spellEnd"/>
-      <w:r>
-        <w:t xml:space="preserve">  and</w:t>
-      </w:r>
-      <w:proofErr w:type="gramEnd"/>
+      <w:del w:id="110" w:author="Stephen Richard" w:date="2013-07-01T21:26:00Z">
+        <w:r>
+          <w:delText>ove</w:delText>
+        </w:r>
+        <w:r>
+          <w:delText>r</w:delText>
+        </w:r>
+        <w:r>
+          <w:delText>layAPI  and</w:delText>
+        </w:r>
+      </w:del>
+      <w:ins w:id="111" w:author="Stephen Richard" w:date="2013-07-01T21:26:00Z">
+        <w:r>
+          <w:t>ove</w:t>
+        </w:r>
+        <w:r>
+          <w:t>r</w:t>
+        </w:r>
+        <w:r>
+          <w:t>layAPI and</w:t>
+        </w:r>
+      </w:ins>
       <w:r>
         <w:t xml:space="preserve"> profile properties.</w:t>
       </w:r>
@@ -13386,6 +14095,7 @@
         <w:pStyle w:val="Heading2"/>
       </w:pPr>
       <w:r>
+        <w:lastRenderedPageBreak/>
         <w:t>URI Templates</w:t>
       </w:r>
     </w:p>
@@ -13417,7 +14127,7 @@
       <w:r>
         <w:t xml:space="preserve"> [</w:t>
       </w:r>
-      <w:hyperlink r:id="rId39" w:history="1">
+      <w:hyperlink r:id="rId35" w:history="1">
         <w:r>
           <w:rPr>
             <w:rStyle w:val="Hyperlink"/>
@@ -13429,11 +14139,7 @@
         <w:t>] defines URI syntax with parameters that may be assigned values to access particular resources. The OpenSearch speci</w:t>
       </w:r>
       <w:r>
-        <w:t xml:space="preserve">fication [OpenSearch1.1] is a widely used example of this approach. Link descriptions in hypermedia documents </w:t>
-      </w:r>
-      <w:r>
-        <w:lastRenderedPageBreak/>
-        <w:t xml:space="preserve">must also be able to provide sufficient information to enable a software agent to utilize these </w:t>
+        <w:t xml:space="preserve">fication [OpenSearch1.1] is a widely used example of this approach. Link descriptions in hypermedia documents must also be able to provide sufficient information to enable a software agent to utilize these </w:t>
       </w:r>
       <w:proofErr w:type="gramStart"/>
       <w:r>
@@ -13441,11 +14147,7 @@
       </w:r>
       <w:proofErr w:type="gramEnd"/>
       <w:r>
-        <w:t xml:space="preserve"> of network application</w:t>
-      </w:r>
-      <w:bookmarkStart w:id="6" w:name="_GoBack"/>
-      <w:r>
-        <w:t>s.</w:t>
+        <w:t xml:space="preserve"> of network applications.</w:t>
       </w:r>
     </w:p>
     <w:p>
@@ -13453,13 +14155,9 @@
         <w:pStyle w:val="Heading1"/>
       </w:pPr>
       <w:r>
-        <w:t>Proposed s</w:t>
-      </w:r>
-      <w:bookmarkEnd w:id="6"/>
-      <w:r>
-        <w:t xml:space="preserve">olution for </w:t>
-      </w:r>
-      <w:bookmarkEnd w:id="5"/>
+        <w:t xml:space="preserve">Proposed solution for </w:t>
+      </w:r>
+      <w:bookmarkEnd w:id="102"/>
       <w:r>
         <w:t>machine actionable links</w:t>
       </w:r>
@@ -13518,33 +14216,20 @@
       <w:pPr>
         <w:pStyle w:val="Caption"/>
       </w:pPr>
-      <w:bookmarkStart w:id="7" w:name="_Ref305152361"/>
+      <w:bookmarkStart w:id="112" w:name="_Ref305152361"/>
       <w:proofErr w:type="gramStart"/>
       <w:r>
         <w:t xml:space="preserve">Table </w:t>
       </w:r>
-      <w:r>
-        <w:fldChar w:fldCharType="begin"/>
-      </w:r>
-      <w:r>
-        <w:instrText xml:space="preserve"> SEQ Table \* ARABIC </w:instrText>
-      </w:r>
-      <w:r>
-        <w:fldChar w:fldCharType="separate"/>
-      </w:r>
-      <w:r>
-        <w:rPr>
-          <w:noProof/>
-        </w:rPr>
-        <w:t>6</w:t>
-      </w:r>
-      <w:r>
-        <w:rPr>
-          <w:noProof/>
-        </w:rPr>
-        <w:fldChar w:fldCharType="end"/>
-      </w:r>
-      <w:bookmarkEnd w:id="7"/>
+      <w:fldSimple w:instr=" SEQ Table \* ARABIC ">
+        <w:r>
+          <w:rPr>
+            <w:noProof/>
+          </w:rPr>
+          <w:t>6</w:t>
+        </w:r>
+      </w:fldSimple>
+      <w:bookmarkEnd w:id="112"/>
       <w:r>
         <w:t>.</w:t>
       </w:r>
@@ -13976,6 +14661,7 @@
           <w:p>
             <w:proofErr w:type="spellStart"/>
             <w:r>
+              <w:lastRenderedPageBreak/>
               <w:t>rel</w:t>
             </w:r>
             <w:proofErr w:type="spellEnd"/>
@@ -14222,11 +14908,7 @@
               <w:t>n</w:t>
             </w:r>
             <w:r>
-              <w:t xml:space="preserve">cluded if applicable.  E.g. OGC WMS, WS-services. This property is for services </w:t>
-            </w:r>
-            <w:r>
-              <w:lastRenderedPageBreak/>
-              <w:t xml:space="preserve">that encode remote procedure calls using e.g. standard HTTP methods (GET, POST). </w:t>
+              <w:t xml:space="preserve">cluded if applicable.  E.g. OGC WMS, WS-services. This property is for services that encode remote procedure calls using e.g. standard HTTP methods (GET, POST). </w:t>
             </w:r>
           </w:p>
         </w:tc>
@@ -14246,7 +14928,6 @@
           </w:tcPr>
           <w:p>
             <w:r>
-              <w:lastRenderedPageBreak/>
               <w:t>profile</w:t>
             </w:r>
           </w:p>
@@ -14801,33 +15482,20 @@
       <w:pPr>
         <w:pStyle w:val="Caption"/>
       </w:pPr>
-      <w:bookmarkStart w:id="8" w:name="_Ref305153655"/>
+      <w:bookmarkStart w:id="113" w:name="_Ref305153655"/>
       <w:proofErr w:type="gramStart"/>
       <w:r>
         <w:t xml:space="preserve">Table </w:t>
       </w:r>
-      <w:r>
-        <w:fldChar w:fldCharType="begin"/>
-      </w:r>
-      <w:r>
-        <w:instrText xml:space="preserve"> SEQ Table \* ARABIC </w:instrText>
-      </w:r>
-      <w:r>
-        <w:fldChar w:fldCharType="separate"/>
-      </w:r>
-      <w:r>
-        <w:rPr>
-          <w:noProof/>
-        </w:rPr>
-        <w:t>7</w:t>
-      </w:r>
-      <w:r>
-        <w:rPr>
-          <w:noProof/>
-        </w:rPr>
-        <w:fldChar w:fldCharType="end"/>
-      </w:r>
-      <w:bookmarkEnd w:id="8"/>
+      <w:fldSimple w:instr=" SEQ Table \* ARABIC ">
+        <w:r>
+          <w:rPr>
+            <w:noProof/>
+          </w:rPr>
+          <w:t>7</w:t>
+        </w:r>
+      </w:fldSimple>
+      <w:bookmarkEnd w:id="113"/>
       <w:r>
         <w:t>.</w:t>
       </w:r>
@@ -15070,6 +15738,7 @@
               <w:rPr>
                 <w:b w:val="0"/>
               </w:rPr>
+              <w:lastRenderedPageBreak/>
               <w:t>noreferrer</w:t>
             </w:r>
             <w:proofErr w:type="spellEnd"/>
@@ -15479,7 +16148,6 @@
             </w:pPr>
             <w:proofErr w:type="spellStart"/>
             <w:r>
-              <w:lastRenderedPageBreak/>
               <w:t>overlayAPI</w:t>
             </w:r>
             <w:proofErr w:type="spellEnd"/>
@@ -16128,6 +16796,7 @@
         <w:pStyle w:val="Heading3"/>
       </w:pPr>
       <w:r>
+        <w:lastRenderedPageBreak/>
         <w:t>WS service</w:t>
       </w:r>
     </w:p>
@@ -16368,7 +17037,6 @@
         <w:pStyle w:val="Heading3"/>
       </w:pPr>
       <w:r>
-        <w:lastRenderedPageBreak/>
         <w:t xml:space="preserve">ESRI </w:t>
       </w:r>
       <w:proofErr w:type="spellStart"/>
@@ -17060,6 +17728,7 @@
         <w:pStyle w:val="Heading3"/>
       </w:pPr>
       <w:r>
+        <w:lastRenderedPageBreak/>
         <w:t xml:space="preserve">ISO19119 </w:t>
       </w:r>
       <w:r>
@@ -17302,7 +17971,6 @@
       <w:proofErr w:type="spellStart"/>
       <w:proofErr w:type="gramStart"/>
       <w:r>
-        <w:lastRenderedPageBreak/>
         <w:t>macrostrat</w:t>
       </w:r>
       <w:proofErr w:type="spellEnd"/>
@@ -17318,13 +17986,8 @@
       <w:pPr>
         <w:keepNext/>
       </w:pPr>
-      <w:proofErr w:type="spellStart"/>
-      <w:r>
-        <w:t>Shanan</w:t>
-      </w:r>
-      <w:proofErr w:type="spellEnd"/>
-      <w:r>
-        <w:t xml:space="preserve"> Peters' services</w:t>
+      <w:r>
+        <w:t>Shanan Peters' services</w:t>
       </w:r>
     </w:p>
     <w:tbl>
@@ -17994,6 +18657,7 @@
           </w:tcPr>
           <w:p>
             <w:r>
+              <w:lastRenderedPageBreak/>
               <w:t>profile</w:t>
             </w:r>
           </w:p>
@@ -18235,12 +18899,11 @@
       <w:pPr>
         <w:pStyle w:val="Heading1"/>
       </w:pPr>
-      <w:bookmarkStart w:id="9" w:name="_Toc304961742"/>
-      <w:r>
-        <w:lastRenderedPageBreak/>
+      <w:bookmarkStart w:id="114" w:name="_Toc304961742"/>
+      <w:r>
         <w:t>References</w:t>
       </w:r>
-      <w:bookmarkEnd w:id="9"/>
+      <w:bookmarkEnd w:id="114"/>
       <w:r>
         <w:t xml:space="preserve"> and related reading</w:t>
       </w:r>
@@ -18258,7 +18921,7 @@
       <w:r>
         <w:t xml:space="preserve">: web page </w:t>
       </w:r>
-      <w:hyperlink r:id="rId40" w:history="1">
+      <w:hyperlink r:id="rId36" w:history="1">
         <w:r>
           <w:rPr>
             <w:rStyle w:val="Hyperlink"/>
@@ -18283,7 +18946,7 @@
       <w:r>
         <w:t xml:space="preserve"> 1.1 specification, Draft 5: Web Document, </w:t>
       </w:r>
-      <w:hyperlink r:id="rId41" w:history="1">
+      <w:hyperlink r:id="rId37" w:history="1">
         <w:r>
           <w:rPr>
             <w:rStyle w:val="Hyperlink"/>
@@ -18326,7 +18989,7 @@
       <w:r>
         <w:t xml:space="preserve"> as linked information systems: </w:t>
       </w:r>
-      <w:hyperlink r:id="rId42" w:history="1">
+      <w:hyperlink r:id="rId38" w:history="1">
         <w:r>
           <w:rPr>
             <w:rStyle w:val="Hyperlink"/>
@@ -18376,7 +19039,7 @@
       <w:r>
         <w:t xml:space="preserve">fer Protocol -- HTTP/1.1: RFC2616, accessed at </w:t>
       </w:r>
-      <w:hyperlink r:id="rId43" w:history="1">
+      <w:hyperlink r:id="rId39" w:history="1">
         <w:r>
           <w:rPr>
             <w:rStyle w:val="Hyperlink"/>
@@ -18476,7 +19139,7 @@
       <w:r>
         <w:t xml:space="preserve"> </w:t>
       </w:r>
-      <w:hyperlink r:id="rId44" w:history="1">
+      <w:hyperlink r:id="rId40" w:history="1">
         <w:r>
           <w:rPr>
             <w:rStyle w:val="Hyperlink"/>
@@ -18498,7 +19161,7 @@
       <w:r>
         <w:t xml:space="preserve">[RFC 6570] Gregorio, J., Fielding, R., Hadley, M., Nottingham, M., and Orchard, D., 2012-03, URI Template: Internet Engineering Task Force (IETF) Request for Comments RFC-6570, </w:t>
       </w:r>
-      <w:hyperlink r:id="rId45" w:history="1">
+      <w:hyperlink r:id="rId41" w:history="1">
         <w:r>
           <w:rPr>
             <w:rStyle w:val="Hyperlink"/>
@@ -18580,7 +19243,7 @@
       <w:r>
         <w:t xml:space="preserve">W3C, 2007-04-27, Latest SOAP Versions, </w:t>
       </w:r>
-      <w:hyperlink r:id="rId46" w:history="1">
+      <w:hyperlink r:id="rId42" w:history="1">
         <w:r>
           <w:rPr>
             <w:rStyle w:val="Hyperlink"/>
@@ -18645,7 +19308,7 @@
       <w:r>
         <w:t xml:space="preserve"> uses of a URL: Name, Concept, Web Location and Document instance: accessed at </w:t>
       </w:r>
-      <w:hyperlink r:id="rId47" w:history="1">
+      <w:hyperlink r:id="rId43" w:history="1">
         <w:r>
           <w:rPr>
             <w:rStyle w:val="Hyperlink"/>
@@ -18672,14 +19335,29 @@
       <w:r>
         <w:t xml:space="preserve"> 2012, accessed at </w:t>
       </w:r>
-      <w:hyperlink r:id="rId48" w:history="1">
-        <w:r>
-          <w:rPr>
-            <w:rStyle w:val="Hyperlink"/>
-          </w:rPr>
-          <w:t>https://github.com/restfest/2012-greenville/wiki/Keynote</w:t>
-        </w:r>
-      </w:hyperlink>
+      <w:bookmarkStart w:id="115" w:name="_GoBack"/>
+      <w:r>
+        <w:fldChar w:fldCharType="begin"/>
+      </w:r>
+      <w:r>
+        <w:instrText xml:space="preserve"> HYPERLINK "https://github.com/restfest/2012-greenville/wiki/Keynote" </w:instrText>
+      </w:r>
+      <w:r>
+        <w:fldChar w:fldCharType="separate"/>
+      </w:r>
+      <w:r>
+        <w:rPr>
+          <w:rStyle w:val="Hyperlink"/>
+        </w:rPr>
+        <w:t>https://github.com/restfest/2012-greenville/wiki/Keynote</w:t>
+      </w:r>
+      <w:r>
+        <w:rPr>
+          <w:rStyle w:val="Hyperlink"/>
+        </w:rPr>
+        <w:fldChar w:fldCharType="end"/>
+      </w:r>
+      <w:bookmarkEnd w:id="115"/>
       <w:r>
         <w:t xml:space="preserve"> (2013-02-22).</w:t>
       </w:r>
@@ -18704,6 +19382,7 @@
       </w:pPr>
       <w:proofErr w:type="spellStart"/>
       <w:r>
+        <w:lastRenderedPageBreak/>
         <w:t>Duerst</w:t>
       </w:r>
       <w:proofErr w:type="spellEnd"/>
@@ -18733,7 +19412,7 @@
       <w:r>
         <w:t xml:space="preserve"> at </w:t>
       </w:r>
-      <w:hyperlink r:id="rId49" w:history="1">
+      <w:hyperlink r:id="rId44" w:history="1">
         <w:r>
           <w:rPr>
             <w:rStyle w:val="Hyperlink"/>
@@ -18748,11 +19427,22 @@
     <w:p>
       <w:pPr>
         <w:pStyle w:val="references"/>
+        <w:rPr>
+          <w:ins w:id="116" w:author="Stephen Richard" w:date="2013-07-05T08:25:00Z"/>
+        </w:rPr>
       </w:pPr>
       <w:r>
-        <w:t xml:space="preserve">Fielding, Roy, 2008, REST APIs must be hypertext-driven: Untangled, Web BLOG, </w:t>
-      </w:r>
-      <w:hyperlink r:id="rId50" w:history="1">
+        <w:t>Fielding, Roy</w:t>
+      </w:r>
+      <w:ins w:id="117" w:author="Stephen Richard" w:date="2013-07-05T08:29:00Z">
+        <w:r>
+          <w:t xml:space="preserve"> T.</w:t>
+        </w:r>
+      </w:ins>
+      <w:r>
+        <w:t xml:space="preserve">, 2008, REST APIs must be hypertext-driven: Untangled, Web BLOG, </w:t>
+      </w:r>
+      <w:hyperlink r:id="rId45" w:history="1">
         <w:r>
           <w:rPr>
             <w:rStyle w:val="Hyperlink"/>
@@ -18768,6 +19458,87 @@
       <w:pPr>
         <w:pStyle w:val="references"/>
       </w:pPr>
+      <w:ins w:id="118" w:author="Stephen Richard" w:date="2013-07-05T08:27:00Z">
+        <w:r>
+          <w:t>Fielding</w:t>
+        </w:r>
+      </w:ins>
+      <w:ins w:id="119" w:author="Stephen Richard" w:date="2013-07-05T08:29:00Z">
+        <w:r>
+          <w:t>, Roy T.</w:t>
+        </w:r>
+      </w:ins>
+      <w:ins w:id="120" w:author="Stephen Richard" w:date="2013-07-05T08:27:00Z">
+        <w:r>
+          <w:t>, 2000</w:t>
+        </w:r>
+        <w:r>
+          <w:t xml:space="preserve">, </w:t>
+        </w:r>
+        <w:r>
+          <w:t>Architectural Styles and</w:t>
+        </w:r>
+        <w:r>
+          <w:t xml:space="preserve"> </w:t>
+        </w:r>
+        <w:r>
+          <w:t>the Design of Network-based Software Architectures</w:t>
+        </w:r>
+      </w:ins>
+      <w:ins w:id="121" w:author="Stephen Richard" w:date="2013-07-05T08:28:00Z">
+        <w:r>
+          <w:t xml:space="preserve"> [Ph. D. disse</w:t>
+        </w:r>
+        <w:r>
+          <w:t>r</w:t>
+        </w:r>
+        <w:r>
+          <w:t>tation]</w:t>
+        </w:r>
+      </w:ins>
+      <w:ins w:id="122" w:author="Stephen Richard" w:date="2013-07-05T08:27:00Z">
+        <w:r>
+          <w:t xml:space="preserve">: </w:t>
+        </w:r>
+      </w:ins>
+      <w:ins w:id="123" w:author="Stephen Richard" w:date="2013-07-05T08:28:00Z">
+        <w:r>
+          <w:t xml:space="preserve">Irvine, CA, </w:t>
+        </w:r>
+      </w:ins>
+      <w:ins w:id="124" w:author="Stephen Richard" w:date="2013-07-05T08:27:00Z">
+        <w:r>
+          <w:t xml:space="preserve">University of </w:t>
+        </w:r>
+      </w:ins>
+      <w:proofErr w:type="gramStart"/>
+      <w:ins w:id="125" w:author="Stephen Richard" w:date="2013-07-05T08:28:00Z">
+        <w:r>
+          <w:t>California,</w:t>
+        </w:r>
+        <w:proofErr w:type="gramEnd"/>
+        <w:r>
+          <w:t xml:space="preserve"> accessed at</w:t>
+        </w:r>
+      </w:ins>
+      <w:ins w:id="126" w:author="Stephen Richard" w:date="2013-07-05T08:27:00Z">
+        <w:r>
+          <w:t xml:space="preserve"> </w:t>
+        </w:r>
+        <w:r>
+          <w:t>http://www.ics.uci.edu/~fielding/pubs/dissertation/top.htm</w:t>
+        </w:r>
+      </w:ins>
+      <w:ins w:id="127" w:author="Stephen Richard" w:date="2013-07-05T08:28:00Z">
+        <w:r>
+          <w:t xml:space="preserve"> (2013-07-05).</w:t>
+        </w:r>
+      </w:ins>
+    </w:p>
+    <w:p>
+      <w:pPr>
+        <w:pStyle w:val="references"/>
+      </w:pPr>
       <w:proofErr w:type="spellStart"/>
       <w:r>
         <w:t>Halpin</w:t>
@@ -18795,7 +19566,7 @@
       <w:r>
         <w:t xml:space="preserve">, </w:t>
       </w:r>
-      <w:hyperlink r:id="rId51" w:history="1">
+      <w:hyperlink r:id="rId46" w:history="1">
         <w:r>
           <w:rPr>
             <w:rStyle w:val="Hyperlink"/>
@@ -18850,7 +19621,6 @@
         <w:pStyle w:val="references"/>
       </w:pPr>
       <w:r>
-        <w:lastRenderedPageBreak/>
         <w:t xml:space="preserve">ITU-T, 1994-07, Information Technology-Open Systems </w:t>
       </w:r>
       <w:proofErr w:type="spellStart"/>
@@ -18867,7 +19637,7 @@
       <w:r>
         <w:t xml:space="preserve">el: International Telecommunications Union Recommendation X.200, 63 p. Accessed at </w:t>
       </w:r>
-      <w:hyperlink r:id="rId52" w:history="1">
+      <w:hyperlink r:id="rId47" w:history="1">
         <w:r>
           <w:rPr>
             <w:rStyle w:val="Hyperlink"/>
@@ -18912,7 +19682,7 @@
       <w:r>
         <w:t>Linked Data for the Web,</w:t>
       </w:r>
-      <w:hyperlink r:id="rId53" w:history="1">
+      <w:hyperlink r:id="rId48" w:history="1">
         <w:r>
           <w:rPr>
             <w:rStyle w:val="Hyperlink"/>
@@ -18939,7 +19709,7 @@
       <w:r>
         <w:t xml:space="preserve"> use of Metadata in URIs: W3C TAG Finding, accessed at </w:t>
       </w:r>
-      <w:hyperlink r:id="rId54" w:history="1">
+      <w:hyperlink r:id="rId49" w:history="1">
         <w:r>
           <w:rPr>
             <w:rStyle w:val="Hyperlink"/>
@@ -18964,7 +19734,7 @@
       <w:r>
         <w:t xml:space="preserve">, and Sayre, R., eds., 2005, The Atom Syndication Format: IETF Network Working Group Request for Comments RFC-4287, </w:t>
       </w:r>
-      <w:hyperlink r:id="rId55" w:history="1">
+      <w:hyperlink r:id="rId50" w:history="1">
         <w:r>
           <w:rPr>
             <w:rStyle w:val="Hyperlink"/>
@@ -19003,7 +19773,7 @@
       <w:r>
         <w:t xml:space="preserve">, </w:t>
       </w:r>
-      <w:hyperlink r:id="rId56" w:history="1">
+      <w:hyperlink r:id="rId51" w:history="1">
         <w:r>
           <w:rPr>
             <w:rStyle w:val="Hyperlink"/>
@@ -19045,7 +19815,7 @@
       <w:r>
         <w:t xml:space="preserve">, accessed at </w:t>
       </w:r>
-      <w:hyperlink r:id="rId57" w:history="1">
+      <w:hyperlink r:id="rId52" w:history="1">
         <w:r>
           <w:rPr>
             <w:rStyle w:val="Hyperlink"/>
@@ -19091,7 +19861,7 @@
       <w:r>
         <w:t xml:space="preserve">/0005, </w:t>
       </w:r>
-      <w:hyperlink r:id="rId58" w:history="1">
+      <w:hyperlink r:id="rId53" w:history="1">
         <w:r>
           <w:rPr>
             <w:rStyle w:val="Hyperlink"/>
@@ -19163,12 +19933,12 @@
       </w:r>
     </w:p>
     <w:p>
-      <w:bookmarkStart w:id="10" w:name="defIdentifier"/>
+      <w:bookmarkStart w:id="128" w:name="defIdentifier"/>
       <w:proofErr w:type="gramStart"/>
       <w:r>
         <w:t>identifier</w:t>
       </w:r>
-      <w:bookmarkEnd w:id="10"/>
+      <w:bookmarkEnd w:id="128"/>
       <w:proofErr w:type="gramEnd"/>
       <w:r>
         <w:t xml:space="preserve">: </w:t>
@@ -19178,12 +19948,13 @@
       </w:r>
     </w:p>
     <w:p>
-      <w:bookmarkStart w:id="11" w:name="defLink"/>
+      <w:bookmarkStart w:id="129" w:name="defLink"/>
       <w:proofErr w:type="gramStart"/>
       <w:r>
+        <w:lastRenderedPageBreak/>
         <w:t>link</w:t>
       </w:r>
-      <w:bookmarkEnd w:id="11"/>
+      <w:bookmarkEnd w:id="129"/>
       <w:proofErr w:type="gramEnd"/>
       <w:r>
         <w:t>:</w:t>
@@ -19199,11 +19970,11 @@
       </w:r>
     </w:p>
     <w:p>
-      <w:bookmarkStart w:id="12" w:name="defProtocol"/>
+      <w:bookmarkStart w:id="130" w:name="defProtocol"/>
       <w:r>
         <w:t>Protocol</w:t>
       </w:r>
-      <w:bookmarkEnd w:id="12"/>
+      <w:bookmarkEnd w:id="130"/>
       <w:r>
         <w:t>: a scheme for messaging between two agents, defining what requests are supported, how r</w:t>
       </w:r>
@@ -19221,7 +19992,7 @@
       </w:r>
     </w:p>
     <w:sectPr>
-      <w:footerReference w:type="default" r:id="rId59"/>
+      <w:footerReference w:type="default" r:id="rId54"/>
       <w:pgSz w:w="12240" w:h="15840"/>
       <w:pgMar w:top="1440" w:right="1440" w:bottom="1440" w:left="1440" w:header="720" w:footer="720" w:gutter="0"/>
       <w:cols w:space="720"/>
@@ -19233,7 +20004,7 @@
 
 <file path=word/comments.xml><?xml version="1.0" encoding="utf-8"?>
 <w:comments xmlns:wpc="http://schemas.microsoft.com/office/word/2010/wordprocessingCanvas" xmlns:mc="http://schemas.openxmlformats.org/markup-compatibility/2006" xmlns:o="urn:schemas-microsoft-com:office:office" xmlns:r="http://schemas.openxmlformats.org/officeDocument/2006/relationships" xmlns:m="http://schemas.openxmlformats.org/officeDocument/2006/math" xmlns:v="urn:schemas-microsoft-com:vml" xmlns:wp14="http://schemas.microsoft.com/office/word/2010/wordprocessingDrawing" xmlns:wp="http://schemas.openxmlformats.org/drawingml/2006/wordprocessingDrawing" xmlns:w10="urn:schemas-microsoft-com:office:word" xmlns:w="http://schemas.openxmlformats.org/wordprocessingml/2006/main" xmlns:w14="http://schemas.microsoft.com/office/word/2010/wordml" xmlns:wpg="http://schemas.microsoft.com/office/word/2010/wordprocessingGroup" xmlns:wpi="http://schemas.microsoft.com/office/word/2010/wordprocessingInk" xmlns:wne="http://schemas.microsoft.com/office/word/2006/wordml" xmlns:wps="http://schemas.microsoft.com/office/word/2010/wordprocessingShape" mc:Ignorable="w14 wp14">
-  <w:comment w:id="0" w:author="Stephen Richard2" w:date="2013-01-26T13:37:00Z" w:initials="SMR">
+  <w:comment w:id="53" w:author="Stephen Richard2" w:date="2013-01-26T13:37:00Z" w:initials="SMR">
     <w:p>
       <w:pPr>
         <w:pStyle w:val="CommentText"/>
@@ -19322,7 +20093,7 @@
           <w:rPr>
             <w:noProof/>
           </w:rPr>
-          <w:t>7</w:t>
+          <w:t>19</w:t>
         </w:r>
         <w:r>
           <w:rPr>

</xml_diff>

<commit_message>
updates to link properties model
</commit_message>
<xml_diff>
--- a/MetadataAsHypermediaApp.docx
+++ b/MetadataAsHypermediaApp.docx
@@ -55,12 +55,12 @@
       <w:r>
         <w:fldChar w:fldCharType="separate"/>
       </w:r>
-      <w:ins w:id="0" w:author="Stephen Richard" w:date="2013-07-05T07:42:00Z">
+      <w:ins w:id="0" w:author="Stephen Richard" w:date="2013-07-09T07:47:00Z">
         <w:r>
           <w:rPr>
             <w:noProof/>
           </w:rPr>
-          <w:t>July 5, 2013</w:t>
+          <w:t>July 9, 2013</w:t>
         </w:r>
       </w:ins>
       <w:del w:id="1" w:author="Stephen Richard" w:date="2013-07-02T08:32:00Z">
@@ -1384,14 +1384,27 @@
       <w:r>
         <w:t xml:space="preserve">Table </w:t>
       </w:r>
-      <w:fldSimple w:instr=" SEQ Table \* ARABIC ">
-        <w:r>
-          <w:rPr>
-            <w:noProof/>
-          </w:rPr>
-          <w:t>1</w:t>
-        </w:r>
-      </w:fldSimple>
+      <w:r>
+        <w:fldChar w:fldCharType="begin"/>
+      </w:r>
+      <w:r>
+        <w:instrText xml:space="preserve"> SEQ Table \* ARABIC </w:instrText>
+      </w:r>
+      <w:r>
+        <w:fldChar w:fldCharType="separate"/>
+      </w:r>
+      <w:r>
+        <w:rPr>
+          <w:noProof/>
+        </w:rPr>
+        <w:t>1</w:t>
+      </w:r>
+      <w:r>
+        <w:rPr>
+          <w:noProof/>
+        </w:rPr>
+        <w:fldChar w:fldCharType="end"/>
+      </w:r>
       <w:bookmarkEnd w:id="57"/>
       <w:r>
         <w:t>.</w:t>
@@ -2571,14 +2584,27 @@
       <w:r>
         <w:t xml:space="preserve">Table </w:t>
       </w:r>
-      <w:fldSimple w:instr=" SEQ Table \* ARABIC ">
-        <w:r>
-          <w:rPr>
-            <w:noProof/>
-          </w:rPr>
-          <w:t>2</w:t>
-        </w:r>
-      </w:fldSimple>
+      <w:r>
+        <w:fldChar w:fldCharType="begin"/>
+      </w:r>
+      <w:r>
+        <w:instrText xml:space="preserve"> SEQ Table \* ARABIC </w:instrText>
+      </w:r>
+      <w:r>
+        <w:fldChar w:fldCharType="separate"/>
+      </w:r>
+      <w:r>
+        <w:rPr>
+          <w:noProof/>
+        </w:rPr>
+        <w:t>2</w:t>
+      </w:r>
+      <w:r>
+        <w:rPr>
+          <w:noProof/>
+        </w:rPr>
+        <w:fldChar w:fldCharType="end"/>
+      </w:r>
       <w:bookmarkEnd w:id="96"/>
       <w:r>
         <w:t>.</w:t>
@@ -3458,14 +3484,27 @@
       <w:r>
         <w:t xml:space="preserve">Table </w:t>
       </w:r>
-      <w:fldSimple w:instr=" SEQ Table \* ARABIC ">
-        <w:r>
-          <w:rPr>
-            <w:noProof/>
-          </w:rPr>
-          <w:t>3</w:t>
-        </w:r>
-      </w:fldSimple>
+      <w:r>
+        <w:fldChar w:fldCharType="begin"/>
+      </w:r>
+      <w:r>
+        <w:instrText xml:space="preserve"> SEQ Table \* ARABIC </w:instrText>
+      </w:r>
+      <w:r>
+        <w:fldChar w:fldCharType="separate"/>
+      </w:r>
+      <w:r>
+        <w:rPr>
+          <w:noProof/>
+        </w:rPr>
+        <w:t>3</w:t>
+      </w:r>
+      <w:r>
+        <w:rPr>
+          <w:noProof/>
+        </w:rPr>
+        <w:fldChar w:fldCharType="end"/>
+      </w:r>
       <w:bookmarkEnd w:id="97"/>
       <w:r>
         <w:t>.</w:t>
@@ -5857,14 +5896,27 @@
       <w:r>
         <w:t xml:space="preserve">Table </w:t>
       </w:r>
-      <w:fldSimple w:instr=" SEQ Table \* ARABIC ">
-        <w:r>
-          <w:rPr>
-            <w:noProof/>
-          </w:rPr>
-          <w:t>4</w:t>
-        </w:r>
-      </w:fldSimple>
+      <w:r>
+        <w:fldChar w:fldCharType="begin"/>
+      </w:r>
+      <w:r>
+        <w:instrText xml:space="preserve"> SEQ Table \* ARABIC </w:instrText>
+      </w:r>
+      <w:r>
+        <w:fldChar w:fldCharType="separate"/>
+      </w:r>
+      <w:r>
+        <w:rPr>
+          <w:noProof/>
+        </w:rPr>
+        <w:t>4</w:t>
+      </w:r>
+      <w:r>
+        <w:rPr>
+          <w:noProof/>
+        </w:rPr>
+        <w:fldChar w:fldCharType="end"/>
+      </w:r>
       <w:bookmarkEnd w:id="101"/>
       <w:r>
         <w:t>.</w:t>
@@ -14208,28 +14260,80 @@
       <w:r>
         <w:t xml:space="preserve">properties.  It would lead to a massive proliferation of MIME types of increasing length and complexity. The solution favored here is to </w:t>
       </w:r>
-      <w:r>
-        <w:t>specify additional properties to link items.</w:t>
-      </w:r>
+      <w:del w:id="112" w:author="Stephen Richard" w:date="2013-07-09T06:00:00Z">
+        <w:r>
+          <w:delText xml:space="preserve">specify </w:delText>
+        </w:r>
+      </w:del>
+      <w:ins w:id="113" w:author="Stephen Richard" w:date="2013-07-09T06:00:00Z">
+        <w:r>
+          <w:t xml:space="preserve">define </w:t>
+        </w:r>
+      </w:ins>
+      <w:del w:id="114" w:author="Stephen Richard" w:date="2013-07-09T06:00:00Z">
+        <w:r>
+          <w:delText xml:space="preserve">additional </w:delText>
+        </w:r>
+      </w:del>
+      <w:r>
+        <w:t xml:space="preserve">properties </w:t>
+      </w:r>
+      <w:ins w:id="115" w:author="Stephen Richard" w:date="2013-07-09T06:00:00Z">
+        <w:r>
+          <w:t>with specific semantics that characte</w:t>
+        </w:r>
+        <w:r>
+          <w:t>r</w:t>
+        </w:r>
+        <w:r>
+          <w:t>ize link operation</w:t>
+        </w:r>
+      </w:ins>
+      <w:del w:id="116" w:author="Stephen Richard" w:date="2013-07-09T06:01:00Z">
+        <w:r>
+          <w:delText>to link items</w:delText>
+        </w:r>
+      </w:del>
+      <w:r>
+        <w:t>.</w:t>
+      </w:r>
+      <w:ins w:id="117" w:author="Stephen Richard" w:date="2013-07-09T06:01:00Z">
+        <w:r>
+          <w:t xml:space="preserve"> </w:t>
+        </w:r>
+      </w:ins>
     </w:p>
     <w:p>
       <w:pPr>
         <w:pStyle w:val="Caption"/>
       </w:pPr>
-      <w:bookmarkStart w:id="112" w:name="_Ref305152361"/>
+      <w:bookmarkStart w:id="118" w:name="_Ref305152361"/>
       <w:proofErr w:type="gramStart"/>
       <w:r>
         <w:t xml:space="preserve">Table </w:t>
       </w:r>
-      <w:fldSimple w:instr=" SEQ Table \* ARABIC ">
-        <w:r>
-          <w:rPr>
-            <w:noProof/>
-          </w:rPr>
-          <w:t>6</w:t>
-        </w:r>
-      </w:fldSimple>
-      <w:bookmarkEnd w:id="112"/>
+      <w:r>
+        <w:fldChar w:fldCharType="begin"/>
+      </w:r>
+      <w:r>
+        <w:instrText xml:space="preserve"> SEQ Table \* ARABIC </w:instrText>
+      </w:r>
+      <w:r>
+        <w:fldChar w:fldCharType="separate"/>
+      </w:r>
+      <w:r>
+        <w:rPr>
+          <w:noProof/>
+        </w:rPr>
+        <w:t>6</w:t>
+      </w:r>
+      <w:r>
+        <w:rPr>
+          <w:noProof/>
+        </w:rPr>
+        <w:fldChar w:fldCharType="end"/>
+      </w:r>
+      <w:bookmarkEnd w:id="118"/>
       <w:r>
         <w:t>.</w:t>
       </w:r>
@@ -14259,6 +14363,12 @@
       <w:tblGrid>
         <w:gridCol w:w="1728"/>
         <w:gridCol w:w="7848"/>
+        <w:tblGridChange w:id="119">
+          <w:tblGrid>
+            <w:gridCol w:w="1728"/>
+            <w:gridCol w:w="7848"/>
+          </w:tblGrid>
+        </w:tblGridChange>
       </w:tblGrid>
       <w:tr>
         <w:trPr>
@@ -14796,6 +14906,7 @@
       <w:tr>
         <w:trPr>
           <w:cnfStyle w:val="000000100000" w:firstRow="0" w:lastRow="0" w:firstColumn="0" w:lastColumn="0" w:oddVBand="0" w:evenVBand="0" w:oddHBand="1" w:evenHBand="0" w:firstRowFirstColumn="0" w:firstRowLastColumn="0" w:lastRowFirstColumn="0" w:lastRowLastColumn="0"/>
+          <w:ins w:id="120" w:author="Stephen Richard" w:date="2013-07-08T15:14:00Z"/>
         </w:trPr>
         <w:tc>
           <w:tcPr>
@@ -14810,11 +14921,18 @@
             <w:hideMark/>
           </w:tcPr>
           <w:p>
+            <w:pPr>
+              <w:rPr>
+                <w:ins w:id="121" w:author="Stephen Richard" w:date="2013-07-08T15:14:00Z"/>
+              </w:rPr>
+            </w:pPr>
             <w:proofErr w:type="spellStart"/>
-            <w:r>
-              <w:t>overlayAPI</w:t>
-            </w:r>
-            <w:proofErr w:type="spellEnd"/>
+            <w:ins w:id="122" w:author="Stephen Richard" w:date="2013-07-08T15:14:00Z">
+              <w:r>
+                <w:t>overlayAPI</w:t>
+              </w:r>
+              <w:proofErr w:type="spellEnd"/>
+            </w:ins>
           </w:p>
         </w:tc>
         <w:tc>
@@ -14832,88 +14950,135 @@
             <w:pPr>
               <w:cnfStyle w:val="000000100000" w:firstRow="0" w:lastRow="0" w:firstColumn="0" w:lastColumn="0" w:oddVBand="0" w:evenVBand="0" w:oddHBand="1" w:evenHBand="0" w:firstRowFirstColumn="0" w:firstRowLastColumn="0" w:lastRowFirstColumn="0" w:lastRowLastColumn="0"/>
               <w:rPr>
+                <w:ins w:id="123" w:author="Stephen Richard" w:date="2013-07-08T15:14:00Z"/>
                 <w:rFonts w:asciiTheme="minorHAnsi" w:eastAsiaTheme="minorHAnsi" w:hAnsiTheme="minorHAnsi" w:cstheme="minorBidi"/>
                 <w:color w:val="auto"/>
               </w:rPr>
-            </w:pPr>
-            <w:r>
-              <w:t>URI that identifies</w:t>
-            </w:r>
-            <w:r>
-              <w:t xml:space="preserve"> a URI template scheme or</w:t>
-            </w:r>
-            <w:r>
-              <w:t xml:space="preserve"> </w:t>
-            </w:r>
-            <w:r>
-              <w:t>the API</w:t>
-            </w:r>
-            <w:r>
-              <w:t xml:space="preserve"> </w:t>
-            </w:r>
-            <w:r>
-              <w:t xml:space="preserve">for messages that may be tunneled to client applications using the protocol </w:t>
-            </w:r>
-            <w:r>
-              <w:t xml:space="preserve">associated with the </w:t>
-            </w:r>
-            <w:proofErr w:type="spellStart"/>
-            <w:r>
-              <w:t>te</w:t>
-            </w:r>
-            <w:r>
-              <w:t>m</w:t>
-            </w:r>
-            <w:r>
-              <w:t>plateURI</w:t>
-            </w:r>
-            <w:proofErr w:type="spellEnd"/>
-            <w:r>
-              <w:t>. Mandatory if such scheme or protocol is necessary to utilize the link.</w:t>
-            </w:r>
-            <w:r>
-              <w:t xml:space="preserve"> </w:t>
-            </w:r>
-            <w:r>
-              <w:t xml:space="preserve">URI to </w:t>
-            </w:r>
-            <w:r>
-              <w:t xml:space="preserve">identify </w:t>
-            </w:r>
-            <w:r>
-              <w:t xml:space="preserve">RPC protocol, </w:t>
-            </w:r>
-            <w:r>
-              <w:t>service</w:t>
-            </w:r>
-            <w:r>
-              <w:t xml:space="preserve"> t</w:t>
-            </w:r>
-            <w:r>
-              <w:t>ype</w:t>
-            </w:r>
-            <w:r>
-              <w:t>, or URI template scheme</w:t>
-            </w:r>
-            <w:r>
-              <w:t xml:space="preserve"> and version should be </w:t>
-            </w:r>
-            <w:r>
-              <w:t>defined by the service specification.</w:t>
-            </w:r>
-            <w:r>
-              <w:t xml:space="preserve"> Version information should be i</w:t>
-            </w:r>
-            <w:r>
-              <w:t>n</w:t>
-            </w:r>
-            <w:r>
-              <w:t xml:space="preserve">cluded if applicable.  E.g. OGC WMS, WS-services. This property is for services that encode remote procedure calls using e.g. standard HTTP methods (GET, POST). </w:t>
-            </w:r>
-          </w:p>
-        </w:tc>
-      </w:tr>
-      <w:tr>
+              <w:pPrChange w:id="124" w:author="Stephen Richard" w:date="2013-07-09T06:17:00Z">
+                <w:pPr>
+                  <w:cnfStyle w:val="000000100000" w:firstRow="0" w:lastRow="0" w:firstColumn="0" w:lastColumn="0" w:oddVBand="0" w:evenVBand="0" w:oddHBand="1" w:evenHBand="0" w:firstRowFirstColumn="0" w:firstRowLastColumn="0" w:lastRowFirstColumn="0" w:lastRowLastColumn="0"/>
+                </w:pPr>
+              </w:pPrChange>
+            </w:pPr>
+            <w:ins w:id="125" w:author="Stephen Richard" w:date="2013-07-08T15:14:00Z">
+              <w:r>
+                <w:t>URI that identifies</w:t>
+              </w:r>
+              <w:r>
+                <w:t xml:space="preserve"> the API</w:t>
+              </w:r>
+              <w:r>
+                <w:t xml:space="preserve"> </w:t>
+              </w:r>
+              <w:r>
+                <w:t xml:space="preserve">for messages tunneled to </w:t>
+              </w:r>
+            </w:ins>
+            <w:ins w:id="126" w:author="Stephen Richard" w:date="2013-07-09T06:03:00Z">
+              <w:r>
+                <w:t>a component on the target server</w:t>
+              </w:r>
+            </w:ins>
+            <w:ins w:id="127" w:author="Stephen Richard" w:date="2013-07-08T15:15:00Z">
+              <w:r>
+                <w:t xml:space="preserve">. </w:t>
+              </w:r>
+            </w:ins>
+            <w:ins w:id="128" w:author="Stephen Richard" w:date="2013-07-08T15:14:00Z">
+              <w:r>
+                <w:t xml:space="preserve"> </w:t>
+              </w:r>
+            </w:ins>
+            <w:ins w:id="129" w:author="Stephen Richard" w:date="2013-07-09T06:17:00Z">
+              <w:r>
+                <w:t>Optional, provide</w:t>
+              </w:r>
+            </w:ins>
+            <w:ins w:id="130" w:author="Stephen Richard" w:date="2013-07-08T15:14:00Z">
+              <w:r>
+                <w:t xml:space="preserve"> if such scheme or protocol is necessary to utilize the link.</w:t>
+              </w:r>
+            </w:ins>
+            <w:ins w:id="131" w:author="Stephen Richard" w:date="2013-07-09T06:04:00Z">
+              <w:r>
+                <w:t xml:space="preserve"> The</w:t>
+              </w:r>
+            </w:ins>
+            <w:ins w:id="132" w:author="Stephen Richard" w:date="2013-07-08T15:14:00Z">
+              <w:r>
+                <w:t xml:space="preserve"> </w:t>
+              </w:r>
+              <w:r>
+                <w:t xml:space="preserve">URI should be </w:t>
+              </w:r>
+              <w:r>
+                <w:t>defined by the service specification</w:t>
+              </w:r>
+            </w:ins>
+            <w:ins w:id="133" w:author="Stephen Richard" w:date="2013-07-09T06:04:00Z">
+              <w:r>
+                <w:t xml:space="preserve"> for</w:t>
+              </w:r>
+              <w:r>
+                <w:t xml:space="preserve"> </w:t>
+              </w:r>
+              <w:r>
+                <w:t>the protocol or service type;</w:t>
+              </w:r>
+            </w:ins>
+            <w:ins w:id="134" w:author="Stephen Richard" w:date="2013-07-09T06:05:00Z">
+              <w:r>
+                <w:t xml:space="preserve"> v</w:t>
+              </w:r>
+            </w:ins>
+            <w:ins w:id="135" w:author="Stephen Richard" w:date="2013-07-08T15:14:00Z">
+              <w:r>
+                <w:t xml:space="preserve">ersion information should be included if applicable.  E.g. OGC WMS, WS-services. This property is </w:t>
+              </w:r>
+            </w:ins>
+            <w:ins w:id="136" w:author="Stephen Richard" w:date="2013-07-09T06:06:00Z">
+              <w:r>
+                <w:t xml:space="preserve">typically used </w:t>
+              </w:r>
+            </w:ins>
+            <w:ins w:id="137" w:author="Stephen Richard" w:date="2013-07-08T15:14:00Z">
+              <w:r>
+                <w:t>for services that encode remote pr</w:t>
+              </w:r>
+              <w:r>
+                <w:t>o</w:t>
+              </w:r>
+              <w:r>
+                <w:t xml:space="preserve">cedure calls using </w:t>
+              </w:r>
+            </w:ins>
+            <w:ins w:id="138" w:author="Stephen Richard" w:date="2013-07-09T06:05:00Z">
+              <w:r>
+                <w:t>identifiers dereference</w:t>
+              </w:r>
+            </w:ins>
+            <w:ins w:id="139" w:author="Stephen Richard" w:date="2013-07-09T06:06:00Z">
+              <w:r>
+                <w:t>d</w:t>
+              </w:r>
+            </w:ins>
+            <w:ins w:id="140" w:author="Stephen Richard" w:date="2013-07-09T06:05:00Z">
+              <w:r>
+                <w:t xml:space="preserve"> usin</w:t>
+              </w:r>
+            </w:ins>
+            <w:ins w:id="141" w:author="Stephen Richard" w:date="2013-07-08T15:14:00Z">
+              <w:r>
+                <w:t xml:space="preserve">g standard HTTP methods (GET, POST). </w:t>
+              </w:r>
+            </w:ins>
+          </w:p>
+        </w:tc>
+      </w:tr>
+      <w:tr>
+        <w:trPr>
+          <w:ins w:id="142" w:author="Stephen Richard" w:date="2013-07-08T15:14:00Z"/>
+        </w:trPr>
         <w:tc>
           <w:tcPr>
             <w:cnfStyle w:val="001000000000" w:firstRow="0" w:lastRow="0" w:firstColumn="1" w:lastColumn="0" w:oddVBand="0" w:evenVBand="0" w:oddHBand="0" w:evenHBand="0" w:firstRowFirstColumn="0" w:firstRowLastColumn="0" w:lastRowFirstColumn="0" w:lastRowLastColumn="0"/>
@@ -14927,9 +15092,16 @@
             <w:hideMark/>
           </w:tcPr>
           <w:p>
-            <w:r>
-              <w:t>profile</w:t>
-            </w:r>
+            <w:pPr>
+              <w:rPr>
+                <w:ins w:id="143" w:author="Stephen Richard" w:date="2013-07-08T15:14:00Z"/>
+              </w:rPr>
+            </w:pPr>
+            <w:ins w:id="144" w:author="Stephen Richard" w:date="2013-07-08T15:15:00Z">
+              <w:r>
+                <w:t>template</w:t>
+              </w:r>
+            </w:ins>
           </w:p>
         </w:tc>
         <w:tc>
@@ -14946,123 +15118,190 @@
           <w:p>
             <w:pPr>
               <w:cnfStyle w:val="000000000000" w:firstRow="0" w:lastRow="0" w:firstColumn="0" w:lastColumn="0" w:oddVBand="0" w:evenVBand="0" w:oddHBand="0" w:evenHBand="0" w:firstRowFirstColumn="0" w:firstRowLastColumn="0" w:lastRowFirstColumn="0" w:lastRowLastColumn="0"/>
-            </w:pPr>
-            <w:r>
-              <w:t xml:space="preserve">Profile of media type specified by </w:t>
-            </w:r>
-            <w:proofErr w:type="spellStart"/>
-            <w:r>
-              <w:t>MIMEtype</w:t>
-            </w:r>
-            <w:proofErr w:type="spellEnd"/>
-            <w:r>
-              <w:t xml:space="preserve">; </w:t>
-            </w:r>
-            <w:r>
-              <w:t>specifies</w:t>
-            </w:r>
-            <w:r>
-              <w:t xml:space="preserve"> information </w:t>
-            </w:r>
-            <w:r>
-              <w:t xml:space="preserve">model for content contained in messages conforming to the </w:t>
-            </w:r>
-            <w:proofErr w:type="spellStart"/>
-            <w:r>
-              <w:t>MIME</w:t>
-            </w:r>
-            <w:r>
-              <w:t>type</w:t>
-            </w:r>
-            <w:proofErr w:type="spellEnd"/>
-            <w:r>
-              <w:t xml:space="preserve"> media format</w:t>
-            </w:r>
-            <w:r>
-              <w:t xml:space="preserve">; note that the same output scheme might be encoded using different MIME types, so the two are somewhat orthogonal. </w:t>
-            </w:r>
-            <w:r>
-              <w:t xml:space="preserve"> </w:t>
-            </w:r>
-            <w:proofErr w:type="gramStart"/>
-            <w:r>
-              <w:t>e.g</w:t>
-            </w:r>
-            <w:proofErr w:type="gramEnd"/>
-            <w:r>
-              <w:t xml:space="preserve">. GeoSciML v3 </w:t>
-            </w:r>
-            <w:proofErr w:type="spellStart"/>
-            <w:r>
-              <w:t>GeologicUnit</w:t>
-            </w:r>
-            <w:proofErr w:type="spellEnd"/>
-            <w:r>
-              <w:t>, ESIP Disco</w:t>
-            </w:r>
-            <w:r>
-              <w:t>v</w:t>
-            </w:r>
-            <w:r>
-              <w:t xml:space="preserve">ery. These are profiles that typically add conventions and vocabularies on top of the media type specified by </w:t>
-            </w:r>
-            <w:proofErr w:type="spellStart"/>
-            <w:r>
-              <w:t>MIMEType</w:t>
-            </w:r>
-            <w:proofErr w:type="spellEnd"/>
-            <w:r>
-              <w:t>.</w:t>
-            </w:r>
-          </w:p>
-        </w:tc>
-      </w:tr>
-      <w:tr>
+              <w:rPr>
+                <w:ins w:id="145" w:author="Stephen Richard" w:date="2013-07-08T15:14:00Z"/>
+                <w:rFonts w:asciiTheme="minorHAnsi" w:eastAsiaTheme="minorHAnsi" w:hAnsiTheme="minorHAnsi" w:cstheme="minorBidi"/>
+                <w:color w:val="auto"/>
+              </w:rPr>
+              <w:pPrChange w:id="146" w:author="Stephen Richard" w:date="2013-07-09T06:17:00Z">
+                <w:pPr>
+                  <w:cnfStyle w:val="000000000000" w:firstRow="0" w:lastRow="0" w:firstColumn="0" w:lastColumn="0" w:oddVBand="0" w:evenVBand="0" w:oddHBand="0" w:evenHBand="0" w:firstRowFirstColumn="0" w:firstRowLastColumn="0" w:lastRowFirstColumn="0" w:lastRowLastColumn="0"/>
+                </w:pPr>
+              </w:pPrChange>
+            </w:pPr>
+            <w:ins w:id="147" w:author="Stephen Richard" w:date="2013-07-08T15:14:00Z">
+              <w:r>
+                <w:t>URI that identifies</w:t>
+              </w:r>
+              <w:r>
+                <w:t xml:space="preserve"> a template scheme</w:t>
+              </w:r>
+            </w:ins>
+            <w:ins w:id="148" w:author="Stephen Richard" w:date="2013-07-09T04:03:00Z">
+              <w:r>
+                <w:t xml:space="preserve"> </w:t>
+              </w:r>
+            </w:ins>
+            <w:ins w:id="149" w:author="Stephen Richard" w:date="2013-07-09T06:07:00Z">
+              <w:r>
+                <w:t>for describing a range of Uniform Resource Identifiers through variable expansion</w:t>
+              </w:r>
+            </w:ins>
+            <w:ins w:id="150" w:author="Stephen Richard" w:date="2013-07-09T04:03:00Z">
+              <w:r>
+                <w:t>.</w:t>
+              </w:r>
+            </w:ins>
+            <w:ins w:id="151" w:author="Stephen Richard" w:date="2013-07-08T15:14:00Z">
+              <w:r>
+                <w:t xml:space="preserve"> </w:t>
+              </w:r>
+            </w:ins>
+            <w:ins w:id="152" w:author="Stephen Richard" w:date="2013-07-09T06:17:00Z">
+              <w:r>
+                <w:t xml:space="preserve">Optional, </w:t>
+              </w:r>
+            </w:ins>
+            <w:ins w:id="153" w:author="Stephen Richard" w:date="2013-07-09T06:08:00Z">
+              <w:r>
+                <w:t>if a value is provided for this a</w:t>
+              </w:r>
+              <w:r>
+                <w:t>t</w:t>
+              </w:r>
+              <w:r>
+                <w:t xml:space="preserve">tribute, the </w:t>
+              </w:r>
+              <w:proofErr w:type="spellStart"/>
+              <w:r>
+                <w:t>targetURI</w:t>
+              </w:r>
+              <w:proofErr w:type="spellEnd"/>
+              <w:r>
+                <w:t xml:space="preserve"> MUST be interpreted as a template conforming to the ide</w:t>
+              </w:r>
+              <w:r>
+                <w:t>n</w:t>
+              </w:r>
+              <w:r>
+                <w:t>tified template scheme.</w:t>
+              </w:r>
+            </w:ins>
+            <w:ins w:id="154" w:author="Stephen Richard" w:date="2013-07-08T15:14:00Z">
+              <w:r>
+                <w:t xml:space="preserve"> </w:t>
+              </w:r>
+            </w:ins>
+            <w:ins w:id="155" w:author="Stephen Richard" w:date="2013-07-09T06:09:00Z">
+              <w:r>
+                <w:t>T</w:t>
+              </w:r>
+              <w:r>
+                <w:t>he service specification</w:t>
+              </w:r>
+              <w:r>
+                <w:t xml:space="preserve"> should </w:t>
+              </w:r>
+              <w:r>
+                <w:t>de</w:t>
+              </w:r>
+              <w:r>
+                <w:t xml:space="preserve">fine the </w:t>
+              </w:r>
+            </w:ins>
+            <w:ins w:id="156" w:author="Stephen Richard" w:date="2013-07-08T15:14:00Z">
+              <w:r>
+                <w:t xml:space="preserve">URI </w:t>
+              </w:r>
+            </w:ins>
+            <w:ins w:id="157" w:author="Stephen Richard" w:date="2013-07-09T04:04:00Z">
+              <w:r>
+                <w:t>that</w:t>
+              </w:r>
+            </w:ins>
+            <w:ins w:id="158" w:author="Stephen Richard" w:date="2013-07-08T15:14:00Z">
+              <w:r>
+                <w:t xml:space="preserve"> </w:t>
+              </w:r>
+              <w:r>
+                <w:t>ide</w:t>
+              </w:r>
+              <w:r>
+                <w:t>n</w:t>
+              </w:r>
+              <w:r>
+                <w:t>tif</w:t>
+              </w:r>
+            </w:ins>
+            <w:ins w:id="159" w:author="Stephen Richard" w:date="2013-07-09T04:04:00Z">
+              <w:r>
+                <w:t>ies the</w:t>
+              </w:r>
+            </w:ins>
+            <w:ins w:id="160" w:author="Stephen Richard" w:date="2013-07-08T15:14:00Z">
+              <w:r>
+                <w:t xml:space="preserve"> </w:t>
+              </w:r>
+              <w:r>
+                <w:t>template scheme and version</w:t>
+              </w:r>
+              <w:r>
+                <w:t>.</w:t>
+              </w:r>
+              <w:r>
+                <w:t xml:space="preserve"> </w:t>
+              </w:r>
+            </w:ins>
+            <w:ins w:id="161" w:author="Stephen Richard" w:date="2013-07-09T04:05:00Z">
+              <w:r>
+                <w:t xml:space="preserve">Typically used </w:t>
+              </w:r>
+            </w:ins>
+            <w:ins w:id="162" w:author="Stephen Richard" w:date="2013-07-08T15:14:00Z">
+              <w:r>
+                <w:t xml:space="preserve">for services that </w:t>
+              </w:r>
+            </w:ins>
+            <w:ins w:id="163" w:author="Stephen Richard" w:date="2013-07-09T04:05:00Z">
+              <w:r>
+                <w:t>impl</w:t>
+              </w:r>
+              <w:r>
+                <w:t>e</w:t>
+              </w:r>
+              <w:r>
+                <w:t>ment CRUD against a resource scheme u</w:t>
+              </w:r>
+              <w:r>
+                <w:t>s</w:t>
+              </w:r>
+              <w:r>
+                <w:t>ing HTTP verbs.</w:t>
+              </w:r>
+            </w:ins>
+            <w:ins w:id="164" w:author="Stephen Richard" w:date="2013-07-08T15:14:00Z">
+              <w:r>
+                <w:t xml:space="preserve"> </w:t>
+              </w:r>
+            </w:ins>
+          </w:p>
+        </w:tc>
+      </w:tr>
+      <w:tr>
+        <w:tblPrEx>
+          <w:tblW w:w="0" w:type="auto"/>
+          <w:tblLayout w:type="fixed"/>
+          <w:tblPrExChange w:id="165" w:author="Stephen Richard" w:date="2013-07-09T04:06:00Z">
+            <w:tblPrEx>
+              <w:tblW w:w="0" w:type="auto"/>
+              <w:tblLayout w:type="fixed"/>
+            </w:tblPrEx>
+          </w:tblPrExChange>
+        </w:tblPrEx>
         <w:trPr>
           <w:cnfStyle w:val="000000100000" w:firstRow="0" w:lastRow="0" w:firstColumn="0" w:lastColumn="0" w:oddVBand="0" w:evenVBand="0" w:oddHBand="1" w:evenHBand="0" w:firstRowFirstColumn="0" w:firstRowLastColumn="0" w:lastRowFirstColumn="0" w:lastRowLastColumn="0"/>
+          <w:del w:id="166" w:author="Stephen Richard" w:date="2013-07-09T04:07:00Z"/>
         </w:trPr>
-        <w:tc>
-          <w:tcPr>
-            <w:cnfStyle w:val="001000000000" w:firstRow="0" w:lastRow="0" w:firstColumn="1" w:lastColumn="0" w:oddVBand="0" w:evenVBand="0" w:oddHBand="0" w:evenHBand="0" w:firstRowFirstColumn="0" w:firstRowLastColumn="0" w:lastRowFirstColumn="0" w:lastRowLastColumn="0"/>
-            <w:tcW w:w="9576" w:type="dxa"/>
-            <w:gridSpan w:val="2"/>
-            <w:tcBorders>
-              <w:top w:val="single" w:sz="4" w:space="0" w:color="auto"/>
-              <w:left w:val="single" w:sz="4" w:space="0" w:color="auto"/>
-              <w:bottom w:val="single" w:sz="4" w:space="0" w:color="auto"/>
-              <w:right w:val="single" w:sz="4" w:space="0" w:color="auto"/>
-            </w:tcBorders>
-          </w:tcPr>
-          <w:p>
-            <w:pPr>
-              <w:pStyle w:val="TableSmallText"/>
-              <w:keepNext/>
-              <w:keepLines/>
-              <w:rPr>
-                <w:rFonts w:asciiTheme="minorHAnsi" w:eastAsiaTheme="minorHAnsi" w:hAnsiTheme="minorHAnsi" w:cstheme="minorBidi"/>
-                <w:color w:val="auto"/>
-                <w:sz w:val="28"/>
-                <w:szCs w:val="28"/>
-              </w:rPr>
-            </w:pPr>
-            <w:r>
-              <w:rPr>
-                <w:sz w:val="28"/>
-                <w:szCs w:val="28"/>
-              </w:rPr>
-              <w:t>Other properties that may be useful</w:t>
-            </w:r>
-            <w:r>
-              <w:rPr>
-                <w:sz w:val="28"/>
-                <w:szCs w:val="28"/>
-              </w:rPr>
-              <w:t xml:space="preserve"> (all optional)</w:t>
-            </w:r>
-          </w:p>
-        </w:tc>
-      </w:tr>
-      <w:tr>
         <w:tc>
           <w:tcPr>
             <w:cnfStyle w:val="001000000000" w:firstRow="0" w:lastRow="0" w:firstColumn="1" w:lastColumn="0" w:oddVBand="0" w:evenVBand="0" w:oddHBand="0" w:evenHBand="0" w:firstRowFirstColumn="0" w:firstRowLastColumn="0" w:lastRowFirstColumn="0" w:lastRowLastColumn="0"/>
@@ -15073,21 +15312,30 @@
               <w:bottom w:val="single" w:sz="4" w:space="0" w:color="auto"/>
               <w:right w:val="single" w:sz="4" w:space="0" w:color="auto"/>
             </w:tcBorders>
-          </w:tcPr>
-          <w:p>
-            <w:pPr>
-              <w:keepNext/>
-              <w:keepLines/>
-              <w:rPr>
-                <w:rFonts w:asciiTheme="minorHAnsi" w:eastAsiaTheme="minorHAnsi" w:hAnsiTheme="minorHAnsi" w:cstheme="minorBidi"/>
-                <w:color w:val="auto"/>
-              </w:rPr>
-            </w:pPr>
-            <w:proofErr w:type="spellStart"/>
-            <w:r>
-              <w:t>altTitle</w:t>
-            </w:r>
-            <w:proofErr w:type="spellEnd"/>
+            <w:tcPrChange w:id="167" w:author="Stephen Richard" w:date="2013-07-09T04:06:00Z">
+              <w:tcPr>
+                <w:tcW w:w="1728" w:type="dxa"/>
+                <w:tcBorders>
+                  <w:top w:val="single" w:sz="4" w:space="0" w:color="auto"/>
+                  <w:left w:val="single" w:sz="4" w:space="0" w:color="auto"/>
+                  <w:bottom w:val="single" w:sz="4" w:space="0" w:color="auto"/>
+                  <w:right w:val="single" w:sz="4" w:space="0" w:color="auto"/>
+                </w:tcBorders>
+              </w:tcPr>
+            </w:tcPrChange>
+          </w:tcPr>
+          <w:p>
+            <w:pPr>
+              <w:cnfStyle w:val="001000100000" w:firstRow="0" w:lastRow="0" w:firstColumn="1" w:lastColumn="0" w:oddVBand="0" w:evenVBand="0" w:oddHBand="1" w:evenHBand="0" w:firstRowFirstColumn="0" w:firstRowLastColumn="0" w:lastRowFirstColumn="0" w:lastRowLastColumn="0"/>
+              <w:rPr>
+                <w:del w:id="168" w:author="Stephen Richard" w:date="2013-07-09T04:07:00Z"/>
+              </w:rPr>
+            </w:pPr>
+            <w:del w:id="169" w:author="Stephen Richard" w:date="2013-07-09T04:06:00Z">
+              <w:r>
+                <w:delText>overlayAPI</w:delText>
+              </w:r>
+            </w:del>
           </w:p>
         </w:tc>
         <w:tc>
@@ -15099,31 +15347,99 @@
               <w:bottom w:val="single" w:sz="4" w:space="0" w:color="auto"/>
               <w:right w:val="single" w:sz="4" w:space="0" w:color="auto"/>
             </w:tcBorders>
-          </w:tcPr>
-          <w:p>
-            <w:pPr>
-              <w:pStyle w:val="TableSmallText"/>
-              <w:keepNext/>
-              <w:keepLines/>
-              <w:cnfStyle w:val="000000000000" w:firstRow="0" w:lastRow="0" w:firstColumn="0" w:lastColumn="0" w:oddVBand="0" w:evenVBand="0" w:oddHBand="0" w:evenHBand="0" w:firstRowFirstColumn="0" w:firstRowLastColumn="0" w:lastRowFirstColumn="0" w:lastRowLastColumn="0"/>
-              <w:rPr>
+            <w:tcPrChange w:id="170" w:author="Stephen Richard" w:date="2013-07-09T04:06:00Z">
+              <w:tcPr>
+                <w:tcW w:w="7848" w:type="dxa"/>
+                <w:tcBorders>
+                  <w:top w:val="single" w:sz="4" w:space="0" w:color="auto"/>
+                  <w:left w:val="single" w:sz="4" w:space="0" w:color="auto"/>
+                  <w:bottom w:val="single" w:sz="4" w:space="0" w:color="auto"/>
+                  <w:right w:val="single" w:sz="4" w:space="0" w:color="auto"/>
+                </w:tcBorders>
+              </w:tcPr>
+            </w:tcPrChange>
+          </w:tcPr>
+          <w:p>
+            <w:pPr>
+              <w:cnfStyle w:val="000000100000" w:firstRow="0" w:lastRow="0" w:firstColumn="0" w:lastColumn="0" w:oddVBand="0" w:evenVBand="0" w:oddHBand="1" w:evenHBand="0" w:firstRowFirstColumn="0" w:firstRowLastColumn="0" w:lastRowFirstColumn="0" w:lastRowLastColumn="0"/>
+              <w:rPr>
+                <w:del w:id="171" w:author="Stephen Richard" w:date="2013-07-09T04:07:00Z"/>
                 <w:rFonts w:asciiTheme="minorHAnsi" w:eastAsiaTheme="minorHAnsi" w:hAnsiTheme="minorHAnsi" w:cstheme="minorBidi"/>
                 <w:color w:val="auto"/>
               </w:rPr>
             </w:pPr>
-            <w:r>
-              <w:t xml:space="preserve">String that </w:t>
-            </w:r>
-            <w:r>
-              <w:t>encodes title value in a different character set, and/or contains language information as per [RFC5987].</w:t>
-            </w:r>
-          </w:p>
-        </w:tc>
-      </w:tr>
-      <w:tr>
-        <w:trPr>
-          <w:cnfStyle w:val="000000100000" w:firstRow="0" w:lastRow="0" w:firstColumn="0" w:lastColumn="0" w:oddVBand="0" w:evenVBand="0" w:oddHBand="1" w:evenHBand="0" w:firstRowFirstColumn="0" w:firstRowLastColumn="0" w:lastRowFirstColumn="0" w:lastRowLastColumn="0"/>
-        </w:trPr>
+            <w:del w:id="172" w:author="Stephen Richard" w:date="2013-07-09T04:06:00Z">
+              <w:r>
+                <w:delText>URI that identifies</w:delText>
+              </w:r>
+              <w:r>
+                <w:delText xml:space="preserve"> a URI template scheme or</w:delText>
+              </w:r>
+              <w:r>
+                <w:delText xml:space="preserve"> </w:delText>
+              </w:r>
+              <w:r>
+                <w:delText>the API</w:delText>
+              </w:r>
+              <w:r>
+                <w:delText xml:space="preserve"> </w:delText>
+              </w:r>
+              <w:r>
+                <w:delText xml:space="preserve">for messages that may be tunneled to client applications using the protocol </w:delText>
+              </w:r>
+              <w:r>
+                <w:delText>associated with the te</w:delText>
+              </w:r>
+              <w:r>
+                <w:delText>m</w:delText>
+              </w:r>
+              <w:r>
+                <w:delText>plateURI. Mandatory if such scheme or protocol is necessary to utilize the link.</w:delText>
+              </w:r>
+              <w:r>
+                <w:delText xml:space="preserve"> </w:delText>
+              </w:r>
+              <w:r>
+                <w:delText xml:space="preserve">URI to </w:delText>
+              </w:r>
+              <w:r>
+                <w:delText xml:space="preserve">identify </w:delText>
+              </w:r>
+              <w:r>
+                <w:delText xml:space="preserve">RPC protocol, </w:delText>
+              </w:r>
+              <w:r>
+                <w:delText>service</w:delText>
+              </w:r>
+              <w:r>
+                <w:delText xml:space="preserve"> t</w:delText>
+              </w:r>
+              <w:r>
+                <w:delText>ype</w:delText>
+              </w:r>
+              <w:r>
+                <w:delText>, or URI template scheme</w:delText>
+              </w:r>
+              <w:r>
+                <w:delText xml:space="preserve"> and version should be </w:delText>
+              </w:r>
+              <w:r>
+                <w:delText>defined by the service specification.</w:delText>
+              </w:r>
+              <w:r>
+                <w:delText xml:space="preserve"> Version information should be i</w:delText>
+              </w:r>
+              <w:r>
+                <w:delText>n</w:delText>
+              </w:r>
+              <w:r>
+                <w:delText xml:space="preserve">cluded if applicable.  E.g. OGC WMS, WS-services. This property is for services that encode remote procedure calls using e.g. standard HTTP methods (GET, POST). </w:delText>
+              </w:r>
+            </w:del>
+          </w:p>
+        </w:tc>
+      </w:tr>
+      <w:tr>
         <w:tc>
           <w:tcPr>
             <w:cnfStyle w:val="001000000000" w:firstRow="0" w:lastRow="0" w:firstColumn="1" w:lastColumn="0" w:oddVBand="0" w:evenVBand="0" w:oddHBand="0" w:evenHBand="0" w:firstRowFirstColumn="0" w:firstRowLastColumn="0" w:lastRowFirstColumn="0" w:lastRowLastColumn="0"/>
@@ -15134,10 +15450,11 @@
               <w:bottom w:val="single" w:sz="4" w:space="0" w:color="auto"/>
               <w:right w:val="single" w:sz="4" w:space="0" w:color="auto"/>
             </w:tcBorders>
-          </w:tcPr>
-          <w:p>
-            <w:r>
-              <w:t>behavior</w:t>
+            <w:hideMark/>
+          </w:tcPr>
+          <w:p>
+            <w:r>
+              <w:t>profile</w:t>
             </w:r>
           </w:p>
         </w:tc>
@@ -15150,38 +15467,288 @@
               <w:bottom w:val="single" w:sz="4" w:space="0" w:color="auto"/>
               <w:right w:val="single" w:sz="4" w:space="0" w:color="auto"/>
             </w:tcBorders>
+            <w:hideMark/>
+          </w:tcPr>
+          <w:p>
+            <w:pPr>
+              <w:cnfStyle w:val="000000000000" w:firstRow="0" w:lastRow="0" w:firstColumn="0" w:lastColumn="0" w:oddVBand="0" w:evenVBand="0" w:oddHBand="0" w:evenHBand="0" w:firstRowFirstColumn="0" w:firstRowLastColumn="0" w:lastRowFirstColumn="0" w:lastRowLastColumn="0"/>
+              <w:pPrChange w:id="173" w:author="Stephen Richard" w:date="2013-07-09T06:22:00Z">
+                <w:pPr>
+                  <w:cnfStyle w:val="000000000000" w:firstRow="0" w:lastRow="0" w:firstColumn="0" w:lastColumn="0" w:oddVBand="0" w:evenVBand="0" w:oddHBand="0" w:evenHBand="0" w:firstRowFirstColumn="0" w:firstRowLastColumn="0" w:lastRowFirstColumn="0" w:lastRowLastColumn="0"/>
+                </w:pPr>
+              </w:pPrChange>
+            </w:pPr>
+            <w:ins w:id="174" w:author="Stephen Richard" w:date="2013-07-09T06:16:00Z">
+              <w:r>
+                <w:t xml:space="preserve">Identifier for </w:t>
+              </w:r>
+            </w:ins>
+            <w:del w:id="175" w:author="Stephen Richard" w:date="2013-07-09T06:16:00Z">
+              <w:r>
+                <w:delText>P</w:delText>
+              </w:r>
+            </w:del>
+            <w:ins w:id="176" w:author="Stephen Richard" w:date="2013-07-09T06:16:00Z">
+              <w:r>
+                <w:t>p</w:t>
+              </w:r>
+            </w:ins>
+            <w:r>
+              <w:t xml:space="preserve">rofile of </w:t>
+            </w:r>
+            <w:del w:id="177" w:author="Stephen Richard" w:date="2013-07-09T06:12:00Z">
+              <w:r>
+                <w:delText>media type</w:delText>
+              </w:r>
+            </w:del>
+            <w:ins w:id="178" w:author="Stephen Richard" w:date="2013-07-09T06:12:00Z">
+              <w:r>
+                <w:t xml:space="preserve">specifications identified by </w:t>
+              </w:r>
+            </w:ins>
+            <w:del w:id="179" w:author="Stephen Richard" w:date="2013-07-09T06:12:00Z">
+              <w:r>
+                <w:delText xml:space="preserve"> specified by MIME</w:delText>
+              </w:r>
+            </w:del>
+            <w:r>
+              <w:t>type</w:t>
+            </w:r>
+            <w:ins w:id="180" w:author="Stephen Richard" w:date="2013-07-09T06:12:00Z">
+              <w:r>
+                <w:t xml:space="preserve">, </w:t>
+              </w:r>
+              <w:proofErr w:type="spellStart"/>
+              <w:r>
+                <w:t>overlayAPI</w:t>
+              </w:r>
+            </w:ins>
+            <w:proofErr w:type="spellEnd"/>
+            <w:ins w:id="181" w:author="Stephen Richard" w:date="2013-07-09T06:13:00Z">
+              <w:r>
+                <w:t>,</w:t>
+              </w:r>
+            </w:ins>
+            <w:ins w:id="182" w:author="Stephen Richard" w:date="2013-07-09T06:12:00Z">
+              <w:r>
+                <w:t xml:space="preserve"> and template attributes</w:t>
+              </w:r>
+            </w:ins>
+            <w:ins w:id="183" w:author="Stephen Richard" w:date="2013-07-09T06:18:00Z">
+              <w:r>
+                <w:t>. Optional, provide if additional</w:t>
+              </w:r>
+            </w:ins>
+            <w:del w:id="184" w:author="Stephen Richard" w:date="2013-07-09T06:18:00Z">
+              <w:r>
+                <w:delText xml:space="preserve">; </w:delText>
+              </w:r>
+              <w:r>
+                <w:delText>specifies</w:delText>
+              </w:r>
+              <w:r>
+                <w:delText xml:space="preserve"> </w:delText>
+              </w:r>
+            </w:del>
+            <w:del w:id="185" w:author="Stephen Richard" w:date="2013-07-09T06:14:00Z">
+              <w:r>
+                <w:delText xml:space="preserve">information </w:delText>
+              </w:r>
+              <w:r>
+                <w:delText>model</w:delText>
+              </w:r>
+            </w:del>
+            <w:ins w:id="186" w:author="Stephen Richard" w:date="2013-07-09T06:14:00Z">
+              <w:r>
+                <w:t xml:space="preserve"> conventions</w:t>
+              </w:r>
+            </w:ins>
+            <w:r>
+              <w:t xml:space="preserve"> </w:t>
+            </w:r>
+            <w:ins w:id="187" w:author="Stephen Richard" w:date="2013-07-09T06:18:00Z">
+              <w:r>
+                <w:t xml:space="preserve">are necessary </w:t>
+              </w:r>
+            </w:ins>
+            <w:r>
+              <w:t>for co</w:t>
+            </w:r>
+            <w:r>
+              <w:t>n</w:t>
+            </w:r>
+            <w:r>
+              <w:t xml:space="preserve">tent contained in messages </w:t>
+            </w:r>
+            <w:del w:id="188" w:author="Stephen Richard" w:date="2013-07-09T06:18:00Z">
+              <w:r>
+                <w:delText>conforming to the</w:delText>
+              </w:r>
+            </w:del>
+            <w:del w:id="189" w:author="Stephen Richard" w:date="2013-07-09T06:14:00Z">
+              <w:r>
+                <w:delText xml:space="preserve"> </w:delText>
+              </w:r>
+              <w:r>
+                <w:delText>MIME</w:delText>
+              </w:r>
+            </w:del>
+            <w:del w:id="190" w:author="Stephen Richard" w:date="2013-07-09T06:18:00Z">
+              <w:r>
+                <w:delText>type media format</w:delText>
+              </w:r>
+            </w:del>
+            <w:ins w:id="191" w:author="Stephen Richard" w:date="2013-07-09T06:18:00Z">
+              <w:r>
+                <w:t>through this link.</w:t>
+              </w:r>
+            </w:ins>
+            <w:del w:id="192" w:author="Stephen Richard" w:date="2013-07-09T06:19:00Z">
+              <w:r>
+                <w:delText>; n</w:delText>
+              </w:r>
+            </w:del>
+            <w:ins w:id="193" w:author="Stephen Richard" w:date="2013-07-09T06:19:00Z">
+              <w:r>
+                <w:t xml:space="preserve"> N</w:t>
+              </w:r>
+            </w:ins>
+            <w:r>
+              <w:t xml:space="preserve">ote that the same output scheme might be encoded using different </w:t>
+            </w:r>
+            <w:del w:id="194" w:author="Stephen Richard" w:date="2013-07-09T06:19:00Z">
+              <w:r>
+                <w:delText xml:space="preserve">MIME </w:delText>
+              </w:r>
+            </w:del>
+            <w:r>
+              <w:t>types</w:t>
+            </w:r>
+            <w:del w:id="195" w:author="Stephen Richard" w:date="2013-07-09T06:19:00Z">
+              <w:r>
+                <w:delText xml:space="preserve">, so the two are somewhat orthogonal. </w:delText>
+              </w:r>
+              <w:r>
+                <w:delText xml:space="preserve"> e.g. G</w:delText>
+              </w:r>
+              <w:r>
+                <w:delText>e</w:delText>
+              </w:r>
+              <w:r>
+                <w:delText>oSciML v3 GeologicUnit, ESIP Discovery</w:delText>
+              </w:r>
+            </w:del>
+            <w:r>
+              <w:t xml:space="preserve">. </w:t>
+            </w:r>
+            <w:del w:id="196" w:author="Stephen Richard" w:date="2013-07-09T06:19:00Z">
+              <w:r>
+                <w:delText>These are p</w:delText>
+              </w:r>
+            </w:del>
+            <w:ins w:id="197" w:author="Stephen Richard" w:date="2013-07-09T06:19:00Z">
+              <w:r>
+                <w:t>P</w:t>
+              </w:r>
+            </w:ins>
+            <w:r>
+              <w:t xml:space="preserve">rofiles </w:t>
+            </w:r>
+            <w:del w:id="198" w:author="Stephen Richard" w:date="2013-07-09T06:19:00Z">
+              <w:r>
+                <w:delText xml:space="preserve">that </w:delText>
+              </w:r>
+            </w:del>
+            <w:r>
+              <w:t xml:space="preserve">typically add </w:t>
+            </w:r>
+            <w:ins w:id="199" w:author="Stephen Richard" w:date="2013-07-09T06:19:00Z">
+              <w:r>
+                <w:t xml:space="preserve">usage </w:t>
+              </w:r>
+            </w:ins>
+            <w:r>
+              <w:t>conventions</w:t>
+            </w:r>
+            <w:ins w:id="200" w:author="Stephen Richard" w:date="2013-07-09T06:22:00Z">
+              <w:r>
+                <w:t xml:space="preserve"> when the interchange scheme offers alternate approaches</w:t>
+              </w:r>
+            </w:ins>
+            <w:ins w:id="201" w:author="Stephen Richard" w:date="2013-07-09T06:20:00Z">
+              <w:r>
+                <w:t>, restrict cardinality for el</w:t>
+              </w:r>
+              <w:r>
+                <w:t>e</w:t>
+              </w:r>
+              <w:r>
+                <w:t xml:space="preserve">ments </w:t>
+              </w:r>
+              <w:r>
+                <w:t>in the interchange format, or specify usage of particular</w:t>
+              </w:r>
+            </w:ins>
+            <w:del w:id="202" w:author="Stephen Richard" w:date="2013-07-09T06:20:00Z">
+              <w:r>
+                <w:delText xml:space="preserve"> and</w:delText>
+              </w:r>
+            </w:del>
+            <w:r>
+              <w:t xml:space="preserve"> vocabularies</w:t>
+            </w:r>
+            <w:del w:id="203" w:author="Stephen Richard" w:date="2013-07-09T06:21:00Z">
+              <w:r>
+                <w:delText xml:space="preserve"> on top of the media type specified by MIMEType</w:delText>
+              </w:r>
+            </w:del>
+            <w:r>
+              <w:t>.</w:t>
+            </w:r>
+          </w:p>
+        </w:tc>
+      </w:tr>
+      <w:tr>
+        <w:trPr>
+          <w:cnfStyle w:val="000000100000" w:firstRow="0" w:lastRow="0" w:firstColumn="0" w:lastColumn="0" w:oddVBand="0" w:evenVBand="0" w:oddHBand="1" w:evenHBand="0" w:firstRowFirstColumn="0" w:firstRowLastColumn="0" w:lastRowFirstColumn="0" w:lastRowLastColumn="0"/>
+        </w:trPr>
+        <w:tc>
+          <w:tcPr>
+            <w:cnfStyle w:val="001000000000" w:firstRow="0" w:lastRow="0" w:firstColumn="1" w:lastColumn="0" w:oddVBand="0" w:evenVBand="0" w:oddHBand="0" w:evenHBand="0" w:firstRowFirstColumn="0" w:firstRowLastColumn="0" w:lastRowFirstColumn="0" w:lastRowLastColumn="0"/>
+            <w:tcW w:w="9576" w:type="dxa"/>
+            <w:gridSpan w:val="2"/>
+            <w:tcBorders>
+              <w:top w:val="single" w:sz="4" w:space="0" w:color="auto"/>
+              <w:left w:val="single" w:sz="4" w:space="0" w:color="auto"/>
+              <w:bottom w:val="single" w:sz="4" w:space="0" w:color="auto"/>
+              <w:right w:val="single" w:sz="4" w:space="0" w:color="auto"/>
+            </w:tcBorders>
           </w:tcPr>
           <w:p>
             <w:pPr>
               <w:pStyle w:val="TableSmallText"/>
-              <w:cnfStyle w:val="000000100000" w:firstRow="0" w:lastRow="0" w:firstColumn="0" w:lastColumn="0" w:oddVBand="0" w:evenVBand="0" w:oddHBand="1" w:evenHBand="0" w:firstRowFirstColumn="0" w:firstRowLastColumn="0" w:lastRowFirstColumn="0" w:lastRowLastColumn="0"/>
-            </w:pPr>
-            <w:r>
-              <w:t xml:space="preserve">A comma separated list of properties specifying behavior expected in client when link is actuated. See </w:t>
-            </w:r>
-            <w:r>
-              <w:fldChar w:fldCharType="begin"/>
-            </w:r>
-            <w:r>
-              <w:instrText xml:space="preserve"> REF _Ref305153655 \h </w:instrText>
-            </w:r>
-            <w:r>
-              <w:fldChar w:fldCharType="separate"/>
-            </w:r>
-            <w:r>
-              <w:t xml:space="preserve">Table </w:t>
-            </w:r>
-            <w:r>
-              <w:rPr>
-                <w:noProof/>
-              </w:rPr>
-              <w:t>7</w:t>
-            </w:r>
-            <w:r>
-              <w:fldChar w:fldCharType="end"/>
-            </w:r>
-            <w:r>
-              <w:t xml:space="preserve"> for list of values.</w:t>
+              <w:keepNext/>
+              <w:keepLines/>
+              <w:rPr>
+                <w:rFonts w:asciiTheme="minorHAnsi" w:eastAsiaTheme="minorHAnsi" w:hAnsiTheme="minorHAnsi" w:cstheme="minorBidi"/>
+                <w:color w:val="auto"/>
+                <w:sz w:val="28"/>
+                <w:szCs w:val="28"/>
+              </w:rPr>
+            </w:pPr>
+            <w:r>
+              <w:rPr>
+                <w:sz w:val="28"/>
+                <w:szCs w:val="28"/>
+              </w:rPr>
+              <w:t>Other properties that may be useful</w:t>
+            </w:r>
+            <w:r>
+              <w:rPr>
+                <w:sz w:val="28"/>
+                <w:szCs w:val="28"/>
+              </w:rPr>
+              <w:t xml:space="preserve"> (all optional)</w:t>
             </w:r>
           </w:p>
         </w:tc>
@@ -15209,10 +15776,7 @@
             </w:pPr>
             <w:proofErr w:type="spellStart"/>
             <w:r>
-              <w:t>description</w:t>
-            </w:r>
-            <w:r>
-              <w:t>URL</w:t>
+              <w:t>altTitle</w:t>
             </w:r>
             <w:proofErr w:type="spellEnd"/>
           </w:p>
@@ -15238,30 +15802,11 @@
                 <w:color w:val="auto"/>
               </w:rPr>
             </w:pPr>
-            <w:proofErr w:type="gramStart"/>
-            <w:r>
-              <w:t>detailed</w:t>
-            </w:r>
-            <w:proofErr w:type="gramEnd"/>
-            <w:r>
-              <w:t xml:space="preserve"> text description of what the online resource is/does</w:t>
-            </w:r>
-            <w:r>
-              <w:t xml:space="preserve">.  Since is not considered good practice to put extensive text in an element attribute, implement by reference with a </w:t>
-            </w:r>
-            <w:proofErr w:type="spellStart"/>
-            <w:r>
-              <w:t>url</w:t>
-            </w:r>
-            <w:proofErr w:type="spellEnd"/>
-            <w:r>
-              <w:t xml:space="preserve"> for an html descri</w:t>
-            </w:r>
-            <w:r>
-              <w:t>p</w:t>
-            </w:r>
-            <w:r>
-              <w:t>tion page.</w:t>
+            <w:r>
+              <w:t xml:space="preserve">String that </w:t>
+            </w:r>
+            <w:r>
+              <w:t>encodes title value in a different character set, and/or contains language information as per [RFC5987].</w:t>
             </w:r>
           </w:p>
         </w:tc>
@@ -15283,7 +15828,7 @@
           </w:tcPr>
           <w:p>
             <w:r>
-              <w:t>hints</w:t>
+              <w:t>behavior</w:t>
             </w:r>
           </w:p>
         </w:tc>
@@ -15301,51 +15846,33 @@
             <w:pPr>
               <w:pStyle w:val="TableSmallText"/>
               <w:cnfStyle w:val="000000100000" w:firstRow="0" w:lastRow="0" w:firstColumn="0" w:lastColumn="0" w:oddVBand="0" w:evenVBand="0" w:oddHBand="1" w:evenHBand="0" w:firstRowFirstColumn="0" w:firstRowLastColumn="0" w:lastRowFirstColumn="0" w:lastRowLastColumn="0"/>
-              <w:rPr>
-                <w:rFonts w:asciiTheme="minorHAnsi" w:eastAsiaTheme="minorHAnsi" w:hAnsiTheme="minorHAnsi" w:cstheme="minorBidi"/>
-                <w:color w:val="auto"/>
-              </w:rPr>
-            </w:pPr>
-            <w:r>
-              <w:t xml:space="preserve">Object with additional, profile-specific </w:t>
-            </w:r>
-            <w:r>
-              <w:t xml:space="preserve">information about link operation; granular to </w:t>
-            </w:r>
-            <w:r>
-              <w:t>protocol</w:t>
-            </w:r>
-            <w:r>
-              <w:t xml:space="preserve"> </w:t>
-            </w:r>
-            <w:r>
-              <w:t xml:space="preserve">or </w:t>
-            </w:r>
-            <w:proofErr w:type="spellStart"/>
-            <w:r>
-              <w:t>overlayAPI</w:t>
-            </w:r>
-            <w:proofErr w:type="spellEnd"/>
-            <w:r>
-              <w:t xml:space="preserve"> </w:t>
-            </w:r>
-            <w:r>
-              <w:t>method level</w:t>
-            </w:r>
-            <w:r>
-              <w:t xml:space="preserve">.  Object provides additional information to allow clients to </w:t>
-            </w:r>
-            <w:r>
-              <w:t>interact</w:t>
-            </w:r>
-            <w:r>
-              <w:t xml:space="preserve"> </w:t>
-            </w:r>
-            <w:r>
-              <w:t>with a resource beforehand, as a means of optimizing communications, as well as advertising available behaviors (e.g., to aid in laying out a user interface for consuming the API). Home-documents draft proposes set of common hints</w:t>
-            </w:r>
-            <w:r>
-              <w:t xml:space="preserve"> as an example.</w:t>
+            </w:pPr>
+            <w:r>
+              <w:t xml:space="preserve">A comma separated list of properties specifying behavior expected in client when link is actuated. See </w:t>
+            </w:r>
+            <w:r>
+              <w:fldChar w:fldCharType="begin"/>
+            </w:r>
+            <w:r>
+              <w:instrText xml:space="preserve"> REF _Ref305153655 \h </w:instrText>
+            </w:r>
+            <w:r>
+              <w:fldChar w:fldCharType="separate"/>
+            </w:r>
+            <w:r>
+              <w:t xml:space="preserve">Table </w:t>
+            </w:r>
+            <w:r>
+              <w:rPr>
+                <w:noProof/>
+              </w:rPr>
+              <w:t>7</w:t>
+            </w:r>
+            <w:r>
+              <w:fldChar w:fldCharType="end"/>
+            </w:r>
+            <w:r>
+              <w:t xml:space="preserve"> for list of values.</w:t>
             </w:r>
           </w:p>
         </w:tc>
@@ -15363,9 +15890,20 @@
             </w:tcBorders>
           </w:tcPr>
           <w:p>
+            <w:pPr>
+              <w:keepNext/>
+              <w:keepLines/>
+              <w:rPr>
+                <w:rFonts w:asciiTheme="minorHAnsi" w:eastAsiaTheme="minorHAnsi" w:hAnsiTheme="minorHAnsi" w:cstheme="minorBidi"/>
+                <w:color w:val="auto"/>
+              </w:rPr>
+            </w:pPr>
             <w:proofErr w:type="spellStart"/>
             <w:r>
-              <w:t>hreflang</w:t>
+              <w:t>description</w:t>
+            </w:r>
+            <w:r>
+              <w:t>URL</w:t>
             </w:r>
             <w:proofErr w:type="spellEnd"/>
           </w:p>
@@ -15383,6 +15921,8 @@
           <w:p>
             <w:pPr>
               <w:pStyle w:val="TableSmallText"/>
+              <w:keepNext/>
+              <w:keepLines/>
               <w:cnfStyle w:val="000000000000" w:firstRow="0" w:lastRow="0" w:firstColumn="0" w:lastColumn="0" w:oddVBand="0" w:evenVBand="0" w:oddHBand="0" w:evenHBand="0" w:firstRowFirstColumn="0" w:firstRowLastColumn="0" w:lastRowFirstColumn="0" w:lastRowLastColumn="0"/>
               <w:rPr>
                 <w:rFonts w:asciiTheme="minorHAnsi" w:eastAsiaTheme="minorHAnsi" w:hAnsiTheme="minorHAnsi" w:cstheme="minorBidi"/>
@@ -15391,36 +15931,28 @@
             </w:pPr>
             <w:proofErr w:type="gramStart"/>
             <w:r>
-              <w:t>describes</w:t>
+              <w:t>detailed</w:t>
             </w:r>
             <w:proofErr w:type="gramEnd"/>
             <w:r>
-              <w:t xml:space="preserve"> the language of the resource pointed to by the </w:t>
-            </w:r>
-            <w:r>
-              <w:t>linkage</w:t>
-            </w:r>
-            <w:r>
-              <w:t xml:space="preserve"> attribute.  When used together with the </w:t>
+              <w:t xml:space="preserve"> text description of what the online resource is/does</w:t>
+            </w:r>
+            <w:r>
+              <w:t xml:space="preserve">.  Since is not considered good practice to put extensive text in an element attribute, implement by reference with a </w:t>
             </w:r>
             <w:proofErr w:type="spellStart"/>
             <w:r>
-              <w:t>rel</w:t>
-            </w:r>
-            <w:proofErr w:type="spellEnd"/>
-            <w:r>
-              <w:t>="alternate", it implies a translated version of the entry.  Multiple "</w:t>
-            </w:r>
-            <w:proofErr w:type="spellStart"/>
-            <w:r>
-              <w:t>hreflang</w:t>
-            </w:r>
-            <w:proofErr w:type="spellEnd"/>
-            <w:r>
-              <w:t>" parameters on a single link-value indicate language options that may be indicated by the client.</w:t>
-            </w:r>
-            <w:r>
-              <w:t xml:space="preserve"> </w:t>
+              <w:t>url</w:t>
+            </w:r>
+            <w:proofErr w:type="spellEnd"/>
+            <w:r>
+              <w:t xml:space="preserve"> for an html descri</w:t>
+            </w:r>
+            <w:r>
+              <w:t>p</w:t>
+            </w:r>
+            <w:r>
+              <w:t>tion page.</w:t>
             </w:r>
           </w:p>
         </w:tc>
@@ -15442,7 +15974,7 @@
           </w:tcPr>
           <w:p>
             <w:r>
-              <w:t>length</w:t>
+              <w:t>hints</w:t>
             </w:r>
           </w:p>
         </w:tc>
@@ -15466,6 +15998,165 @@
               </w:rPr>
             </w:pPr>
             <w:r>
+              <w:t xml:space="preserve">Object with additional, profile-specific </w:t>
+            </w:r>
+            <w:r>
+              <w:t xml:space="preserve">information about link operation; granular to </w:t>
+            </w:r>
+            <w:r>
+              <w:t>protocol</w:t>
+            </w:r>
+            <w:r>
+              <w:t xml:space="preserve"> </w:t>
+            </w:r>
+            <w:r>
+              <w:t xml:space="preserve">or </w:t>
+            </w:r>
+            <w:proofErr w:type="spellStart"/>
+            <w:r>
+              <w:t>overlayAPI</w:t>
+            </w:r>
+            <w:proofErr w:type="spellEnd"/>
+            <w:r>
+              <w:t xml:space="preserve"> </w:t>
+            </w:r>
+            <w:r>
+              <w:t>method level</w:t>
+            </w:r>
+            <w:r>
+              <w:t xml:space="preserve">.  Object provides additional information to allow clients to </w:t>
+            </w:r>
+            <w:r>
+              <w:t>interact</w:t>
+            </w:r>
+            <w:r>
+              <w:t xml:space="preserve"> </w:t>
+            </w:r>
+            <w:r>
+              <w:t>with a resource beforehand, as a means of optimizing communications, as well as advertising available behaviors (e.g., to aid in laying out a user interface for consuming the API). Home-documents draft proposes set of common hints</w:t>
+            </w:r>
+            <w:r>
+              <w:t xml:space="preserve"> as an example.</w:t>
+            </w:r>
+          </w:p>
+        </w:tc>
+      </w:tr>
+      <w:tr>
+        <w:tc>
+          <w:tcPr>
+            <w:cnfStyle w:val="001000000000" w:firstRow="0" w:lastRow="0" w:firstColumn="1" w:lastColumn="0" w:oddVBand="0" w:evenVBand="0" w:oddHBand="0" w:evenHBand="0" w:firstRowFirstColumn="0" w:firstRowLastColumn="0" w:lastRowFirstColumn="0" w:lastRowLastColumn="0"/>
+            <w:tcW w:w="1728" w:type="dxa"/>
+            <w:tcBorders>
+              <w:top w:val="single" w:sz="4" w:space="0" w:color="auto"/>
+              <w:left w:val="single" w:sz="4" w:space="0" w:color="auto"/>
+              <w:bottom w:val="single" w:sz="4" w:space="0" w:color="auto"/>
+              <w:right w:val="single" w:sz="4" w:space="0" w:color="auto"/>
+            </w:tcBorders>
+          </w:tcPr>
+          <w:p>
+            <w:proofErr w:type="spellStart"/>
+            <w:r>
+              <w:t>hreflang</w:t>
+            </w:r>
+            <w:proofErr w:type="spellEnd"/>
+          </w:p>
+        </w:tc>
+        <w:tc>
+          <w:tcPr>
+            <w:tcW w:w="7848" w:type="dxa"/>
+            <w:tcBorders>
+              <w:top w:val="single" w:sz="4" w:space="0" w:color="auto"/>
+              <w:left w:val="single" w:sz="4" w:space="0" w:color="auto"/>
+              <w:bottom w:val="single" w:sz="4" w:space="0" w:color="auto"/>
+              <w:right w:val="single" w:sz="4" w:space="0" w:color="auto"/>
+            </w:tcBorders>
+          </w:tcPr>
+          <w:p>
+            <w:pPr>
+              <w:pStyle w:val="TableSmallText"/>
+              <w:cnfStyle w:val="000000000000" w:firstRow="0" w:lastRow="0" w:firstColumn="0" w:lastColumn="0" w:oddVBand="0" w:evenVBand="0" w:oddHBand="0" w:evenHBand="0" w:firstRowFirstColumn="0" w:firstRowLastColumn="0" w:lastRowFirstColumn="0" w:lastRowLastColumn="0"/>
+              <w:rPr>
+                <w:rFonts w:asciiTheme="minorHAnsi" w:eastAsiaTheme="minorHAnsi" w:hAnsiTheme="minorHAnsi" w:cstheme="minorBidi"/>
+                <w:color w:val="auto"/>
+              </w:rPr>
+            </w:pPr>
+            <w:proofErr w:type="gramStart"/>
+            <w:r>
+              <w:t>describes</w:t>
+            </w:r>
+            <w:proofErr w:type="gramEnd"/>
+            <w:r>
+              <w:t xml:space="preserve"> the language of the resource pointed to by the </w:t>
+            </w:r>
+            <w:r>
+              <w:t>linkage</w:t>
+            </w:r>
+            <w:r>
+              <w:t xml:space="preserve"> attribute.  When used together with the </w:t>
+            </w:r>
+            <w:proofErr w:type="spellStart"/>
+            <w:r>
+              <w:t>rel</w:t>
+            </w:r>
+            <w:proofErr w:type="spellEnd"/>
+            <w:r>
+              <w:t>="alternate", it implies a translated version of the entry.  Multiple "</w:t>
+            </w:r>
+            <w:proofErr w:type="spellStart"/>
+            <w:r>
+              <w:t>hreflang</w:t>
+            </w:r>
+            <w:proofErr w:type="spellEnd"/>
+            <w:r>
+              <w:t>" parameters on a single link-value indicate language options that may be indicated by the client.</w:t>
+            </w:r>
+            <w:r>
+              <w:t xml:space="preserve"> </w:t>
+            </w:r>
+          </w:p>
+        </w:tc>
+      </w:tr>
+      <w:tr>
+        <w:trPr>
+          <w:cnfStyle w:val="000000100000" w:firstRow="0" w:lastRow="0" w:firstColumn="0" w:lastColumn="0" w:oddVBand="0" w:evenVBand="0" w:oddHBand="1" w:evenHBand="0" w:firstRowFirstColumn="0" w:firstRowLastColumn="0" w:lastRowFirstColumn="0" w:lastRowLastColumn="0"/>
+        </w:trPr>
+        <w:tc>
+          <w:tcPr>
+            <w:cnfStyle w:val="001000000000" w:firstRow="0" w:lastRow="0" w:firstColumn="1" w:lastColumn="0" w:oddVBand="0" w:evenVBand="0" w:oddHBand="0" w:evenHBand="0" w:firstRowFirstColumn="0" w:firstRowLastColumn="0" w:lastRowFirstColumn="0" w:lastRowLastColumn="0"/>
+            <w:tcW w:w="1728" w:type="dxa"/>
+            <w:tcBorders>
+              <w:top w:val="single" w:sz="4" w:space="0" w:color="auto"/>
+              <w:left w:val="single" w:sz="4" w:space="0" w:color="auto"/>
+              <w:bottom w:val="single" w:sz="4" w:space="0" w:color="auto"/>
+              <w:right w:val="single" w:sz="4" w:space="0" w:color="auto"/>
+            </w:tcBorders>
+          </w:tcPr>
+          <w:p>
+            <w:r>
+              <w:t>length</w:t>
+            </w:r>
+          </w:p>
+        </w:tc>
+        <w:tc>
+          <w:tcPr>
+            <w:tcW w:w="7848" w:type="dxa"/>
+            <w:tcBorders>
+              <w:top w:val="single" w:sz="4" w:space="0" w:color="auto"/>
+              <w:left w:val="single" w:sz="4" w:space="0" w:color="auto"/>
+              <w:bottom w:val="single" w:sz="4" w:space="0" w:color="auto"/>
+              <w:right w:val="single" w:sz="4" w:space="0" w:color="auto"/>
+            </w:tcBorders>
+          </w:tcPr>
+          <w:p>
+            <w:pPr>
+              <w:pStyle w:val="TableSmallText"/>
+              <w:cnfStyle w:val="000000100000" w:firstRow="0" w:lastRow="0" w:firstColumn="0" w:lastColumn="0" w:oddVBand="0" w:evenVBand="0" w:oddHBand="1" w:evenHBand="0" w:firstRowFirstColumn="0" w:firstRowLastColumn="0" w:lastRowFirstColumn="0" w:lastRowLastColumn="0"/>
+              <w:rPr>
+                <w:rFonts w:asciiTheme="minorHAnsi" w:eastAsiaTheme="minorHAnsi" w:hAnsiTheme="minorHAnsi" w:cstheme="minorBidi"/>
+                <w:color w:val="auto"/>
+              </w:rPr>
+            </w:pPr>
+            <w:r>
               <w:t xml:space="preserve">Indicates an advisory length of the linked content in octets; it is a hint about the content length of the representation returned when </w:t>
             </w:r>
             <w:r>
@@ -15482,20 +16173,33 @@
       <w:pPr>
         <w:pStyle w:val="Caption"/>
       </w:pPr>
-      <w:bookmarkStart w:id="113" w:name="_Ref305153655"/>
+      <w:bookmarkStart w:id="204" w:name="_Ref305153655"/>
       <w:proofErr w:type="gramStart"/>
       <w:r>
         <w:t xml:space="preserve">Table </w:t>
       </w:r>
-      <w:fldSimple w:instr=" SEQ Table \* ARABIC ">
-        <w:r>
-          <w:rPr>
-            <w:noProof/>
-          </w:rPr>
-          <w:t>7</w:t>
-        </w:r>
-      </w:fldSimple>
-      <w:bookmarkEnd w:id="113"/>
+      <w:r>
+        <w:fldChar w:fldCharType="begin"/>
+      </w:r>
+      <w:r>
+        <w:instrText xml:space="preserve"> SEQ Table \* ARABIC </w:instrText>
+      </w:r>
+      <w:r>
+        <w:fldChar w:fldCharType="separate"/>
+      </w:r>
+      <w:r>
+        <w:rPr>
+          <w:noProof/>
+        </w:rPr>
+        <w:t>7</w:t>
+      </w:r>
+      <w:r>
+        <w:rPr>
+          <w:noProof/>
+        </w:rPr>
+        <w:fldChar w:fldCharType="end"/>
+      </w:r>
+      <w:bookmarkEnd w:id="204"/>
       <w:r>
         <w:t>.</w:t>
       </w:r>
@@ -15568,6 +16272,7 @@
               <w:rPr>
                 <w:b w:val="0"/>
               </w:rPr>
+              <w:lastRenderedPageBreak/>
               <w:t>actuateOnLoad</w:t>
             </w:r>
             <w:proofErr w:type="spellEnd"/>
@@ -15738,7 +16443,6 @@
               <w:rPr>
                 <w:b w:val="0"/>
               </w:rPr>
-              <w:lastRenderedPageBreak/>
               <w:t>noreferrer</w:t>
             </w:r>
             <w:proofErr w:type="spellEnd"/>
@@ -16031,13 +16735,20 @@
           <w:p>
             <w:pPr>
               <w:pStyle w:val="NoSpacing"/>
+              <w:pPrChange w:id="205" w:author="Stephen Richard" w:date="2013-07-09T07:08:00Z">
+                <w:pPr>
+                  <w:pStyle w:val="NoSpacing"/>
+                </w:pPr>
+              </w:pPrChange>
             </w:pPr>
             <w:r>
               <w:t>search</w:t>
             </w:r>
-            <w:r>
-              <w:t>, template</w:t>
-            </w:r>
+            <w:del w:id="206" w:author="Stephen Richard" w:date="2013-07-09T07:08:00Z">
+              <w:r>
+                <w:delText>, template</w:delText>
+              </w:r>
+            </w:del>
           </w:p>
         </w:tc>
       </w:tr>
@@ -16048,9 +16759,23 @@
           </w:tcPr>
           <w:p>
             <w:pPr>
-              <w:pStyle w:val="NoSpacing"/>
-            </w:pPr>
-            <w:r>
+              <w:rPr>
+                <w:rPrChange w:id="207" w:author="Stephen Richard" w:date="2013-07-09T07:08:00Z">
+                  <w:rPr/>
+                </w:rPrChange>
+              </w:rPr>
+              <w:pPrChange w:id="208" w:author="Stephen Richard" w:date="2013-07-09T07:08:00Z">
+                <w:pPr>
+                  <w:pStyle w:val="NoSpacing"/>
+                </w:pPr>
+              </w:pPrChange>
+            </w:pPr>
+            <w:r>
+              <w:rPr>
+                <w:rPrChange w:id="209" w:author="Stephen Richard" w:date="2013-07-09T07:08:00Z">
+                  <w:rPr/>
+                </w:rPrChange>
+              </w:rPr>
               <w:t>title</w:t>
             </w:r>
           </w:p>
@@ -16061,18 +16786,51 @@
           </w:tcPr>
           <w:p>
             <w:pPr>
-              <w:pStyle w:val="NoSpacing"/>
-            </w:pPr>
-            <w:r>
-              <w:rPr>
-                <w:rFonts w:ascii="Arial" w:hAnsi="Arial" w:cs="Arial"/>
-                <w:color w:val="000000"/>
-                <w:sz w:val="20"/>
-                <w:szCs w:val="20"/>
-                <w:shd w:val="clear" w:color="auto" w:fill="F9F9F9"/>
-              </w:rPr>
-              <w:t>Search service for collection</w:t>
-            </w:r>
+              <w:rPr>
+                <w:rPrChange w:id="210" w:author="Stephen Richard" w:date="2013-07-09T07:08:00Z">
+                  <w:rPr/>
+                </w:rPrChange>
+              </w:rPr>
+              <w:pPrChange w:id="211" w:author="Stephen Richard" w:date="2013-07-09T07:08:00Z">
+                <w:pPr>
+                  <w:pStyle w:val="NoSpacing"/>
+                </w:pPr>
+              </w:pPrChange>
+            </w:pPr>
+            <w:ins w:id="212" w:author="Stephen Richard" w:date="2013-07-09T07:07:00Z">
+              <w:r>
+                <w:rPr>
+                  <w:rPrChange w:id="213" w:author="Stephen Richard" w:date="2013-07-09T07:08:00Z">
+                    <w:rPr>
+                      <w:shd w:val="clear" w:color="auto" w:fill="F9F9F9"/>
+                    </w:rPr>
+                  </w:rPrChange>
+                </w:rPr>
+                <w:t>Search service for collection</w:t>
+              </w:r>
+              <w:r>
+                <w:rPr>
+                  <w:rPrChange w:id="214" w:author="Stephen Richard" w:date="2013-07-09T07:08:00Z">
+                    <w:rPr>
+                      <w:shd w:val="clear" w:color="auto" w:fill="F9F9F9"/>
+                    </w:rPr>
+                  </w:rPrChange>
+                </w:rPr>
+                <w:t xml:space="preserve"> </w:t>
+              </w:r>
+            </w:ins>
+            <w:del w:id="215" w:author="Stephen Richard" w:date="2013-07-09T07:07:00Z">
+              <w:r>
+                <w:rPr>
+                  <w:rPrChange w:id="216" w:author="Stephen Richard" w:date="2013-07-09T07:08:00Z">
+                    <w:rPr>
+                      <w:shd w:val="clear" w:color="auto" w:fill="F9F9F9"/>
+                    </w:rPr>
+                  </w:rPrChange>
+                </w:rPr>
+                <w:delText>Search service for collection</w:delText>
+              </w:r>
+            </w:del>
           </w:p>
         </w:tc>
       </w:tr>
@@ -16165,11 +16923,50 @@
         </w:tc>
       </w:tr>
       <w:tr>
+        <w:trPr>
+          <w:ins w:id="217" w:author="Stephen Richard" w:date="2013-07-09T07:04:00Z"/>
+        </w:trPr>
         <w:tc>
           <w:tcPr>
             <w:tcW w:w="1818" w:type="dxa"/>
           </w:tcPr>
           <w:p>
+            <w:pPr>
+              <w:rPr>
+                <w:ins w:id="218" w:author="Stephen Richard" w:date="2013-07-09T07:04:00Z"/>
+              </w:rPr>
+            </w:pPr>
+            <w:ins w:id="219" w:author="Stephen Richard" w:date="2013-07-09T07:04:00Z">
+              <w:r>
+                <w:t>template</w:t>
+              </w:r>
+            </w:ins>
+          </w:p>
+        </w:tc>
+        <w:tc>
+          <w:tcPr>
+            <w:tcW w:w="7758" w:type="dxa"/>
+          </w:tcPr>
+          <w:p>
+            <w:pPr>
+              <w:rPr>
+                <w:ins w:id="220" w:author="Stephen Richard" w:date="2013-07-09T07:04:00Z"/>
+              </w:rPr>
+            </w:pPr>
+            <w:ins w:id="221" w:author="Stephen Richard" w:date="2013-07-09T07:04:00Z">
+              <w:r>
+                <w:t>http://a9.com/-/spec/opensearch/1.1/</w:t>
+              </w:r>
+            </w:ins>
+          </w:p>
+        </w:tc>
+      </w:tr>
+      <w:tr>
+        <w:tc>
+          <w:tcPr>
+            <w:tcW w:w="1818" w:type="dxa"/>
+          </w:tcPr>
+          <w:p>
             <w:r>
               <w:t>profile</w:t>
             </w:r>
@@ -16180,9 +16977,19 @@
             <w:tcW w:w="7758" w:type="dxa"/>
           </w:tcPr>
           <w:p>
-            <w:r>
-              <w:t>http://a9.com/-/spec/opensearch/1.1/</w:t>
-            </w:r>
+            <w:ins w:id="222" w:author="Stephen Richard" w:date="2013-07-09T07:06:00Z">
+              <w:r>
+                <w:t>http://commons.esipfed.org/ns/discovery/1.2/collectionCast#</w:t>
+              </w:r>
+              <w:r>
+                <w:t xml:space="preserve"> </w:t>
+              </w:r>
+            </w:ins>
+            <w:del w:id="223" w:author="Stephen Richard" w:date="2013-07-09T07:04:00Z">
+              <w:r>
+                <w:delText>http://a9.com/-/spec/opensearch/1.1/</w:delText>
+              </w:r>
+            </w:del>
           </w:p>
         </w:tc>
       </w:tr>
@@ -16202,13 +17009,23 @@
             <w:tcW w:w="7758" w:type="dxa"/>
           </w:tcPr>
           <w:p>
-            <w:r>
-              <w:rPr>
-                <w:rFonts w:ascii="Arial" w:hAnsi="Arial" w:cs="Arial"/>
-                <w:color w:val="000000"/>
-                <w:sz w:val="20"/>
-                <w:szCs w:val="20"/>
-                <w:shd w:val="clear" w:color="auto" w:fill="F9F9F9"/>
+            <w:pPr>
+              <w:rPr>
+                <w:rPrChange w:id="224" w:author="Stephen Richard" w:date="2013-07-09T07:08:00Z">
+                  <w:rPr/>
+                </w:rPrChange>
+              </w:rPr>
+              <w:pPrChange w:id="225" w:author="Stephen Richard" w:date="2013-07-09T07:08:00Z">
+                <w:pPr/>
+              </w:pPrChange>
+            </w:pPr>
+            <w:r>
+              <w:rPr>
+                <w:rPrChange w:id="226" w:author="Stephen Richard" w:date="2013-07-09T07:08:00Z">
+                  <w:rPr>
+                    <w:shd w:val="clear" w:color="auto" w:fill="F9F9F9"/>
+                  </w:rPr>
+                </w:rPrChange>
               </w:rPr>
               <w:t>Point to a search service from a collection cast entry</w:t>
             </w:r>
@@ -16247,16 +17064,35 @@
       <w:tblPr>
         <w:tblStyle w:val="TableGrid"/>
         <w:tblW w:w="0" w:type="auto"/>
+        <w:tblLayout w:type="fixed"/>
         <w:tblLook w:val="04A0" w:firstRow="1" w:lastRow="0" w:firstColumn="1" w:lastColumn="0" w:noHBand="0" w:noVBand="1"/>
+        <w:tblPrChange w:id="227" w:author="Stephen Richard" w:date="2013-07-09T07:31:00Z">
+          <w:tblPr>
+            <w:tblStyle w:val="TableGrid"/>
+            <w:tblW w:w="0" w:type="auto"/>
+            <w:tblLook w:val="04A0" w:firstRow="1" w:lastRow="0" w:firstColumn="1" w:lastColumn="0" w:noHBand="0" w:noVBand="1"/>
+          </w:tblPr>
+        </w:tblPrChange>
       </w:tblPr>
       <w:tblGrid>
-        <w:gridCol w:w="4788"/>
-        <w:gridCol w:w="4788"/>
+        <w:gridCol w:w="1818"/>
+        <w:gridCol w:w="7758"/>
+        <w:tblGridChange w:id="228">
+          <w:tblGrid>
+            <w:gridCol w:w="4788"/>
+            <w:gridCol w:w="4788"/>
+          </w:tblGrid>
+        </w:tblGridChange>
       </w:tblGrid>
       <w:tr>
         <w:tc>
           <w:tcPr>
-            <w:tcW w:w="4788" w:type="dxa"/>
+            <w:tcW w:w="1818" w:type="dxa"/>
+            <w:tcPrChange w:id="229" w:author="Stephen Richard" w:date="2013-07-09T07:31:00Z">
+              <w:tcPr>
+                <w:tcW w:w="4788" w:type="dxa"/>
+              </w:tcPr>
+            </w:tcPrChange>
           </w:tcPr>
           <w:p>
             <w:pPr>
@@ -16271,7 +17107,12 @@
         </w:tc>
         <w:tc>
           <w:tcPr>
-            <w:tcW w:w="4788" w:type="dxa"/>
+            <w:tcW w:w="7758" w:type="dxa"/>
+            <w:tcPrChange w:id="230" w:author="Stephen Richard" w:date="2013-07-09T07:31:00Z">
+              <w:tcPr>
+                <w:tcW w:w="4788" w:type="dxa"/>
+              </w:tcPr>
+            </w:tcPrChange>
           </w:tcPr>
           <w:p>
             <w:pPr>
@@ -16288,7 +17129,12 @@
       <w:tr>
         <w:tc>
           <w:tcPr>
-            <w:tcW w:w="4788" w:type="dxa"/>
+            <w:tcW w:w="1818" w:type="dxa"/>
+            <w:tcPrChange w:id="231" w:author="Stephen Richard" w:date="2013-07-09T07:31:00Z">
+              <w:tcPr>
+                <w:tcW w:w="4788" w:type="dxa"/>
+              </w:tcPr>
+            </w:tcPrChange>
           </w:tcPr>
           <w:p>
             <w:pPr>
@@ -16301,19 +17147,41 @@
         </w:tc>
         <w:tc>
           <w:tcPr>
-            <w:tcW w:w="4788" w:type="dxa"/>
-          </w:tcPr>
-          <w:p>
-            <w:pPr>
-              <w:pStyle w:val="NoSpacing"/>
-            </w:pPr>
-          </w:p>
-        </w:tc>
-      </w:tr>
-      <w:tr>
-        <w:tc>
-          <w:tcPr>
-            <w:tcW w:w="4788" w:type="dxa"/>
+            <w:tcW w:w="7758" w:type="dxa"/>
+            <w:tcPrChange w:id="232" w:author="Stephen Richard" w:date="2013-07-09T07:31:00Z">
+              <w:tcPr>
+                <w:tcW w:w="4788" w:type="dxa"/>
+              </w:tcPr>
+            </w:tcPrChange>
+          </w:tcPr>
+          <w:p>
+            <w:pPr>
+              <w:pStyle w:val="NoSpacing"/>
+            </w:pPr>
+            <w:ins w:id="233" w:author="Stephen Richard" w:date="2013-07-09T07:53:00Z">
+              <w:r>
+                <w:rPr>
+                  <w:rPrChange w:id="234" w:author="Stephen Richard" w:date="2013-07-09T07:53:00Z">
+                    <w:rPr>
+                      <w:rStyle w:val="Hyperlink"/>
+                    </w:rPr>
+                  </w:rPrChange>
+                </w:rPr>
+                <w:t>http://kgs.uky.edu/arcgis/services/aasggeothermal/ARSeismicHypocenters/MapServer/WFSServer?request=GetFeature&amp;service=WFS&amp;TypeName=Hypocenter&amp;MaxFeatures=10</w:t>
+              </w:r>
+            </w:ins>
+          </w:p>
+        </w:tc>
+      </w:tr>
+      <w:tr>
+        <w:tc>
+          <w:tcPr>
+            <w:tcW w:w="1818" w:type="dxa"/>
+            <w:tcPrChange w:id="235" w:author="Stephen Richard" w:date="2013-07-09T07:31:00Z">
+              <w:tcPr>
+                <w:tcW w:w="4788" w:type="dxa"/>
+              </w:tcPr>
+            </w:tcPrChange>
           </w:tcPr>
           <w:p>
             <w:pPr>
@@ -16328,19 +17196,34 @@
         </w:tc>
         <w:tc>
           <w:tcPr>
-            <w:tcW w:w="4788" w:type="dxa"/>
-          </w:tcPr>
-          <w:p>
-            <w:pPr>
-              <w:pStyle w:val="NoSpacing"/>
-            </w:pPr>
-          </w:p>
-        </w:tc>
-      </w:tr>
-      <w:tr>
-        <w:tc>
-          <w:tcPr>
-            <w:tcW w:w="4788" w:type="dxa"/>
+            <w:tcW w:w="7758" w:type="dxa"/>
+            <w:tcPrChange w:id="236" w:author="Stephen Richard" w:date="2013-07-09T07:31:00Z">
+              <w:tcPr>
+                <w:tcW w:w="4788" w:type="dxa"/>
+              </w:tcPr>
+            </w:tcPrChange>
+          </w:tcPr>
+          <w:p>
+            <w:pPr>
+              <w:pStyle w:val="NoSpacing"/>
+            </w:pPr>
+            <w:ins w:id="237" w:author="Stephen Richard" w:date="2013-07-09T07:50:00Z">
+              <w:r>
+                <w:t>service</w:t>
+              </w:r>
+            </w:ins>
+          </w:p>
+        </w:tc>
+      </w:tr>
+      <w:tr>
+        <w:tc>
+          <w:tcPr>
+            <w:tcW w:w="1818" w:type="dxa"/>
+            <w:tcPrChange w:id="238" w:author="Stephen Richard" w:date="2013-07-09T07:31:00Z">
+              <w:tcPr>
+                <w:tcW w:w="4788" w:type="dxa"/>
+              </w:tcPr>
+            </w:tcPrChange>
           </w:tcPr>
           <w:p>
             <w:pPr>
@@ -16353,19 +17236,42 @@
         </w:tc>
         <w:tc>
           <w:tcPr>
-            <w:tcW w:w="4788" w:type="dxa"/>
-          </w:tcPr>
-          <w:p>
-            <w:pPr>
-              <w:pStyle w:val="NoSpacing"/>
-            </w:pPr>
-          </w:p>
-        </w:tc>
-      </w:tr>
-      <w:tr>
-        <w:tc>
-          <w:tcPr>
-            <w:tcW w:w="4788" w:type="dxa"/>
+            <w:tcW w:w="7758" w:type="dxa"/>
+            <w:tcPrChange w:id="239" w:author="Stephen Richard" w:date="2013-07-09T07:31:00Z">
+              <w:tcPr>
+                <w:tcW w:w="4788" w:type="dxa"/>
+              </w:tcPr>
+            </w:tcPrChange>
+          </w:tcPr>
+          <w:p>
+            <w:pPr>
+              <w:pStyle w:val="NoSpacing"/>
+            </w:pPr>
+            <w:ins w:id="240" w:author="Stephen Richard" w:date="2013-07-09T08:02:00Z">
+              <w:r>
+                <w:t xml:space="preserve">Example WFS </w:t>
+              </w:r>
+              <w:proofErr w:type="spellStart"/>
+              <w:r>
+                <w:t>getFeature</w:t>
+              </w:r>
+              <w:proofErr w:type="spellEnd"/>
+              <w:r>
+                <w:t xml:space="preserve"> request for NGDS seismic event hypocenters</w:t>
+              </w:r>
+            </w:ins>
+          </w:p>
+        </w:tc>
+      </w:tr>
+      <w:tr>
+        <w:tc>
+          <w:tcPr>
+            <w:tcW w:w="1818" w:type="dxa"/>
+            <w:tcPrChange w:id="241" w:author="Stephen Richard" w:date="2013-07-09T07:31:00Z">
+              <w:tcPr>
+                <w:tcW w:w="4788" w:type="dxa"/>
+              </w:tcPr>
+            </w:tcPrChange>
           </w:tcPr>
           <w:p>
             <w:pPr>
@@ -16378,19 +17284,49 @@
         </w:tc>
         <w:tc>
           <w:tcPr>
-            <w:tcW w:w="4788" w:type="dxa"/>
-          </w:tcPr>
-          <w:p>
-            <w:pPr>
-              <w:pStyle w:val="NoSpacing"/>
-            </w:pPr>
-          </w:p>
-        </w:tc>
-      </w:tr>
-      <w:tr>
-        <w:tc>
-          <w:tcPr>
-            <w:tcW w:w="4788" w:type="dxa"/>
+            <w:tcW w:w="7758" w:type="dxa"/>
+            <w:tcPrChange w:id="242" w:author="Stephen Richard" w:date="2013-07-09T07:31:00Z">
+              <w:tcPr>
+                <w:tcW w:w="4788" w:type="dxa"/>
+              </w:tcPr>
+            </w:tcPrChange>
+          </w:tcPr>
+          <w:p>
+            <w:pPr>
+              <w:pStyle w:val="NoSpacing"/>
+              <w:pPrChange w:id="243" w:author="Stephen Richard" w:date="2013-07-09T07:37:00Z">
+                <w:pPr>
+                  <w:pStyle w:val="NoSpacing"/>
+                </w:pPr>
+              </w:pPrChange>
+            </w:pPr>
+            <w:ins w:id="244" w:author="Stephen Richard" w:date="2013-07-09T07:36:00Z">
+              <w:r>
+                <w:t>application/</w:t>
+              </w:r>
+              <w:proofErr w:type="spellStart"/>
+              <w:r>
+                <w:t>gml</w:t>
+              </w:r>
+            </w:ins>
+            <w:ins w:id="245" w:author="Stephen Richard" w:date="2013-07-09T07:37:00Z">
+              <w:r>
+                <w:t>+xml</w:t>
+              </w:r>
+            </w:ins>
+            <w:proofErr w:type="spellEnd"/>
+          </w:p>
+        </w:tc>
+      </w:tr>
+      <w:tr>
+        <w:tc>
+          <w:tcPr>
+            <w:tcW w:w="1818" w:type="dxa"/>
+            <w:tcPrChange w:id="246" w:author="Stephen Richard" w:date="2013-07-09T07:31:00Z">
+              <w:tcPr>
+                <w:tcW w:w="4788" w:type="dxa"/>
+              </w:tcPr>
+            </w:tcPrChange>
           </w:tcPr>
           <w:p>
             <w:pPr>
@@ -16403,46 +17339,124 @@
         </w:tc>
         <w:tc>
           <w:tcPr>
-            <w:tcW w:w="4788" w:type="dxa"/>
-          </w:tcPr>
-          <w:p>
-            <w:pPr>
-              <w:pStyle w:val="NoSpacing"/>
-            </w:pPr>
-          </w:p>
-        </w:tc>
-      </w:tr>
-      <w:tr>
-        <w:tc>
-          <w:tcPr>
-            <w:tcW w:w="4788" w:type="dxa"/>
-          </w:tcPr>
-          <w:p>
-            <w:pPr>
-              <w:pStyle w:val="NoSpacing"/>
+            <w:tcW w:w="7758" w:type="dxa"/>
+            <w:tcPrChange w:id="247" w:author="Stephen Richard" w:date="2013-07-09T07:31:00Z">
+              <w:tcPr>
+                <w:tcW w:w="4788" w:type="dxa"/>
+              </w:tcPr>
+            </w:tcPrChange>
+          </w:tcPr>
+          <w:p>
+            <w:pPr>
+              <w:pStyle w:val="NoSpacing"/>
+            </w:pPr>
+          </w:p>
+        </w:tc>
+      </w:tr>
+      <w:tr>
+        <w:trPr>
+          <w:ins w:id="248" w:author="Stephen Richard" w:date="2013-07-09T07:09:00Z"/>
+        </w:trPr>
+        <w:tc>
+          <w:tcPr>
+            <w:tcW w:w="1818" w:type="dxa"/>
+            <w:tcPrChange w:id="249" w:author="Stephen Richard" w:date="2013-07-09T07:31:00Z">
+              <w:tcPr>
+                <w:tcW w:w="4788" w:type="dxa"/>
+              </w:tcPr>
+            </w:tcPrChange>
+          </w:tcPr>
+          <w:p>
+            <w:pPr>
+              <w:pStyle w:val="NoSpacing"/>
+              <w:rPr>
+                <w:ins w:id="250" w:author="Stephen Richard" w:date="2013-07-09T07:09:00Z"/>
+              </w:rPr>
             </w:pPr>
             <w:proofErr w:type="spellStart"/>
-            <w:r>
-              <w:t>overlayAPI</w:t>
-            </w:r>
-            <w:proofErr w:type="spellEnd"/>
-          </w:p>
-        </w:tc>
-        <w:tc>
-          <w:tcPr>
-            <w:tcW w:w="4788" w:type="dxa"/>
-          </w:tcPr>
-          <w:p>
-            <w:pPr>
-              <w:pStyle w:val="NoSpacing"/>
-            </w:pPr>
-          </w:p>
-        </w:tc>
-      </w:tr>
-      <w:tr>
-        <w:tc>
-          <w:tcPr>
-            <w:tcW w:w="4788" w:type="dxa"/>
+            <w:ins w:id="251" w:author="Stephen Richard" w:date="2013-07-09T07:09:00Z">
+              <w:r>
+                <w:t>overlayAPI</w:t>
+              </w:r>
+              <w:proofErr w:type="spellEnd"/>
+            </w:ins>
+          </w:p>
+        </w:tc>
+        <w:tc>
+          <w:tcPr>
+            <w:tcW w:w="7758" w:type="dxa"/>
+            <w:tcPrChange w:id="252" w:author="Stephen Richard" w:date="2013-07-09T07:31:00Z">
+              <w:tcPr>
+                <w:tcW w:w="4788" w:type="dxa"/>
+              </w:tcPr>
+            </w:tcPrChange>
+          </w:tcPr>
+          <w:p>
+            <w:pPr>
+              <w:pStyle w:val="NoSpacing"/>
+              <w:rPr>
+                <w:ins w:id="253" w:author="Stephen Richard" w:date="2013-07-09T07:09:00Z"/>
+              </w:rPr>
+            </w:pPr>
+            <w:ins w:id="254" w:author="Stephen Richard" w:date="2013-07-09T07:36:00Z">
+              <w:r>
+                <w:t>OGC:WFS</w:t>
+              </w:r>
+            </w:ins>
+          </w:p>
+        </w:tc>
+      </w:tr>
+      <w:tr>
+        <w:tc>
+          <w:tcPr>
+            <w:tcW w:w="1818" w:type="dxa"/>
+            <w:tcPrChange w:id="255" w:author="Stephen Richard" w:date="2013-07-09T07:31:00Z">
+              <w:tcPr>
+                <w:tcW w:w="4788" w:type="dxa"/>
+              </w:tcPr>
+            </w:tcPrChange>
+          </w:tcPr>
+          <w:p>
+            <w:pPr>
+              <w:pStyle w:val="NoSpacing"/>
+            </w:pPr>
+            <w:ins w:id="256" w:author="Stephen Richard" w:date="2013-07-09T07:09:00Z">
+              <w:r>
+                <w:t>template</w:t>
+              </w:r>
+            </w:ins>
+            <w:del w:id="257" w:author="Stephen Richard" w:date="2013-07-09T07:09:00Z">
+              <w:r>
+                <w:delText>overlayAPI</w:delText>
+              </w:r>
+            </w:del>
+          </w:p>
+        </w:tc>
+        <w:tc>
+          <w:tcPr>
+            <w:tcW w:w="7758" w:type="dxa"/>
+            <w:tcPrChange w:id="258" w:author="Stephen Richard" w:date="2013-07-09T07:31:00Z">
+              <w:tcPr>
+                <w:tcW w:w="4788" w:type="dxa"/>
+              </w:tcPr>
+            </w:tcPrChange>
+          </w:tcPr>
+          <w:p>
+            <w:pPr>
+              <w:pStyle w:val="NoSpacing"/>
+            </w:pPr>
+          </w:p>
+        </w:tc>
+      </w:tr>
+      <w:tr>
+        <w:tc>
+          <w:tcPr>
+            <w:tcW w:w="1818" w:type="dxa"/>
+            <w:tcPrChange w:id="259" w:author="Stephen Richard" w:date="2013-07-09T07:31:00Z">
+              <w:tcPr>
+                <w:tcW w:w="4788" w:type="dxa"/>
+              </w:tcPr>
+            </w:tcPrChange>
           </w:tcPr>
           <w:p>
             <w:r>
@@ -16452,9 +17466,20 @@
         </w:tc>
         <w:tc>
           <w:tcPr>
-            <w:tcW w:w="4788" w:type="dxa"/>
-          </w:tcPr>
-          <w:p/>
+            <w:tcW w:w="7758" w:type="dxa"/>
+            <w:tcPrChange w:id="260" w:author="Stephen Richard" w:date="2013-07-09T07:31:00Z">
+              <w:tcPr>
+                <w:tcW w:w="4788" w:type="dxa"/>
+              </w:tcPr>
+            </w:tcPrChange>
+          </w:tcPr>
+          <w:p>
+            <w:ins w:id="261" w:author="Stephen Richard" w:date="2013-07-09T07:53:00Z">
+              <w:r>
+                <w:t>http://stategeothermaldata.org/uri-gin/aasg/xmlschema/hypocenter/1.7</w:t>
+              </w:r>
+            </w:ins>
+          </w:p>
         </w:tc>
       </w:tr>
     </w:tbl>
@@ -16580,15 +17605,35 @@
         <w:tblStyle w:val="TableGrid"/>
         <w:tblW w:w="0" w:type="auto"/>
         <w:tblLook w:val="04A0" w:firstRow="1" w:lastRow="0" w:firstColumn="1" w:lastColumn="0" w:noHBand="0" w:noVBand="1"/>
+        <w:tblPrChange w:id="262" w:author="Stephen Richard" w:date="2013-07-09T08:19:00Z">
+          <w:tblPr>
+            <w:tblStyle w:val="TableGrid"/>
+            <w:tblW w:w="0" w:type="auto"/>
+            <w:tblLook w:val="04A0" w:firstRow="1" w:lastRow="0" w:firstColumn="1" w:lastColumn="0" w:noHBand="0" w:noVBand="1"/>
+          </w:tblPr>
+        </w:tblPrChange>
       </w:tblPr>
       <w:tblGrid>
-        <w:gridCol w:w="4788"/>
-        <w:gridCol w:w="4788"/>
+        <w:gridCol w:w="1818"/>
+        <w:gridCol w:w="7758"/>
+        <w:tblGridChange w:id="263">
+          <w:tblGrid>
+            <w:gridCol w:w="1818"/>
+            <w:gridCol w:w="2970"/>
+            <w:gridCol w:w="4788"/>
+          </w:tblGrid>
+        </w:tblGridChange>
       </w:tblGrid>
       <w:tr>
         <w:tc>
           <w:tcPr>
-            <w:tcW w:w="4788" w:type="dxa"/>
+            <w:tcW w:w="1818" w:type="dxa"/>
+            <w:tcPrChange w:id="264" w:author="Stephen Richard" w:date="2013-07-09T08:19:00Z">
+              <w:tcPr>
+                <w:tcW w:w="4788" w:type="dxa"/>
+                <w:gridSpan w:val="2"/>
+              </w:tcPr>
+            </w:tcPrChange>
           </w:tcPr>
           <w:p>
             <w:pPr>
@@ -16597,13 +17642,19 @@
               <w:outlineLvl w:val="3"/>
             </w:pPr>
             <w:r>
+              <w:lastRenderedPageBreak/>
               <w:t>Link property</w:t>
             </w:r>
           </w:p>
         </w:tc>
         <w:tc>
           <w:tcPr>
-            <w:tcW w:w="4788" w:type="dxa"/>
+            <w:tcW w:w="7758" w:type="dxa"/>
+            <w:tcPrChange w:id="265" w:author="Stephen Richard" w:date="2013-07-09T08:19:00Z">
+              <w:tcPr>
+                <w:tcW w:w="4788" w:type="dxa"/>
+              </w:tcPr>
+            </w:tcPrChange>
           </w:tcPr>
           <w:p>
             <w:pPr>
@@ -16620,7 +17671,13 @@
       <w:tr>
         <w:tc>
           <w:tcPr>
-            <w:tcW w:w="4788" w:type="dxa"/>
+            <w:tcW w:w="1818" w:type="dxa"/>
+            <w:tcPrChange w:id="266" w:author="Stephen Richard" w:date="2013-07-09T08:19:00Z">
+              <w:tcPr>
+                <w:tcW w:w="4788" w:type="dxa"/>
+                <w:gridSpan w:val="2"/>
+              </w:tcPr>
+            </w:tcPrChange>
           </w:tcPr>
           <w:p>
             <w:pPr>
@@ -16633,19 +17690,40 @@
         </w:tc>
         <w:tc>
           <w:tcPr>
-            <w:tcW w:w="4788" w:type="dxa"/>
-          </w:tcPr>
-          <w:p>
-            <w:pPr>
-              <w:pStyle w:val="NoSpacing"/>
-            </w:pPr>
-          </w:p>
-        </w:tc>
-      </w:tr>
-      <w:tr>
-        <w:tc>
-          <w:tcPr>
-            <w:tcW w:w="4788" w:type="dxa"/>
+            <w:tcW w:w="7758" w:type="dxa"/>
+            <w:tcPrChange w:id="267" w:author="Stephen Richard" w:date="2013-07-09T08:19:00Z">
+              <w:tcPr>
+                <w:tcW w:w="4788" w:type="dxa"/>
+              </w:tcPr>
+            </w:tcPrChange>
+          </w:tcPr>
+          <w:p>
+            <w:pPr>
+              <w:pStyle w:val="NoSpacing"/>
+            </w:pPr>
+            <w:ins w:id="268" w:author="Stephen Richard" w:date="2013-07-09T08:19:00Z">
+              <w:r>
+                <w:t>http://test.opendap.org:80/opendap/data/nc/ber-2002-10-01.nc</w:t>
+              </w:r>
+            </w:ins>
+            <w:ins w:id="269" w:author="Stephen Richard" w:date="2013-07-09T08:24:00Z">
+              <w:r>
+                <w:t>.nc</w:t>
+              </w:r>
+            </w:ins>
+          </w:p>
+        </w:tc>
+      </w:tr>
+      <w:tr>
+        <w:tc>
+          <w:tcPr>
+            <w:tcW w:w="1818" w:type="dxa"/>
+            <w:tcPrChange w:id="270" w:author="Stephen Richard" w:date="2013-07-09T08:19:00Z">
+              <w:tcPr>
+                <w:tcW w:w="4788" w:type="dxa"/>
+                <w:gridSpan w:val="2"/>
+              </w:tcPr>
+            </w:tcPrChange>
           </w:tcPr>
           <w:p>
             <w:pPr>
@@ -16660,19 +17738,35 @@
         </w:tc>
         <w:tc>
           <w:tcPr>
-            <w:tcW w:w="4788" w:type="dxa"/>
-          </w:tcPr>
-          <w:p>
-            <w:pPr>
-              <w:pStyle w:val="NoSpacing"/>
-            </w:pPr>
-          </w:p>
-        </w:tc>
-      </w:tr>
-      <w:tr>
-        <w:tc>
-          <w:tcPr>
-            <w:tcW w:w="4788" w:type="dxa"/>
+            <w:tcW w:w="7758" w:type="dxa"/>
+            <w:tcPrChange w:id="271" w:author="Stephen Richard" w:date="2013-07-09T08:19:00Z">
+              <w:tcPr>
+                <w:tcW w:w="4788" w:type="dxa"/>
+              </w:tcPr>
+            </w:tcPrChange>
+          </w:tcPr>
+          <w:p>
+            <w:pPr>
+              <w:pStyle w:val="NoSpacing"/>
+            </w:pPr>
+            <w:ins w:id="272" w:author="Stephen Richard" w:date="2013-07-09T08:34:00Z">
+              <w:r>
+                <w:t>download</w:t>
+              </w:r>
+            </w:ins>
+          </w:p>
+        </w:tc>
+      </w:tr>
+      <w:tr>
+        <w:tc>
+          <w:tcPr>
+            <w:tcW w:w="1818" w:type="dxa"/>
+            <w:tcPrChange w:id="273" w:author="Stephen Richard" w:date="2013-07-09T08:19:00Z">
+              <w:tcPr>
+                <w:tcW w:w="4788" w:type="dxa"/>
+                <w:gridSpan w:val="2"/>
+              </w:tcPr>
+            </w:tcPrChange>
           </w:tcPr>
           <w:p>
             <w:pPr>
@@ -16685,19 +17779,48 @@
         </w:tc>
         <w:tc>
           <w:tcPr>
-            <w:tcW w:w="4788" w:type="dxa"/>
-          </w:tcPr>
-          <w:p>
-            <w:pPr>
-              <w:pStyle w:val="NoSpacing"/>
-            </w:pPr>
-          </w:p>
-        </w:tc>
-      </w:tr>
-      <w:tr>
-        <w:tc>
-          <w:tcPr>
-            <w:tcW w:w="4788" w:type="dxa"/>
+            <w:tcW w:w="7758" w:type="dxa"/>
+            <w:tcPrChange w:id="274" w:author="Stephen Richard" w:date="2013-07-09T08:19:00Z">
+              <w:tcPr>
+                <w:tcW w:w="4788" w:type="dxa"/>
+              </w:tcPr>
+            </w:tcPrChange>
+          </w:tcPr>
+          <w:p>
+            <w:pPr>
+              <w:pStyle w:val="NoSpacing"/>
+            </w:pPr>
+            <w:ins w:id="275" w:author="Stephen Richard" w:date="2013-07-09T08:34:00Z">
+              <w:r>
+                <w:t xml:space="preserve">example </w:t>
+              </w:r>
+              <w:proofErr w:type="spellStart"/>
+              <w:r>
+                <w:t>NetCDF</w:t>
+              </w:r>
+              <w:proofErr w:type="spellEnd"/>
+              <w:r>
+                <w:t xml:space="preserve"> file retrieval via </w:t>
+              </w:r>
+              <w:proofErr w:type="spellStart"/>
+              <w:r>
+                <w:t>OpenDAP</w:t>
+              </w:r>
+            </w:ins>
+            <w:proofErr w:type="spellEnd"/>
+          </w:p>
+        </w:tc>
+      </w:tr>
+      <w:tr>
+        <w:tc>
+          <w:tcPr>
+            <w:tcW w:w="1818" w:type="dxa"/>
+            <w:tcPrChange w:id="276" w:author="Stephen Richard" w:date="2013-07-09T08:19:00Z">
+              <w:tcPr>
+                <w:tcW w:w="4788" w:type="dxa"/>
+                <w:gridSpan w:val="2"/>
+              </w:tcPr>
+            </w:tcPrChange>
           </w:tcPr>
           <w:p>
             <w:pPr>
@@ -16710,19 +17833,40 @@
         </w:tc>
         <w:tc>
           <w:tcPr>
-            <w:tcW w:w="4788" w:type="dxa"/>
-          </w:tcPr>
-          <w:p>
-            <w:pPr>
-              <w:pStyle w:val="NoSpacing"/>
-            </w:pPr>
-          </w:p>
-        </w:tc>
-      </w:tr>
-      <w:tr>
-        <w:tc>
-          <w:tcPr>
-            <w:tcW w:w="4788" w:type="dxa"/>
+            <w:tcW w:w="7758" w:type="dxa"/>
+            <w:tcPrChange w:id="277" w:author="Stephen Richard" w:date="2013-07-09T08:19:00Z">
+              <w:tcPr>
+                <w:tcW w:w="4788" w:type="dxa"/>
+              </w:tcPr>
+            </w:tcPrChange>
+          </w:tcPr>
+          <w:p>
+            <w:pPr>
+              <w:pStyle w:val="NoSpacing"/>
+            </w:pPr>
+            <w:ins w:id="278" w:author="Stephen Richard" w:date="2013-07-09T08:26:00Z">
+              <w:r>
+                <w:t>application/x-</w:t>
+              </w:r>
+              <w:proofErr w:type="spellStart"/>
+              <w:r>
+                <w:t>netcdf</w:t>
+              </w:r>
+            </w:ins>
+            <w:proofErr w:type="spellEnd"/>
+          </w:p>
+        </w:tc>
+      </w:tr>
+      <w:tr>
+        <w:tc>
+          <w:tcPr>
+            <w:tcW w:w="1818" w:type="dxa"/>
+            <w:tcPrChange w:id="279" w:author="Stephen Richard" w:date="2013-07-09T08:19:00Z">
+              <w:tcPr>
+                <w:tcW w:w="4788" w:type="dxa"/>
+                <w:gridSpan w:val="2"/>
+              </w:tcPr>
+            </w:tcPrChange>
           </w:tcPr>
           <w:p>
             <w:pPr>
@@ -16735,19 +17879,30 @@
         </w:tc>
         <w:tc>
           <w:tcPr>
-            <w:tcW w:w="4788" w:type="dxa"/>
-          </w:tcPr>
-          <w:p>
-            <w:pPr>
-              <w:pStyle w:val="NoSpacing"/>
-            </w:pPr>
-          </w:p>
-        </w:tc>
-      </w:tr>
-      <w:tr>
-        <w:tc>
-          <w:tcPr>
-            <w:tcW w:w="4788" w:type="dxa"/>
+            <w:tcW w:w="7758" w:type="dxa"/>
+            <w:tcPrChange w:id="280" w:author="Stephen Richard" w:date="2013-07-09T08:19:00Z">
+              <w:tcPr>
+                <w:tcW w:w="4788" w:type="dxa"/>
+              </w:tcPr>
+            </w:tcPrChange>
+          </w:tcPr>
+          <w:p>
+            <w:pPr>
+              <w:pStyle w:val="NoSpacing"/>
+            </w:pPr>
+          </w:p>
+        </w:tc>
+      </w:tr>
+      <w:tr>
+        <w:tc>
+          <w:tcPr>
+            <w:tcW w:w="1818" w:type="dxa"/>
+            <w:tcPrChange w:id="281" w:author="Stephen Richard" w:date="2013-07-09T08:19:00Z">
+              <w:tcPr>
+                <w:tcW w:w="4788" w:type="dxa"/>
+                <w:gridSpan w:val="2"/>
+              </w:tcPr>
+            </w:tcPrChange>
           </w:tcPr>
           <w:p>
             <w:pPr>
@@ -16762,19 +17917,66 @@
         </w:tc>
         <w:tc>
           <w:tcPr>
-            <w:tcW w:w="4788" w:type="dxa"/>
-          </w:tcPr>
-          <w:p>
-            <w:pPr>
-              <w:pStyle w:val="NoSpacing"/>
-            </w:pPr>
-          </w:p>
-        </w:tc>
-      </w:tr>
-      <w:tr>
-        <w:tc>
-          <w:tcPr>
-            <w:tcW w:w="4788" w:type="dxa"/>
+            <w:tcW w:w="7758" w:type="dxa"/>
+            <w:tcPrChange w:id="282" w:author="Stephen Richard" w:date="2013-07-09T08:19:00Z">
+              <w:tcPr>
+                <w:tcW w:w="4788" w:type="dxa"/>
+              </w:tcPr>
+            </w:tcPrChange>
+          </w:tcPr>
+          <w:p>
+            <w:pPr>
+              <w:pStyle w:val="NoSpacing"/>
+            </w:pPr>
+          </w:p>
+        </w:tc>
+      </w:tr>
+      <w:tr>
+        <w:trPr>
+          <w:ins w:id="283" w:author="Stephen Richard" w:date="2013-07-09T08:35:00Z"/>
+        </w:trPr>
+        <w:tc>
+          <w:tcPr>
+            <w:tcW w:w="1818" w:type="dxa"/>
+          </w:tcPr>
+          <w:p>
+            <w:pPr>
+              <w:rPr>
+                <w:ins w:id="284" w:author="Stephen Richard" w:date="2013-07-09T08:35:00Z"/>
+              </w:rPr>
+            </w:pPr>
+            <w:ins w:id="285" w:author="Stephen Richard" w:date="2013-07-09T08:39:00Z">
+              <w:r>
+                <w:t>template</w:t>
+              </w:r>
+            </w:ins>
+            <w:bookmarkStart w:id="286" w:name="_GoBack"/>
+            <w:bookmarkEnd w:id="286"/>
+          </w:p>
+        </w:tc>
+        <w:tc>
+          <w:tcPr>
+            <w:tcW w:w="7758" w:type="dxa"/>
+          </w:tcPr>
+          <w:p>
+            <w:pPr>
+              <w:rPr>
+                <w:ins w:id="287" w:author="Stephen Richard" w:date="2013-07-09T08:35:00Z"/>
+              </w:rPr>
+            </w:pPr>
+          </w:p>
+        </w:tc>
+      </w:tr>
+      <w:tr>
+        <w:tc>
+          <w:tcPr>
+            <w:tcW w:w="1818" w:type="dxa"/>
+            <w:tcPrChange w:id="288" w:author="Stephen Richard" w:date="2013-07-09T08:19:00Z">
+              <w:tcPr>
+                <w:tcW w:w="4788" w:type="dxa"/>
+                <w:gridSpan w:val="2"/>
+              </w:tcPr>
+            </w:tcPrChange>
           </w:tcPr>
           <w:p>
             <w:r>
@@ -16784,9 +17986,26 @@
         </w:tc>
         <w:tc>
           <w:tcPr>
-            <w:tcW w:w="4788" w:type="dxa"/>
-          </w:tcPr>
-          <w:p/>
+            <w:tcW w:w="7758" w:type="dxa"/>
+            <w:tcPrChange w:id="289" w:author="Stephen Richard" w:date="2013-07-09T08:19:00Z">
+              <w:tcPr>
+                <w:tcW w:w="4788" w:type="dxa"/>
+              </w:tcPr>
+            </w:tcPrChange>
+          </w:tcPr>
+          <w:p>
+            <w:ins w:id="290" w:author="Stephen Richard" w:date="2013-07-09T08:35:00Z">
+              <w:r>
+                <w:t>http://test.opendap.org:80/opendap/data/nc/ber-2002-10-01.nc</w:t>
+              </w:r>
+              <w:r>
+                <w:t>.</w:t>
+              </w:r>
+              <w:r>
+                <w:t>dds</w:t>
+              </w:r>
+            </w:ins>
+          </w:p>
         </w:tc>
       </w:tr>
     </w:tbl>
@@ -16796,7 +18015,6 @@
         <w:pStyle w:val="Heading3"/>
       </w:pPr>
       <w:r>
-        <w:lastRenderedPageBreak/>
         <w:t>WS service</w:t>
       </w:r>
     </w:p>
@@ -17505,6 +18723,7 @@
     <w:p/>
     <w:p>
       <w:r>
+        <w:lastRenderedPageBreak/>
         <w:t>OWS context link</w:t>
       </w:r>
     </w:p>
@@ -17728,7 +18947,6 @@
         <w:pStyle w:val="Heading3"/>
       </w:pPr>
       <w:r>
-        <w:lastRenderedPageBreak/>
         <w:t xml:space="preserve">ISO19119 </w:t>
       </w:r>
       <w:r>
@@ -18438,6 +19656,7 @@
         <w:pStyle w:val="Heading3"/>
       </w:pPr>
       <w:r>
+        <w:lastRenderedPageBreak/>
         <w:t>Link to home document</w:t>
       </w:r>
     </w:p>
@@ -18657,7 +19876,6 @@
           </w:tcPr>
           <w:p>
             <w:r>
-              <w:lastRenderedPageBreak/>
               <w:t>profile</w:t>
             </w:r>
           </w:p>
@@ -18899,11 +20117,11 @@
       <w:pPr>
         <w:pStyle w:val="Heading1"/>
       </w:pPr>
-      <w:bookmarkStart w:id="114" w:name="_Toc304961742"/>
+      <w:bookmarkStart w:id="291" w:name="_Toc304961742"/>
       <w:r>
         <w:t>References</w:t>
       </w:r>
-      <w:bookmarkEnd w:id="114"/>
+      <w:bookmarkEnd w:id="291"/>
       <w:r>
         <w:t xml:space="preserve"> and related reading</w:t>
       </w:r>
@@ -19262,6 +20480,7 @@
       </w:pPr>
       <w:proofErr w:type="spellStart"/>
       <w:r>
+        <w:lastRenderedPageBreak/>
         <w:t>Adida</w:t>
       </w:r>
       <w:proofErr w:type="spellEnd"/>
@@ -19335,29 +20554,14 @@
       <w:r>
         <w:t xml:space="preserve"> 2012, accessed at </w:t>
       </w:r>
-      <w:bookmarkStart w:id="115" w:name="_GoBack"/>
-      <w:r>
-        <w:fldChar w:fldCharType="begin"/>
-      </w:r>
-      <w:r>
-        <w:instrText xml:space="preserve"> HYPERLINK "https://github.com/restfest/2012-greenville/wiki/Keynote" </w:instrText>
-      </w:r>
-      <w:r>
-        <w:fldChar w:fldCharType="separate"/>
-      </w:r>
-      <w:r>
-        <w:rPr>
-          <w:rStyle w:val="Hyperlink"/>
-        </w:rPr>
-        <w:t>https://github.com/restfest/2012-greenville/wiki/Keynote</w:t>
-      </w:r>
-      <w:r>
-        <w:rPr>
-          <w:rStyle w:val="Hyperlink"/>
-        </w:rPr>
-        <w:fldChar w:fldCharType="end"/>
-      </w:r>
-      <w:bookmarkEnd w:id="115"/>
+      <w:hyperlink r:id="rId44" w:history="1">
+        <w:r>
+          <w:rPr>
+            <w:rStyle w:val="Hyperlink"/>
+          </w:rPr>
+          <w:t>https://github.com/restfest/2012-greenville/wiki/Keynote</w:t>
+        </w:r>
+      </w:hyperlink>
       <w:r>
         <w:t xml:space="preserve"> (2013-02-22).</w:t>
       </w:r>
@@ -19382,7 +20586,6 @@
       </w:pPr>
       <w:proofErr w:type="spellStart"/>
       <w:r>
-        <w:lastRenderedPageBreak/>
         <w:t>Duerst</w:t>
       </w:r>
       <w:proofErr w:type="spellEnd"/>
@@ -19412,7 +20615,7 @@
       <w:r>
         <w:t xml:space="preserve"> at </w:t>
       </w:r>
-      <w:hyperlink r:id="rId44" w:history="1">
+      <w:hyperlink r:id="rId45" w:history="1">
         <w:r>
           <w:rPr>
             <w:rStyle w:val="Hyperlink"/>
@@ -19428,13 +20631,13 @@
       <w:pPr>
         <w:pStyle w:val="references"/>
         <w:rPr>
-          <w:ins w:id="116" w:author="Stephen Richard" w:date="2013-07-05T08:25:00Z"/>
+          <w:ins w:id="292" w:author="Stephen Richard" w:date="2013-07-05T08:25:00Z"/>
         </w:rPr>
       </w:pPr>
       <w:r>
         <w:t>Fielding, Roy</w:t>
       </w:r>
-      <w:ins w:id="117" w:author="Stephen Richard" w:date="2013-07-05T08:29:00Z">
+      <w:ins w:id="293" w:author="Stephen Richard" w:date="2013-07-05T08:29:00Z">
         <w:r>
           <w:t xml:space="preserve"> T.</w:t>
         </w:r>
@@ -19442,7 +20645,7 @@
       <w:r>
         <w:t xml:space="preserve">, 2008, REST APIs must be hypertext-driven: Untangled, Web BLOG, </w:t>
       </w:r>
-      <w:hyperlink r:id="rId45" w:history="1">
+      <w:hyperlink r:id="rId46" w:history="1">
         <w:r>
           <w:rPr>
             <w:rStyle w:val="Hyperlink"/>
@@ -19458,34 +20661,25 @@
       <w:pPr>
         <w:pStyle w:val="references"/>
       </w:pPr>
-      <w:ins w:id="118" w:author="Stephen Richard" w:date="2013-07-05T08:27:00Z">
+      <w:ins w:id="294" w:author="Stephen Richard" w:date="2013-07-05T08:27:00Z">
         <w:r>
           <w:t>Fielding</w:t>
         </w:r>
       </w:ins>
-      <w:ins w:id="119" w:author="Stephen Richard" w:date="2013-07-05T08:29:00Z">
+      <w:ins w:id="295" w:author="Stephen Richard" w:date="2013-07-05T08:29:00Z">
         <w:r>
           <w:t>, Roy T.</w:t>
         </w:r>
       </w:ins>
-      <w:ins w:id="120" w:author="Stephen Richard" w:date="2013-07-05T08:27:00Z">
+      <w:ins w:id="296" w:author="Stephen Richard" w:date="2013-07-05T08:27:00Z">
         <w:r>
           <w:t>, 2000</w:t>
         </w:r>
         <w:r>
-          <w:t xml:space="preserve">, </w:t>
-        </w:r>
-        <w:r>
-          <w:t>Architectural Styles and</w:t>
-        </w:r>
-        <w:r>
-          <w:t xml:space="preserve"> </w:t>
-        </w:r>
-        <w:r>
-          <w:t>the Design of Network-based Software Architectures</w:t>
+          <w:t>, Architectural Styles and the Design of Network-based Software Architectures</w:t>
         </w:r>
       </w:ins>
-      <w:ins w:id="121" w:author="Stephen Richard" w:date="2013-07-05T08:28:00Z">
+      <w:ins w:id="297" w:author="Stephen Richard" w:date="2013-07-05T08:28:00Z">
         <w:r>
           <w:t xml:space="preserve"> [Ph. D. disse</w:t>
         </w:r>
@@ -19496,23 +20690,23 @@
           <w:t>tation]</w:t>
         </w:r>
       </w:ins>
-      <w:ins w:id="122" w:author="Stephen Richard" w:date="2013-07-05T08:27:00Z">
+      <w:ins w:id="298" w:author="Stephen Richard" w:date="2013-07-05T08:27:00Z">
         <w:r>
           <w:t xml:space="preserve">: </w:t>
         </w:r>
       </w:ins>
-      <w:ins w:id="123" w:author="Stephen Richard" w:date="2013-07-05T08:28:00Z">
+      <w:ins w:id="299" w:author="Stephen Richard" w:date="2013-07-05T08:28:00Z">
         <w:r>
           <w:t xml:space="preserve">Irvine, CA, </w:t>
         </w:r>
       </w:ins>
-      <w:ins w:id="124" w:author="Stephen Richard" w:date="2013-07-05T08:27:00Z">
+      <w:ins w:id="300" w:author="Stephen Richard" w:date="2013-07-05T08:27:00Z">
         <w:r>
           <w:t xml:space="preserve">University of </w:t>
         </w:r>
       </w:ins>
       <w:proofErr w:type="gramStart"/>
-      <w:ins w:id="125" w:author="Stephen Richard" w:date="2013-07-05T08:28:00Z">
+      <w:ins w:id="301" w:author="Stephen Richard" w:date="2013-07-05T08:28:00Z">
         <w:r>
           <w:t>California,</w:t>
         </w:r>
@@ -19521,7 +20715,7 @@
           <w:t xml:space="preserve"> accessed at</w:t>
         </w:r>
       </w:ins>
-      <w:ins w:id="126" w:author="Stephen Richard" w:date="2013-07-05T08:27:00Z">
+      <w:ins w:id="302" w:author="Stephen Richard" w:date="2013-07-05T08:27:00Z">
         <w:r>
           <w:t xml:space="preserve"> </w:t>
         </w:r>
@@ -19529,7 +20723,7 @@
           <w:t>http://www.ics.uci.edu/~fielding/pubs/dissertation/top.htm</w:t>
         </w:r>
       </w:ins>
-      <w:ins w:id="127" w:author="Stephen Richard" w:date="2013-07-05T08:28:00Z">
+      <w:ins w:id="303" w:author="Stephen Richard" w:date="2013-07-05T08:28:00Z">
         <w:r>
           <w:t xml:space="preserve"> (2013-07-05).</w:t>
         </w:r>
@@ -19566,7 +20760,7 @@
       <w:r>
         <w:t xml:space="preserve">, </w:t>
       </w:r>
-      <w:hyperlink r:id="rId46" w:history="1">
+      <w:hyperlink r:id="rId47" w:history="1">
         <w:r>
           <w:rPr>
             <w:rStyle w:val="Hyperlink"/>
@@ -19637,7 +20831,7 @@
       <w:r>
         <w:t xml:space="preserve">el: International Telecommunications Union Recommendation X.200, 63 p. Accessed at </w:t>
       </w:r>
-      <w:hyperlink r:id="rId47" w:history="1">
+      <w:hyperlink r:id="rId48" w:history="1">
         <w:r>
           <w:rPr>
             <w:rStyle w:val="Hyperlink"/>
@@ -19682,7 +20876,7 @@
       <w:r>
         <w:t>Linked Data for the Web,</w:t>
       </w:r>
-      <w:hyperlink r:id="rId48" w:history="1">
+      <w:hyperlink r:id="rId49" w:history="1">
         <w:r>
           <w:rPr>
             <w:rStyle w:val="Hyperlink"/>
@@ -19709,7 +20903,7 @@
       <w:r>
         <w:t xml:space="preserve"> use of Metadata in URIs: W3C TAG Finding, accessed at </w:t>
       </w:r>
-      <w:hyperlink r:id="rId49" w:history="1">
+      <w:hyperlink r:id="rId50" w:history="1">
         <w:r>
           <w:rPr>
             <w:rStyle w:val="Hyperlink"/>
@@ -19734,7 +20928,7 @@
       <w:r>
         <w:t xml:space="preserve">, and Sayre, R., eds., 2005, The Atom Syndication Format: IETF Network Working Group Request for Comments RFC-4287, </w:t>
       </w:r>
-      <w:hyperlink r:id="rId50" w:history="1">
+      <w:hyperlink r:id="rId51" w:history="1">
         <w:r>
           <w:rPr>
             <w:rStyle w:val="Hyperlink"/>
@@ -19773,7 +20967,7 @@
       <w:r>
         <w:t xml:space="preserve">, </w:t>
       </w:r>
-      <w:hyperlink r:id="rId51" w:history="1">
+      <w:hyperlink r:id="rId52" w:history="1">
         <w:r>
           <w:rPr>
             <w:rStyle w:val="Hyperlink"/>
@@ -19815,7 +21009,7 @@
       <w:r>
         <w:t xml:space="preserve">, accessed at </w:t>
       </w:r>
-      <w:hyperlink r:id="rId52" w:history="1">
+      <w:hyperlink r:id="rId53" w:history="1">
         <w:r>
           <w:rPr>
             <w:rStyle w:val="Hyperlink"/>
@@ -19832,6 +21026,7 @@
         <w:pStyle w:val="references"/>
       </w:pPr>
       <w:r>
+        <w:lastRenderedPageBreak/>
         <w:t xml:space="preserve">Starr, Joan (head of working group) and </w:t>
       </w:r>
       <w:proofErr w:type="spellStart"/>
@@ -19861,7 +21056,7 @@
       <w:r>
         <w:t xml:space="preserve">/0005, </w:t>
       </w:r>
-      <w:hyperlink r:id="rId53" w:history="1">
+      <w:hyperlink r:id="rId54" w:history="1">
         <w:r>
           <w:rPr>
             <w:rStyle w:val="Hyperlink"/>
@@ -19933,12 +21128,12 @@
       </w:r>
     </w:p>
     <w:p>
-      <w:bookmarkStart w:id="128" w:name="defIdentifier"/>
+      <w:bookmarkStart w:id="304" w:name="defIdentifier"/>
       <w:proofErr w:type="gramStart"/>
       <w:r>
         <w:t>identifier</w:t>
       </w:r>
-      <w:bookmarkEnd w:id="128"/>
+      <w:bookmarkEnd w:id="304"/>
       <w:proofErr w:type="gramEnd"/>
       <w:r>
         <w:t xml:space="preserve">: </w:t>
@@ -19948,13 +21143,12 @@
       </w:r>
     </w:p>
     <w:p>
-      <w:bookmarkStart w:id="129" w:name="defLink"/>
+      <w:bookmarkStart w:id="305" w:name="defLink"/>
       <w:proofErr w:type="gramStart"/>
       <w:r>
-        <w:lastRenderedPageBreak/>
         <w:t>link</w:t>
       </w:r>
-      <w:bookmarkEnd w:id="129"/>
+      <w:bookmarkEnd w:id="305"/>
       <w:proofErr w:type="gramEnd"/>
       <w:r>
         <w:t>:</w:t>
@@ -19970,11 +21164,11 @@
       </w:r>
     </w:p>
     <w:p>
-      <w:bookmarkStart w:id="130" w:name="defProtocol"/>
+      <w:bookmarkStart w:id="306" w:name="defProtocol"/>
       <w:r>
         <w:t>Protocol</w:t>
       </w:r>
-      <w:bookmarkEnd w:id="130"/>
+      <w:bookmarkEnd w:id="306"/>
       <w:r>
         <w:t>: a scheme for messaging between two agents, defining what requests are supported, how r</w:t>
       </w:r>
@@ -19992,7 +21186,7 @@
       </w:r>
     </w:p>
     <w:sectPr>
-      <w:footerReference w:type="default" r:id="rId54"/>
+      <w:footerReference w:type="default" r:id="rId55"/>
       <w:pgSz w:w="12240" w:h="15840"/>
       <w:pgMar w:top="1440" w:right="1440" w:bottom="1440" w:left="1440" w:header="720" w:footer="720" w:gutter="0"/>
       <w:cols w:space="720"/>
@@ -20093,7 +21287,7 @@
           <w:rPr>
             <w:noProof/>
           </w:rPr>
-          <w:t>19</w:t>
+          <w:t>17</w:t>
         </w:r>
         <w:r>
           <w:rPr>
@@ -20722,7 +21916,6 @@
   <w:style w:type="character" w:default="1" w:styleId="DefaultParagraphFont">
     <w:name w:val="Default Paragraph Font"/>
     <w:uiPriority w:val="1"/>
-    <w:semiHidden/>
     <w:unhideWhenUsed/>
   </w:style>
   <w:style w:type="table" w:default="1" w:styleId="TableNormal">
@@ -21701,7 +22894,6 @@
   <w:style w:type="character" w:default="1" w:styleId="DefaultParagraphFont">
     <w:name w:val="Default Paragraph Font"/>
     <w:uiPriority w:val="1"/>
-    <w:semiHidden/>
     <w:unhideWhenUsed/>
   </w:style>
   <w:style w:type="table" w:default="1" w:styleId="TableNormal">

</xml_diff>

<commit_message>
sync with minor edits
</commit_message>
<xml_diff>
--- a/MetadataAsHypermediaApp.docx
+++ b/MetadataAsHypermediaApp.docx
@@ -85,12 +85,12 @@
       <w:r>
         <w:fldChar w:fldCharType="separate"/>
       </w:r>
-      <w:ins w:id="3" w:author="Stephen Richard" w:date="2014-02-25T12:33:00Z">
+      <w:ins w:id="3" w:author="Stephen Richard" w:date="2014-03-02T09:59:00Z">
         <w:r>
           <w:rPr>
             <w:noProof/>
           </w:rPr>
-          <w:t>February 25, 2014</w:t>
+          <w:t>March 2, 2014</w:t>
         </w:r>
       </w:ins>
       <w:del w:id="4" w:author="Stephen Richard" w:date="2014-02-25T12:33:00Z">
@@ -112,8 +112,6 @@
       <w:r>
         <w:t>Introduction</w:t>
       </w:r>
-      <w:bookmarkStart w:id="5" w:name="_GoBack"/>
-      <w:bookmarkEnd w:id="5"/>
     </w:p>
     <w:p>
       <w:r>
@@ -869,16 +867,16 @@
       <w:r>
         <w:t xml:space="preserve">related to the issue of what information needs to be encoded to make a URI machine-actionable in a simple, useful </w:t>
       </w:r>
-      <w:commentRangeStart w:id="6"/>
+      <w:commentRangeStart w:id="5"/>
       <w:r>
         <w:t>way</w:t>
       </w:r>
-      <w:commentRangeEnd w:id="6"/>
+      <w:commentRangeEnd w:id="5"/>
       <w:r>
         <w:rPr>
           <w:rStyle w:val="CommentReference"/>
         </w:rPr>
-        <w:commentReference w:id="6"/>
+        <w:commentReference w:id="5"/>
       </w:r>
       <w:r>
         <w:t>.</w:t>
@@ -1136,20 +1134,33 @@
       <w:pPr>
         <w:pStyle w:val="Caption"/>
       </w:pPr>
-      <w:bookmarkStart w:id="7" w:name="_Ref305055663"/>
+      <w:bookmarkStart w:id="6" w:name="_Ref305055663"/>
       <w:proofErr w:type="gramStart"/>
       <w:r>
         <w:t xml:space="preserve">Table </w:t>
       </w:r>
-      <w:fldSimple w:instr=" SEQ Table \* ARABIC ">
-        <w:r>
-          <w:rPr>
-            <w:noProof/>
-          </w:rPr>
-          <w:t>1</w:t>
-        </w:r>
-      </w:fldSimple>
-      <w:bookmarkEnd w:id="7"/>
+      <w:r>
+        <w:fldChar w:fldCharType="begin"/>
+      </w:r>
+      <w:r>
+        <w:instrText xml:space="preserve"> SEQ Table \* ARABIC </w:instrText>
+      </w:r>
+      <w:r>
+        <w:fldChar w:fldCharType="separate"/>
+      </w:r>
+      <w:r>
+        <w:rPr>
+          <w:noProof/>
+        </w:rPr>
+        <w:t>1</w:t>
+      </w:r>
+      <w:r>
+        <w:rPr>
+          <w:noProof/>
+        </w:rPr>
+        <w:fldChar w:fldCharType="end"/>
+      </w:r>
+      <w:bookmarkEnd w:id="6"/>
       <w:r>
         <w:t>.</w:t>
       </w:r>
@@ -1552,16 +1563,16 @@
                 <w:sz w:val="18"/>
               </w:rPr>
             </w:pPr>
-            <w:bookmarkStart w:id="8" w:name="OLE_LINK1"/>
-            <w:bookmarkStart w:id="9" w:name="OLE_LINK2"/>
+            <w:bookmarkStart w:id="7" w:name="OLE_LINK1"/>
+            <w:bookmarkStart w:id="8" w:name="OLE_LINK2"/>
             <w:r>
               <w:rPr>
                 <w:sz w:val="18"/>
               </w:rPr>
               <w:t>http://tools.ietf.org/html/draft-nottingham-json-home</w:t>
             </w:r>
+            <w:bookmarkEnd w:id="7"/>
             <w:bookmarkEnd w:id="8"/>
-            <w:bookmarkEnd w:id="9"/>
           </w:p>
         </w:tc>
         <w:tc>
@@ -2101,20 +2112,33 @@
       <w:pPr>
         <w:pStyle w:val="Caption"/>
       </w:pPr>
-      <w:bookmarkStart w:id="10" w:name="_Ref305055653"/>
+      <w:bookmarkStart w:id="9" w:name="_Ref305055653"/>
       <w:proofErr w:type="gramStart"/>
       <w:r>
         <w:t xml:space="preserve">Table </w:t>
       </w:r>
-      <w:fldSimple w:instr=" SEQ Table \* ARABIC ">
-        <w:r>
-          <w:rPr>
-            <w:noProof/>
-          </w:rPr>
-          <w:t>2</w:t>
-        </w:r>
-      </w:fldSimple>
-      <w:bookmarkEnd w:id="10"/>
+      <w:r>
+        <w:fldChar w:fldCharType="begin"/>
+      </w:r>
+      <w:r>
+        <w:instrText xml:space="preserve"> SEQ Table \* ARABIC </w:instrText>
+      </w:r>
+      <w:r>
+        <w:fldChar w:fldCharType="separate"/>
+      </w:r>
+      <w:r>
+        <w:rPr>
+          <w:noProof/>
+        </w:rPr>
+        <w:t>2</w:t>
+      </w:r>
+      <w:r>
+        <w:rPr>
+          <w:noProof/>
+        </w:rPr>
+        <w:fldChar w:fldCharType="end"/>
+      </w:r>
+      <w:bookmarkEnd w:id="9"/>
       <w:r>
         <w:t>.</w:t>
       </w:r>
@@ -2988,20 +3012,33 @@
       <w:pPr>
         <w:pStyle w:val="Caption"/>
       </w:pPr>
-      <w:bookmarkStart w:id="11" w:name="_Ref305135652"/>
+      <w:bookmarkStart w:id="10" w:name="_Ref305135652"/>
       <w:proofErr w:type="gramStart"/>
       <w:r>
         <w:t xml:space="preserve">Table </w:t>
       </w:r>
-      <w:fldSimple w:instr=" SEQ Table \* ARABIC ">
-        <w:r>
-          <w:rPr>
-            <w:noProof/>
-          </w:rPr>
-          <w:t>3</w:t>
-        </w:r>
-      </w:fldSimple>
-      <w:bookmarkEnd w:id="11"/>
+      <w:r>
+        <w:fldChar w:fldCharType="begin"/>
+      </w:r>
+      <w:r>
+        <w:instrText xml:space="preserve"> SEQ Table \* ARABIC </w:instrText>
+      </w:r>
+      <w:r>
+        <w:fldChar w:fldCharType="separate"/>
+      </w:r>
+      <w:r>
+        <w:rPr>
+          <w:noProof/>
+        </w:rPr>
+        <w:t>3</w:t>
+      </w:r>
+      <w:r>
+        <w:rPr>
+          <w:noProof/>
+        </w:rPr>
+        <w:fldChar w:fldCharType="end"/>
+      </w:r>
+      <w:bookmarkEnd w:id="10"/>
       <w:r>
         <w:t>.</w:t>
       </w:r>
@@ -5404,21 +5441,34 @@
       <w:pPr>
         <w:pStyle w:val="Caption"/>
       </w:pPr>
-      <w:bookmarkStart w:id="12" w:name="_Ref305139477"/>
-      <w:bookmarkStart w:id="13" w:name="_Toc304961741"/>
+      <w:bookmarkStart w:id="11" w:name="_Ref305139477"/>
+      <w:bookmarkStart w:id="12" w:name="_Toc304961741"/>
       <w:proofErr w:type="gramStart"/>
       <w:r>
         <w:t xml:space="preserve">Table </w:t>
       </w:r>
-      <w:fldSimple w:instr=" SEQ Table \* ARABIC ">
-        <w:r>
-          <w:rPr>
-            <w:noProof/>
-          </w:rPr>
-          <w:t>4</w:t>
-        </w:r>
-      </w:fldSimple>
-      <w:bookmarkEnd w:id="12"/>
+      <w:r>
+        <w:fldChar w:fldCharType="begin"/>
+      </w:r>
+      <w:r>
+        <w:instrText xml:space="preserve"> SEQ Table \* ARABIC </w:instrText>
+      </w:r>
+      <w:r>
+        <w:fldChar w:fldCharType="separate"/>
+      </w:r>
+      <w:r>
+        <w:rPr>
+          <w:noProof/>
+        </w:rPr>
+        <w:t>4</w:t>
+      </w:r>
+      <w:r>
+        <w:rPr>
+          <w:noProof/>
+        </w:rPr>
+        <w:fldChar w:fldCharType="end"/>
+      </w:r>
+      <w:bookmarkEnd w:id="11"/>
       <w:r>
         <w:t>.</w:t>
       </w:r>
@@ -13676,7 +13726,7 @@
       <w:r>
         <w:t xml:space="preserve">Proposed solution for </w:t>
       </w:r>
-      <w:bookmarkEnd w:id="13"/>
+      <w:bookmarkEnd w:id="12"/>
       <w:r>
         <w:t>machine actionable links</w:t>
       </w:r>
@@ -13753,20 +13803,33 @@
       <w:pPr>
         <w:pStyle w:val="Caption"/>
       </w:pPr>
-      <w:bookmarkStart w:id="14" w:name="_Ref305152361"/>
+      <w:bookmarkStart w:id="13" w:name="_Ref305152361"/>
       <w:proofErr w:type="gramStart"/>
       <w:r>
         <w:t xml:space="preserve">Table </w:t>
       </w:r>
-      <w:fldSimple w:instr=" SEQ Table \* ARABIC ">
-        <w:r>
-          <w:rPr>
-            <w:noProof/>
-          </w:rPr>
-          <w:t>6</w:t>
-        </w:r>
-      </w:fldSimple>
-      <w:bookmarkEnd w:id="14"/>
+      <w:r>
+        <w:fldChar w:fldCharType="begin"/>
+      </w:r>
+      <w:r>
+        <w:instrText xml:space="preserve"> SEQ Table \* ARABIC </w:instrText>
+      </w:r>
+      <w:r>
+        <w:fldChar w:fldCharType="separate"/>
+      </w:r>
+      <w:r>
+        <w:rPr>
+          <w:noProof/>
+        </w:rPr>
+        <w:t>6</w:t>
+      </w:r>
+      <w:r>
+        <w:rPr>
+          <w:noProof/>
+        </w:rPr>
+        <w:fldChar w:fldCharType="end"/>
+      </w:r>
+      <w:bookmarkEnd w:id="13"/>
       <w:r>
         <w:t>.</w:t>
       </w:r>
@@ -15253,20 +15316,33 @@
       <w:pPr>
         <w:pStyle w:val="Caption"/>
       </w:pPr>
-      <w:bookmarkStart w:id="15" w:name="_Ref305153655"/>
+      <w:bookmarkStart w:id="14" w:name="_Ref305153655"/>
       <w:proofErr w:type="gramStart"/>
       <w:r>
         <w:t xml:space="preserve">Table </w:t>
       </w:r>
-      <w:fldSimple w:instr=" SEQ Table \* ARABIC ">
-        <w:r>
-          <w:rPr>
-            <w:noProof/>
-          </w:rPr>
-          <w:t>7</w:t>
-        </w:r>
-      </w:fldSimple>
-      <w:bookmarkEnd w:id="15"/>
+      <w:r>
+        <w:fldChar w:fldCharType="begin"/>
+      </w:r>
+      <w:r>
+        <w:instrText xml:space="preserve"> SEQ Table \* ARABIC </w:instrText>
+      </w:r>
+      <w:r>
+        <w:fldChar w:fldCharType="separate"/>
+      </w:r>
+      <w:r>
+        <w:rPr>
+          <w:noProof/>
+        </w:rPr>
+        <w:t>7</w:t>
+      </w:r>
+      <w:r>
+        <w:rPr>
+          <w:noProof/>
+        </w:rPr>
+        <w:fldChar w:fldCharType="end"/>
+      </w:r>
+      <w:bookmarkEnd w:id="14"/>
       <w:r>
         <w:t>.</w:t>
       </w:r>
@@ -15681,31 +15757,86 @@
     <w:p/>
     <w:p>
       <w:pPr>
-        <w:pStyle w:val="Heading2"/>
+        <w:pStyle w:val="Heading1"/>
+        <w:rPr>
+          <w:ins w:id="15" w:author="Stephen Richard" w:date="2014-03-02T09:58:00Z"/>
+        </w:rPr>
+        <w:pPrChange w:id="16" w:author="Stephen Richard" w:date="2014-03-02T09:58:00Z">
+          <w:pPr>
+            <w:pStyle w:val="Heading2"/>
+          </w:pPr>
+        </w:pPrChange>
       </w:pPr>
       <w:proofErr w:type="gramStart"/>
+      <w:ins w:id="17" w:author="Stephen Richard" w:date="2014-03-02T09:58:00Z">
+        <w:r>
+          <w:t>Appendix 1.</w:t>
+        </w:r>
+        <w:proofErr w:type="gramEnd"/>
+        <w:r>
+          <w:t xml:space="preserve"> </w:t>
+        </w:r>
+      </w:ins>
       <w:r>
         <w:t>Examples</w:t>
       </w:r>
       <w:r>
-        <w:t xml:space="preserve">  (</w:t>
-      </w:r>
-      <w:proofErr w:type="gramEnd"/>
-      <w:r>
-        <w:t>need to be filled in…)</w:t>
+        <w:t xml:space="preserve"> </w:t>
       </w:r>
     </w:p>
     <w:p>
       <w:pPr>
-        <w:pStyle w:val="NoSpacing"/>
+        <w:pPrChange w:id="18" w:author="Stephen Richard" w:date="2014-03-02T09:58:00Z">
+          <w:pPr>
+            <w:pStyle w:val="Heading2"/>
+          </w:pPr>
+        </w:pPrChange>
       </w:pPr>
-      <w:proofErr w:type="gramStart"/>
-      <w:r>
-        <w:t>open</w:t>
-      </w:r>
-      <w:proofErr w:type="gramEnd"/>
-      <w:r>
-        <w:t xml:space="preserve"> search link in ESIP discovery/data cast</w:t>
+      <w:ins w:id="19" w:author="Stephen Richard" w:date="2014-03-02T09:58:00Z">
+        <w:r>
+          <w:t>These are in progress. Please add or make corrections (track changes…)</w:t>
+        </w:r>
+      </w:ins>
+      <w:del w:id="20" w:author="Stephen Richard" w:date="2014-03-02T09:58:00Z">
+        <w:r>
+          <w:delText xml:space="preserve"> (need to be filled in…)</w:delText>
+        </w:r>
+      </w:del>
+    </w:p>
+    <w:p>
+      <w:pPr>
+        <w:pStyle w:val="Heading2"/>
+        <w:pPrChange w:id="21" w:author="Stephen Richard" w:date="2014-03-02T09:59:00Z">
+          <w:pPr>
+            <w:pStyle w:val="NoSpacing"/>
+          </w:pPr>
+        </w:pPrChange>
+      </w:pPr>
+      <w:ins w:id="22" w:author="Stephen Richard" w:date="2014-03-02T09:59:00Z">
+        <w:r>
+          <w:t>O</w:t>
+        </w:r>
+      </w:ins>
+      <w:del w:id="23" w:author="Stephen Richard" w:date="2014-03-02T09:59:00Z">
+        <w:r>
+          <w:delText>o</w:delText>
+        </w:r>
+      </w:del>
+      <w:r>
+        <w:t>pen</w:t>
+      </w:r>
+      <w:del w:id="24" w:author="Stephen Richard" w:date="2014-03-02T09:59:00Z">
+        <w:r>
+          <w:delText xml:space="preserve"> s</w:delText>
+        </w:r>
+      </w:del>
+      <w:ins w:id="25" w:author="Stephen Richard" w:date="2014-03-02T09:59:00Z">
+        <w:r>
+          <w:t>S</w:t>
+        </w:r>
+      </w:ins>
+      <w:r>
+        <w:t>earch link in ESIP discovery/data cast</w:t>
       </w:r>
     </w:p>
     <w:tbl>
@@ -15725,9 +15856,14 @@
           </w:tcPr>
           <w:p>
             <w:pPr>
-              <w:pStyle w:val="Heading4"/>
-              <w:spacing w:before="0"/>
-              <w:outlineLvl w:val="3"/>
+              <w:pStyle w:val="Heading3"/>
+              <w:pPrChange w:id="26" w:author="Stephen Richard" w:date="2014-03-02T09:58:00Z">
+                <w:pPr>
+                  <w:pStyle w:val="Heading4"/>
+                  <w:spacing w:before="0"/>
+                  <w:outlineLvl w:val="3"/>
+                </w:pPr>
+              </w:pPrChange>
             </w:pPr>
             <w:r>
               <w:t>Link property</w:t>
@@ -15740,9 +15876,14 @@
           </w:tcPr>
           <w:p>
             <w:pPr>
-              <w:pStyle w:val="Heading4"/>
-              <w:spacing w:before="0"/>
-              <w:outlineLvl w:val="3"/>
+              <w:pStyle w:val="Heading3"/>
+              <w:pPrChange w:id="27" w:author="Stephen Richard" w:date="2014-03-02T09:58:00Z">
+                <w:pPr>
+                  <w:pStyle w:val="Heading4"/>
+                  <w:spacing w:before="0"/>
+                  <w:outlineLvl w:val="3"/>
+                </w:pPr>
+              </w:pPrChange>
             </w:pPr>
             <w:r>
               <w:t>Value</w:t>
@@ -15758,6 +15899,11 @@
           <w:p>
             <w:pPr>
               <w:pStyle w:val="NoSpacing"/>
+              <w:pPrChange w:id="28" w:author="Stephen Richard" w:date="2014-03-02T09:58:00Z">
+                <w:pPr>
+                  <w:pStyle w:val="NoSpacing"/>
+                </w:pPr>
+              </w:pPrChange>
             </w:pPr>
             <w:r>
               <w:t>linkage</w:t>
@@ -15771,6 +15917,11 @@
           <w:p>
             <w:pPr>
               <w:pStyle w:val="NoSpacing"/>
+              <w:pPrChange w:id="29" w:author="Stephen Richard" w:date="2014-03-02T09:58:00Z">
+                <w:pPr>
+                  <w:pStyle w:val="NoSpacing"/>
+                </w:pPr>
+              </w:pPrChange>
             </w:pPr>
             <w:r>
               <w:t>http://</w:t>
@@ -15806,6 +15957,11 @@
           <w:p>
             <w:pPr>
               <w:pStyle w:val="NoSpacing"/>
+              <w:pPrChange w:id="30" w:author="Stephen Richard" w:date="2014-03-02T09:58:00Z">
+                <w:pPr>
+                  <w:pStyle w:val="NoSpacing"/>
+                </w:pPr>
+              </w:pPrChange>
             </w:pPr>
             <w:proofErr w:type="spellStart"/>
             <w:r>
@@ -15821,6 +15977,11 @@
           <w:p>
             <w:pPr>
               <w:pStyle w:val="NoSpacing"/>
+              <w:pPrChange w:id="31" w:author="Stephen Richard" w:date="2014-03-02T09:58:00Z">
+                <w:pPr>
+                  <w:pStyle w:val="NoSpacing"/>
+                </w:pPr>
+              </w:pPrChange>
             </w:pPr>
             <w:r>
               <w:t>search</w:t>
@@ -15834,6 +15995,11 @@
             <w:tcW w:w="1818" w:type="dxa"/>
           </w:tcPr>
           <w:p>
+            <w:pPr>
+              <w:pPrChange w:id="32" w:author="Stephen Richard" w:date="2014-03-02T09:58:00Z">
+                <w:pPr/>
+              </w:pPrChange>
+            </w:pPr>
             <w:r>
               <w:t>title</w:t>
             </w:r>
@@ -15844,6 +16010,11 @@
             <w:tcW w:w="7758" w:type="dxa"/>
           </w:tcPr>
           <w:p>
+            <w:pPr>
+              <w:pPrChange w:id="33" w:author="Stephen Richard" w:date="2014-03-02T09:58:00Z">
+                <w:pPr/>
+              </w:pPrChange>
+            </w:pPr>
             <w:r>
               <w:t xml:space="preserve">Search template for </w:t>
             </w:r>
@@ -15866,6 +16037,11 @@
           <w:p>
             <w:pPr>
               <w:pStyle w:val="NoSpacing"/>
+              <w:pPrChange w:id="34" w:author="Stephen Richard" w:date="2014-03-02T09:58:00Z">
+                <w:pPr>
+                  <w:pStyle w:val="NoSpacing"/>
+                </w:pPr>
+              </w:pPrChange>
             </w:pPr>
             <w:r>
               <w:t>type</w:t>
@@ -15879,6 +16055,11 @@
           <w:p>
             <w:pPr>
               <w:pStyle w:val="NoSpacing"/>
+              <w:pPrChange w:id="35" w:author="Stephen Richard" w:date="2014-03-02T09:58:00Z">
+                <w:pPr>
+                  <w:pStyle w:val="NoSpacing"/>
+                </w:pPr>
+              </w:pPrChange>
             </w:pPr>
             <w:r>
               <w:t>application/</w:t>
@@ -15905,6 +16086,11 @@
           <w:p>
             <w:pPr>
               <w:pStyle w:val="NoSpacing"/>
+              <w:pPrChange w:id="36" w:author="Stephen Richard" w:date="2014-03-02T09:58:00Z">
+                <w:pPr>
+                  <w:pStyle w:val="NoSpacing"/>
+                </w:pPr>
+              </w:pPrChange>
             </w:pPr>
             <w:proofErr w:type="spellStart"/>
             <w:r>
@@ -15920,6 +16106,11 @@
           <w:p>
             <w:pPr>
               <w:pStyle w:val="NoSpacing"/>
+              <w:pPrChange w:id="37" w:author="Stephen Richard" w:date="2014-03-02T09:58:00Z">
+                <w:pPr>
+                  <w:pStyle w:val="NoSpacing"/>
+                </w:pPr>
+              </w:pPrChange>
             </w:pPr>
           </w:p>
         </w:tc>
@@ -15930,6 +16121,11 @@
             <w:tcW w:w="1818" w:type="dxa"/>
           </w:tcPr>
           <w:p>
+            <w:pPr>
+              <w:pPrChange w:id="38" w:author="Stephen Richard" w:date="2014-03-02T09:58:00Z">
+                <w:pPr/>
+              </w:pPrChange>
+            </w:pPr>
             <w:r>
               <w:t>template</w:t>
             </w:r>
@@ -15940,6 +16136,11 @@
             <w:tcW w:w="7758" w:type="dxa"/>
           </w:tcPr>
           <w:p>
+            <w:pPr>
+              <w:pPrChange w:id="39" w:author="Stephen Richard" w:date="2014-03-02T09:58:00Z">
+                <w:pPr/>
+              </w:pPrChange>
+            </w:pPr>
             <w:r>
               <w:t>http://a9.com/-/spec/opensearch/1.1</w:t>
             </w:r>
@@ -15952,6 +16153,11 @@
             <w:tcW w:w="1818" w:type="dxa"/>
           </w:tcPr>
           <w:p>
+            <w:pPr>
+              <w:pPrChange w:id="40" w:author="Stephen Richard" w:date="2014-03-02T09:58:00Z">
+                <w:pPr/>
+              </w:pPrChange>
+            </w:pPr>
             <w:r>
               <w:t>profile</w:t>
             </w:r>
@@ -15962,6 +16168,11 @@
             <w:tcW w:w="7758" w:type="dxa"/>
           </w:tcPr>
           <w:p>
+            <w:pPr>
+              <w:pPrChange w:id="41" w:author="Stephen Richard" w:date="2014-03-02T09:58:00Z">
+                <w:pPr/>
+              </w:pPrChange>
+            </w:pPr>
             <w:r>
               <w:t>http://commons.esipfed.org/ns/discovery/1.2/collectionCast#</w:t>
             </w:r>
@@ -15977,6 +16188,11 @@
             <w:tcW w:w="1818" w:type="dxa"/>
           </w:tcPr>
           <w:p>
+            <w:pPr>
+              <w:pPrChange w:id="42" w:author="Stephen Richard" w:date="2014-03-02T09:58:00Z">
+                <w:pPr/>
+              </w:pPrChange>
+            </w:pPr>
             <w:r>
               <w:t>description</w:t>
             </w:r>
@@ -15987,6 +16203,11 @@
             <w:tcW w:w="7758" w:type="dxa"/>
           </w:tcPr>
           <w:p>
+            <w:pPr>
+              <w:pPrChange w:id="43" w:author="Stephen Richard" w:date="2014-03-02T09:58:00Z">
+                <w:pPr/>
+              </w:pPrChange>
+            </w:pPr>
             <w:r>
               <w:t>S</w:t>
             </w:r>
@@ -16005,22 +16226,52 @@
     </w:tbl>
     <w:p>
       <w:pPr>
-        <w:pStyle w:val="NoSpacing"/>
+        <w:pStyle w:val="Heading2"/>
+        <w:rPr>
+          <w:rPrChange w:id="44" w:author="Stephen Richard" w:date="2014-03-02T09:59:00Z">
+            <w:rPr/>
+          </w:rPrChange>
+        </w:rPr>
+        <w:pPrChange w:id="45" w:author="Stephen Richard" w:date="2014-03-02T09:59:00Z">
+          <w:pPr>
+            <w:pStyle w:val="NoSpacing"/>
+          </w:pPr>
+        </w:pPrChange>
       </w:pPr>
       <w:proofErr w:type="gramStart"/>
       <w:r>
+        <w:rPr>
+          <w:rPrChange w:id="46" w:author="Stephen Richard" w:date="2014-03-02T09:59:00Z">
+            <w:rPr/>
+          </w:rPrChange>
+        </w:rPr>
         <w:t>link</w:t>
       </w:r>
       <w:proofErr w:type="gramEnd"/>
       <w:r>
+        <w:rPr>
+          <w:rPrChange w:id="47" w:author="Stephen Richard" w:date="2014-03-02T09:59:00Z">
+            <w:rPr/>
+          </w:rPrChange>
+        </w:rPr>
         <w:t xml:space="preserve"> to </w:t>
       </w:r>
       <w:proofErr w:type="spellStart"/>
       <w:r>
+        <w:rPr>
+          <w:rPrChange w:id="48" w:author="Stephen Richard" w:date="2014-03-02T09:59:00Z">
+            <w:rPr/>
+          </w:rPrChange>
+        </w:rPr>
         <w:t>opensearch</w:t>
       </w:r>
       <w:proofErr w:type="spellEnd"/>
       <w:r>
+        <w:rPr>
+          <w:rPrChange w:id="49" w:author="Stephen Richard" w:date="2014-03-02T09:59:00Z">
+            <w:rPr/>
+          </w:rPrChange>
+        </w:rPr>
         <w:t xml:space="preserve"> description </w:t>
       </w:r>
     </w:p>
@@ -16041,9 +16292,14 @@
           </w:tcPr>
           <w:p>
             <w:pPr>
-              <w:pStyle w:val="Heading4"/>
-              <w:spacing w:before="0"/>
-              <w:outlineLvl w:val="3"/>
+              <w:pStyle w:val="Heading3"/>
+              <w:pPrChange w:id="50" w:author="Stephen Richard" w:date="2014-03-02T09:58:00Z">
+                <w:pPr>
+                  <w:pStyle w:val="Heading4"/>
+                  <w:spacing w:before="0"/>
+                  <w:outlineLvl w:val="3"/>
+                </w:pPr>
+              </w:pPrChange>
             </w:pPr>
             <w:r>
               <w:t>Link property</w:t>
@@ -16056,9 +16312,14 @@
           </w:tcPr>
           <w:p>
             <w:pPr>
-              <w:pStyle w:val="Heading4"/>
-              <w:spacing w:before="0"/>
-              <w:outlineLvl w:val="3"/>
+              <w:pStyle w:val="Heading3"/>
+              <w:pPrChange w:id="51" w:author="Stephen Richard" w:date="2014-03-02T09:58:00Z">
+                <w:pPr>
+                  <w:pStyle w:val="Heading4"/>
+                  <w:spacing w:before="0"/>
+                  <w:outlineLvl w:val="3"/>
+                </w:pPr>
+              </w:pPrChange>
             </w:pPr>
             <w:r>
               <w:t>Value</w:t>
@@ -16074,6 +16335,11 @@
           <w:p>
             <w:pPr>
               <w:pStyle w:val="NoSpacing"/>
+              <w:pPrChange w:id="52" w:author="Stephen Richard" w:date="2014-03-02T09:58:00Z">
+                <w:pPr>
+                  <w:pStyle w:val="NoSpacing"/>
+                </w:pPr>
+              </w:pPrChange>
             </w:pPr>
             <w:r>
               <w:t>linkage</w:t>
@@ -16087,6 +16353,11 @@
           <w:p>
             <w:pPr>
               <w:pStyle w:val="NoSpacing"/>
+              <w:pPrChange w:id="53" w:author="Stephen Richard" w:date="2014-03-02T09:58:00Z">
+                <w:pPr>
+                  <w:pStyle w:val="NoSpacing"/>
+                </w:pPr>
+              </w:pPrChange>
             </w:pPr>
             <w:r>
               <w:t>http://mirador.gsfc.nasa.gov/mirador-plugin-search.xml</w:t>
@@ -16102,6 +16373,11 @@
           <w:p>
             <w:pPr>
               <w:pStyle w:val="NoSpacing"/>
+              <w:pPrChange w:id="54" w:author="Stephen Richard" w:date="2014-03-02T09:58:00Z">
+                <w:pPr>
+                  <w:pStyle w:val="NoSpacing"/>
+                </w:pPr>
+              </w:pPrChange>
             </w:pPr>
             <w:proofErr w:type="spellStart"/>
             <w:r>
@@ -16117,6 +16393,11 @@
           <w:p>
             <w:pPr>
               <w:pStyle w:val="NoSpacing"/>
+              <w:pPrChange w:id="55" w:author="Stephen Richard" w:date="2014-03-02T09:58:00Z">
+                <w:pPr>
+                  <w:pStyle w:val="NoSpacing"/>
+                </w:pPr>
+              </w:pPrChange>
             </w:pPr>
             <w:r>
               <w:t>documentation</w:t>
@@ -16130,6 +16411,11 @@
             <w:tcW w:w="1818" w:type="dxa"/>
           </w:tcPr>
           <w:p>
+            <w:pPr>
+              <w:pPrChange w:id="56" w:author="Stephen Richard" w:date="2014-03-02T09:58:00Z">
+                <w:pPr/>
+              </w:pPrChange>
+            </w:pPr>
             <w:r>
               <w:t>title</w:t>
             </w:r>
@@ -16140,6 +16426,11 @@
             <w:tcW w:w="7758" w:type="dxa"/>
           </w:tcPr>
           <w:p>
+            <w:pPr>
+              <w:pPrChange w:id="57" w:author="Stephen Richard" w:date="2014-03-02T09:58:00Z">
+                <w:pPr/>
+              </w:pPrChange>
+            </w:pPr>
             <w:proofErr w:type="spellStart"/>
             <w:r>
               <w:t>Opensearch</w:t>
@@ -16171,6 +16462,11 @@
           <w:p>
             <w:pPr>
               <w:pStyle w:val="NoSpacing"/>
+              <w:pPrChange w:id="58" w:author="Stephen Richard" w:date="2014-03-02T09:58:00Z">
+                <w:pPr>
+                  <w:pStyle w:val="NoSpacing"/>
+                </w:pPr>
+              </w:pPrChange>
             </w:pPr>
             <w:r>
               <w:t>type</w:t>
@@ -16184,6 +16480,11 @@
           <w:p>
             <w:pPr>
               <w:pStyle w:val="NoSpacing"/>
+              <w:pPrChange w:id="59" w:author="Stephen Richard" w:date="2014-03-02T09:58:00Z">
+                <w:pPr>
+                  <w:pStyle w:val="NoSpacing"/>
+                </w:pPr>
+              </w:pPrChange>
             </w:pPr>
             <w:r>
               <w:t>application/</w:t>
@@ -16207,6 +16508,11 @@
           <w:p>
             <w:pPr>
               <w:pStyle w:val="NoSpacing"/>
+              <w:pPrChange w:id="60" w:author="Stephen Richard" w:date="2014-03-02T09:58:00Z">
+                <w:pPr>
+                  <w:pStyle w:val="NoSpacing"/>
+                </w:pPr>
+              </w:pPrChange>
             </w:pPr>
             <w:proofErr w:type="spellStart"/>
             <w:r>
@@ -16222,6 +16528,11 @@
           <w:p>
             <w:pPr>
               <w:pStyle w:val="NoSpacing"/>
+              <w:pPrChange w:id="61" w:author="Stephen Richard" w:date="2014-03-02T09:58:00Z">
+                <w:pPr>
+                  <w:pStyle w:val="NoSpacing"/>
+                </w:pPr>
+              </w:pPrChange>
             </w:pPr>
           </w:p>
         </w:tc>
@@ -16232,6 +16543,11 @@
             <w:tcW w:w="1818" w:type="dxa"/>
           </w:tcPr>
           <w:p>
+            <w:pPr>
+              <w:pPrChange w:id="62" w:author="Stephen Richard" w:date="2014-03-02T09:58:00Z">
+                <w:pPr/>
+              </w:pPrChange>
+            </w:pPr>
             <w:r>
               <w:t>template</w:t>
             </w:r>
@@ -16241,7 +16557,13 @@
           <w:tcPr>
             <w:tcW w:w="7758" w:type="dxa"/>
           </w:tcPr>
-          <w:p/>
+          <w:p>
+            <w:pPr>
+              <w:pPrChange w:id="63" w:author="Stephen Richard" w:date="2014-03-02T09:58:00Z">
+                <w:pPr/>
+              </w:pPrChange>
+            </w:pPr>
+          </w:p>
         </w:tc>
       </w:tr>
       <w:tr>
@@ -16250,6 +16572,11 @@
             <w:tcW w:w="1818" w:type="dxa"/>
           </w:tcPr>
           <w:p>
+            <w:pPr>
+              <w:pPrChange w:id="64" w:author="Stephen Richard" w:date="2014-03-02T09:58:00Z">
+                <w:pPr/>
+              </w:pPrChange>
+            </w:pPr>
             <w:r>
               <w:t>profile</w:t>
             </w:r>
@@ -16260,6 +16587,11 @@
             <w:tcW w:w="7758" w:type="dxa"/>
           </w:tcPr>
           <w:p>
+            <w:pPr>
+              <w:pPrChange w:id="65" w:author="Stephen Richard" w:date="2014-03-02T09:58:00Z">
+                <w:pPr/>
+              </w:pPrChange>
+            </w:pPr>
             <w:r>
               <w:t>http://commons.esipfed.org/ns/discovery/1.2/collectionCast#</w:t>
             </w:r>
@@ -16275,6 +16607,11 @@
             <w:tcW w:w="1818" w:type="dxa"/>
           </w:tcPr>
           <w:p>
+            <w:pPr>
+              <w:pPrChange w:id="66" w:author="Stephen Richard" w:date="2014-03-02T09:58:00Z">
+                <w:pPr/>
+              </w:pPrChange>
+            </w:pPr>
             <w:r>
               <w:t>description</w:t>
             </w:r>
@@ -16285,6 +16622,11 @@
             <w:tcW w:w="7758" w:type="dxa"/>
           </w:tcPr>
           <w:p>
+            <w:pPr>
+              <w:pPrChange w:id="67" w:author="Stephen Richard" w:date="2014-03-02T09:58:00Z">
+                <w:pPr/>
+              </w:pPrChange>
+            </w:pPr>
             <w:r>
               <w:t>Point to a search service from a collection cast entry</w:t>
             </w:r>
@@ -16294,7 +16636,12 @@
     </w:tbl>
     <w:p>
       <w:pPr>
-        <w:pStyle w:val="Heading3"/>
+        <w:pStyle w:val="Heading2"/>
+        <w:pPrChange w:id="68" w:author="Stephen Richard" w:date="2014-03-02T09:58:00Z">
+          <w:pPr>
+            <w:pStyle w:val="Heading3"/>
+          </w:pPr>
+        </w:pPrChange>
       </w:pPr>
       <w:r>
         <w:lastRenderedPageBreak/>
@@ -16305,6 +16652,12 @@
       <w:pPr>
         <w:pStyle w:val="NoSpacing"/>
         <w:keepNext/>
+        <w:pPrChange w:id="69" w:author="Stephen Richard" w:date="2014-03-02T09:58:00Z">
+          <w:pPr>
+            <w:pStyle w:val="NoSpacing"/>
+            <w:keepNext/>
+          </w:pPr>
+        </w:pPrChange>
       </w:pPr>
       <w:proofErr w:type="gramStart"/>
       <w:r>
@@ -16342,9 +16695,14 @@
           </w:tcPr>
           <w:p>
             <w:pPr>
-              <w:pStyle w:val="Heading4"/>
-              <w:spacing w:before="0"/>
-              <w:outlineLvl w:val="3"/>
+              <w:pStyle w:val="Heading3"/>
+              <w:pPrChange w:id="70" w:author="Stephen Richard" w:date="2014-03-02T09:58:00Z">
+                <w:pPr>
+                  <w:pStyle w:val="Heading4"/>
+                  <w:spacing w:before="0"/>
+                  <w:outlineLvl w:val="3"/>
+                </w:pPr>
+              </w:pPrChange>
             </w:pPr>
             <w:r>
               <w:t>Link property</w:t>
@@ -16357,9 +16715,14 @@
           </w:tcPr>
           <w:p>
             <w:pPr>
-              <w:pStyle w:val="Heading4"/>
-              <w:spacing w:before="0"/>
-              <w:outlineLvl w:val="3"/>
+              <w:pStyle w:val="Heading3"/>
+              <w:pPrChange w:id="71" w:author="Stephen Richard" w:date="2014-03-02T09:58:00Z">
+                <w:pPr>
+                  <w:pStyle w:val="Heading4"/>
+                  <w:spacing w:before="0"/>
+                  <w:outlineLvl w:val="3"/>
+                </w:pPr>
+              </w:pPrChange>
             </w:pPr>
             <w:r>
               <w:t>Value</w:t>
@@ -16376,6 +16739,12 @@
             <w:pPr>
               <w:pStyle w:val="NoSpacing"/>
               <w:keepNext/>
+              <w:pPrChange w:id="72" w:author="Stephen Richard" w:date="2014-03-02T09:58:00Z">
+                <w:pPr>
+                  <w:pStyle w:val="NoSpacing"/>
+                  <w:keepNext/>
+                </w:pPr>
+              </w:pPrChange>
             </w:pPr>
             <w:r>
               <w:t>linkage</w:t>
@@ -16390,6 +16759,12 @@
             <w:pPr>
               <w:pStyle w:val="NoSpacing"/>
               <w:keepNext/>
+              <w:pPrChange w:id="73" w:author="Stephen Richard" w:date="2014-03-02T09:58:00Z">
+                <w:pPr>
+                  <w:pStyle w:val="NoSpacing"/>
+                  <w:keepNext/>
+                </w:pPr>
+              </w:pPrChange>
             </w:pPr>
             <w:r>
               <w:t>http://kgs.uky.edu/arcgis/services/aasggeothermal/ARSeismicHypocenters/MapServer/WFSServer?request=GetFeature&amp;service=WFS&amp;TypeName=Hypocenter&amp;MaxFeatures=10</w:t>
@@ -16405,6 +16780,11 @@
           <w:p>
             <w:pPr>
               <w:pStyle w:val="NoSpacing"/>
+              <w:pPrChange w:id="74" w:author="Stephen Richard" w:date="2014-03-02T09:58:00Z">
+                <w:pPr>
+                  <w:pStyle w:val="NoSpacing"/>
+                </w:pPr>
+              </w:pPrChange>
             </w:pPr>
             <w:proofErr w:type="spellStart"/>
             <w:r>
@@ -16420,6 +16800,11 @@
           <w:p>
             <w:pPr>
               <w:pStyle w:val="NoSpacing"/>
+              <w:pPrChange w:id="75" w:author="Stephen Richard" w:date="2014-03-02T09:58:00Z">
+                <w:pPr>
+                  <w:pStyle w:val="NoSpacing"/>
+                </w:pPr>
+              </w:pPrChange>
             </w:pPr>
             <w:r>
               <w:t>download</w:t>
@@ -16435,6 +16820,11 @@
           <w:p>
             <w:pPr>
               <w:pStyle w:val="NoSpacing"/>
+              <w:pPrChange w:id="76" w:author="Stephen Richard" w:date="2014-03-02T09:58:00Z">
+                <w:pPr>
+                  <w:pStyle w:val="NoSpacing"/>
+                </w:pPr>
+              </w:pPrChange>
             </w:pPr>
             <w:r>
               <w:t>title</w:t>
@@ -16448,6 +16838,11 @@
           <w:p>
             <w:pPr>
               <w:pStyle w:val="NoSpacing"/>
+              <w:pPrChange w:id="77" w:author="Stephen Richard" w:date="2014-03-02T09:58:00Z">
+                <w:pPr>
+                  <w:pStyle w:val="NoSpacing"/>
+                </w:pPr>
+              </w:pPrChange>
             </w:pPr>
             <w:r>
               <w:t xml:space="preserve">Example WFS </w:t>
@@ -16471,6 +16866,11 @@
           <w:p>
             <w:pPr>
               <w:pStyle w:val="NoSpacing"/>
+              <w:pPrChange w:id="78" w:author="Stephen Richard" w:date="2014-03-02T09:58:00Z">
+                <w:pPr>
+                  <w:pStyle w:val="NoSpacing"/>
+                </w:pPr>
+              </w:pPrChange>
             </w:pPr>
             <w:r>
               <w:t>type</w:t>
@@ -16484,6 +16884,11 @@
           <w:p>
             <w:pPr>
               <w:pStyle w:val="NoSpacing"/>
+              <w:pPrChange w:id="79" w:author="Stephen Richard" w:date="2014-03-02T09:58:00Z">
+                <w:pPr>
+                  <w:pStyle w:val="NoSpacing"/>
+                </w:pPr>
+              </w:pPrChange>
             </w:pPr>
             <w:r>
               <w:t>application/</w:t>
@@ -16504,6 +16909,11 @@
           <w:p>
             <w:pPr>
               <w:pStyle w:val="NoSpacing"/>
+              <w:pPrChange w:id="80" w:author="Stephen Richard" w:date="2014-03-02T09:58:00Z">
+                <w:pPr>
+                  <w:pStyle w:val="NoSpacing"/>
+                </w:pPr>
+              </w:pPrChange>
             </w:pPr>
             <w:proofErr w:type="spellStart"/>
             <w:r>
@@ -16519,6 +16929,11 @@
           <w:p>
             <w:pPr>
               <w:pStyle w:val="NoSpacing"/>
+              <w:pPrChange w:id="81" w:author="Stephen Richard" w:date="2014-03-02T09:58:00Z">
+                <w:pPr>
+                  <w:pStyle w:val="NoSpacing"/>
+                </w:pPr>
+              </w:pPrChange>
             </w:pPr>
             <w:r>
               <w:t>OGC:WFS</w:t>
@@ -16534,6 +16949,11 @@
           <w:p>
             <w:pPr>
               <w:pStyle w:val="NoSpacing"/>
+              <w:pPrChange w:id="82" w:author="Stephen Richard" w:date="2014-03-02T09:58:00Z">
+                <w:pPr>
+                  <w:pStyle w:val="NoSpacing"/>
+                </w:pPr>
+              </w:pPrChange>
             </w:pPr>
             <w:r>
               <w:t>template</w:t>
@@ -16547,6 +16967,11 @@
           <w:p>
             <w:pPr>
               <w:pStyle w:val="NoSpacing"/>
+              <w:pPrChange w:id="83" w:author="Stephen Richard" w:date="2014-03-02T09:58:00Z">
+                <w:pPr>
+                  <w:pStyle w:val="NoSpacing"/>
+                </w:pPr>
+              </w:pPrChange>
             </w:pPr>
           </w:p>
         </w:tc>
@@ -16557,6 +16982,11 @@
             <w:tcW w:w="1818" w:type="dxa"/>
           </w:tcPr>
           <w:p>
+            <w:pPr>
+              <w:pPrChange w:id="84" w:author="Stephen Richard" w:date="2014-03-02T09:58:00Z">
+                <w:pPr/>
+              </w:pPrChange>
+            </w:pPr>
             <w:r>
               <w:t>profile</w:t>
             </w:r>
@@ -16567,6 +16997,11 @@
             <w:tcW w:w="7758" w:type="dxa"/>
           </w:tcPr>
           <w:p>
+            <w:pPr>
+              <w:pPrChange w:id="85" w:author="Stephen Richard" w:date="2014-03-02T09:58:00Z">
+                <w:pPr/>
+              </w:pPrChange>
+            </w:pPr>
             <w:r>
               <w:t>http://stategeothermaldata.org/uri-gin/aasg/xmlschema/hypocenter/1.7</w:t>
             </w:r>
@@ -16579,6 +17014,11 @@
             <w:tcW w:w="1818" w:type="dxa"/>
           </w:tcPr>
           <w:p>
+            <w:pPr>
+              <w:pPrChange w:id="86" w:author="Stephen Richard" w:date="2014-03-02T09:58:00Z">
+                <w:pPr/>
+              </w:pPrChange>
+            </w:pPr>
             <w:r>
               <w:t>parameter</w:t>
             </w:r>
@@ -16589,6 +17029,11 @@
             <w:tcW w:w="7758" w:type="dxa"/>
           </w:tcPr>
           <w:p>
+            <w:pPr>
+              <w:pPrChange w:id="87" w:author="Stephen Richard" w:date="2014-03-02T09:58:00Z">
+                <w:pPr/>
+              </w:pPrChange>
+            </w:pPr>
             <w:proofErr w:type="spellStart"/>
             <w:r>
               <w:t>typeName</w:t>
@@ -16605,6 +17050,12 @@
       <w:pPr>
         <w:pStyle w:val="NoSpacing"/>
         <w:keepNext/>
+        <w:pPrChange w:id="88" w:author="Stephen Richard" w:date="2014-03-02T09:58:00Z">
+          <w:pPr>
+            <w:pStyle w:val="NoSpacing"/>
+            <w:keepNext/>
+          </w:pPr>
+        </w:pPrChange>
       </w:pPr>
       <w:proofErr w:type="gramStart"/>
       <w:r>
@@ -16633,9 +17084,14 @@
           </w:tcPr>
           <w:p>
             <w:pPr>
-              <w:pStyle w:val="Heading4"/>
-              <w:spacing w:before="0"/>
-              <w:outlineLvl w:val="3"/>
+              <w:pStyle w:val="Heading3"/>
+              <w:pPrChange w:id="89" w:author="Stephen Richard" w:date="2014-03-02T09:58:00Z">
+                <w:pPr>
+                  <w:pStyle w:val="Heading4"/>
+                  <w:spacing w:before="0"/>
+                  <w:outlineLvl w:val="3"/>
+                </w:pPr>
+              </w:pPrChange>
             </w:pPr>
             <w:r>
               <w:t>Link property</w:t>
@@ -16648,9 +17104,14 @@
           </w:tcPr>
           <w:p>
             <w:pPr>
-              <w:pStyle w:val="Heading4"/>
-              <w:spacing w:before="0"/>
-              <w:outlineLvl w:val="3"/>
+              <w:pStyle w:val="Heading3"/>
+              <w:pPrChange w:id="90" w:author="Stephen Richard" w:date="2014-03-02T09:58:00Z">
+                <w:pPr>
+                  <w:pStyle w:val="Heading4"/>
+                  <w:spacing w:before="0"/>
+                  <w:outlineLvl w:val="3"/>
+                </w:pPr>
+              </w:pPrChange>
             </w:pPr>
             <w:r>
               <w:t>Value</w:t>
@@ -16667,6 +17128,12 @@
             <w:pPr>
               <w:pStyle w:val="NoSpacing"/>
               <w:keepNext/>
+              <w:pPrChange w:id="91" w:author="Stephen Richard" w:date="2014-03-02T09:58:00Z">
+                <w:pPr>
+                  <w:pStyle w:val="NoSpacing"/>
+                  <w:keepNext/>
+                </w:pPr>
+              </w:pPrChange>
             </w:pPr>
             <w:r>
               <w:t>linkage</w:t>
@@ -16681,6 +17148,12 @@
             <w:pPr>
               <w:pStyle w:val="NoSpacing"/>
               <w:keepNext/>
+              <w:pPrChange w:id="92" w:author="Stephen Richard" w:date="2014-03-02T09:58:00Z">
+                <w:pPr>
+                  <w:pStyle w:val="NoSpacing"/>
+                  <w:keepNext/>
+                </w:pPr>
+              </w:pPrChange>
             </w:pPr>
             <w:r>
               <w:t>http://kgs.uky.edu/arcgis/services/aasggeothermal/ARSeismicHypocenters/MapServer/WFSServer?request=Get</w:t>
@@ -16699,6 +17172,11 @@
           <w:p>
             <w:pPr>
               <w:pStyle w:val="NoSpacing"/>
+              <w:pPrChange w:id="93" w:author="Stephen Richard" w:date="2014-03-02T09:58:00Z">
+                <w:pPr>
+                  <w:pStyle w:val="NoSpacing"/>
+                </w:pPr>
+              </w:pPrChange>
             </w:pPr>
             <w:proofErr w:type="spellStart"/>
             <w:r>
@@ -16714,6 +17192,11 @@
           <w:p>
             <w:pPr>
               <w:pStyle w:val="NoSpacing"/>
+              <w:pPrChange w:id="94" w:author="Stephen Richard" w:date="2014-03-02T09:58:00Z">
+                <w:pPr>
+                  <w:pStyle w:val="NoSpacing"/>
+                </w:pPr>
+              </w:pPrChange>
             </w:pPr>
             <w:r>
               <w:t>documentation</w:t>
@@ -16729,6 +17212,11 @@
           <w:p>
             <w:pPr>
               <w:pStyle w:val="NoSpacing"/>
+              <w:pPrChange w:id="95" w:author="Stephen Richard" w:date="2014-03-02T09:58:00Z">
+                <w:pPr>
+                  <w:pStyle w:val="NoSpacing"/>
+                </w:pPr>
+              </w:pPrChange>
             </w:pPr>
             <w:r>
               <w:t>title</w:t>
@@ -16742,6 +17230,11 @@
           <w:p>
             <w:pPr>
               <w:pStyle w:val="NoSpacing"/>
+              <w:pPrChange w:id="96" w:author="Stephen Richard" w:date="2014-03-02T09:58:00Z">
+                <w:pPr>
+                  <w:pStyle w:val="NoSpacing"/>
+                </w:pPr>
+              </w:pPrChange>
             </w:pPr>
             <w:r>
               <w:t>Get the capabilities document for seismic event hypocenter</w:t>
@@ -16757,6 +17250,11 @@
           <w:p>
             <w:pPr>
               <w:pStyle w:val="NoSpacing"/>
+              <w:pPrChange w:id="97" w:author="Stephen Richard" w:date="2014-03-02T09:58:00Z">
+                <w:pPr>
+                  <w:pStyle w:val="NoSpacing"/>
+                </w:pPr>
+              </w:pPrChange>
             </w:pPr>
             <w:r>
               <w:t>type</w:t>
@@ -16770,6 +17268,11 @@
           <w:p>
             <w:pPr>
               <w:pStyle w:val="NoSpacing"/>
+              <w:pPrChange w:id="98" w:author="Stephen Richard" w:date="2014-03-02T09:58:00Z">
+                <w:pPr>
+                  <w:pStyle w:val="NoSpacing"/>
+                </w:pPr>
+              </w:pPrChange>
             </w:pPr>
             <w:r>
               <w:t>application/xml</w:t>
@@ -16785,6 +17288,11 @@
           <w:p>
             <w:pPr>
               <w:pStyle w:val="NoSpacing"/>
+              <w:pPrChange w:id="99" w:author="Stephen Richard" w:date="2014-03-02T09:58:00Z">
+                <w:pPr>
+                  <w:pStyle w:val="NoSpacing"/>
+                </w:pPr>
+              </w:pPrChange>
             </w:pPr>
             <w:proofErr w:type="spellStart"/>
             <w:r>
@@ -16800,6 +17308,11 @@
           <w:p>
             <w:pPr>
               <w:pStyle w:val="NoSpacing"/>
+              <w:pPrChange w:id="100" w:author="Stephen Richard" w:date="2014-03-02T09:58:00Z">
+                <w:pPr>
+                  <w:pStyle w:val="NoSpacing"/>
+                </w:pPr>
+              </w:pPrChange>
             </w:pPr>
             <w:r>
               <w:t>OGC:WFS</w:t>
@@ -16815,6 +17328,11 @@
           <w:p>
             <w:pPr>
               <w:pStyle w:val="NoSpacing"/>
+              <w:pPrChange w:id="101" w:author="Stephen Richard" w:date="2014-03-02T09:58:00Z">
+                <w:pPr>
+                  <w:pStyle w:val="NoSpacing"/>
+                </w:pPr>
+              </w:pPrChange>
             </w:pPr>
             <w:r>
               <w:t>template</w:t>
@@ -16828,6 +17346,11 @@
           <w:p>
             <w:pPr>
               <w:pStyle w:val="NoSpacing"/>
+              <w:pPrChange w:id="102" w:author="Stephen Richard" w:date="2014-03-02T09:58:00Z">
+                <w:pPr>
+                  <w:pStyle w:val="NoSpacing"/>
+                </w:pPr>
+              </w:pPrChange>
             </w:pPr>
           </w:p>
         </w:tc>
@@ -16838,6 +17361,11 @@
             <w:tcW w:w="1818" w:type="dxa"/>
           </w:tcPr>
           <w:p>
+            <w:pPr>
+              <w:pPrChange w:id="103" w:author="Stephen Richard" w:date="2014-03-02T09:58:00Z">
+                <w:pPr/>
+              </w:pPrChange>
+            </w:pPr>
             <w:r>
               <w:t>profile</w:t>
             </w:r>
@@ -16848,6 +17376,11 @@
             <w:tcW w:w="7758" w:type="dxa"/>
           </w:tcPr>
           <w:p>
+            <w:pPr>
+              <w:pPrChange w:id="104" w:author="Stephen Richard" w:date="2014-03-02T09:58:00Z">
+                <w:pPr/>
+              </w:pPrChange>
+            </w:pPr>
             <w:r>
               <w:t>http://stategeothermaldata.org/uri-gin/aasg/xmlschema/hypocenter/1.7</w:t>
             </w:r>
@@ -16860,6 +17393,11 @@
             <w:tcW w:w="1818" w:type="dxa"/>
           </w:tcPr>
           <w:p>
+            <w:pPr>
+              <w:pPrChange w:id="105" w:author="Stephen Richard" w:date="2014-03-02T09:58:00Z">
+                <w:pPr/>
+              </w:pPrChange>
+            </w:pPr>
             <w:r>
               <w:t>parameter</w:t>
             </w:r>
@@ -16870,6 +17408,11 @@
             <w:tcW w:w="7758" w:type="dxa"/>
           </w:tcPr>
           <w:p>
+            <w:pPr>
+              <w:pPrChange w:id="106" w:author="Stephen Richard" w:date="2014-03-02T09:58:00Z">
+                <w:pPr/>
+              </w:pPrChange>
+            </w:pPr>
             <w:proofErr w:type="spellStart"/>
             <w:r>
               <w:t>typeName</w:t>
@@ -16884,7 +17427,12 @@
     </w:tbl>
     <w:p>
       <w:pPr>
-        <w:pStyle w:val="Heading3"/>
+        <w:pStyle w:val="Heading2"/>
+        <w:pPrChange w:id="107" w:author="Stephen Richard" w:date="2014-03-02T09:58:00Z">
+          <w:pPr>
+            <w:pStyle w:val="Heading3"/>
+          </w:pPr>
+        </w:pPrChange>
       </w:pPr>
       <w:r>
         <w:t>OGC Web Feature Service link</w:t>
@@ -16894,6 +17442,12 @@
       <w:pPr>
         <w:pStyle w:val="NoSpacing"/>
         <w:keepNext/>
+        <w:pPrChange w:id="108" w:author="Stephen Richard" w:date="2014-03-02T09:58:00Z">
+          <w:pPr>
+            <w:pStyle w:val="NoSpacing"/>
+            <w:keepNext/>
+          </w:pPr>
+        </w:pPrChange>
       </w:pPr>
       <w:r>
         <w:t xml:space="preserve">Template for get feature request. </w:t>
@@ -16917,9 +17471,14 @@
           </w:tcPr>
           <w:p>
             <w:pPr>
-              <w:pStyle w:val="Heading4"/>
-              <w:spacing w:before="0"/>
-              <w:outlineLvl w:val="3"/>
+              <w:pStyle w:val="Heading3"/>
+              <w:pPrChange w:id="109" w:author="Stephen Richard" w:date="2014-03-02T09:58:00Z">
+                <w:pPr>
+                  <w:pStyle w:val="Heading4"/>
+                  <w:spacing w:before="0"/>
+                  <w:outlineLvl w:val="3"/>
+                </w:pPr>
+              </w:pPrChange>
             </w:pPr>
             <w:r>
               <w:t>Link property</w:t>
@@ -16932,9 +17491,14 @@
           </w:tcPr>
           <w:p>
             <w:pPr>
-              <w:pStyle w:val="Heading4"/>
-              <w:spacing w:before="0"/>
-              <w:outlineLvl w:val="3"/>
+              <w:pStyle w:val="Heading3"/>
+              <w:pPrChange w:id="110" w:author="Stephen Richard" w:date="2014-03-02T09:58:00Z">
+                <w:pPr>
+                  <w:pStyle w:val="Heading4"/>
+                  <w:spacing w:before="0"/>
+                  <w:outlineLvl w:val="3"/>
+                </w:pPr>
+              </w:pPrChange>
             </w:pPr>
             <w:r>
               <w:t>Value</w:t>
@@ -16951,6 +17515,12 @@
             <w:pPr>
               <w:pStyle w:val="NoSpacing"/>
               <w:keepNext/>
+              <w:pPrChange w:id="111" w:author="Stephen Richard" w:date="2014-03-02T09:58:00Z">
+                <w:pPr>
+                  <w:pStyle w:val="NoSpacing"/>
+                  <w:keepNext/>
+                </w:pPr>
+              </w:pPrChange>
             </w:pPr>
             <w:r>
               <w:t>linkage</w:t>
@@ -16965,6 +17535,12 @@
             <w:pPr>
               <w:pStyle w:val="NoSpacing"/>
               <w:keepNext/>
+              <w:pPrChange w:id="112" w:author="Stephen Richard" w:date="2014-03-02T09:58:00Z">
+                <w:pPr>
+                  <w:pStyle w:val="NoSpacing"/>
+                  <w:keepNext/>
+                </w:pPr>
+              </w:pPrChange>
             </w:pPr>
             <w:r>
               <w:t>http://kgs.uky.edu/arcgis/services/aasggeothermal/ARSeismicHypocenters/MapServer/WFSServer?request=GetFeature&amp;service=WFS&amp;TypeName=Hypocenter&amp;</w:t>
@@ -16986,6 +17562,11 @@
           <w:p>
             <w:pPr>
               <w:pStyle w:val="NoSpacing"/>
+              <w:pPrChange w:id="113" w:author="Stephen Richard" w:date="2014-03-02T09:58:00Z">
+                <w:pPr>
+                  <w:pStyle w:val="NoSpacing"/>
+                </w:pPr>
+              </w:pPrChange>
             </w:pPr>
             <w:proofErr w:type="spellStart"/>
             <w:r>
@@ -17001,6 +17582,11 @@
           <w:p>
             <w:pPr>
               <w:pStyle w:val="NoSpacing"/>
+              <w:pPrChange w:id="114" w:author="Stephen Richard" w:date="2014-03-02T09:58:00Z">
+                <w:pPr>
+                  <w:pStyle w:val="NoSpacing"/>
+                </w:pPr>
+              </w:pPrChange>
             </w:pPr>
             <w:r>
               <w:t>template</w:t>
@@ -17016,6 +17602,11 @@
           <w:p>
             <w:pPr>
               <w:pStyle w:val="NoSpacing"/>
+              <w:pPrChange w:id="115" w:author="Stephen Richard" w:date="2014-03-02T09:58:00Z">
+                <w:pPr>
+                  <w:pStyle w:val="NoSpacing"/>
+                </w:pPr>
+              </w:pPrChange>
             </w:pPr>
             <w:r>
               <w:t>title</w:t>
@@ -17029,6 +17620,11 @@
           <w:p>
             <w:pPr>
               <w:pStyle w:val="NoSpacing"/>
+              <w:pPrChange w:id="116" w:author="Stephen Richard" w:date="2014-03-02T09:58:00Z">
+                <w:pPr>
+                  <w:pStyle w:val="NoSpacing"/>
+                </w:pPr>
+              </w:pPrChange>
             </w:pPr>
             <w:r>
               <w:t xml:space="preserve">Template for WFS </w:t>
@@ -17052,6 +17648,11 @@
           <w:p>
             <w:pPr>
               <w:pStyle w:val="NoSpacing"/>
+              <w:pPrChange w:id="117" w:author="Stephen Richard" w:date="2014-03-02T09:58:00Z">
+                <w:pPr>
+                  <w:pStyle w:val="NoSpacing"/>
+                </w:pPr>
+              </w:pPrChange>
             </w:pPr>
             <w:r>
               <w:t>type</w:t>
@@ -17065,6 +17666,11 @@
           <w:p>
             <w:pPr>
               <w:pStyle w:val="NoSpacing"/>
+              <w:pPrChange w:id="118" w:author="Stephen Richard" w:date="2014-03-02T09:58:00Z">
+                <w:pPr>
+                  <w:pStyle w:val="NoSpacing"/>
+                </w:pPr>
+              </w:pPrChange>
             </w:pPr>
             <w:r>
               <w:t>application/</w:t>
@@ -17085,6 +17691,11 @@
           <w:p>
             <w:pPr>
               <w:pStyle w:val="NoSpacing"/>
+              <w:pPrChange w:id="119" w:author="Stephen Richard" w:date="2014-03-02T09:58:00Z">
+                <w:pPr>
+                  <w:pStyle w:val="NoSpacing"/>
+                </w:pPr>
+              </w:pPrChange>
             </w:pPr>
             <w:proofErr w:type="spellStart"/>
             <w:r>
@@ -17100,6 +17711,11 @@
           <w:p>
             <w:pPr>
               <w:pStyle w:val="NoSpacing"/>
+              <w:pPrChange w:id="120" w:author="Stephen Richard" w:date="2014-03-02T09:58:00Z">
+                <w:pPr>
+                  <w:pStyle w:val="NoSpacing"/>
+                </w:pPr>
+              </w:pPrChange>
             </w:pPr>
             <w:r>
               <w:t>OGC:WFS</w:t>
@@ -17115,6 +17731,11 @@
           <w:p>
             <w:pPr>
               <w:pStyle w:val="NoSpacing"/>
+              <w:pPrChange w:id="121" w:author="Stephen Richard" w:date="2014-03-02T09:58:00Z">
+                <w:pPr>
+                  <w:pStyle w:val="NoSpacing"/>
+                </w:pPr>
+              </w:pPrChange>
             </w:pPr>
             <w:r>
               <w:t>template</w:t>
@@ -17128,6 +17749,11 @@
           <w:p>
             <w:pPr>
               <w:pStyle w:val="NoSpacing"/>
+              <w:pPrChange w:id="122" w:author="Stephen Richard" w:date="2014-03-02T09:58:00Z">
+                <w:pPr>
+                  <w:pStyle w:val="NoSpacing"/>
+                </w:pPr>
+              </w:pPrChange>
             </w:pPr>
             <w:r>
               <w:t xml:space="preserve">http://a9.com/-/opensearch/extensions/geo/1.0/ </w:t>
@@ -17141,6 +17767,11 @@
             <w:tcW w:w="1818" w:type="dxa"/>
           </w:tcPr>
           <w:p>
+            <w:pPr>
+              <w:pPrChange w:id="123" w:author="Stephen Richard" w:date="2014-03-02T09:58:00Z">
+                <w:pPr/>
+              </w:pPrChange>
+            </w:pPr>
             <w:r>
               <w:t>profile</w:t>
             </w:r>
@@ -17151,6 +17782,11 @@
             <w:tcW w:w="7758" w:type="dxa"/>
           </w:tcPr>
           <w:p>
+            <w:pPr>
+              <w:pPrChange w:id="124" w:author="Stephen Richard" w:date="2014-03-02T09:58:00Z">
+                <w:pPr/>
+              </w:pPrChange>
+            </w:pPr>
             <w:r>
               <w:t>http://stategeothermaldata.org/uri-gin/aasg/xmlschema/hypocenter/1.7</w:t>
             </w:r>
@@ -17163,6 +17799,11 @@
             <w:tcW w:w="1818" w:type="dxa"/>
           </w:tcPr>
           <w:p>
+            <w:pPr>
+              <w:pPrChange w:id="125" w:author="Stephen Richard" w:date="2014-03-02T09:58:00Z">
+                <w:pPr/>
+              </w:pPrChange>
+            </w:pPr>
             <w:r>
               <w:t>parameter</w:t>
             </w:r>
@@ -17173,6 +17814,11 @@
             <w:tcW w:w="7758" w:type="dxa"/>
           </w:tcPr>
           <w:p>
+            <w:pPr>
+              <w:pPrChange w:id="126" w:author="Stephen Richard" w:date="2014-03-02T09:58:00Z">
+                <w:pPr/>
+              </w:pPrChange>
+            </w:pPr>
             <w:proofErr w:type="spellStart"/>
             <w:r>
               <w:t>typeName</w:t>
@@ -17187,7 +17833,12 @@
     </w:tbl>
     <w:p>
       <w:pPr>
-        <w:pStyle w:val="Heading3"/>
+        <w:pStyle w:val="Heading2"/>
+        <w:pPrChange w:id="127" w:author="Stephen Richard" w:date="2014-03-02T09:58:00Z">
+          <w:pPr>
+            <w:pStyle w:val="Heading3"/>
+          </w:pPr>
+        </w:pPrChange>
       </w:pPr>
       <w:proofErr w:type="spellStart"/>
       <w:r>
@@ -17201,6 +17852,11 @@
     <w:p>
       <w:pPr>
         <w:pStyle w:val="NoSpacing"/>
+        <w:pPrChange w:id="128" w:author="Stephen Richard" w:date="2014-03-02T09:58:00Z">
+          <w:pPr>
+            <w:pStyle w:val="NoSpacing"/>
+          </w:pPr>
+        </w:pPrChange>
       </w:pPr>
       <w:r>
         <w:t xml:space="preserve">DAP-URL = "http://" host </w:t>
@@ -17217,6 +17873,11 @@
     <w:p>
       <w:pPr>
         <w:pStyle w:val="NoSpacing"/>
+        <w:pPrChange w:id="129" w:author="Stephen Richard" w:date="2014-03-02T09:58:00Z">
+          <w:pPr>
+            <w:pStyle w:val="NoSpacing"/>
+          </w:pPr>
+        </w:pPrChange>
       </w:pPr>
       <w:proofErr w:type="gramStart"/>
       <w:r>
@@ -17238,6 +17899,11 @@
     <w:p>
       <w:pPr>
         <w:pStyle w:val="NoSpacing"/>
+        <w:pPrChange w:id="130" w:author="Stephen Richard" w:date="2014-03-02T09:58:00Z">
+          <w:pPr>
+            <w:pStyle w:val="NoSpacing"/>
+          </w:pPr>
+        </w:pPrChange>
       </w:pPr>
       <w:proofErr w:type="gramStart"/>
       <w:r>
@@ -17251,9 +17917,15 @@
     <w:p>
       <w:pPr>
         <w:pStyle w:val="NoSpacing"/>
+        <w:pPrChange w:id="131" w:author="Stephen Richard" w:date="2014-03-02T09:58:00Z">
+          <w:pPr>
+            <w:pStyle w:val="NoSpacing"/>
+          </w:pPr>
+        </w:pPrChange>
       </w:pPr>
       <w:proofErr w:type="gramStart"/>
       <w:r>
+        <w:lastRenderedPageBreak/>
         <w:t>data-source-id</w:t>
       </w:r>
       <w:proofErr w:type="gramEnd"/>
@@ -17264,6 +17936,11 @@
     <w:p>
       <w:pPr>
         <w:pStyle w:val="NoSpacing"/>
+        <w:pPrChange w:id="132" w:author="Stephen Richard" w:date="2014-03-02T09:58:00Z">
+          <w:pPr>
+            <w:pStyle w:val="NoSpacing"/>
+          </w:pPr>
+        </w:pPrChange>
       </w:pPr>
       <w:proofErr w:type="spellStart"/>
       <w:proofErr w:type="gramStart"/>
@@ -17293,6 +17970,11 @@
       </w:r>
     </w:p>
     <w:p>
+      <w:pPr>
+        <w:pPrChange w:id="133" w:author="Stephen Richard" w:date="2014-03-02T09:58:00Z">
+          <w:pPr/>
+        </w:pPrChange>
+      </w:pPr>
       <w:proofErr w:type="gramStart"/>
       <w:r>
         <w:t>token</w:t>
@@ -17319,12 +18001,16 @@
           </w:tcPr>
           <w:p>
             <w:pPr>
-              <w:pStyle w:val="Heading4"/>
-              <w:spacing w:before="0"/>
-              <w:outlineLvl w:val="3"/>
-            </w:pPr>
-            <w:r>
-              <w:lastRenderedPageBreak/>
+              <w:pStyle w:val="Heading3"/>
+              <w:pPrChange w:id="134" w:author="Stephen Richard" w:date="2014-03-02T09:58:00Z">
+                <w:pPr>
+                  <w:pStyle w:val="Heading4"/>
+                  <w:spacing w:before="0"/>
+                  <w:outlineLvl w:val="3"/>
+                </w:pPr>
+              </w:pPrChange>
+            </w:pPr>
+            <w:r>
               <w:t>Link property</w:t>
             </w:r>
           </w:p>
@@ -17335,9 +18021,14 @@
           </w:tcPr>
           <w:p>
             <w:pPr>
-              <w:pStyle w:val="Heading4"/>
-              <w:spacing w:before="0"/>
-              <w:outlineLvl w:val="3"/>
+              <w:pStyle w:val="Heading3"/>
+              <w:pPrChange w:id="135" w:author="Stephen Richard" w:date="2014-03-02T09:58:00Z">
+                <w:pPr>
+                  <w:pStyle w:val="Heading4"/>
+                  <w:spacing w:before="0"/>
+                  <w:outlineLvl w:val="3"/>
+                </w:pPr>
+              </w:pPrChange>
             </w:pPr>
             <w:r>
               <w:t>Value</w:t>
@@ -17354,6 +18045,12 @@
             <w:pPr>
               <w:pStyle w:val="NoSpacing"/>
               <w:keepNext/>
+              <w:pPrChange w:id="136" w:author="Stephen Richard" w:date="2014-03-02T09:58:00Z">
+                <w:pPr>
+                  <w:pStyle w:val="NoSpacing"/>
+                  <w:keepNext/>
+                </w:pPr>
+              </w:pPrChange>
             </w:pPr>
             <w:r>
               <w:t>linkage</w:t>
@@ -17368,6 +18065,12 @@
             <w:pPr>
               <w:pStyle w:val="NoSpacing"/>
               <w:keepNext/>
+              <w:pPrChange w:id="137" w:author="Stephen Richard" w:date="2014-03-02T09:58:00Z">
+                <w:pPr>
+                  <w:pStyle w:val="NoSpacing"/>
+                  <w:keepNext/>
+                </w:pPr>
+              </w:pPrChange>
             </w:pPr>
             <w:r>
               <w:t>http://test.opendap.org:80/opendap/data/nc/ber-2002-10-01.nc</w:t>
@@ -17386,6 +18089,11 @@
           <w:p>
             <w:pPr>
               <w:pStyle w:val="NoSpacing"/>
+              <w:pPrChange w:id="138" w:author="Stephen Richard" w:date="2014-03-02T09:58:00Z">
+                <w:pPr>
+                  <w:pStyle w:val="NoSpacing"/>
+                </w:pPr>
+              </w:pPrChange>
             </w:pPr>
             <w:proofErr w:type="spellStart"/>
             <w:r>
@@ -17401,6 +18109,11 @@
           <w:p>
             <w:pPr>
               <w:pStyle w:val="NoSpacing"/>
+              <w:pPrChange w:id="139" w:author="Stephen Richard" w:date="2014-03-02T09:58:00Z">
+                <w:pPr>
+                  <w:pStyle w:val="NoSpacing"/>
+                </w:pPr>
+              </w:pPrChange>
             </w:pPr>
             <w:r>
               <w:t>download</w:t>
@@ -17416,6 +18129,11 @@
           <w:p>
             <w:pPr>
               <w:pStyle w:val="NoSpacing"/>
+              <w:pPrChange w:id="140" w:author="Stephen Richard" w:date="2014-03-02T09:58:00Z">
+                <w:pPr>
+                  <w:pStyle w:val="NoSpacing"/>
+                </w:pPr>
+              </w:pPrChange>
             </w:pPr>
             <w:r>
               <w:t>title</w:t>
@@ -17429,6 +18147,11 @@
           <w:p>
             <w:pPr>
               <w:pStyle w:val="NoSpacing"/>
+              <w:pPrChange w:id="141" w:author="Stephen Richard" w:date="2014-03-02T09:58:00Z">
+                <w:pPr>
+                  <w:pStyle w:val="NoSpacing"/>
+                </w:pPr>
+              </w:pPrChange>
             </w:pPr>
             <w:r>
               <w:t xml:space="preserve">example </w:t>
@@ -17457,6 +18180,11 @@
           <w:p>
             <w:pPr>
               <w:pStyle w:val="NoSpacing"/>
+              <w:pPrChange w:id="142" w:author="Stephen Richard" w:date="2014-03-02T09:58:00Z">
+                <w:pPr>
+                  <w:pStyle w:val="NoSpacing"/>
+                </w:pPr>
+              </w:pPrChange>
             </w:pPr>
             <w:r>
               <w:t>type</w:t>
@@ -17470,6 +18198,11 @@
           <w:p>
             <w:pPr>
               <w:pStyle w:val="NoSpacing"/>
+              <w:pPrChange w:id="143" w:author="Stephen Richard" w:date="2014-03-02T09:58:00Z">
+                <w:pPr>
+                  <w:pStyle w:val="NoSpacing"/>
+                </w:pPr>
+              </w:pPrChange>
             </w:pPr>
             <w:r>
               <w:t>application/x-</w:t>
@@ -17490,6 +18223,11 @@
           <w:p>
             <w:pPr>
               <w:pStyle w:val="NoSpacing"/>
+              <w:pPrChange w:id="144" w:author="Stephen Richard" w:date="2014-03-02T09:58:00Z">
+                <w:pPr>
+                  <w:pStyle w:val="NoSpacing"/>
+                </w:pPr>
+              </w:pPrChange>
             </w:pPr>
             <w:proofErr w:type="spellStart"/>
             <w:r>
@@ -17505,6 +18243,11 @@
           <w:p>
             <w:pPr>
               <w:pStyle w:val="NoSpacing"/>
+              <w:pPrChange w:id="145" w:author="Stephen Richard" w:date="2014-03-02T09:58:00Z">
+                <w:pPr>
+                  <w:pStyle w:val="NoSpacing"/>
+                </w:pPr>
+              </w:pPrChange>
             </w:pPr>
             <w:proofErr w:type="spellStart"/>
             <w:r>
@@ -17520,6 +18263,11 @@
             <w:tcW w:w="1818" w:type="dxa"/>
           </w:tcPr>
           <w:p>
+            <w:pPr>
+              <w:pPrChange w:id="146" w:author="Stephen Richard" w:date="2014-03-02T09:58:00Z">
+                <w:pPr/>
+              </w:pPrChange>
+            </w:pPr>
             <w:r>
               <w:t>template</w:t>
             </w:r>
@@ -17529,7 +18277,13 @@
           <w:tcPr>
             <w:tcW w:w="7758" w:type="dxa"/>
           </w:tcPr>
-          <w:p/>
+          <w:p>
+            <w:pPr>
+              <w:pPrChange w:id="147" w:author="Stephen Richard" w:date="2014-03-02T09:58:00Z">
+                <w:pPr/>
+              </w:pPrChange>
+            </w:pPr>
+          </w:p>
         </w:tc>
       </w:tr>
       <w:tr>
@@ -17538,6 +18292,11 @@
             <w:tcW w:w="1818" w:type="dxa"/>
           </w:tcPr>
           <w:p>
+            <w:pPr>
+              <w:pPrChange w:id="148" w:author="Stephen Richard" w:date="2014-03-02T09:58:00Z">
+                <w:pPr/>
+              </w:pPrChange>
+            </w:pPr>
             <w:r>
               <w:t>profile</w:t>
             </w:r>
@@ -17548,6 +18307,11 @@
             <w:tcW w:w="7758" w:type="dxa"/>
           </w:tcPr>
           <w:p>
+            <w:pPr>
+              <w:pPrChange w:id="149" w:author="Stephen Richard" w:date="2014-03-02T09:58:00Z">
+                <w:pPr/>
+              </w:pPrChange>
+            </w:pPr>
             <w:r>
               <w:t>http://test.opendap.org:80/opendap/data/nc/ber-2002-10-01.nc</w:t>
             </w:r>
@@ -17560,13 +18324,23 @@
     </w:tbl>
     <w:p>
       <w:pPr>
-        <w:pStyle w:val="Heading3"/>
+        <w:pStyle w:val="Heading2"/>
+        <w:pPrChange w:id="150" w:author="Stephen Richard" w:date="2014-03-02T09:58:00Z">
+          <w:pPr>
+            <w:pStyle w:val="Heading3"/>
+          </w:pPr>
+        </w:pPrChange>
       </w:pPr>
       <w:r>
         <w:t>WS service</w:t>
       </w:r>
     </w:p>
     <w:p>
+      <w:pPr>
+        <w:pPrChange w:id="151" w:author="Stephen Richard" w:date="2014-03-02T09:58:00Z">
+          <w:pPr/>
+        </w:pPrChange>
+      </w:pPr>
       <w:r>
         <w:t xml:space="preserve"> </w:t>
       </w:r>
@@ -17599,9 +18373,14 @@
           </w:tcPr>
           <w:p>
             <w:pPr>
-              <w:pStyle w:val="Heading4"/>
-              <w:spacing w:before="0"/>
-              <w:outlineLvl w:val="3"/>
+              <w:pStyle w:val="Heading3"/>
+              <w:pPrChange w:id="152" w:author="Stephen Richard" w:date="2014-03-02T09:58:00Z">
+                <w:pPr>
+                  <w:pStyle w:val="Heading4"/>
+                  <w:spacing w:before="0"/>
+                  <w:outlineLvl w:val="3"/>
+                </w:pPr>
+              </w:pPrChange>
             </w:pPr>
             <w:r>
               <w:t>Link property</w:t>
@@ -17614,9 +18393,14 @@
           </w:tcPr>
           <w:p>
             <w:pPr>
-              <w:pStyle w:val="Heading4"/>
-              <w:spacing w:before="0"/>
-              <w:outlineLvl w:val="3"/>
+              <w:pStyle w:val="Heading3"/>
+              <w:pPrChange w:id="153" w:author="Stephen Richard" w:date="2014-03-02T09:58:00Z">
+                <w:pPr>
+                  <w:pStyle w:val="Heading4"/>
+                  <w:spacing w:before="0"/>
+                  <w:outlineLvl w:val="3"/>
+                </w:pPr>
+              </w:pPrChange>
             </w:pPr>
             <w:r>
               <w:t>Value</w:t>
@@ -17632,6 +18416,11 @@
           <w:p>
             <w:pPr>
               <w:pStyle w:val="NoSpacing"/>
+              <w:pPrChange w:id="154" w:author="Stephen Richard" w:date="2014-03-02T09:58:00Z">
+                <w:pPr>
+                  <w:pStyle w:val="NoSpacing"/>
+                </w:pPr>
+              </w:pPrChange>
             </w:pPr>
             <w:r>
               <w:t>linkage</w:t>
@@ -17645,6 +18434,11 @@
           <w:p>
             <w:pPr>
               <w:pStyle w:val="NoSpacing"/>
+              <w:pPrChange w:id="155" w:author="Stephen Richard" w:date="2014-03-02T09:58:00Z">
+                <w:pPr>
+                  <w:pStyle w:val="NoSpacing"/>
+                </w:pPr>
+              </w:pPrChange>
             </w:pPr>
             <w:r>
               <w:t>http://footballpool.dataaccess.eu/data/info.wso?WSDL</w:t>
@@ -17660,6 +18454,11 @@
           <w:p>
             <w:pPr>
               <w:pStyle w:val="NoSpacing"/>
+              <w:pPrChange w:id="156" w:author="Stephen Richard" w:date="2014-03-02T09:58:00Z">
+                <w:pPr>
+                  <w:pStyle w:val="NoSpacing"/>
+                </w:pPr>
+              </w:pPrChange>
             </w:pPr>
             <w:proofErr w:type="spellStart"/>
             <w:r>
@@ -17675,6 +18474,11 @@
           <w:p>
             <w:pPr>
               <w:pStyle w:val="NoSpacing"/>
+              <w:pPrChange w:id="157" w:author="Stephen Richard" w:date="2014-03-02T09:58:00Z">
+                <w:pPr>
+                  <w:pStyle w:val="NoSpacing"/>
+                </w:pPr>
+              </w:pPrChange>
             </w:pPr>
             <w:r>
               <w:t>documentation</w:t>
@@ -17690,6 +18494,11 @@
           <w:p>
             <w:pPr>
               <w:pStyle w:val="NoSpacing"/>
+              <w:pPrChange w:id="158" w:author="Stephen Richard" w:date="2014-03-02T09:58:00Z">
+                <w:pPr>
+                  <w:pStyle w:val="NoSpacing"/>
+                </w:pPr>
+              </w:pPrChange>
             </w:pPr>
             <w:r>
               <w:t>title</w:t>
@@ -17703,6 +18512,11 @@
           <w:p>
             <w:pPr>
               <w:pStyle w:val="NoSpacing"/>
+              <w:pPrChange w:id="159" w:author="Stephen Richard" w:date="2014-03-02T09:58:00Z">
+                <w:pPr>
+                  <w:pStyle w:val="NoSpacing"/>
+                </w:pPr>
+              </w:pPrChange>
             </w:pPr>
             <w:proofErr w:type="spellStart"/>
             <w:r>
@@ -17723,6 +18537,11 @@
           <w:p>
             <w:pPr>
               <w:pStyle w:val="NoSpacing"/>
+              <w:pPrChange w:id="160" w:author="Stephen Richard" w:date="2014-03-02T09:58:00Z">
+                <w:pPr>
+                  <w:pStyle w:val="NoSpacing"/>
+                </w:pPr>
+              </w:pPrChange>
             </w:pPr>
             <w:r>
               <w:t>type</w:t>
@@ -17736,6 +18555,11 @@
           <w:p>
             <w:pPr>
               <w:pStyle w:val="NoSpacing"/>
+              <w:pPrChange w:id="161" w:author="Stephen Richard" w:date="2014-03-02T09:58:00Z">
+                <w:pPr>
+                  <w:pStyle w:val="NoSpacing"/>
+                </w:pPr>
+              </w:pPrChange>
             </w:pPr>
             <w:r>
               <w:t>text/xml</w:t>
@@ -17751,6 +18575,11 @@
           <w:p>
             <w:pPr>
               <w:pStyle w:val="NoSpacing"/>
+              <w:pPrChange w:id="162" w:author="Stephen Richard" w:date="2014-03-02T09:58:00Z">
+                <w:pPr>
+                  <w:pStyle w:val="NoSpacing"/>
+                </w:pPr>
+              </w:pPrChange>
             </w:pPr>
             <w:proofErr w:type="spellStart"/>
             <w:r>
@@ -17766,6 +18595,11 @@
           <w:p>
             <w:pPr>
               <w:pStyle w:val="NoSpacing"/>
+              <w:pPrChange w:id="163" w:author="Stephen Richard" w:date="2014-03-02T09:58:00Z">
+                <w:pPr>
+                  <w:pStyle w:val="NoSpacing"/>
+                </w:pPr>
+              </w:pPrChange>
             </w:pPr>
           </w:p>
         </w:tc>
@@ -17776,6 +18610,11 @@
             <w:tcW w:w="1818" w:type="dxa"/>
           </w:tcPr>
           <w:p>
+            <w:pPr>
+              <w:pPrChange w:id="164" w:author="Stephen Richard" w:date="2014-03-02T09:58:00Z">
+                <w:pPr/>
+              </w:pPrChange>
+            </w:pPr>
             <w:r>
               <w:t>template</w:t>
             </w:r>
@@ -17785,7 +18624,13 @@
           <w:tcPr>
             <w:tcW w:w="7758" w:type="dxa"/>
           </w:tcPr>
-          <w:p/>
+          <w:p>
+            <w:pPr>
+              <w:pPrChange w:id="165" w:author="Stephen Richard" w:date="2014-03-02T09:58:00Z">
+                <w:pPr/>
+              </w:pPrChange>
+            </w:pPr>
+          </w:p>
         </w:tc>
       </w:tr>
       <w:tr>
@@ -17794,6 +18639,11 @@
             <w:tcW w:w="1818" w:type="dxa"/>
           </w:tcPr>
           <w:p>
+            <w:pPr>
+              <w:pPrChange w:id="166" w:author="Stephen Richard" w:date="2014-03-02T09:58:00Z">
+                <w:pPr/>
+              </w:pPrChange>
+            </w:pPr>
             <w:r>
               <w:t>profile</w:t>
             </w:r>
@@ -17804,6 +18654,11 @@
             <w:tcW w:w="7758" w:type="dxa"/>
           </w:tcPr>
           <w:p>
+            <w:pPr>
+              <w:pPrChange w:id="167" w:author="Stephen Richard" w:date="2014-03-02T09:58:00Z">
+                <w:pPr/>
+              </w:pPrChange>
+            </w:pPr>
             <w:r>
               <w:t>http://www.w3.org/TR/wsdl20/</w:t>
             </w:r>
@@ -17813,7 +18668,12 @@
     </w:tbl>
     <w:p>
       <w:pPr>
-        <w:pStyle w:val="Heading3"/>
+        <w:pStyle w:val="Heading2"/>
+        <w:pPrChange w:id="168" w:author="Stephen Richard" w:date="2014-03-02T09:58:00Z">
+          <w:pPr>
+            <w:pStyle w:val="Heading3"/>
+          </w:pPr>
+        </w:pPrChange>
       </w:pPr>
       <w:r>
         <w:t xml:space="preserve">ESRI </w:t>
@@ -17831,6 +18691,11 @@
       </w:r>
     </w:p>
     <w:p>
+      <w:pPr>
+        <w:pPrChange w:id="169" w:author="Stephen Richard" w:date="2014-03-02T09:58:00Z">
+          <w:pPr/>
+        </w:pPrChange>
+      </w:pPr>
       <w:proofErr w:type="gramStart"/>
       <w:r>
         <w:t>endpoint</w:t>
@@ -17855,9 +18720,14 @@
           </w:tcPr>
           <w:p>
             <w:pPr>
-              <w:pStyle w:val="Heading4"/>
-              <w:spacing w:before="0"/>
-              <w:outlineLvl w:val="3"/>
+              <w:pStyle w:val="Heading3"/>
+              <w:pPrChange w:id="170" w:author="Stephen Richard" w:date="2014-03-02T09:58:00Z">
+                <w:pPr>
+                  <w:pStyle w:val="Heading4"/>
+                  <w:spacing w:before="0"/>
+                  <w:outlineLvl w:val="3"/>
+                </w:pPr>
+              </w:pPrChange>
             </w:pPr>
             <w:r>
               <w:t>Link property</w:t>
@@ -17870,9 +18740,14 @@
           </w:tcPr>
           <w:p>
             <w:pPr>
-              <w:pStyle w:val="Heading4"/>
-              <w:spacing w:before="0"/>
-              <w:outlineLvl w:val="3"/>
+              <w:pStyle w:val="Heading3"/>
+              <w:pPrChange w:id="171" w:author="Stephen Richard" w:date="2014-03-02T09:58:00Z">
+                <w:pPr>
+                  <w:pStyle w:val="Heading4"/>
+                  <w:spacing w:before="0"/>
+                  <w:outlineLvl w:val="3"/>
+                </w:pPr>
+              </w:pPrChange>
             </w:pPr>
             <w:r>
               <w:t>Value</w:t>
@@ -17888,6 +18763,11 @@
           <w:p>
             <w:pPr>
               <w:pStyle w:val="NoSpacing"/>
+              <w:pPrChange w:id="172" w:author="Stephen Richard" w:date="2014-03-02T09:58:00Z">
+                <w:pPr>
+                  <w:pStyle w:val="NoSpacing"/>
+                </w:pPr>
+              </w:pPrChange>
             </w:pPr>
             <w:r>
               <w:t>linkage</w:t>
@@ -17901,6 +18781,11 @@
           <w:p>
             <w:pPr>
               <w:pStyle w:val="NoSpacing"/>
+              <w:pPrChange w:id="173" w:author="Stephen Richard" w:date="2014-03-02T09:58:00Z">
+                <w:pPr>
+                  <w:pStyle w:val="NoSpacing"/>
+                </w:pPr>
+              </w:pPrChange>
             </w:pPr>
             <w:r>
               <w:t>http://services.azgs.az.gov/ArcGIS/rest/services/fissures/EarthFissures/MapServer?f=json</w:t>
@@ -17916,6 +18801,11 @@
           <w:p>
             <w:pPr>
               <w:pStyle w:val="NoSpacing"/>
+              <w:pPrChange w:id="174" w:author="Stephen Richard" w:date="2014-03-02T09:58:00Z">
+                <w:pPr>
+                  <w:pStyle w:val="NoSpacing"/>
+                </w:pPr>
+              </w:pPrChange>
             </w:pPr>
             <w:proofErr w:type="spellStart"/>
             <w:r>
@@ -17931,6 +18821,11 @@
           <w:p>
             <w:pPr>
               <w:pStyle w:val="NoSpacing"/>
+              <w:pPrChange w:id="175" w:author="Stephen Richard" w:date="2014-03-02T09:58:00Z">
+                <w:pPr>
+                  <w:pStyle w:val="NoSpacing"/>
+                </w:pPr>
+              </w:pPrChange>
             </w:pPr>
             <w:r>
               <w:t>documentation</w:t>
@@ -17946,6 +18841,11 @@
           <w:p>
             <w:pPr>
               <w:pStyle w:val="NoSpacing"/>
+              <w:pPrChange w:id="176" w:author="Stephen Richard" w:date="2014-03-02T09:58:00Z">
+                <w:pPr>
+                  <w:pStyle w:val="NoSpacing"/>
+                </w:pPr>
+              </w:pPrChange>
             </w:pPr>
             <w:r>
               <w:t>title</w:t>
@@ -17959,6 +18859,11 @@
           <w:p>
             <w:pPr>
               <w:pStyle w:val="NoSpacing"/>
+              <w:pPrChange w:id="177" w:author="Stephen Richard" w:date="2014-03-02T09:58:00Z">
+                <w:pPr>
+                  <w:pStyle w:val="NoSpacing"/>
+                </w:pPr>
+              </w:pPrChange>
             </w:pPr>
             <w:r>
               <w:t>Earth Fissures</w:t>
@@ -17977,6 +18882,11 @@
           <w:p>
             <w:pPr>
               <w:pStyle w:val="NoSpacing"/>
+              <w:pPrChange w:id="178" w:author="Stephen Richard" w:date="2014-03-02T09:58:00Z">
+                <w:pPr>
+                  <w:pStyle w:val="NoSpacing"/>
+                </w:pPr>
+              </w:pPrChange>
             </w:pPr>
             <w:r>
               <w:t>type</w:t>
@@ -17990,6 +18900,11 @@
           <w:p>
             <w:pPr>
               <w:pStyle w:val="NoSpacing"/>
+              <w:pPrChange w:id="179" w:author="Stephen Richard" w:date="2014-03-02T09:58:00Z">
+                <w:pPr>
+                  <w:pStyle w:val="NoSpacing"/>
+                </w:pPr>
+              </w:pPrChange>
             </w:pPr>
             <w:r>
               <w:t>application/</w:t>
@@ -18010,6 +18925,11 @@
           <w:p>
             <w:pPr>
               <w:pStyle w:val="NoSpacing"/>
+              <w:pPrChange w:id="180" w:author="Stephen Richard" w:date="2014-03-02T09:58:00Z">
+                <w:pPr>
+                  <w:pStyle w:val="NoSpacing"/>
+                </w:pPr>
+              </w:pPrChange>
             </w:pPr>
             <w:proofErr w:type="spellStart"/>
             <w:r>
@@ -18025,6 +18945,11 @@
           <w:p>
             <w:pPr>
               <w:pStyle w:val="NoSpacing"/>
+              <w:pPrChange w:id="181" w:author="Stephen Richard" w:date="2014-03-02T09:58:00Z">
+                <w:pPr>
+                  <w:pStyle w:val="NoSpacing"/>
+                </w:pPr>
+              </w:pPrChange>
             </w:pPr>
             <w:r>
               <w:t xml:space="preserve">ESRI </w:t>
@@ -18046,6 +18971,11 @@
             <w:tcW w:w="1818" w:type="dxa"/>
           </w:tcPr>
           <w:p>
+            <w:pPr>
+              <w:pPrChange w:id="182" w:author="Stephen Richard" w:date="2014-03-02T09:58:00Z">
+                <w:pPr/>
+              </w:pPrChange>
+            </w:pPr>
             <w:r>
               <w:t>template</w:t>
             </w:r>
@@ -18055,7 +18985,13 @@
           <w:tcPr>
             <w:tcW w:w="7758" w:type="dxa"/>
           </w:tcPr>
-          <w:p/>
+          <w:p>
+            <w:pPr>
+              <w:pPrChange w:id="183" w:author="Stephen Richard" w:date="2014-03-02T09:58:00Z">
+                <w:pPr/>
+              </w:pPrChange>
+            </w:pPr>
+          </w:p>
         </w:tc>
       </w:tr>
       <w:tr>
@@ -18064,6 +19000,11 @@
             <w:tcW w:w="1818" w:type="dxa"/>
           </w:tcPr>
           <w:p>
+            <w:pPr>
+              <w:pPrChange w:id="184" w:author="Stephen Richard" w:date="2014-03-02T09:58:00Z">
+                <w:pPr/>
+              </w:pPrChange>
+            </w:pPr>
             <w:r>
               <w:t>profile</w:t>
             </w:r>
@@ -18073,13 +19014,24 @@
           <w:tcPr>
             <w:tcW w:w="7758" w:type="dxa"/>
           </w:tcPr>
-          <w:p/>
+          <w:p>
+            <w:pPr>
+              <w:pPrChange w:id="185" w:author="Stephen Richard" w:date="2014-03-02T09:58:00Z">
+                <w:pPr/>
+              </w:pPrChange>
+            </w:pPr>
+          </w:p>
         </w:tc>
       </w:tr>
     </w:tbl>
     <w:p>
       <w:pPr>
-        <w:pStyle w:val="Heading3"/>
+        <w:pStyle w:val="Heading2"/>
+        <w:pPrChange w:id="186" w:author="Stephen Richard" w:date="2014-03-02T09:58:00Z">
+          <w:pPr>
+            <w:pStyle w:val="Heading3"/>
+          </w:pPr>
+        </w:pPrChange>
       </w:pPr>
       <w:proofErr w:type="spellStart"/>
       <w:r>
@@ -18107,9 +19059,14 @@
           </w:tcPr>
           <w:p>
             <w:pPr>
-              <w:pStyle w:val="Heading4"/>
-              <w:spacing w:before="0"/>
-              <w:outlineLvl w:val="3"/>
+              <w:pStyle w:val="Heading3"/>
+              <w:pPrChange w:id="187" w:author="Stephen Richard" w:date="2014-03-02T09:58:00Z">
+                <w:pPr>
+                  <w:pStyle w:val="Heading4"/>
+                  <w:spacing w:before="0"/>
+                  <w:outlineLvl w:val="3"/>
+                </w:pPr>
+              </w:pPrChange>
             </w:pPr>
             <w:r>
               <w:t>Link property</w:t>
@@ -18122,9 +19079,14 @@
           </w:tcPr>
           <w:p>
             <w:pPr>
-              <w:pStyle w:val="Heading4"/>
-              <w:spacing w:before="0"/>
-              <w:outlineLvl w:val="3"/>
+              <w:pStyle w:val="Heading3"/>
+              <w:pPrChange w:id="188" w:author="Stephen Richard" w:date="2014-03-02T09:58:00Z">
+                <w:pPr>
+                  <w:pStyle w:val="Heading4"/>
+                  <w:spacing w:before="0"/>
+                  <w:outlineLvl w:val="3"/>
+                </w:pPr>
+              </w:pPrChange>
             </w:pPr>
             <w:r>
               <w:t>Value</w:t>
@@ -18140,6 +19102,11 @@
           <w:p>
             <w:pPr>
               <w:pStyle w:val="NoSpacing"/>
+              <w:pPrChange w:id="189" w:author="Stephen Richard" w:date="2014-03-02T09:58:00Z">
+                <w:pPr>
+                  <w:pStyle w:val="NoSpacing"/>
+                </w:pPr>
+              </w:pPrChange>
             </w:pPr>
             <w:r>
               <w:t>linkage</w:t>
@@ -18153,6 +19120,11 @@
           <w:p>
             <w:pPr>
               <w:pStyle w:val="NoSpacing"/>
+              <w:pPrChange w:id="190" w:author="Stephen Richard" w:date="2014-03-02T09:58:00Z">
+                <w:pPr>
+                  <w:pStyle w:val="NoSpacing"/>
+                </w:pPr>
+              </w:pPrChange>
             </w:pPr>
             <w:r>
               <w:t>http://a.tiles.mapbox.com/v3/examples.map-zr0njcqy.json</w:t>
@@ -18168,6 +19140,11 @@
           <w:p>
             <w:pPr>
               <w:pStyle w:val="NoSpacing"/>
+              <w:pPrChange w:id="191" w:author="Stephen Richard" w:date="2014-03-02T09:58:00Z">
+                <w:pPr>
+                  <w:pStyle w:val="NoSpacing"/>
+                </w:pPr>
+              </w:pPrChange>
             </w:pPr>
             <w:proofErr w:type="spellStart"/>
             <w:r>
@@ -18183,6 +19160,11 @@
           <w:p>
             <w:pPr>
               <w:pStyle w:val="NoSpacing"/>
+              <w:pPrChange w:id="192" w:author="Stephen Richard" w:date="2014-03-02T09:58:00Z">
+                <w:pPr>
+                  <w:pStyle w:val="NoSpacing"/>
+                </w:pPr>
+              </w:pPrChange>
             </w:pPr>
             <w:r>
               <w:t>documentation</w:t>
@@ -18198,6 +19180,11 @@
           <w:p>
             <w:pPr>
               <w:pStyle w:val="NoSpacing"/>
+              <w:pPrChange w:id="193" w:author="Stephen Richard" w:date="2014-03-02T09:58:00Z">
+                <w:pPr>
+                  <w:pStyle w:val="NoSpacing"/>
+                </w:pPr>
+              </w:pPrChange>
             </w:pPr>
             <w:r>
               <w:t>title</w:t>
@@ -18211,6 +19198,11 @@
           <w:p>
             <w:pPr>
               <w:pStyle w:val="NoSpacing"/>
+              <w:pPrChange w:id="194" w:author="Stephen Richard" w:date="2014-03-02T09:58:00Z">
+                <w:pPr>
+                  <w:pStyle w:val="NoSpacing"/>
+                </w:pPr>
+              </w:pPrChange>
             </w:pPr>
             <w:r>
               <w:t>DC Weekend Picks</w:t>
@@ -18234,6 +19226,11 @@
           <w:p>
             <w:pPr>
               <w:pStyle w:val="NoSpacing"/>
+              <w:pPrChange w:id="195" w:author="Stephen Richard" w:date="2014-03-02T09:58:00Z">
+                <w:pPr>
+                  <w:pStyle w:val="NoSpacing"/>
+                </w:pPr>
+              </w:pPrChange>
             </w:pPr>
             <w:r>
               <w:t>type</w:t>
@@ -18247,6 +19244,11 @@
           <w:p>
             <w:pPr>
               <w:pStyle w:val="NoSpacing"/>
+              <w:pPrChange w:id="196" w:author="Stephen Richard" w:date="2014-03-02T09:58:00Z">
+                <w:pPr>
+                  <w:pStyle w:val="NoSpacing"/>
+                </w:pPr>
+              </w:pPrChange>
             </w:pPr>
             <w:r>
               <w:t>application/</w:t>
@@ -18267,9 +19269,15 @@
           <w:p>
             <w:pPr>
               <w:pStyle w:val="NoSpacing"/>
-            </w:pPr>
-            <w:proofErr w:type="spellStart"/>
-            <w:r>
+              <w:pPrChange w:id="197" w:author="Stephen Richard" w:date="2014-03-02T09:58:00Z">
+                <w:pPr>
+                  <w:pStyle w:val="NoSpacing"/>
+                </w:pPr>
+              </w:pPrChange>
+            </w:pPr>
+            <w:proofErr w:type="spellStart"/>
+            <w:r>
+              <w:lastRenderedPageBreak/>
               <w:t>overlayAPI</w:t>
             </w:r>
             <w:proofErr w:type="spellEnd"/>
@@ -18282,6 +19290,11 @@
           <w:p>
             <w:pPr>
               <w:pStyle w:val="NoSpacing"/>
+              <w:pPrChange w:id="198" w:author="Stephen Richard" w:date="2014-03-02T09:58:00Z">
+                <w:pPr>
+                  <w:pStyle w:val="NoSpacing"/>
+                </w:pPr>
+              </w:pPrChange>
             </w:pPr>
           </w:p>
         </w:tc>
@@ -18292,6 +19305,11 @@
             <w:tcW w:w="1728" w:type="dxa"/>
           </w:tcPr>
           <w:p>
+            <w:pPr>
+              <w:pPrChange w:id="199" w:author="Stephen Richard" w:date="2014-03-02T09:58:00Z">
+                <w:pPr/>
+              </w:pPrChange>
+            </w:pPr>
             <w:r>
               <w:t>template</w:t>
             </w:r>
@@ -18301,7 +19319,13 @@
           <w:tcPr>
             <w:tcW w:w="7848" w:type="dxa"/>
           </w:tcPr>
-          <w:p/>
+          <w:p>
+            <w:pPr>
+              <w:pPrChange w:id="200" w:author="Stephen Richard" w:date="2014-03-02T09:58:00Z">
+                <w:pPr/>
+              </w:pPrChange>
+            </w:pPr>
+          </w:p>
         </w:tc>
       </w:tr>
       <w:tr>
@@ -18310,6 +19334,11 @@
             <w:tcW w:w="1728" w:type="dxa"/>
           </w:tcPr>
           <w:p>
+            <w:pPr>
+              <w:pPrChange w:id="201" w:author="Stephen Richard" w:date="2014-03-02T09:58:00Z">
+                <w:pPr/>
+              </w:pPrChange>
+            </w:pPr>
             <w:r>
               <w:t>profile</w:t>
             </w:r>
@@ -18320,6 +19349,11 @@
             <w:tcW w:w="7848" w:type="dxa"/>
           </w:tcPr>
           <w:p>
+            <w:pPr>
+              <w:pPrChange w:id="202" w:author="Stephen Richard" w:date="2014-03-02T09:58:00Z">
+                <w:pPr/>
+              </w:pPrChange>
+            </w:pPr>
             <w:r>
               <w:t>tilejson:2.0.0</w:t>
             </w:r>
@@ -18329,11 +19363,16 @@
     </w:tbl>
     <w:p>
       <w:pPr>
-        <w:pStyle w:val="Heading4"/>
-        <w:tabs>
-          <w:tab w:val="left" w:pos="1728"/>
-        </w:tabs>
-        <w:spacing w:before="0"/>
+        <w:pStyle w:val="Heading3"/>
+        <w:pPrChange w:id="203" w:author="Stephen Richard" w:date="2014-03-02T09:58:00Z">
+          <w:pPr>
+            <w:pStyle w:val="Heading4"/>
+            <w:tabs>
+              <w:tab w:val="left" w:pos="1728"/>
+            </w:tabs>
+            <w:spacing w:before="0"/>
+          </w:pPr>
+        </w:pPrChange>
       </w:pPr>
       <w:r>
         <w:tab/>
@@ -18356,9 +19395,14 @@
           </w:tcPr>
           <w:p>
             <w:pPr>
-              <w:pStyle w:val="Heading4"/>
-              <w:spacing w:before="0"/>
-              <w:outlineLvl w:val="3"/>
+              <w:pStyle w:val="Heading3"/>
+              <w:pPrChange w:id="204" w:author="Stephen Richard" w:date="2014-03-02T09:58:00Z">
+                <w:pPr>
+                  <w:pStyle w:val="Heading4"/>
+                  <w:spacing w:before="0"/>
+                  <w:outlineLvl w:val="3"/>
+                </w:pPr>
+              </w:pPrChange>
             </w:pPr>
             <w:r>
               <w:t>Link property</w:t>
@@ -18371,9 +19415,14 @@
           </w:tcPr>
           <w:p>
             <w:pPr>
-              <w:pStyle w:val="Heading4"/>
-              <w:spacing w:before="0"/>
-              <w:outlineLvl w:val="3"/>
+              <w:pStyle w:val="Heading3"/>
+              <w:pPrChange w:id="205" w:author="Stephen Richard" w:date="2014-03-02T09:58:00Z">
+                <w:pPr>
+                  <w:pStyle w:val="Heading4"/>
+                  <w:spacing w:before="0"/>
+                  <w:outlineLvl w:val="3"/>
+                </w:pPr>
+              </w:pPrChange>
             </w:pPr>
             <w:r>
               <w:t>Value</w:t>
@@ -18390,6 +19439,12 @@
             <w:pPr>
               <w:pStyle w:val="NoSpacing"/>
               <w:keepNext/>
+              <w:pPrChange w:id="206" w:author="Stephen Richard" w:date="2014-03-02T09:58:00Z">
+                <w:pPr>
+                  <w:pStyle w:val="NoSpacing"/>
+                  <w:keepNext/>
+                </w:pPr>
+              </w:pPrChange>
             </w:pPr>
             <w:r>
               <w:t>linkage</w:t>
@@ -18404,6 +19459,12 @@
             <w:pPr>
               <w:pStyle w:val="NoSpacing"/>
               <w:keepNext/>
+              <w:pPrChange w:id="207" w:author="Stephen Richard" w:date="2014-03-02T09:58:00Z">
+                <w:pPr>
+                  <w:pStyle w:val="NoSpacing"/>
+                  <w:keepNext/>
+                </w:pPr>
+              </w:pPrChange>
             </w:pPr>
             <w:r>
               <w:t>http://a.tiles.mapbox.com/v3/examples.map-zr0njcqy/{z}/{x}/{y}.png</w:t>
@@ -18419,6 +19480,11 @@
           <w:p>
             <w:pPr>
               <w:pStyle w:val="NoSpacing"/>
+              <w:pPrChange w:id="208" w:author="Stephen Richard" w:date="2014-03-02T09:58:00Z">
+                <w:pPr>
+                  <w:pStyle w:val="NoSpacing"/>
+                </w:pPr>
+              </w:pPrChange>
             </w:pPr>
             <w:proofErr w:type="spellStart"/>
             <w:r>
@@ -18434,6 +19500,11 @@
           <w:p>
             <w:pPr>
               <w:pStyle w:val="NoSpacing"/>
+              <w:pPrChange w:id="209" w:author="Stephen Richard" w:date="2014-03-02T09:58:00Z">
+                <w:pPr>
+                  <w:pStyle w:val="NoSpacing"/>
+                </w:pPr>
+              </w:pPrChange>
             </w:pPr>
             <w:r>
               <w:t>template</w:t>
@@ -18449,9 +19520,13 @@
           <w:p>
             <w:pPr>
               <w:pStyle w:val="NoSpacing"/>
-            </w:pPr>
-            <w:r>
-              <w:lastRenderedPageBreak/>
+              <w:pPrChange w:id="210" w:author="Stephen Richard" w:date="2014-03-02T09:58:00Z">
+                <w:pPr>
+                  <w:pStyle w:val="NoSpacing"/>
+                </w:pPr>
+              </w:pPrChange>
+            </w:pPr>
+            <w:r>
               <w:t>title</w:t>
             </w:r>
           </w:p>
@@ -18463,6 +19538,11 @@
           <w:p>
             <w:pPr>
               <w:pStyle w:val="NoSpacing"/>
+              <w:pPrChange w:id="211" w:author="Stephen Richard" w:date="2014-03-02T09:58:00Z">
+                <w:pPr>
+                  <w:pStyle w:val="NoSpacing"/>
+                </w:pPr>
+              </w:pPrChange>
             </w:pPr>
             <w:r>
               <w:t>DC Weekend Picks</w:t>
@@ -18486,6 +19566,11 @@
           <w:p>
             <w:pPr>
               <w:pStyle w:val="NoSpacing"/>
+              <w:pPrChange w:id="212" w:author="Stephen Richard" w:date="2014-03-02T09:58:00Z">
+                <w:pPr>
+                  <w:pStyle w:val="NoSpacing"/>
+                </w:pPr>
+              </w:pPrChange>
             </w:pPr>
             <w:r>
               <w:t>type</w:t>
@@ -18499,6 +19584,11 @@
           <w:p>
             <w:pPr>
               <w:pStyle w:val="NoSpacing"/>
+              <w:pPrChange w:id="213" w:author="Stephen Richard" w:date="2014-03-02T09:58:00Z">
+                <w:pPr>
+                  <w:pStyle w:val="NoSpacing"/>
+                </w:pPr>
+              </w:pPrChange>
             </w:pPr>
             <w:r>
               <w:t>image/</w:t>
@@ -18519,6 +19609,11 @@
           <w:p>
             <w:pPr>
               <w:pStyle w:val="NoSpacing"/>
+              <w:pPrChange w:id="214" w:author="Stephen Richard" w:date="2014-03-02T09:58:00Z">
+                <w:pPr>
+                  <w:pStyle w:val="NoSpacing"/>
+                </w:pPr>
+              </w:pPrChange>
             </w:pPr>
             <w:proofErr w:type="spellStart"/>
             <w:r>
@@ -18534,6 +19629,11 @@
           <w:p>
             <w:pPr>
               <w:pStyle w:val="NoSpacing"/>
+              <w:pPrChange w:id="215" w:author="Stephen Richard" w:date="2014-03-02T09:58:00Z">
+                <w:pPr>
+                  <w:pStyle w:val="NoSpacing"/>
+                </w:pPr>
+              </w:pPrChange>
             </w:pPr>
           </w:p>
         </w:tc>
@@ -18544,6 +19644,11 @@
             <w:tcW w:w="1728" w:type="dxa"/>
           </w:tcPr>
           <w:p>
+            <w:pPr>
+              <w:pPrChange w:id="216" w:author="Stephen Richard" w:date="2014-03-02T09:58:00Z">
+                <w:pPr/>
+              </w:pPrChange>
+            </w:pPr>
             <w:r>
               <w:t>template</w:t>
             </w:r>
@@ -18554,6 +19659,11 @@
             <w:tcW w:w="7848" w:type="dxa"/>
           </w:tcPr>
           <w:p>
+            <w:pPr>
+              <w:pPrChange w:id="217" w:author="Stephen Richard" w:date="2014-03-02T09:58:00Z">
+                <w:pPr/>
+              </w:pPrChange>
+            </w:pPr>
             <w:r>
               <w:t>http://a.tiles.mapbox.com/v3/examples.map-zr0njcqy.json</w:t>
             </w:r>
@@ -18566,6 +19676,11 @@
             <w:tcW w:w="1728" w:type="dxa"/>
           </w:tcPr>
           <w:p>
+            <w:pPr>
+              <w:pPrChange w:id="218" w:author="Stephen Richard" w:date="2014-03-02T09:58:00Z">
+                <w:pPr/>
+              </w:pPrChange>
+            </w:pPr>
             <w:r>
               <w:t>profile</w:t>
             </w:r>
@@ -18576,6 +19691,11 @@
             <w:tcW w:w="7848" w:type="dxa"/>
           </w:tcPr>
           <w:p>
+            <w:pPr>
+              <w:pPrChange w:id="219" w:author="Stephen Richard" w:date="2014-03-02T09:58:00Z">
+                <w:pPr/>
+              </w:pPrChange>
+            </w:pPr>
             <w:r>
               <w:t>tilejson:2.0.0</w:t>
             </w:r>
@@ -18585,11 +19705,18 @@
     </w:tbl>
     <w:p>
       <w:pPr>
-        <w:pStyle w:val="Heading3"/>
+        <w:pStyle w:val="Heading2"/>
+        <w:pPrChange w:id="220" w:author="Stephen Richard" w:date="2014-03-02T09:58:00Z">
+          <w:pPr>
+            <w:pStyle w:val="Heading3"/>
+          </w:pPr>
+        </w:pPrChange>
       </w:pPr>
       <w:r>
         <w:t>OWS context link</w:t>
       </w:r>
+      <w:bookmarkStart w:id="221" w:name="_GoBack"/>
+      <w:bookmarkEnd w:id="221"/>
     </w:p>
     <w:tbl>
       <w:tblPr>
@@ -18609,9 +19736,14 @@
           </w:tcPr>
           <w:p>
             <w:pPr>
-              <w:pStyle w:val="Heading4"/>
-              <w:spacing w:before="0"/>
-              <w:outlineLvl w:val="3"/>
+              <w:pStyle w:val="Heading3"/>
+              <w:pPrChange w:id="222" w:author="Stephen Richard" w:date="2014-03-02T09:58:00Z">
+                <w:pPr>
+                  <w:pStyle w:val="Heading4"/>
+                  <w:spacing w:before="0"/>
+                  <w:outlineLvl w:val="3"/>
+                </w:pPr>
+              </w:pPrChange>
             </w:pPr>
             <w:r>
               <w:t>Link property</w:t>
@@ -18624,9 +19756,14 @@
           </w:tcPr>
           <w:p>
             <w:pPr>
-              <w:pStyle w:val="Heading4"/>
-              <w:spacing w:before="0"/>
-              <w:outlineLvl w:val="3"/>
+              <w:pStyle w:val="Heading3"/>
+              <w:pPrChange w:id="223" w:author="Stephen Richard" w:date="2014-03-02T09:58:00Z">
+                <w:pPr>
+                  <w:pStyle w:val="Heading4"/>
+                  <w:spacing w:before="0"/>
+                  <w:outlineLvl w:val="3"/>
+                </w:pPr>
+              </w:pPrChange>
             </w:pPr>
             <w:r>
               <w:t>Value</w:t>
@@ -18642,6 +19779,11 @@
           <w:p>
             <w:pPr>
               <w:pStyle w:val="NoSpacing"/>
+              <w:pPrChange w:id="224" w:author="Stephen Richard" w:date="2014-03-02T09:58:00Z">
+                <w:pPr>
+                  <w:pStyle w:val="NoSpacing"/>
+                </w:pPr>
+              </w:pPrChange>
             </w:pPr>
             <w:r>
               <w:t>linkage</w:t>
@@ -18655,6 +19797,11 @@
           <w:p>
             <w:pPr>
               <w:pStyle w:val="NoSpacing"/>
+              <w:pPrChange w:id="225" w:author="Stephen Richard" w:date="2014-03-02T09:58:00Z">
+                <w:pPr>
+                  <w:pStyle w:val="NoSpacing"/>
+                </w:pPr>
+              </w:pPrChange>
             </w:pPr>
           </w:p>
         </w:tc>
@@ -18667,6 +19814,11 @@
           <w:p>
             <w:pPr>
               <w:pStyle w:val="NoSpacing"/>
+              <w:pPrChange w:id="226" w:author="Stephen Richard" w:date="2014-03-02T09:58:00Z">
+                <w:pPr>
+                  <w:pStyle w:val="NoSpacing"/>
+                </w:pPr>
+              </w:pPrChange>
             </w:pPr>
             <w:proofErr w:type="spellStart"/>
             <w:r>
@@ -18682,6 +19834,11 @@
           <w:p>
             <w:pPr>
               <w:pStyle w:val="NoSpacing"/>
+              <w:pPrChange w:id="227" w:author="Stephen Richard" w:date="2014-03-02T09:58:00Z">
+                <w:pPr>
+                  <w:pStyle w:val="NoSpacing"/>
+                </w:pPr>
+              </w:pPrChange>
             </w:pPr>
           </w:p>
         </w:tc>
@@ -18694,6 +19851,11 @@
           <w:p>
             <w:pPr>
               <w:pStyle w:val="NoSpacing"/>
+              <w:pPrChange w:id="228" w:author="Stephen Richard" w:date="2014-03-02T09:58:00Z">
+                <w:pPr>
+                  <w:pStyle w:val="NoSpacing"/>
+                </w:pPr>
+              </w:pPrChange>
             </w:pPr>
             <w:r>
               <w:t>title</w:t>
@@ -18707,6 +19869,11 @@
           <w:p>
             <w:pPr>
               <w:pStyle w:val="NoSpacing"/>
+              <w:pPrChange w:id="229" w:author="Stephen Richard" w:date="2014-03-02T09:58:00Z">
+                <w:pPr>
+                  <w:pStyle w:val="NoSpacing"/>
+                </w:pPr>
+              </w:pPrChange>
             </w:pPr>
           </w:p>
         </w:tc>
@@ -18719,6 +19886,11 @@
           <w:p>
             <w:pPr>
               <w:pStyle w:val="NoSpacing"/>
+              <w:pPrChange w:id="230" w:author="Stephen Richard" w:date="2014-03-02T09:58:00Z">
+                <w:pPr>
+                  <w:pStyle w:val="NoSpacing"/>
+                </w:pPr>
+              </w:pPrChange>
             </w:pPr>
             <w:r>
               <w:t>type</w:t>
@@ -18732,6 +19904,11 @@
           <w:p>
             <w:pPr>
               <w:pStyle w:val="NoSpacing"/>
+              <w:pPrChange w:id="231" w:author="Stephen Richard" w:date="2014-03-02T09:58:00Z">
+                <w:pPr>
+                  <w:pStyle w:val="NoSpacing"/>
+                </w:pPr>
+              </w:pPrChange>
             </w:pPr>
           </w:p>
         </w:tc>
@@ -18744,6 +19921,11 @@
           <w:p>
             <w:pPr>
               <w:pStyle w:val="NoSpacing"/>
+              <w:pPrChange w:id="232" w:author="Stephen Richard" w:date="2014-03-02T09:58:00Z">
+                <w:pPr>
+                  <w:pStyle w:val="NoSpacing"/>
+                </w:pPr>
+              </w:pPrChange>
             </w:pPr>
             <w:proofErr w:type="spellStart"/>
             <w:r>
@@ -18759,6 +19941,11 @@
           <w:p>
             <w:pPr>
               <w:pStyle w:val="NoSpacing"/>
+              <w:pPrChange w:id="233" w:author="Stephen Richard" w:date="2014-03-02T09:58:00Z">
+                <w:pPr>
+                  <w:pStyle w:val="NoSpacing"/>
+                </w:pPr>
+              </w:pPrChange>
             </w:pPr>
             <w:r>
               <w:t>http://www.opengis.net/spec/owc-atom/1.0/req/wfs</w:t>
@@ -18774,6 +19961,11 @@
           <w:p>
             <w:pPr>
               <w:pStyle w:val="NoSpacing"/>
+              <w:pPrChange w:id="234" w:author="Stephen Richard" w:date="2014-03-02T09:58:00Z">
+                <w:pPr>
+                  <w:pStyle w:val="NoSpacing"/>
+                </w:pPr>
+              </w:pPrChange>
             </w:pPr>
             <w:r>
               <w:t>template</w:t>
@@ -18787,6 +19979,11 @@
           <w:p>
             <w:pPr>
               <w:pStyle w:val="NoSpacing"/>
+              <w:pPrChange w:id="235" w:author="Stephen Richard" w:date="2014-03-02T09:58:00Z">
+                <w:pPr>
+                  <w:pStyle w:val="NoSpacing"/>
+                </w:pPr>
+              </w:pPrChange>
             </w:pPr>
           </w:p>
         </w:tc>
@@ -18797,6 +19994,11 @@
             <w:tcW w:w="1728" w:type="dxa"/>
           </w:tcPr>
           <w:p>
+            <w:pPr>
+              <w:pPrChange w:id="236" w:author="Stephen Richard" w:date="2014-03-02T09:58:00Z">
+                <w:pPr/>
+              </w:pPrChange>
+            </w:pPr>
             <w:r>
               <w:t>profile</w:t>
             </w:r>
@@ -18806,13 +20008,24 @@
           <w:tcPr>
             <w:tcW w:w="7848" w:type="dxa"/>
           </w:tcPr>
-          <w:p/>
+          <w:p>
+            <w:pPr>
+              <w:pPrChange w:id="237" w:author="Stephen Richard" w:date="2014-03-02T09:58:00Z">
+                <w:pPr/>
+              </w:pPrChange>
+            </w:pPr>
+          </w:p>
         </w:tc>
       </w:tr>
     </w:tbl>
     <w:p>
       <w:pPr>
-        <w:pStyle w:val="Heading3"/>
+        <w:pStyle w:val="Heading2"/>
+        <w:pPrChange w:id="238" w:author="Stephen Richard" w:date="2014-03-02T09:58:00Z">
+          <w:pPr>
+            <w:pStyle w:val="Heading3"/>
+          </w:pPr>
+        </w:pPrChange>
       </w:pPr>
       <w:r>
         <w:t>CSW catalog</w:t>
@@ -18824,6 +20037,11 @@
     <w:p>
       <w:pPr>
         <w:keepNext/>
+        <w:pPrChange w:id="239" w:author="Stephen Richard" w:date="2014-03-02T09:58:00Z">
+          <w:pPr>
+            <w:keepNext/>
+          </w:pPr>
+        </w:pPrChange>
       </w:pPr>
       <w:r>
         <w:t>Identify catalog that uses USGIN ISO metadata profile</w:t>
@@ -18846,9 +20064,14 @@
           </w:tcPr>
           <w:p>
             <w:pPr>
-              <w:pStyle w:val="Heading4"/>
-              <w:spacing w:before="0"/>
-              <w:outlineLvl w:val="3"/>
+              <w:pStyle w:val="Heading3"/>
+              <w:pPrChange w:id="240" w:author="Stephen Richard" w:date="2014-03-02T09:58:00Z">
+                <w:pPr>
+                  <w:pStyle w:val="Heading4"/>
+                  <w:spacing w:before="0"/>
+                  <w:outlineLvl w:val="3"/>
+                </w:pPr>
+              </w:pPrChange>
             </w:pPr>
             <w:r>
               <w:t>Link property</w:t>
@@ -18861,9 +20084,14 @@
           </w:tcPr>
           <w:p>
             <w:pPr>
-              <w:pStyle w:val="Heading4"/>
-              <w:spacing w:before="0"/>
-              <w:outlineLvl w:val="3"/>
+              <w:pStyle w:val="Heading3"/>
+              <w:pPrChange w:id="241" w:author="Stephen Richard" w:date="2014-03-02T09:58:00Z">
+                <w:pPr>
+                  <w:pStyle w:val="Heading4"/>
+                  <w:spacing w:before="0"/>
+                  <w:outlineLvl w:val="3"/>
+                </w:pPr>
+              </w:pPrChange>
             </w:pPr>
             <w:r>
               <w:t>Value</w:t>
@@ -18879,6 +20107,11 @@
           <w:p>
             <w:pPr>
               <w:pStyle w:val="NoSpacing"/>
+              <w:pPrChange w:id="242" w:author="Stephen Richard" w:date="2014-03-02T09:58:00Z">
+                <w:pPr>
+                  <w:pStyle w:val="NoSpacing"/>
+                </w:pPr>
+              </w:pPrChange>
             </w:pPr>
             <w:r>
               <w:t>linkage</w:t>
@@ -18892,6 +20125,11 @@
           <w:p>
             <w:pPr>
               <w:pStyle w:val="NoSpacing"/>
+              <w:pPrChange w:id="243" w:author="Stephen Richard" w:date="2014-03-02T09:58:00Z">
+                <w:pPr>
+                  <w:pStyle w:val="NoSpacing"/>
+                </w:pPr>
+              </w:pPrChange>
             </w:pPr>
             <w:r>
               <w:t>http://catalog.usgin.org/geoportal/csw?request=GetCapabilities&amp;service=CSW</w:t>
@@ -18907,6 +20145,11 @@
           <w:p>
             <w:pPr>
               <w:pStyle w:val="NoSpacing"/>
+              <w:pPrChange w:id="244" w:author="Stephen Richard" w:date="2014-03-02T09:58:00Z">
+                <w:pPr>
+                  <w:pStyle w:val="NoSpacing"/>
+                </w:pPr>
+              </w:pPrChange>
             </w:pPr>
             <w:proofErr w:type="spellStart"/>
             <w:r>
@@ -18922,6 +20165,11 @@
           <w:p>
             <w:pPr>
               <w:pStyle w:val="NoSpacing"/>
+              <w:pPrChange w:id="245" w:author="Stephen Richard" w:date="2014-03-02T09:58:00Z">
+                <w:pPr>
+                  <w:pStyle w:val="NoSpacing"/>
+                </w:pPr>
+              </w:pPrChange>
             </w:pPr>
             <w:r>
               <w:t>documentation</w:t>
@@ -18937,6 +20185,11 @@
           <w:p>
             <w:pPr>
               <w:pStyle w:val="NoSpacing"/>
+              <w:pPrChange w:id="246" w:author="Stephen Richard" w:date="2014-03-02T09:58:00Z">
+                <w:pPr>
+                  <w:pStyle w:val="NoSpacing"/>
+                </w:pPr>
+              </w:pPrChange>
             </w:pPr>
             <w:r>
               <w:t>title</w:t>
@@ -18950,6 +20203,11 @@
           <w:p>
             <w:pPr>
               <w:pStyle w:val="NoSpacing"/>
+              <w:pPrChange w:id="247" w:author="Stephen Richard" w:date="2014-03-02T09:58:00Z">
+                <w:pPr>
+                  <w:pStyle w:val="NoSpacing"/>
+                </w:pPr>
+              </w:pPrChange>
             </w:pPr>
             <w:r>
               <w:t>Capabilities document for USGIN CSW 2.0.2 service</w:t>
@@ -18965,6 +20223,11 @@
           <w:p>
             <w:pPr>
               <w:pStyle w:val="NoSpacing"/>
+              <w:pPrChange w:id="248" w:author="Stephen Richard" w:date="2014-03-02T09:58:00Z">
+                <w:pPr>
+                  <w:pStyle w:val="NoSpacing"/>
+                </w:pPr>
+              </w:pPrChange>
             </w:pPr>
             <w:r>
               <w:t>type</w:t>
@@ -18978,6 +20241,11 @@
           <w:p>
             <w:pPr>
               <w:pStyle w:val="NoSpacing"/>
+              <w:pPrChange w:id="249" w:author="Stephen Richard" w:date="2014-03-02T09:58:00Z">
+                <w:pPr>
+                  <w:pStyle w:val="NoSpacing"/>
+                </w:pPr>
+              </w:pPrChange>
             </w:pPr>
             <w:r>
               <w:t>application/xml</w:t>
@@ -18993,6 +20261,11 @@
           <w:p>
             <w:pPr>
               <w:pStyle w:val="NoSpacing"/>
+              <w:pPrChange w:id="250" w:author="Stephen Richard" w:date="2014-03-02T09:58:00Z">
+                <w:pPr>
+                  <w:pStyle w:val="NoSpacing"/>
+                </w:pPr>
+              </w:pPrChange>
             </w:pPr>
             <w:proofErr w:type="spellStart"/>
             <w:r>
@@ -19008,6 +20281,11 @@
           <w:p>
             <w:pPr>
               <w:pStyle w:val="NoSpacing"/>
+              <w:pPrChange w:id="251" w:author="Stephen Richard" w:date="2014-03-02T09:58:00Z">
+                <w:pPr>
+                  <w:pStyle w:val="NoSpacing"/>
+                </w:pPr>
+              </w:pPrChange>
             </w:pPr>
             <w:r>
               <w:t>OGC:CSW</w:t>
@@ -19023,6 +20301,11 @@
           <w:p>
             <w:pPr>
               <w:pStyle w:val="NoSpacing"/>
+              <w:pPrChange w:id="252" w:author="Stephen Richard" w:date="2014-03-02T09:58:00Z">
+                <w:pPr>
+                  <w:pStyle w:val="NoSpacing"/>
+                </w:pPr>
+              </w:pPrChange>
             </w:pPr>
             <w:r>
               <w:t>template</w:t>
@@ -19036,6 +20319,11 @@
           <w:p>
             <w:pPr>
               <w:pStyle w:val="NoSpacing"/>
+              <w:pPrChange w:id="253" w:author="Stephen Richard" w:date="2014-03-02T09:58:00Z">
+                <w:pPr>
+                  <w:pStyle w:val="NoSpacing"/>
+                </w:pPr>
+              </w:pPrChange>
             </w:pPr>
           </w:p>
         </w:tc>
@@ -19046,6 +20334,11 @@
             <w:tcW w:w="1818" w:type="dxa"/>
           </w:tcPr>
           <w:p>
+            <w:pPr>
+              <w:pPrChange w:id="254" w:author="Stephen Richard" w:date="2014-03-02T09:58:00Z">
+                <w:pPr/>
+              </w:pPrChange>
+            </w:pPr>
             <w:r>
               <w:t>profile</w:t>
             </w:r>
@@ -19056,6 +20349,11 @@
             <w:tcW w:w="7758" w:type="dxa"/>
           </w:tcPr>
           <w:p>
+            <w:pPr>
+              <w:pPrChange w:id="255" w:author="Stephen Richard" w:date="2014-03-02T09:58:00Z">
+                <w:pPr/>
+              </w:pPrChange>
+            </w:pPr>
             <w:r>
               <w:t>ISO-USGIN</w:t>
             </w:r>
@@ -19065,7 +20363,12 @@
     </w:tbl>
     <w:p>
       <w:pPr>
-        <w:pStyle w:val="Heading3"/>
+        <w:pStyle w:val="Heading2"/>
+        <w:pPrChange w:id="256" w:author="Stephen Richard" w:date="2014-03-02T09:58:00Z">
+          <w:pPr>
+            <w:pStyle w:val="Heading3"/>
+          </w:pPr>
+        </w:pPrChange>
       </w:pPr>
       <w:proofErr w:type="spellStart"/>
       <w:proofErr w:type="gramStart"/>
@@ -19084,6 +20387,11 @@
     <w:p>
       <w:pPr>
         <w:keepNext/>
+        <w:pPrChange w:id="257" w:author="Stephen Richard" w:date="2014-03-02T09:58:00Z">
+          <w:pPr>
+            <w:keepNext/>
+          </w:pPr>
+        </w:pPrChange>
       </w:pPr>
       <w:r>
         <w:t>Shanan Peters' services</w:t>
@@ -19106,9 +20414,14 @@
           </w:tcPr>
           <w:p>
             <w:pPr>
-              <w:pStyle w:val="Heading4"/>
-              <w:spacing w:before="0"/>
-              <w:outlineLvl w:val="3"/>
+              <w:pStyle w:val="Heading3"/>
+              <w:pPrChange w:id="258" w:author="Stephen Richard" w:date="2014-03-02T09:58:00Z">
+                <w:pPr>
+                  <w:pStyle w:val="Heading4"/>
+                  <w:spacing w:before="0"/>
+                  <w:outlineLvl w:val="3"/>
+                </w:pPr>
+              </w:pPrChange>
             </w:pPr>
             <w:r>
               <w:t>Link property</w:t>
@@ -19121,9 +20434,14 @@
           </w:tcPr>
           <w:p>
             <w:pPr>
-              <w:pStyle w:val="Heading4"/>
-              <w:spacing w:before="0"/>
-              <w:outlineLvl w:val="3"/>
+              <w:pStyle w:val="Heading3"/>
+              <w:pPrChange w:id="259" w:author="Stephen Richard" w:date="2014-03-02T09:58:00Z">
+                <w:pPr>
+                  <w:pStyle w:val="Heading4"/>
+                  <w:spacing w:before="0"/>
+                  <w:outlineLvl w:val="3"/>
+                </w:pPr>
+              </w:pPrChange>
             </w:pPr>
             <w:r>
               <w:t>Value</w:t>
@@ -19139,6 +20457,11 @@
           <w:p>
             <w:pPr>
               <w:pStyle w:val="NoSpacing"/>
+              <w:pPrChange w:id="260" w:author="Stephen Richard" w:date="2014-03-02T09:58:00Z">
+                <w:pPr>
+                  <w:pStyle w:val="NoSpacing"/>
+                </w:pPr>
+              </w:pPrChange>
             </w:pPr>
             <w:r>
               <w:t>linkage</w:t>
@@ -19152,6 +20475,11 @@
           <w:p>
             <w:pPr>
               <w:pStyle w:val="NoSpacing"/>
+              <w:pPrChange w:id="261" w:author="Stephen Richard" w:date="2014-03-02T09:58:00Z">
+                <w:pPr>
+                  <w:pStyle w:val="NoSpacing"/>
+                </w:pPr>
+              </w:pPrChange>
             </w:pPr>
           </w:p>
         </w:tc>
@@ -19164,6 +20492,11 @@
           <w:p>
             <w:pPr>
               <w:pStyle w:val="NoSpacing"/>
+              <w:pPrChange w:id="262" w:author="Stephen Richard" w:date="2014-03-02T09:58:00Z">
+                <w:pPr>
+                  <w:pStyle w:val="NoSpacing"/>
+                </w:pPr>
+              </w:pPrChange>
             </w:pPr>
             <w:proofErr w:type="spellStart"/>
             <w:r>
@@ -19179,6 +20512,11 @@
           <w:p>
             <w:pPr>
               <w:pStyle w:val="NoSpacing"/>
+              <w:pPrChange w:id="263" w:author="Stephen Richard" w:date="2014-03-02T09:58:00Z">
+                <w:pPr>
+                  <w:pStyle w:val="NoSpacing"/>
+                </w:pPr>
+              </w:pPrChange>
             </w:pPr>
           </w:p>
         </w:tc>
@@ -19191,6 +20529,11 @@
           <w:p>
             <w:pPr>
               <w:pStyle w:val="NoSpacing"/>
+              <w:pPrChange w:id="264" w:author="Stephen Richard" w:date="2014-03-02T09:58:00Z">
+                <w:pPr>
+                  <w:pStyle w:val="NoSpacing"/>
+                </w:pPr>
+              </w:pPrChange>
             </w:pPr>
             <w:r>
               <w:t>title</w:t>
@@ -19204,6 +20547,11 @@
           <w:p>
             <w:pPr>
               <w:pStyle w:val="NoSpacing"/>
+              <w:pPrChange w:id="265" w:author="Stephen Richard" w:date="2014-03-02T09:58:00Z">
+                <w:pPr>
+                  <w:pStyle w:val="NoSpacing"/>
+                </w:pPr>
+              </w:pPrChange>
             </w:pPr>
           </w:p>
         </w:tc>
@@ -19216,6 +20564,11 @@
           <w:p>
             <w:pPr>
               <w:pStyle w:val="NoSpacing"/>
+              <w:pPrChange w:id="266" w:author="Stephen Richard" w:date="2014-03-02T09:58:00Z">
+                <w:pPr>
+                  <w:pStyle w:val="NoSpacing"/>
+                </w:pPr>
+              </w:pPrChange>
             </w:pPr>
             <w:r>
               <w:t>type</w:t>
@@ -19229,6 +20582,11 @@
           <w:p>
             <w:pPr>
               <w:pStyle w:val="NoSpacing"/>
+              <w:pPrChange w:id="267" w:author="Stephen Richard" w:date="2014-03-02T09:58:00Z">
+                <w:pPr>
+                  <w:pStyle w:val="NoSpacing"/>
+                </w:pPr>
+              </w:pPrChange>
             </w:pPr>
           </w:p>
         </w:tc>
@@ -19241,9 +20599,15 @@
           <w:p>
             <w:pPr>
               <w:pStyle w:val="NoSpacing"/>
-            </w:pPr>
-            <w:proofErr w:type="spellStart"/>
-            <w:r>
+              <w:pPrChange w:id="268" w:author="Stephen Richard" w:date="2014-03-02T09:58:00Z">
+                <w:pPr>
+                  <w:pStyle w:val="NoSpacing"/>
+                </w:pPr>
+              </w:pPrChange>
+            </w:pPr>
+            <w:proofErr w:type="spellStart"/>
+            <w:r>
+              <w:lastRenderedPageBreak/>
               <w:t>overlayAPI</w:t>
             </w:r>
             <w:proofErr w:type="spellEnd"/>
@@ -19256,6 +20620,11 @@
           <w:p>
             <w:pPr>
               <w:pStyle w:val="NoSpacing"/>
+              <w:pPrChange w:id="269" w:author="Stephen Richard" w:date="2014-03-02T09:58:00Z">
+                <w:pPr>
+                  <w:pStyle w:val="NoSpacing"/>
+                </w:pPr>
+              </w:pPrChange>
             </w:pPr>
           </w:p>
         </w:tc>
@@ -19268,6 +20637,11 @@
           <w:p>
             <w:pPr>
               <w:pStyle w:val="NoSpacing"/>
+              <w:pPrChange w:id="270" w:author="Stephen Richard" w:date="2014-03-02T09:58:00Z">
+                <w:pPr>
+                  <w:pStyle w:val="NoSpacing"/>
+                </w:pPr>
+              </w:pPrChange>
             </w:pPr>
             <w:r>
               <w:t>template</w:t>
@@ -19281,6 +20655,11 @@
           <w:p>
             <w:pPr>
               <w:pStyle w:val="NoSpacing"/>
+              <w:pPrChange w:id="271" w:author="Stephen Richard" w:date="2014-03-02T09:58:00Z">
+                <w:pPr>
+                  <w:pStyle w:val="NoSpacing"/>
+                </w:pPr>
+              </w:pPrChange>
             </w:pPr>
           </w:p>
         </w:tc>
@@ -19291,6 +20670,11 @@
             <w:tcW w:w="4788" w:type="dxa"/>
           </w:tcPr>
           <w:p>
+            <w:pPr>
+              <w:pPrChange w:id="272" w:author="Stephen Richard" w:date="2014-03-02T09:58:00Z">
+                <w:pPr/>
+              </w:pPrChange>
+            </w:pPr>
             <w:r>
               <w:t>profile</w:t>
             </w:r>
@@ -19300,17 +20684,34 @@
           <w:tcPr>
             <w:tcW w:w="4788" w:type="dxa"/>
           </w:tcPr>
-          <w:p/>
+          <w:p>
+            <w:pPr>
+              <w:pPrChange w:id="273" w:author="Stephen Richard" w:date="2014-03-02T09:58:00Z">
+                <w:pPr/>
+              </w:pPrChange>
+            </w:pPr>
+          </w:p>
         </w:tc>
       </w:tr>
     </w:tbl>
-    <w:p/>
     <w:p>
       <w:pPr>
-        <w:pStyle w:val="Heading3"/>
+        <w:pPrChange w:id="274" w:author="Stephen Richard" w:date="2014-03-02T09:58:00Z">
+          <w:pPr/>
+        </w:pPrChange>
       </w:pPr>
-      <w:bookmarkStart w:id="16" w:name="OLE_LINK3"/>
-      <w:bookmarkStart w:id="17" w:name="OLE_LINK4"/>
+    </w:p>
+    <w:p>
+      <w:pPr>
+        <w:pStyle w:val="Heading2"/>
+        <w:pPrChange w:id="275" w:author="Stephen Richard" w:date="2014-03-02T09:58:00Z">
+          <w:pPr>
+            <w:pStyle w:val="Heading3"/>
+          </w:pPr>
+        </w:pPrChange>
+      </w:pPr>
+      <w:bookmarkStart w:id="276" w:name="OLE_LINK3"/>
+      <w:bookmarkStart w:id="277" w:name="OLE_LINK4"/>
       <w:r>
         <w:t>I</w:t>
       </w:r>
@@ -19333,13 +20734,18 @@
           <w:tcPr>
             <w:tcW w:w="1998" w:type="dxa"/>
           </w:tcPr>
-          <w:bookmarkEnd w:id="16"/>
-          <w:bookmarkEnd w:id="17"/>
-          <w:p>
-            <w:pPr>
-              <w:pStyle w:val="Heading4"/>
-              <w:spacing w:before="0"/>
-              <w:outlineLvl w:val="3"/>
+          <w:bookmarkEnd w:id="276"/>
+          <w:bookmarkEnd w:id="277"/>
+          <w:p>
+            <w:pPr>
+              <w:pStyle w:val="Heading3"/>
+              <w:pPrChange w:id="278" w:author="Stephen Richard" w:date="2014-03-02T09:58:00Z">
+                <w:pPr>
+                  <w:pStyle w:val="Heading4"/>
+                  <w:spacing w:before="0"/>
+                  <w:outlineLvl w:val="3"/>
+                </w:pPr>
+              </w:pPrChange>
             </w:pPr>
             <w:r>
               <w:t>Link property</w:t>
@@ -19352,9 +20758,14 @@
           </w:tcPr>
           <w:p>
             <w:pPr>
-              <w:pStyle w:val="Heading4"/>
-              <w:spacing w:before="0"/>
-              <w:outlineLvl w:val="3"/>
+              <w:pStyle w:val="Heading3"/>
+              <w:pPrChange w:id="279" w:author="Stephen Richard" w:date="2014-03-02T09:58:00Z">
+                <w:pPr>
+                  <w:pStyle w:val="Heading4"/>
+                  <w:spacing w:before="0"/>
+                  <w:outlineLvl w:val="3"/>
+                </w:pPr>
+              </w:pPrChange>
             </w:pPr>
             <w:r>
               <w:t>Value</w:t>
@@ -19370,6 +20781,11 @@
           <w:p>
             <w:pPr>
               <w:pStyle w:val="NoSpacing"/>
+              <w:pPrChange w:id="280" w:author="Stephen Richard" w:date="2014-03-02T09:58:00Z">
+                <w:pPr>
+                  <w:pStyle w:val="NoSpacing"/>
+                </w:pPr>
+              </w:pPrChange>
             </w:pPr>
             <w:r>
               <w:t>linkage</w:t>
@@ -19383,6 +20799,11 @@
           <w:p>
             <w:pPr>
               <w:pStyle w:val="NoSpacing"/>
+              <w:pPrChange w:id="281" w:author="Stephen Richard" w:date="2014-03-02T09:58:00Z">
+                <w:pPr>
+                  <w:pStyle w:val="NoSpacing"/>
+                </w:pPr>
+              </w:pPrChange>
             </w:pPr>
             <w:r>
               <w:t>http://service.iris.edu/fdsnws/event/1/application.wadl</w:t>
@@ -19401,6 +20822,11 @@
           <w:p>
             <w:pPr>
               <w:pStyle w:val="NoSpacing"/>
+              <w:pPrChange w:id="282" w:author="Stephen Richard" w:date="2014-03-02T09:58:00Z">
+                <w:pPr>
+                  <w:pStyle w:val="NoSpacing"/>
+                </w:pPr>
+              </w:pPrChange>
             </w:pPr>
             <w:proofErr w:type="spellStart"/>
             <w:r>
@@ -19416,6 +20842,11 @@
           <w:p>
             <w:pPr>
               <w:pStyle w:val="NoSpacing"/>
+              <w:pPrChange w:id="283" w:author="Stephen Richard" w:date="2014-03-02T09:58:00Z">
+                <w:pPr>
+                  <w:pStyle w:val="NoSpacing"/>
+                </w:pPr>
+              </w:pPrChange>
             </w:pPr>
             <w:r>
               <w:t>documentation</w:t>
@@ -19431,6 +20862,11 @@
           <w:p>
             <w:pPr>
               <w:pStyle w:val="NoSpacing"/>
+              <w:pPrChange w:id="284" w:author="Stephen Richard" w:date="2014-03-02T09:58:00Z">
+                <w:pPr>
+                  <w:pStyle w:val="NoSpacing"/>
+                </w:pPr>
+              </w:pPrChange>
             </w:pPr>
             <w:r>
               <w:t>title</w:t>
@@ -19444,6 +20880,11 @@
           <w:p>
             <w:pPr>
               <w:pStyle w:val="NoSpacing"/>
+              <w:pPrChange w:id="285" w:author="Stephen Richard" w:date="2014-03-02T09:58:00Z">
+                <w:pPr>
+                  <w:pStyle w:val="NoSpacing"/>
+                </w:pPr>
+              </w:pPrChange>
             </w:pPr>
             <w:r>
               <w:t>WADL description of event service</w:t>
@@ -19459,6 +20900,11 @@
           <w:p>
             <w:pPr>
               <w:pStyle w:val="NoSpacing"/>
+              <w:pPrChange w:id="286" w:author="Stephen Richard" w:date="2014-03-02T09:58:00Z">
+                <w:pPr>
+                  <w:pStyle w:val="NoSpacing"/>
+                </w:pPr>
+              </w:pPrChange>
             </w:pPr>
             <w:r>
               <w:t>type</w:t>
@@ -19472,6 +20918,11 @@
           <w:p>
             <w:pPr>
               <w:pStyle w:val="NoSpacing"/>
+              <w:pPrChange w:id="287" w:author="Stephen Richard" w:date="2014-03-02T09:58:00Z">
+                <w:pPr>
+                  <w:pStyle w:val="NoSpacing"/>
+                </w:pPr>
+              </w:pPrChange>
             </w:pPr>
             <w:r>
               <w:t>application/xml</w:t>
@@ -19487,10 +20938,14 @@
           <w:p>
             <w:pPr>
               <w:pStyle w:val="NoSpacing"/>
-            </w:pPr>
-            <w:proofErr w:type="spellStart"/>
-            <w:r>
-              <w:lastRenderedPageBreak/>
+              <w:pPrChange w:id="288" w:author="Stephen Richard" w:date="2014-03-02T09:58:00Z">
+                <w:pPr>
+                  <w:pStyle w:val="NoSpacing"/>
+                </w:pPr>
+              </w:pPrChange>
+            </w:pPr>
+            <w:proofErr w:type="spellStart"/>
+            <w:r>
               <w:t>overlayAPI</w:t>
             </w:r>
             <w:proofErr w:type="spellEnd"/>
@@ -19503,6 +20958,11 @@
           <w:p>
             <w:pPr>
               <w:pStyle w:val="NoSpacing"/>
+              <w:pPrChange w:id="289" w:author="Stephen Richard" w:date="2014-03-02T09:58:00Z">
+                <w:pPr>
+                  <w:pStyle w:val="NoSpacing"/>
+                </w:pPr>
+              </w:pPrChange>
             </w:pPr>
           </w:p>
         </w:tc>
@@ -19515,6 +20975,11 @@
           <w:p>
             <w:pPr>
               <w:pStyle w:val="NoSpacing"/>
+              <w:pPrChange w:id="290" w:author="Stephen Richard" w:date="2014-03-02T09:58:00Z">
+                <w:pPr>
+                  <w:pStyle w:val="NoSpacing"/>
+                </w:pPr>
+              </w:pPrChange>
             </w:pPr>
             <w:r>
               <w:t>template</w:t>
@@ -19528,6 +20993,11 @@
           <w:p>
             <w:pPr>
               <w:pStyle w:val="NoSpacing"/>
+              <w:pPrChange w:id="291" w:author="Stephen Richard" w:date="2014-03-02T09:58:00Z">
+                <w:pPr>
+                  <w:pStyle w:val="NoSpacing"/>
+                </w:pPr>
+              </w:pPrChange>
             </w:pPr>
           </w:p>
         </w:tc>
@@ -19538,6 +21008,11 @@
             <w:tcW w:w="1998" w:type="dxa"/>
           </w:tcPr>
           <w:p>
+            <w:pPr>
+              <w:pPrChange w:id="292" w:author="Stephen Richard" w:date="2014-03-02T09:58:00Z">
+                <w:pPr/>
+              </w:pPrChange>
+            </w:pPr>
             <w:r>
               <w:t>profile</w:t>
             </w:r>
@@ -19548,6 +21023,11 @@
             <w:tcW w:w="7578" w:type="dxa"/>
           </w:tcPr>
           <w:p>
+            <w:pPr>
+              <w:pPrChange w:id="293" w:author="Stephen Richard" w:date="2014-03-02T09:58:00Z">
+                <w:pPr/>
+              </w:pPrChange>
+            </w:pPr>
             <w:r>
               <w:t>http://service.iris.edu/fdsnws/event/1/</w:t>
             </w:r>
@@ -19555,10 +21035,21 @@
         </w:tc>
       </w:tr>
     </w:tbl>
-    <w:p/>
     <w:p>
       <w:pPr>
-        <w:pStyle w:val="Heading3"/>
+        <w:pPrChange w:id="294" w:author="Stephen Richard" w:date="2014-03-02T09:58:00Z">
+          <w:pPr/>
+        </w:pPrChange>
+      </w:pPr>
+    </w:p>
+    <w:p>
+      <w:pPr>
+        <w:pStyle w:val="Heading2"/>
+        <w:pPrChange w:id="295" w:author="Stephen Richard" w:date="2014-03-02T09:58:00Z">
+          <w:pPr>
+            <w:pStyle w:val="Heading3"/>
+          </w:pPr>
+        </w:pPrChange>
       </w:pPr>
       <w:r>
         <w:t>Link to home document</w:t>
@@ -19567,6 +21058,11 @@
     <w:p>
       <w:pPr>
         <w:keepNext/>
+        <w:pPrChange w:id="296" w:author="Stephen Richard" w:date="2014-03-02T09:58:00Z">
+          <w:pPr>
+            <w:keepNext/>
+          </w:pPr>
+        </w:pPrChange>
       </w:pPr>
       <w:r>
         <w:t xml:space="preserve"> </w:t>
@@ -19597,9 +21093,14 @@
           </w:tcPr>
           <w:p>
             <w:pPr>
-              <w:pStyle w:val="Heading4"/>
-              <w:spacing w:before="0"/>
-              <w:outlineLvl w:val="3"/>
+              <w:pStyle w:val="Heading3"/>
+              <w:pPrChange w:id="297" w:author="Stephen Richard" w:date="2014-03-02T09:58:00Z">
+                <w:pPr>
+                  <w:pStyle w:val="Heading4"/>
+                  <w:spacing w:before="0"/>
+                  <w:outlineLvl w:val="3"/>
+                </w:pPr>
+              </w:pPrChange>
             </w:pPr>
             <w:r>
               <w:t>Link property</w:t>
@@ -19612,9 +21113,14 @@
           </w:tcPr>
           <w:p>
             <w:pPr>
-              <w:pStyle w:val="Heading4"/>
-              <w:spacing w:before="0"/>
-              <w:outlineLvl w:val="3"/>
+              <w:pStyle w:val="Heading3"/>
+              <w:pPrChange w:id="298" w:author="Stephen Richard" w:date="2014-03-02T09:58:00Z">
+                <w:pPr>
+                  <w:pStyle w:val="Heading4"/>
+                  <w:spacing w:before="0"/>
+                  <w:outlineLvl w:val="3"/>
+                </w:pPr>
+              </w:pPrChange>
             </w:pPr>
             <w:r>
               <w:t>Value</w:t>
@@ -19630,6 +21136,11 @@
           <w:p>
             <w:pPr>
               <w:pStyle w:val="NoSpacing"/>
+              <w:pPrChange w:id="299" w:author="Stephen Richard" w:date="2014-03-02T09:58:00Z">
+                <w:pPr>
+                  <w:pStyle w:val="NoSpacing"/>
+                </w:pPr>
+              </w:pPrChange>
             </w:pPr>
             <w:r>
               <w:t>linkage</w:t>
@@ -19643,6 +21154,11 @@
           <w:p>
             <w:pPr>
               <w:pStyle w:val="NoSpacing"/>
+              <w:pPrChange w:id="300" w:author="Stephen Richard" w:date="2014-03-02T09:58:00Z">
+                <w:pPr>
+                  <w:pStyle w:val="NoSpacing"/>
+                </w:pPr>
+              </w:pPrChange>
             </w:pPr>
           </w:p>
         </w:tc>
@@ -19655,6 +21171,11 @@
           <w:p>
             <w:pPr>
               <w:pStyle w:val="NoSpacing"/>
+              <w:pPrChange w:id="301" w:author="Stephen Richard" w:date="2014-03-02T09:58:00Z">
+                <w:pPr>
+                  <w:pStyle w:val="NoSpacing"/>
+                </w:pPr>
+              </w:pPrChange>
             </w:pPr>
             <w:proofErr w:type="spellStart"/>
             <w:r>
@@ -19670,6 +21191,11 @@
           <w:p>
             <w:pPr>
               <w:pStyle w:val="NoSpacing"/>
+              <w:pPrChange w:id="302" w:author="Stephen Richard" w:date="2014-03-02T09:58:00Z">
+                <w:pPr>
+                  <w:pStyle w:val="NoSpacing"/>
+                </w:pPr>
+              </w:pPrChange>
             </w:pPr>
           </w:p>
         </w:tc>
@@ -19682,6 +21208,11 @@
           <w:p>
             <w:pPr>
               <w:pStyle w:val="NoSpacing"/>
+              <w:pPrChange w:id="303" w:author="Stephen Richard" w:date="2014-03-02T09:58:00Z">
+                <w:pPr>
+                  <w:pStyle w:val="NoSpacing"/>
+                </w:pPr>
+              </w:pPrChange>
             </w:pPr>
             <w:r>
               <w:t>title</w:t>
@@ -19695,6 +21226,11 @@
           <w:p>
             <w:pPr>
               <w:pStyle w:val="NoSpacing"/>
+              <w:pPrChange w:id="304" w:author="Stephen Richard" w:date="2014-03-02T09:58:00Z">
+                <w:pPr>
+                  <w:pStyle w:val="NoSpacing"/>
+                </w:pPr>
+              </w:pPrChange>
             </w:pPr>
           </w:p>
         </w:tc>
@@ -19707,6 +21243,11 @@
           <w:p>
             <w:pPr>
               <w:pStyle w:val="NoSpacing"/>
+              <w:pPrChange w:id="305" w:author="Stephen Richard" w:date="2014-03-02T09:58:00Z">
+                <w:pPr>
+                  <w:pStyle w:val="NoSpacing"/>
+                </w:pPr>
+              </w:pPrChange>
             </w:pPr>
             <w:r>
               <w:t>type</w:t>
@@ -19720,6 +21261,11 @@
           <w:p>
             <w:pPr>
               <w:pStyle w:val="NoSpacing"/>
+              <w:pPrChange w:id="306" w:author="Stephen Richard" w:date="2014-03-02T09:58:00Z">
+                <w:pPr>
+                  <w:pStyle w:val="NoSpacing"/>
+                </w:pPr>
+              </w:pPrChange>
             </w:pPr>
           </w:p>
         </w:tc>
@@ -19732,6 +21278,11 @@
           <w:p>
             <w:pPr>
               <w:pStyle w:val="NoSpacing"/>
+              <w:pPrChange w:id="307" w:author="Stephen Richard" w:date="2014-03-02T09:58:00Z">
+                <w:pPr>
+                  <w:pStyle w:val="NoSpacing"/>
+                </w:pPr>
+              </w:pPrChange>
             </w:pPr>
             <w:proofErr w:type="spellStart"/>
             <w:r>
@@ -19747,6 +21298,11 @@
           <w:p>
             <w:pPr>
               <w:pStyle w:val="NoSpacing"/>
+              <w:pPrChange w:id="308" w:author="Stephen Richard" w:date="2014-03-02T09:58:00Z">
+                <w:pPr>
+                  <w:pStyle w:val="NoSpacing"/>
+                </w:pPr>
+              </w:pPrChange>
             </w:pPr>
           </w:p>
         </w:tc>
@@ -19759,6 +21315,11 @@
           <w:p>
             <w:pPr>
               <w:pStyle w:val="NoSpacing"/>
+              <w:pPrChange w:id="309" w:author="Stephen Richard" w:date="2014-03-02T09:58:00Z">
+                <w:pPr>
+                  <w:pStyle w:val="NoSpacing"/>
+                </w:pPr>
+              </w:pPrChange>
             </w:pPr>
             <w:r>
               <w:t>template</w:t>
@@ -19772,6 +21333,11 @@
           <w:p>
             <w:pPr>
               <w:pStyle w:val="NoSpacing"/>
+              <w:pPrChange w:id="310" w:author="Stephen Richard" w:date="2014-03-02T09:58:00Z">
+                <w:pPr>
+                  <w:pStyle w:val="NoSpacing"/>
+                </w:pPr>
+              </w:pPrChange>
             </w:pPr>
           </w:p>
         </w:tc>
@@ -19782,6 +21348,11 @@
             <w:tcW w:w="4788" w:type="dxa"/>
           </w:tcPr>
           <w:p>
+            <w:pPr>
+              <w:pPrChange w:id="311" w:author="Stephen Richard" w:date="2014-03-02T09:58:00Z">
+                <w:pPr/>
+              </w:pPrChange>
+            </w:pPr>
             <w:r>
               <w:t>profile</w:t>
             </w:r>
@@ -19791,7 +21362,13 @@
           <w:tcPr>
             <w:tcW w:w="4788" w:type="dxa"/>
           </w:tcPr>
-          <w:p/>
+          <w:p>
+            <w:pPr>
+              <w:pPrChange w:id="312" w:author="Stephen Richard" w:date="2014-03-02T09:58:00Z">
+                <w:pPr/>
+              </w:pPrChange>
+            </w:pPr>
+          </w:p>
         </w:tc>
       </w:tr>
     </w:tbl>
@@ -19799,11 +21376,11 @@
       <w:pPr>
         <w:pStyle w:val="Heading1"/>
       </w:pPr>
-      <w:bookmarkStart w:id="18" w:name="_Toc304961742"/>
+      <w:bookmarkStart w:id="313" w:name="_Toc304961742"/>
       <w:r>
         <w:t>References</w:t>
       </w:r>
-      <w:bookmarkEnd w:id="18"/>
+      <w:bookmarkEnd w:id="313"/>
       <w:r>
         <w:t xml:space="preserve"> and related reading</w:t>
       </w:r>
@@ -20078,6 +21655,7 @@
         <w:pStyle w:val="references"/>
       </w:pPr>
       <w:r>
+        <w:lastRenderedPageBreak/>
         <w:t xml:space="preserve">[RFC 6690] Shelby, Z., 2012-08, </w:t>
       </w:r>
       <w:r>
@@ -20225,7 +21803,6 @@
         <w:pStyle w:val="references"/>
       </w:pPr>
       <w:r>
-        <w:lastRenderedPageBreak/>
         <w:t xml:space="preserve">Charlton, Stuart, 2012-09-14, Linking Data and Actions on the Web: Slides from Keynote address at </w:t>
       </w:r>
       <w:proofErr w:type="spellStart"/>
@@ -20660,6 +22237,7 @@
       </w:pPr>
       <w:proofErr w:type="spellStart"/>
       <w:r>
+        <w:lastRenderedPageBreak/>
         <w:t>Rosinger</w:t>
       </w:r>
       <w:proofErr w:type="spellEnd"/>
@@ -20798,17 +22376,16 @@
         <w:pStyle w:val="Heading1"/>
       </w:pPr>
       <w:r>
-        <w:lastRenderedPageBreak/>
         <w:t>Glossary</w:t>
       </w:r>
     </w:p>
     <w:p>
-      <w:bookmarkStart w:id="19" w:name="defIdentifier"/>
+      <w:bookmarkStart w:id="314" w:name="defIdentifier"/>
       <w:proofErr w:type="gramStart"/>
       <w:r>
         <w:t>identifier</w:t>
       </w:r>
-      <w:bookmarkEnd w:id="19"/>
+      <w:bookmarkEnd w:id="314"/>
       <w:proofErr w:type="gramEnd"/>
       <w:r>
         <w:t xml:space="preserve">: </w:t>
@@ -20818,12 +22395,12 @@
       </w:r>
     </w:p>
     <w:p>
-      <w:bookmarkStart w:id="20" w:name="defLink"/>
+      <w:bookmarkStart w:id="315" w:name="defLink"/>
       <w:proofErr w:type="gramStart"/>
       <w:r>
         <w:t>link</w:t>
       </w:r>
-      <w:bookmarkEnd w:id="20"/>
+      <w:bookmarkEnd w:id="315"/>
       <w:proofErr w:type="gramEnd"/>
       <w:r>
         <w:t>:</w:t>
@@ -20839,11 +22416,11 @@
       </w:r>
     </w:p>
     <w:p>
-      <w:bookmarkStart w:id="21" w:name="defProtocol"/>
+      <w:bookmarkStart w:id="316" w:name="defProtocol"/>
       <w:r>
         <w:t>Protocol</w:t>
       </w:r>
-      <w:bookmarkEnd w:id="21"/>
+      <w:bookmarkEnd w:id="316"/>
       <w:r>
         <w:t>: a scheme for messaging between two agents, defining what requests are supported, how r</w:t>
       </w:r>
@@ -20873,7 +22450,7 @@
 
 <file path=word/comments.xml><?xml version="1.0" encoding="utf-8"?>
 <w:comments xmlns:wpc="http://schemas.microsoft.com/office/word/2010/wordprocessingCanvas" xmlns:mc="http://schemas.openxmlformats.org/markup-compatibility/2006" xmlns:o="urn:schemas-microsoft-com:office:office" xmlns:r="http://schemas.openxmlformats.org/officeDocument/2006/relationships" xmlns:m="http://schemas.openxmlformats.org/officeDocument/2006/math" xmlns:v="urn:schemas-microsoft-com:vml" xmlns:wp14="http://schemas.microsoft.com/office/word/2010/wordprocessingDrawing" xmlns:wp="http://schemas.openxmlformats.org/drawingml/2006/wordprocessingDrawing" xmlns:w10="urn:schemas-microsoft-com:office:word" xmlns:w="http://schemas.openxmlformats.org/wordprocessingml/2006/main" xmlns:w14="http://schemas.microsoft.com/office/word/2010/wordml" xmlns:wpg="http://schemas.microsoft.com/office/word/2010/wordprocessingGroup" xmlns:wpi="http://schemas.microsoft.com/office/word/2010/wordprocessingInk" xmlns:wne="http://schemas.microsoft.com/office/word/2006/wordml" xmlns:wps="http://schemas.microsoft.com/office/word/2010/wordprocessingShape" mc:Ignorable="w14 wp14">
-  <w:comment w:id="6" w:author="Stephen Richard2" w:date="2013-01-26T13:37:00Z" w:initials="SMR">
+  <w:comment w:id="5" w:author="Stephen Richard2" w:date="2013-01-26T13:37:00Z" w:initials="SMR">
     <w:p>
       <w:pPr>
         <w:pStyle w:val="CommentText"/>
@@ -20962,7 +22539,7 @@
           <w:rPr>
             <w:noProof/>
           </w:rPr>
-          <w:t>1</w:t>
+          <w:t>19</w:t>
         </w:r>
         <w:r>
           <w:rPr>

</xml_diff>